<commit_message>
Ajout de la partie alimentation dans les Spécification
</commit_message>
<xml_diff>
--- a/Documents Word/Spécifications Techniques_02.docx
+++ b/Documents Word/Spécifications Techniques_02.docx
@@ -327,7 +327,7 @@
                                         <w:sz w:val="28"/>
                                         <w:szCs w:val="28"/>
                                       </w:rPr>
-                                      <w:t>FLENET Matthew, BORIBOUN STEVEN, Enet florian</w:t>
+                                      <w:t>BORIBOUN Steven</w:t>
                                     </w:r>
                                   </w:p>
                                 </w:sdtContent>
@@ -475,7 +475,7 @@
                                   <w:sz w:val="28"/>
                                   <w:szCs w:val="28"/>
                                 </w:rPr>
-                                <w:t>FLENET Matthew, BORIBOUN STEVEN, Enet florian</w:t>
+                                <w:t>BORIBOUN Steven</w:t>
                               </w:r>
                             </w:p>
                           </w:sdtContent>
@@ -7405,7 +7405,17 @@
             <w:tcW w:w="2689" w:type="dxa"/>
           </w:tcPr>
           <w:p>
-            <w:r>
+            <w:pPr>
+              <w:rPr>
+                <w:b/>
+                <w:bCs/>
+              </w:rPr>
+            </w:pPr>
+            <w:r>
+              <w:rPr>
+                <w:b/>
+                <w:bCs/>
+              </w:rPr>
               <w:t>Efficience</w:t>
             </w:r>
           </w:p>
@@ -7733,16 +7743,14 @@
                 <w:color w:val="FF0000"/>
               </w:rPr>
             </w:pPr>
-            <w:proofErr w:type="spellStart"/>
             <w:r>
               <w:rPr>
                 <w:b/>
                 <w:bCs/>
-                <w:color w:val="00B050"/>
-              </w:rPr>
-              <w:t>Raspad</w:t>
-            </w:r>
-            <w:proofErr w:type="spellEnd"/>
+                <w:color w:val="FF0000"/>
+              </w:rPr>
+              <w:t>Python</w:t>
+            </w:r>
           </w:p>
         </w:tc>
       </w:tr>
@@ -7761,24 +7769,13 @@
                 <w:b/>
               </w:rPr>
             </w:pPr>
-            <w:proofErr w:type="spellStart"/>
             <w:r>
               <w:rPr>
                 <w:rFonts w:eastAsia="Calibri" w:cs="Calibri"/>
                 <w:b/>
                 <w:bCs/>
               </w:rPr>
-              <w:lastRenderedPageBreak/>
-              <w:t>Language</w:t>
-            </w:r>
-            <w:proofErr w:type="spellEnd"/>
-            <w:r>
-              <w:rPr>
-                <w:rFonts w:eastAsia="Calibri" w:cs="Calibri"/>
-                <w:b/>
-                <w:bCs/>
-              </w:rPr>
-              <w:t xml:space="preserve"> Dynamique</w:t>
+              <w:t>Langage Dynamique</w:t>
             </w:r>
           </w:p>
         </w:tc>
@@ -7845,10 +7842,18 @@
       </w:tr>
     </w:tbl>
     <w:p>
-      <w:r>
+      <w:pPr>
         <w:rPr>
           <w:rFonts w:eastAsia="Calibri" w:cs="Calibri"/>
-        </w:rPr>
+          <w:b/>
+          <w:bCs/>
+        </w:rPr>
+      </w:pPr>
+      <w:r>
+        <w:rPr>
+          <w:rFonts w:eastAsia="Calibri" w:cs="Calibri"/>
+        </w:rPr>
+        <w:lastRenderedPageBreak/>
         <w:t xml:space="preserve">On choisira par conséquent </w:t>
       </w:r>
       <w:r>
@@ -7901,6 +7906,819 @@
         </w:rPr>
         <w:t>.</w:t>
       </w:r>
+    </w:p>
+    <w:p>
+      <w:pPr>
+        <w:pStyle w:val="Titre2"/>
+      </w:pPr>
+      <w:r>
+        <w:t>1.6 Alimentation de la Raspberry de livraison.</w:t>
+      </w:r>
+    </w:p>
+    <w:p>
+      <w:r>
+        <w:t>La Raspberry a besoin d’alimentation de 5V 2.5A en micro USB pour fonctionner.</w:t>
+      </w:r>
+    </w:p>
+    <w:p>
+      <w:r>
+        <w:t>Il faut que l’alimentation soit :</w:t>
+      </w:r>
+    </w:p>
+    <w:p>
+      <w:pPr>
+        <w:pStyle w:val="Paragraphedeliste"/>
+        <w:numPr>
+          <w:ilvl w:val="0"/>
+          <w:numId w:val="9"/>
+        </w:numPr>
+        <w:spacing w:before="0" w:after="0"/>
+        <w:rPr>
+          <w:rFonts w:asciiTheme="minorHAnsi" w:eastAsiaTheme="minorEastAsia" w:hAnsiTheme="minorHAnsi"/>
+        </w:rPr>
+      </w:pPr>
+      <w:r>
+        <w:t xml:space="preserve">Peu </w:t>
+      </w:r>
+      <w:r>
+        <w:t>c</w:t>
+      </w:r>
+      <w:r>
+        <w:t>onsommatrice en énergie.</w:t>
+      </w:r>
+    </w:p>
+    <w:p>
+      <w:pPr>
+        <w:pStyle w:val="Paragraphedeliste"/>
+        <w:numPr>
+          <w:ilvl w:val="0"/>
+          <w:numId w:val="9"/>
+        </w:numPr>
+        <w:spacing w:before="0" w:after="0"/>
+        <w:rPr>
+          <w:rFonts w:asciiTheme="minorHAnsi" w:eastAsiaTheme="minorEastAsia" w:hAnsiTheme="minorHAnsi"/>
+        </w:rPr>
+      </w:pPr>
+      <w:r>
+        <w:rPr>
+          <w:rFonts w:asciiTheme="minorHAnsi" w:eastAsiaTheme="minorEastAsia" w:hAnsiTheme="minorHAnsi"/>
+        </w:rPr>
+        <w:t xml:space="preserve">Que l’alimentation soit </w:t>
+      </w:r>
+      <w:r>
+        <w:rPr>
+          <w:rFonts w:asciiTheme="minorHAnsi" w:eastAsiaTheme="minorEastAsia" w:hAnsiTheme="minorHAnsi"/>
+        </w:rPr>
+        <w:t>éteinte</w:t>
+      </w:r>
+      <w:r>
+        <w:rPr>
+          <w:rFonts w:asciiTheme="minorHAnsi" w:eastAsiaTheme="minorEastAsia" w:hAnsiTheme="minorHAnsi"/>
+        </w:rPr>
+        <w:t xml:space="preserve"> quand la voiture est </w:t>
+      </w:r>
+      <w:r>
+        <w:rPr>
+          <w:rFonts w:asciiTheme="minorHAnsi" w:eastAsiaTheme="minorEastAsia" w:hAnsiTheme="minorHAnsi"/>
+        </w:rPr>
+        <w:t>à</w:t>
+      </w:r>
+      <w:r>
+        <w:rPr>
+          <w:rFonts w:asciiTheme="minorHAnsi" w:eastAsiaTheme="minorEastAsia" w:hAnsiTheme="minorHAnsi"/>
+        </w:rPr>
+        <w:t xml:space="preserve"> l’</w:t>
+      </w:r>
+      <w:r>
+        <w:rPr>
+          <w:rFonts w:asciiTheme="minorHAnsi" w:eastAsiaTheme="minorEastAsia" w:hAnsiTheme="minorHAnsi"/>
+        </w:rPr>
+        <w:t>arrêt</w:t>
+      </w:r>
+    </w:p>
+    <w:p>
+      <w:pPr>
+        <w:spacing w:before="0" w:after="0"/>
+        <w:rPr>
+          <w:rFonts w:asciiTheme="minorHAnsi" w:eastAsiaTheme="minorEastAsia" w:hAnsiTheme="minorHAnsi"/>
+        </w:rPr>
+      </w:pPr>
+    </w:p>
+    <w:p>
+      <w:pPr>
+        <w:spacing w:before="0" w:after="0"/>
+        <w:rPr>
+          <w:rFonts w:asciiTheme="minorHAnsi" w:eastAsiaTheme="minorEastAsia" w:hAnsiTheme="minorHAnsi"/>
+        </w:rPr>
+      </w:pPr>
+      <w:r>
+        <w:rPr>
+          <w:rFonts w:asciiTheme="minorHAnsi" w:eastAsiaTheme="minorEastAsia" w:hAnsiTheme="minorHAnsi"/>
+        </w:rPr>
+        <w:t>Nous avons deux solutions qui sont à notre disposition :</w:t>
+      </w:r>
+    </w:p>
+    <w:p>
+      <w:pPr>
+        <w:pStyle w:val="Paragraphedeliste"/>
+        <w:numPr>
+          <w:ilvl w:val="0"/>
+          <w:numId w:val="9"/>
+        </w:numPr>
+        <w:spacing w:before="0" w:after="0"/>
+        <w:rPr>
+          <w:rFonts w:asciiTheme="minorHAnsi" w:eastAsiaTheme="minorEastAsia" w:hAnsiTheme="minorHAnsi"/>
+        </w:rPr>
+      </w:pPr>
+      <w:r>
+        <w:t>Un adaptateur allume-cigare à micro USB de 5V</w:t>
+      </w:r>
+    </w:p>
+    <w:p>
+      <w:pPr>
+        <w:pStyle w:val="Paragraphedeliste"/>
+        <w:numPr>
+          <w:ilvl w:val="0"/>
+          <w:numId w:val="9"/>
+        </w:numPr>
+        <w:spacing w:before="0" w:after="0"/>
+        <w:rPr>
+          <w:rFonts w:asciiTheme="minorHAnsi" w:eastAsiaTheme="minorEastAsia" w:hAnsiTheme="minorHAnsi"/>
+        </w:rPr>
+      </w:pPr>
+      <w:r>
+        <w:t>Li-ion Batterie (alimentation par pile)</w:t>
+      </w:r>
+    </w:p>
+    <w:p>
+      <w:r>
+        <w:t>Veuillez trouver ci-dessous un comparatif des caractéristiques de chacun des afficheurs ainsi que celui que nous avons choisi pour ce projet :</w:t>
+      </w:r>
+    </w:p>
+    <w:tbl>
+      <w:tblPr>
+        <w:tblStyle w:val="Grilledutableau"/>
+        <w:tblW w:w="9138" w:type="dxa"/>
+        <w:jc w:val="center"/>
+        <w:tblLook w:val="06A0" w:firstRow="1" w:lastRow="0" w:firstColumn="1" w:lastColumn="0" w:noHBand="1" w:noVBand="1"/>
+      </w:tblPr>
+      <w:tblGrid>
+        <w:gridCol w:w="2689"/>
+        <w:gridCol w:w="2121"/>
+        <w:gridCol w:w="2273"/>
+        <w:gridCol w:w="2055"/>
+      </w:tblGrid>
+      <w:tr>
+        <w:trPr>
+          <w:jc w:val="center"/>
+        </w:trPr>
+        <w:tc>
+          <w:tcPr>
+            <w:tcW w:w="2689" w:type="dxa"/>
+          </w:tcPr>
+          <w:p/>
+        </w:tc>
+        <w:tc>
+          <w:tcPr>
+            <w:tcW w:w="2121" w:type="dxa"/>
+          </w:tcPr>
+          <w:p>
+            <w:pPr>
+              <w:jc w:val="center"/>
+              <w:rPr>
+                <w:rFonts w:eastAsia="Calibri" w:cs="Calibri"/>
+                <w:b/>
+                <w:bCs/>
+                <w:color w:val="FF0000"/>
+              </w:rPr>
+            </w:pPr>
+            <w:r>
+              <w:rPr>
+                <w:b/>
+                <w:bCs/>
+                <w:color w:val="FF0000"/>
+              </w:rPr>
+              <w:t>Adaptateur allume-cigare 5V</w:t>
+            </w:r>
+          </w:p>
+        </w:tc>
+        <w:tc>
+          <w:tcPr>
+            <w:tcW w:w="2273" w:type="dxa"/>
+          </w:tcPr>
+          <w:p>
+            <w:pPr>
+              <w:jc w:val="center"/>
+              <w:rPr>
+                <w:rFonts w:eastAsia="Calibri" w:cs="Calibri"/>
+                <w:b/>
+                <w:bCs/>
+                <w:color w:val="00B050"/>
+              </w:rPr>
+            </w:pPr>
+            <w:r>
+              <w:rPr>
+                <w:b/>
+                <w:bCs/>
+                <w:color w:val="00B050"/>
+              </w:rPr>
+              <w:t>Li-ion Batterie</w:t>
+            </w:r>
+          </w:p>
+        </w:tc>
+        <w:tc>
+          <w:tcPr>
+            <w:tcW w:w="2055" w:type="dxa"/>
+          </w:tcPr>
+          <w:p>
+            <w:pPr>
+              <w:jc w:val="center"/>
+              <w:rPr>
+                <w:b/>
+                <w:bCs/>
+              </w:rPr>
+            </w:pPr>
+            <w:r>
+              <w:rPr>
+                <w:b/>
+                <w:bCs/>
+              </w:rPr>
+              <w:t>Meilleur Choix</w:t>
+            </w:r>
+          </w:p>
+        </w:tc>
+      </w:tr>
+      <w:tr>
+        <w:trPr>
+          <w:trHeight w:val="770"/>
+          <w:jc w:val="center"/>
+        </w:trPr>
+        <w:tc>
+          <w:tcPr>
+            <w:tcW w:w="2689" w:type="dxa"/>
+          </w:tcPr>
+          <w:p>
+            <w:r>
+              <w:rPr>
+                <w:b/>
+                <w:bCs/>
+              </w:rPr>
+              <w:t>Consommation</w:t>
+            </w:r>
+          </w:p>
+        </w:tc>
+        <w:tc>
+          <w:tcPr>
+            <w:tcW w:w="2121" w:type="dxa"/>
+          </w:tcPr>
+          <w:p>
+            <w:pPr>
+              <w:jc w:val="center"/>
+            </w:pPr>
+            <w:r>
+              <w:t>Entrée : 12V</w:t>
+            </w:r>
+          </w:p>
+          <w:p>
+            <w:pPr>
+              <w:jc w:val="center"/>
+              <w:rPr>
+                <w:rFonts w:eastAsiaTheme="minorEastAsia"/>
+              </w:rPr>
+            </w:pPr>
+            <w:r>
+              <w:rPr>
+                <w:rFonts w:eastAsiaTheme="minorEastAsia"/>
+              </w:rPr>
+              <w:t>Sortie : 5V</w:t>
+            </w:r>
+          </w:p>
+        </w:tc>
+        <w:tc>
+          <w:tcPr>
+            <w:tcW w:w="2273" w:type="dxa"/>
+          </w:tcPr>
+          <w:p>
+            <w:pPr>
+              <w:jc w:val="center"/>
+              <w:rPr>
+                <w:rFonts w:eastAsiaTheme="minorEastAsia"/>
+              </w:rPr>
+            </w:pPr>
+            <w:r>
+              <w:rPr>
+                <w:rFonts w:eastAsia="Calibri" w:cs="Calibri"/>
+              </w:rPr>
+              <w:t>Tension : 5V</w:t>
+            </w:r>
+          </w:p>
+        </w:tc>
+        <w:tc>
+          <w:tcPr>
+            <w:tcW w:w="2055" w:type="dxa"/>
+          </w:tcPr>
+          <w:p>
+            <w:pPr>
+              <w:jc w:val="center"/>
+              <w:rPr>
+                <w:rFonts w:eastAsia="Calibri" w:cs="Calibri"/>
+                <w:color w:val="FF0000"/>
+              </w:rPr>
+            </w:pPr>
+            <w:r>
+              <w:rPr>
+                <w:b/>
+                <w:bCs/>
+                <w:color w:val="808080" w:themeColor="background1" w:themeShade="80"/>
+              </w:rPr>
+              <w:t>Equivalent</w:t>
+            </w:r>
+          </w:p>
+        </w:tc>
+      </w:tr>
+      <w:tr>
+        <w:trPr>
+          <w:jc w:val="center"/>
+        </w:trPr>
+        <w:tc>
+          <w:tcPr>
+            <w:tcW w:w="2689" w:type="dxa"/>
+          </w:tcPr>
+          <w:p>
+            <w:pPr>
+              <w:rPr>
+                <w:b/>
+                <w:bCs/>
+              </w:rPr>
+            </w:pPr>
+            <w:r>
+              <w:rPr>
+                <w:b/>
+                <w:bCs/>
+              </w:rPr>
+              <w:t>Longueur des câbles</w:t>
+            </w:r>
+          </w:p>
+        </w:tc>
+        <w:tc>
+          <w:tcPr>
+            <w:tcW w:w="2121" w:type="dxa"/>
+          </w:tcPr>
+          <w:p>
+            <w:pPr>
+              <w:jc w:val="center"/>
+              <w:rPr>
+                <w:rFonts w:eastAsiaTheme="minorEastAsia"/>
+              </w:rPr>
+            </w:pPr>
+            <w:r>
+              <w:rPr>
+                <w:rFonts w:eastAsiaTheme="minorEastAsia"/>
+              </w:rPr>
+              <w:t>1.20 m</w:t>
+            </w:r>
+          </w:p>
+        </w:tc>
+        <w:tc>
+          <w:tcPr>
+            <w:tcW w:w="2273" w:type="dxa"/>
+          </w:tcPr>
+          <w:p>
+            <w:pPr>
+              <w:jc w:val="center"/>
+              <w:rPr>
+                <w:rFonts w:eastAsiaTheme="minorEastAsia"/>
+              </w:rPr>
+            </w:pPr>
+            <w:r>
+              <w:t>5 cm</w:t>
+            </w:r>
+          </w:p>
+        </w:tc>
+        <w:tc>
+          <w:tcPr>
+            <w:tcW w:w="2055" w:type="dxa"/>
+          </w:tcPr>
+          <w:p>
+            <w:pPr>
+              <w:jc w:val="center"/>
+              <w:rPr>
+                <w:rFonts w:eastAsia="Calibri" w:cs="Calibri"/>
+                <w:color w:val="FF0000"/>
+              </w:rPr>
+            </w:pPr>
+            <w:r>
+              <w:rPr>
+                <w:b/>
+                <w:bCs/>
+                <w:color w:val="00B050"/>
+              </w:rPr>
+              <w:t>Li-ion Batterie</w:t>
+            </w:r>
+          </w:p>
+        </w:tc>
+      </w:tr>
+      <w:tr>
+        <w:trPr>
+          <w:jc w:val="center"/>
+        </w:trPr>
+        <w:tc>
+          <w:tcPr>
+            <w:tcW w:w="2689" w:type="dxa"/>
+          </w:tcPr>
+          <w:p>
+            <w:pPr>
+              <w:rPr>
+                <w:rFonts w:eastAsiaTheme="minorEastAsia"/>
+                <w:b/>
+                <w:szCs w:val="24"/>
+              </w:rPr>
+            </w:pPr>
+            <w:r>
+              <w:rPr>
+                <w:rFonts w:eastAsiaTheme="minorEastAsia"/>
+                <w:b/>
+                <w:szCs w:val="24"/>
+              </w:rPr>
+              <w:t>Difficulté</w:t>
+            </w:r>
+            <w:r>
+              <w:rPr>
+                <w:rFonts w:eastAsiaTheme="minorEastAsia"/>
+                <w:b/>
+                <w:szCs w:val="24"/>
+              </w:rPr>
+              <w:t xml:space="preserve"> de mise en place</w:t>
+            </w:r>
+          </w:p>
+        </w:tc>
+        <w:tc>
+          <w:tcPr>
+            <w:tcW w:w="2121" w:type="dxa"/>
+          </w:tcPr>
+          <w:p>
+            <w:pPr>
+              <w:jc w:val="center"/>
+              <w:rPr>
+                <w:rFonts w:eastAsiaTheme="minorEastAsia"/>
+              </w:rPr>
+            </w:pPr>
+            <w:r>
+              <w:rPr>
+                <w:rFonts w:eastAsiaTheme="minorEastAsia"/>
+              </w:rPr>
+              <w:t>Plug-and-Play</w:t>
+            </w:r>
+          </w:p>
+        </w:tc>
+        <w:tc>
+          <w:tcPr>
+            <w:tcW w:w="2273" w:type="dxa"/>
+          </w:tcPr>
+          <w:p>
+            <w:pPr>
+              <w:jc w:val="center"/>
+              <w:rPr>
+                <w:rFonts w:eastAsiaTheme="minorEastAsia"/>
+              </w:rPr>
+            </w:pPr>
+            <w:r>
+              <w:rPr>
+                <w:rFonts w:eastAsiaTheme="minorEastAsia"/>
+              </w:rPr>
+              <w:t>Besoin d’une installation</w:t>
+            </w:r>
+          </w:p>
+        </w:tc>
+        <w:tc>
+          <w:tcPr>
+            <w:tcW w:w="2055" w:type="dxa"/>
+          </w:tcPr>
+          <w:p>
+            <w:pPr>
+              <w:jc w:val="center"/>
+              <w:rPr>
+                <w:rFonts w:eastAsia="Calibri" w:cs="Calibri"/>
+                <w:b/>
+                <w:color w:val="00B050"/>
+              </w:rPr>
+            </w:pPr>
+            <w:r>
+              <w:rPr>
+                <w:b/>
+                <w:bCs/>
+                <w:color w:val="FF0000"/>
+              </w:rPr>
+              <w:t>Adaptateur allume-cigare 5V</w:t>
+            </w:r>
+          </w:p>
+        </w:tc>
+      </w:tr>
+      <w:tr>
+        <w:trPr>
+          <w:trHeight w:val="452"/>
+          <w:jc w:val="center"/>
+        </w:trPr>
+        <w:tc>
+          <w:tcPr>
+            <w:tcW w:w="2689" w:type="dxa"/>
+          </w:tcPr>
+          <w:p>
+            <w:pPr>
+              <w:rPr>
+                <w:rFonts w:eastAsia="Calibri" w:cs="Calibri"/>
+                <w:b/>
+              </w:rPr>
+            </w:pPr>
+            <w:r>
+              <w:rPr>
+                <w:rFonts w:eastAsia="Calibri" w:cs="Calibri"/>
+                <w:b/>
+              </w:rPr>
+              <w:t>Courant qui passe plus quand la voiture et à l’arrêt</w:t>
+            </w:r>
+          </w:p>
+        </w:tc>
+        <w:tc>
+          <w:tcPr>
+            <w:tcW w:w="2121" w:type="dxa"/>
+          </w:tcPr>
+          <w:p>
+            <w:pPr>
+              <w:jc w:val="center"/>
+              <w:rPr>
+                <w:rFonts w:eastAsiaTheme="minorEastAsia"/>
+              </w:rPr>
+            </w:pPr>
+            <w:r>
+              <w:rPr>
+                <w:rFonts w:eastAsiaTheme="minorEastAsia"/>
+              </w:rPr>
+              <w:t>Oui</w:t>
+            </w:r>
+          </w:p>
+        </w:tc>
+        <w:tc>
+          <w:tcPr>
+            <w:tcW w:w="2273" w:type="dxa"/>
+          </w:tcPr>
+          <w:p>
+            <w:pPr>
+              <w:jc w:val="center"/>
+              <w:rPr>
+                <w:rFonts w:eastAsiaTheme="minorEastAsia"/>
+              </w:rPr>
+            </w:pPr>
+            <w:r>
+              <w:rPr>
+                <w:rFonts w:eastAsiaTheme="minorEastAsia"/>
+              </w:rPr>
+              <w:t>Non</w:t>
+            </w:r>
+          </w:p>
+        </w:tc>
+        <w:tc>
+          <w:tcPr>
+            <w:tcW w:w="2055" w:type="dxa"/>
+          </w:tcPr>
+          <w:p>
+            <w:pPr>
+              <w:jc w:val="center"/>
+              <w:rPr>
+                <w:rFonts w:eastAsia="Calibri" w:cs="Calibri"/>
+                <w:b/>
+                <w:color w:val="00B050"/>
+              </w:rPr>
+            </w:pPr>
+            <w:r>
+              <w:rPr>
+                <w:b/>
+                <w:bCs/>
+                <w:color w:val="FF0000"/>
+              </w:rPr>
+              <w:t>Adaptateur allume-cigare 5V</w:t>
+            </w:r>
+          </w:p>
+        </w:tc>
+      </w:tr>
+      <w:tr>
+        <w:trPr>
+          <w:jc w:val="center"/>
+        </w:trPr>
+        <w:tc>
+          <w:tcPr>
+            <w:tcW w:w="2689" w:type="dxa"/>
+          </w:tcPr>
+          <w:p>
+            <w:pPr>
+              <w:rPr>
+                <w:rFonts w:eastAsia="Calibri" w:cs="Calibri"/>
+                <w:b/>
+              </w:rPr>
+            </w:pPr>
+            <w:r>
+              <w:rPr>
+                <w:rFonts w:eastAsia="Calibri" w:cs="Calibri"/>
+                <w:b/>
+                <w:bCs/>
+              </w:rPr>
+              <w:t>Protection de surinten</w:t>
+            </w:r>
+            <w:r>
+              <w:rPr>
+                <w:rFonts w:eastAsia="Calibri" w:cs="Calibri"/>
+                <w:b/>
+                <w:bCs/>
+              </w:rPr>
+              <w:t>sité</w:t>
+            </w:r>
+          </w:p>
+        </w:tc>
+        <w:tc>
+          <w:tcPr>
+            <w:tcW w:w="2121" w:type="dxa"/>
+          </w:tcPr>
+          <w:p>
+            <w:pPr>
+              <w:jc w:val="center"/>
+              <w:rPr>
+                <w:rFonts w:eastAsia="Calibri" w:cs="Calibri"/>
+                <w:color w:val="70AD47" w:themeColor="accent6"/>
+              </w:rPr>
+            </w:pPr>
+            <w:r>
+              <w:rPr>
+                <w:rFonts w:eastAsiaTheme="minorEastAsia"/>
+              </w:rPr>
+              <w:t>Non</w:t>
+            </w:r>
+          </w:p>
+        </w:tc>
+        <w:tc>
+          <w:tcPr>
+            <w:tcW w:w="2273" w:type="dxa"/>
+          </w:tcPr>
+          <w:p>
+            <w:pPr>
+              <w:jc w:val="center"/>
+              <w:rPr>
+                <w:rFonts w:eastAsiaTheme="minorEastAsia"/>
+              </w:rPr>
+            </w:pPr>
+            <w:r>
+              <w:rPr>
+                <w:rFonts w:eastAsiaTheme="minorEastAsia"/>
+              </w:rPr>
+              <w:t>Oui</w:t>
+            </w:r>
+          </w:p>
+        </w:tc>
+        <w:tc>
+          <w:tcPr>
+            <w:tcW w:w="2055" w:type="dxa"/>
+          </w:tcPr>
+          <w:p>
+            <w:pPr>
+              <w:jc w:val="center"/>
+              <w:rPr>
+                <w:rFonts w:eastAsia="Calibri" w:cs="Calibri"/>
+                <w:color w:val="FF0000"/>
+              </w:rPr>
+            </w:pPr>
+            <w:r>
+              <w:rPr>
+                <w:b/>
+                <w:bCs/>
+                <w:color w:val="00B050"/>
+              </w:rPr>
+              <w:t>Li-ion Batterie</w:t>
+            </w:r>
+          </w:p>
+        </w:tc>
+      </w:tr>
+      <w:tr>
+        <w:trPr>
+          <w:jc w:val="center"/>
+        </w:trPr>
+        <w:tc>
+          <w:tcPr>
+            <w:tcW w:w="2689" w:type="dxa"/>
+          </w:tcPr>
+          <w:p>
+            <w:pPr>
+              <w:rPr>
+                <w:rFonts w:eastAsia="Calibri" w:cs="Calibri"/>
+                <w:b/>
+              </w:rPr>
+            </w:pPr>
+            <w:r>
+              <w:rPr>
+                <w:rFonts w:eastAsia="Calibri" w:cs="Calibri"/>
+                <w:b/>
+                <w:bCs/>
+              </w:rPr>
+              <w:t>Prix</w:t>
+            </w:r>
+          </w:p>
+        </w:tc>
+        <w:tc>
+          <w:tcPr>
+            <w:tcW w:w="2121" w:type="dxa"/>
+          </w:tcPr>
+          <w:p>
+            <w:pPr>
+              <w:jc w:val="center"/>
+              <w:rPr>
+                <w:rFonts w:eastAsiaTheme="minorEastAsia"/>
+              </w:rPr>
+            </w:pPr>
+            <w:r>
+              <w:rPr>
+                <w:rFonts w:eastAsiaTheme="minorEastAsia"/>
+              </w:rPr>
+              <w:t>10.90€</w:t>
+            </w:r>
+          </w:p>
+        </w:tc>
+        <w:tc>
+          <w:tcPr>
+            <w:tcW w:w="2273" w:type="dxa"/>
+          </w:tcPr>
+          <w:p>
+            <w:pPr>
+              <w:jc w:val="center"/>
+              <w:rPr>
+                <w:rFonts w:eastAsiaTheme="minorEastAsia"/>
+              </w:rPr>
+            </w:pPr>
+            <w:r>
+              <w:rPr>
+                <w:rFonts w:eastAsiaTheme="minorEastAsia"/>
+              </w:rPr>
+              <w:t>26.40€</w:t>
+            </w:r>
+          </w:p>
+        </w:tc>
+        <w:tc>
+          <w:tcPr>
+            <w:tcW w:w="2055" w:type="dxa"/>
+          </w:tcPr>
+          <w:p>
+            <w:pPr>
+              <w:jc w:val="center"/>
+              <w:rPr>
+                <w:rFonts w:eastAsia="Calibri" w:cs="Calibri"/>
+                <w:color w:val="FF0000"/>
+              </w:rPr>
+            </w:pPr>
+            <w:r>
+              <w:rPr>
+                <w:b/>
+                <w:bCs/>
+                <w:color w:val="FF0000"/>
+              </w:rPr>
+              <w:t>Adaptateur allume-cigare 5V</w:t>
+            </w:r>
+          </w:p>
+        </w:tc>
+      </w:tr>
+    </w:tbl>
+    <w:p>
+      <w:pPr>
+        <w:rPr>
+          <w:rFonts w:eastAsia="Calibri" w:cs="Calibri"/>
+          <w:b/>
+          <w:bCs/>
+        </w:rPr>
+      </w:pPr>
+      <w:r>
+        <w:rPr>
+          <w:rFonts w:eastAsia="Calibri" w:cs="Calibri"/>
+        </w:rPr>
+        <w:t xml:space="preserve">On choisira par conséquent </w:t>
+      </w:r>
+      <w:r>
+        <w:rPr>
+          <w:rFonts w:eastAsia="Calibri" w:cs="Calibri"/>
+          <w:b/>
+          <w:bCs/>
+        </w:rPr>
+        <w:t>l’adaptateur allume cigare 5V</w:t>
+      </w:r>
+      <w:r>
+        <w:rPr>
+          <w:rFonts w:eastAsia="Calibri" w:cs="Calibri"/>
+        </w:rPr>
+        <w:t xml:space="preserve">, car parmi les </w:t>
+      </w:r>
+      <w:r>
+        <w:rPr>
+          <w:rFonts w:eastAsia="Calibri" w:cs="Calibri"/>
+        </w:rPr>
+        <w:t>deux, c’est le seul ou quand la voiture s’arrête , l’alimentation est à l’arrêt.</w:t>
+      </w:r>
+      <w:bookmarkStart w:id="6" w:name="_GoBack"/>
+      <w:bookmarkEnd w:id="6"/>
     </w:p>
     <w:p>
       <w:pPr>
@@ -7921,7 +8739,7 @@
       <w:pPr>
         <w:pStyle w:val="Titre2"/>
       </w:pPr>
-      <w:bookmarkStart w:id="6" w:name="_Toc30148979"/>
+      <w:bookmarkStart w:id="7" w:name="_Toc30148979"/>
       <w:r>
         <w:t>2</w:t>
       </w:r>
@@ -7934,7 +8752,7 @@
       <w:r>
         <w:t xml:space="preserve"> Le diagramme de cas d’utilisation</w:t>
       </w:r>
-      <w:bookmarkEnd w:id="6"/>
+      <w:bookmarkEnd w:id="7"/>
     </w:p>
     <w:p>
       <w:r>
@@ -7974,6 +8792,7 @@
         <w:t xml:space="preserve"> </w:t>
       </w:r>
       <w:r>
+        <w:lastRenderedPageBreak/>
         <w:t>Ces scenarios permettront de cré</w:t>
       </w:r>
       <w:r>
@@ -8053,27 +8872,14 @@
       <w:r>
         <w:t xml:space="preserve">Figure </w:t>
       </w:r>
-      <w:r>
-        <w:fldChar w:fldCharType="begin"/>
-      </w:r>
-      <w:r>
-        <w:instrText xml:space="preserve"> SEQ Figure \* ARABIC </w:instrText>
-      </w:r>
-      <w:r>
-        <w:fldChar w:fldCharType="separate"/>
-      </w:r>
-      <w:r>
-        <w:rPr>
-          <w:noProof/>
-        </w:rPr>
-        <w:t>1</w:t>
-      </w:r>
-      <w:r>
-        <w:rPr>
-          <w:noProof/>
-        </w:rPr>
-        <w:fldChar w:fldCharType="end"/>
-      </w:r>
+      <w:fldSimple w:instr=" SEQ Figure \* ARABIC ">
+        <w:r>
+          <w:rPr>
+            <w:noProof/>
+          </w:rPr>
+          <w:t>1</w:t>
+        </w:r>
+      </w:fldSimple>
       <w:r>
         <w:t xml:space="preserve"> Diagramme de cas d'utilisation du projet</w:t>
       </w:r>
@@ -8082,11 +8888,11 @@
       <w:pPr>
         <w:pStyle w:val="Titre2"/>
       </w:pPr>
-      <w:bookmarkStart w:id="7" w:name="_Toc30148980"/>
+      <w:bookmarkStart w:id="8" w:name="_Toc30148980"/>
       <w:r>
         <w:t>2.2 Les diagrammes de séquences</w:t>
       </w:r>
-      <w:bookmarkEnd w:id="7"/>
+      <w:bookmarkEnd w:id="8"/>
     </w:p>
     <w:p>
       <w:r>
@@ -8095,8 +8901,6 @@
       <w:r>
         <w:t xml:space="preserve">. Voici le premier diagramme permettant </w:t>
       </w:r>
-      <w:bookmarkStart w:id="8" w:name="_GoBack"/>
-      <w:bookmarkEnd w:id="8"/>
     </w:p>
     <w:sectPr>
       <w:headerReference w:type="default" r:id="rId13"/>
@@ -8150,14 +8954,27 @@
     <w:pPr>
       <w:pStyle w:val="Pieddepage"/>
     </w:pPr>
-    <w:fldSimple w:instr=" DATE   \* MERGEFORMAT ">
-      <w:r>
-        <w:rPr>
-          <w:noProof/>
-        </w:rPr>
-        <w:t>17/01/2020</w:t>
-      </w:r>
-    </w:fldSimple>
+    <w:r>
+      <w:fldChar w:fldCharType="begin"/>
+    </w:r>
+    <w:r>
+      <w:instrText xml:space="preserve"> DATE   \* MERGEFORMAT </w:instrText>
+    </w:r>
+    <w:r>
+      <w:fldChar w:fldCharType="separate"/>
+    </w:r>
+    <w:r>
+      <w:rPr>
+        <w:noProof/>
+      </w:rPr>
+      <w:t>28/01/2020</w:t>
+    </w:r>
+    <w:r>
+      <w:rPr>
+        <w:noProof/>
+      </w:rPr>
+      <w:fldChar w:fldCharType="end"/>
+    </w:r>
     <w:r>
       <w:ptab w:relativeTo="margin" w:alignment="center" w:leader="none"/>
     </w:r>
@@ -8191,27 +9008,14 @@
     <w:r>
       <w:t>/</w:t>
     </w:r>
-    <w:r>
-      <w:fldChar w:fldCharType="begin"/>
-    </w:r>
-    <w:r>
-      <w:instrText xml:space="preserve"> NUMPAGES  \* Arabic  \* MERGEFORMAT </w:instrText>
-    </w:r>
-    <w:r>
-      <w:fldChar w:fldCharType="separate"/>
-    </w:r>
-    <w:r>
-      <w:rPr>
-        <w:noProof/>
-      </w:rPr>
-      <w:t>1</w:t>
-    </w:r>
-    <w:r>
-      <w:rPr>
-        <w:noProof/>
-      </w:rPr>
-      <w:fldChar w:fldCharType="end"/>
-    </w:r>
+    <w:fldSimple w:instr=" NUMPAGES  \* Arabic  \* MERGEFORMAT ">
+      <w:r>
+        <w:rPr>
+          <w:noProof/>
+        </w:rPr>
+        <w:t>1</w:t>
+      </w:r>
+    </w:fldSimple>
   </w:p>
 </w:ftr>
 </file>
@@ -11321,21 +12125,6 @@
 </file>
 
 <file path=customXml/item2.xml><?xml version="1.0" encoding="utf-8"?>
-<?mso-contentType ?>
-<FormTemplates xmlns="http://schemas.microsoft.com/sharepoint/v3/contenttype/forms">
-  <Display>DocumentLibraryForm</Display>
-  <Edit>DocumentLibraryForm</Edit>
-  <New>DocumentLibraryForm</New>
-</FormTemplates>
-</file>
-
-<file path=customXml/item3.xml><?xml version="1.0" encoding="utf-8"?>
-<p:properties xmlns:p="http://schemas.microsoft.com/office/2006/metadata/properties" xmlns:xsi="http://www.w3.org/2001/XMLSchema-instance" xmlns:pc="http://schemas.microsoft.com/office/infopath/2007/PartnerControls">
-  <documentManagement/>
-</p:properties>
-</file>
-
-<file path=customXml/item4.xml><?xml version="1.0" encoding="utf-8"?>
 <ct:contentTypeSchema xmlns:ct="http://schemas.microsoft.com/office/2006/metadata/contentType" xmlns:ma="http://schemas.microsoft.com/office/2006/metadata/properties/metaAttributes" ct:_="" ma:_="" ma:contentTypeName="Document" ma:contentTypeID="0x01010049B64C029DFC7146B92EC8B13441A387" ma:contentTypeVersion="5" ma:contentTypeDescription="Crée un document." ma:contentTypeScope="" ma:versionID="b67437bec75b7a5539e1be515d80bf83">
   <xsd:schema xmlns:xsd="http://www.w3.org/2001/XMLSchema" xmlns:xs="http://www.w3.org/2001/XMLSchema" xmlns:p="http://schemas.microsoft.com/office/2006/metadata/properties" xmlns:ns3="bb49ec10-4b83-46f3-966c-a960cdd8b7eb" xmlns:ns4="d8cf3dac-1a13-45cb-8a21-e6db2b4bdd1c" targetNamespace="http://schemas.microsoft.com/office/2006/metadata/properties" ma:root="true" ma:fieldsID="f24b8158d973d68ee6a57e50fb7345fd" ns3:_="" ns4:_="">
     <xsd:import namespace="bb49ec10-4b83-46f3-966c-a960cdd8b7eb"/>
@@ -11506,6 +12295,21 @@
 </ct:contentTypeSchema>
 </file>
 
+<file path=customXml/item3.xml><?xml version="1.0" encoding="utf-8"?>
+<p:properties xmlns:p="http://schemas.microsoft.com/office/2006/metadata/properties" xmlns:xsi="http://www.w3.org/2001/XMLSchema-instance" xmlns:pc="http://schemas.microsoft.com/office/infopath/2007/PartnerControls">
+  <documentManagement/>
+</p:properties>
+</file>
+
+<file path=customXml/item4.xml><?xml version="1.0" encoding="utf-8"?>
+<?mso-contentType ?>
+<FormTemplates xmlns="http://schemas.microsoft.com/sharepoint/v3/contenttype/forms">
+  <Display>DocumentLibraryForm</Display>
+  <Edit>DocumentLibraryForm</Edit>
+  <New>DocumentLibraryForm</New>
+</FormTemplates>
+</file>
+
 <file path=customXml/item5.xml><?xml version="1.0" encoding="utf-8"?>
 <b:Sources xmlns:b="http://schemas.openxmlformats.org/officeDocument/2006/bibliography" xmlns="http://schemas.openxmlformats.org/officeDocument/2006/bibliography" SelectedStyle="\APASixthEditionOfficeOnline.xsl" StyleName="APA" Version="6"/>
 </file>
@@ -11519,23 +12323,6 @@
 </file>
 
 <file path=customXml/itemProps2.xml><?xml version="1.0" encoding="utf-8"?>
-<ds:datastoreItem xmlns:ds="http://schemas.openxmlformats.org/officeDocument/2006/customXml" ds:itemID="{D2E39440-A5CF-401A-B280-A932E0B682AF}">
-  <ds:schemaRefs>
-    <ds:schemaRef ds:uri="http://schemas.microsoft.com/sharepoint/v3/contenttype/forms"/>
-  </ds:schemaRefs>
-</ds:datastoreItem>
-</file>
-
-<file path=customXml/itemProps3.xml><?xml version="1.0" encoding="utf-8"?>
-<ds:datastoreItem xmlns:ds="http://schemas.openxmlformats.org/officeDocument/2006/customXml" ds:itemID="{00F5D373-BCAE-4EE5-8E93-308A6F9F3C7B}">
-  <ds:schemaRefs>
-    <ds:schemaRef ds:uri="http://schemas.microsoft.com/office/2006/metadata/properties"/>
-    <ds:schemaRef ds:uri="http://schemas.microsoft.com/office/infopath/2007/PartnerControls"/>
-  </ds:schemaRefs>
-</ds:datastoreItem>
-</file>
-
-<file path=customXml/itemProps4.xml><?xml version="1.0" encoding="utf-8"?>
 <ds:datastoreItem xmlns:ds="http://schemas.openxmlformats.org/officeDocument/2006/customXml" ds:itemID="{FB96B99A-CE45-4F48-BEEC-341543621315}">
   <ds:schemaRefs>
     <ds:schemaRef ds:uri="http://schemas.microsoft.com/office/2006/metadata/contentType"/>
@@ -11554,8 +12341,25 @@
 </ds:datastoreItem>
 </file>
 
+<file path=customXml/itemProps3.xml><?xml version="1.0" encoding="utf-8"?>
+<ds:datastoreItem xmlns:ds="http://schemas.openxmlformats.org/officeDocument/2006/customXml" ds:itemID="{00F5D373-BCAE-4EE5-8E93-308A6F9F3C7B}">
+  <ds:schemaRefs>
+    <ds:schemaRef ds:uri="http://schemas.microsoft.com/office/2006/metadata/properties"/>
+    <ds:schemaRef ds:uri="http://schemas.microsoft.com/office/infopath/2007/PartnerControls"/>
+  </ds:schemaRefs>
+</ds:datastoreItem>
+</file>
+
+<file path=customXml/itemProps4.xml><?xml version="1.0" encoding="utf-8"?>
+<ds:datastoreItem xmlns:ds="http://schemas.openxmlformats.org/officeDocument/2006/customXml" ds:itemID="{D2E39440-A5CF-401A-B280-A932E0B682AF}">
+  <ds:schemaRefs>
+    <ds:schemaRef ds:uri="http://schemas.microsoft.com/sharepoint/v3/contenttype/forms"/>
+  </ds:schemaRefs>
+</ds:datastoreItem>
+</file>
+
 <file path=customXml/itemProps5.xml><?xml version="1.0" encoding="utf-8"?>
-<ds:datastoreItem xmlns:ds="http://schemas.openxmlformats.org/officeDocument/2006/customXml" ds:itemID="{73BC8FD8-0DE5-468A-A442-62B634E8649F}">
+<ds:datastoreItem xmlns:ds="http://schemas.openxmlformats.org/officeDocument/2006/customXml" ds:itemID="{85922F4A-295D-4243-87A8-E77CD0EA00BA}">
   <ds:schemaRefs>
     <ds:schemaRef ds:uri="http://schemas.openxmlformats.org/officeDocument/2006/bibliography"/>
   </ds:schemaRefs>

</xml_diff>

<commit_message>
Changement de l'alimentation + ajout diapo steven
</commit_message>
<xml_diff>
--- a/Documents Word/Spécifications Techniques_02.docx
+++ b/Documents Word/Spécifications Techniques_02.docx
@@ -7019,10 +7019,18 @@
       </w:r>
       <w:proofErr w:type="spellEnd"/>
       <w:r>
-        <w:t xml:space="preserve"> nos yeux </w:t>
-      </w:r>
-      <w:r>
-        <w:t>, nous devons choisir un langage de programmation dans lequel</w:t>
+        <w:t xml:space="preserve"> nos </w:t>
+      </w:r>
+      <w:proofErr w:type="gramStart"/>
+      <w:r>
+        <w:t xml:space="preserve">yeux </w:t>
+      </w:r>
+      <w:r>
+        <w:t>,</w:t>
+      </w:r>
+      <w:proofErr w:type="gramEnd"/>
+      <w:r>
+        <w:t xml:space="preserve"> nous devons choisir un langage de programmation dans lequel</w:t>
       </w:r>
     </w:p>
     <w:p>
@@ -7944,7 +7952,13 @@
         <w:t>c</w:t>
       </w:r>
       <w:r>
-        <w:t>onsommatrice en énergie.</w:t>
+        <w:t>onsommatrice en énergie</w:t>
+      </w:r>
+      <w:r>
+        <w:t xml:space="preserve"> (5V 2.5A)</w:t>
+      </w:r>
+      <w:r>
+        <w:t>.</w:t>
       </w:r>
     </w:p>
     <w:p>
@@ -8047,7 +8061,10 @@
         </w:rPr>
       </w:pPr>
       <w:r>
-        <w:t>Li-ion Batterie (alimentation par pile)</w:t>
+        <w:rPr>
+          <w:rFonts w:asciiTheme="minorHAnsi" w:eastAsiaTheme="minorEastAsia" w:hAnsiTheme="minorHAnsi"/>
+        </w:rPr>
+        <w:t>Régulateur 5V/12V</w:t>
       </w:r>
     </w:p>
     <w:p>
@@ -8122,7 +8139,7 @@
                 <w:bCs/>
                 <w:color w:val="00B050"/>
               </w:rPr>
-              <w:t>Li-ion Batterie</w:t>
+              <w:t>Régulateur 5V/12V</w:t>
             </w:r>
           </w:p>
         </w:tc>
@@ -8174,14 +8191,6 @@
           <w:p>
             <w:pPr>
               <w:jc w:val="center"/>
-            </w:pPr>
-            <w:r>
-              <w:t>Entrée : 12V</w:t>
-            </w:r>
-          </w:p>
-          <w:p>
-            <w:pPr>
-              <w:jc w:val="center"/>
               <w:rPr>
                 <w:rFonts w:eastAsiaTheme="minorEastAsia"/>
               </w:rPr>
@@ -8192,6 +8201,12 @@
               </w:rPr>
               <w:t>Sortie : 5V</w:t>
             </w:r>
+            <w:r>
+              <w:rPr>
+                <w:rFonts w:eastAsiaTheme="minorEastAsia"/>
+              </w:rPr>
+              <w:t>/1A</w:t>
+            </w:r>
           </w:p>
         </w:tc>
         <w:tc>
@@ -8209,7 +8224,19 @@
               <w:rPr>
                 <w:rFonts w:eastAsia="Calibri" w:cs="Calibri"/>
               </w:rPr>
-              <w:t>Tension : 5V</w:t>
+              <w:t>Sortie</w:t>
+            </w:r>
+            <w:r>
+              <w:rPr>
+                <w:rFonts w:eastAsia="Calibri" w:cs="Calibri"/>
+              </w:rPr>
+              <w:t> : 5V</w:t>
+            </w:r>
+            <w:r>
+              <w:rPr>
+                <w:rFonts w:eastAsia="Calibri" w:cs="Calibri"/>
+              </w:rPr>
+              <w:t>/2.4A</w:t>
             </w:r>
           </w:p>
         </w:tc>
@@ -8229,12 +8256,14 @@
               <w:rPr>
                 <w:b/>
                 <w:bCs/>
-                <w:color w:val="808080" w:themeColor="background1" w:themeShade="80"/>
-              </w:rPr>
-              <w:t>Equivalent</w:t>
-            </w:r>
-          </w:p>
-        </w:tc>
+                <w:color w:val="00B050"/>
+              </w:rPr>
+              <w:t>Régulateur 5V/12V</w:t>
+            </w:r>
+          </w:p>
+        </w:tc>
+        <w:bookmarkStart w:id="6" w:name="_GoBack"/>
+        <w:bookmarkEnd w:id="6"/>
       </w:tr>
       <w:tr>
         <w:trPr>
@@ -8313,7 +8342,7 @@
                 <w:bCs/>
                 <w:color w:val="00B050"/>
               </w:rPr>
-              <w:t>Li-ion Batterie</w:t>
+              <w:t>Régulateur 5V/12V</w:t>
             </w:r>
           </w:p>
         </w:tc>
@@ -8473,7 +8502,7 @@
               <w:rPr>
                 <w:rFonts w:eastAsiaTheme="minorEastAsia"/>
               </w:rPr>
-              <w:t>Non</w:t>
+              <w:t>Oui</w:t>
             </w:r>
           </w:p>
         </w:tc>
@@ -8494,9 +8523,9 @@
               <w:rPr>
                 <w:b/>
                 <w:bCs/>
-                <w:color w:val="FF0000"/>
-              </w:rPr>
-              <w:t>Adaptateur allume-cigare 5V</w:t>
+                <w:color w:val="808080" w:themeColor="background1" w:themeShade="80"/>
+              </w:rPr>
+              <w:t>Equivalent</w:t>
             </w:r>
           </w:p>
         </w:tc>
@@ -8591,7 +8620,7 @@
                 <w:bCs/>
                 <w:color w:val="00B050"/>
               </w:rPr>
-              <w:t>Li-ion Batterie</w:t>
+              <w:t>Régulateur 5V/12V</w:t>
             </w:r>
           </w:p>
         </w:tc>
@@ -8655,7 +8684,7 @@
               <w:rPr>
                 <w:rFonts w:eastAsiaTheme="minorEastAsia"/>
               </w:rPr>
-              <w:t>26.40€</w:t>
+              <w:t>13.90€</w:t>
             </w:r>
           </w:p>
         </w:tc>
@@ -8703,22 +8732,26 @@
           <w:b/>
           <w:bCs/>
         </w:rPr>
-        <w:t>l’adaptateur allume cigare 5V</w:t>
+        <w:t>Régulateur 5V/12V</w:t>
       </w:r>
       <w:r>
         <w:rPr>
           <w:rFonts w:eastAsia="Calibri" w:cs="Calibri"/>
         </w:rPr>
-        <w:t xml:space="preserve">, car parmi les </w:t>
+        <w:t>, car parmi les deux, c’est</w:t>
       </w:r>
       <w:r>
         <w:rPr>
           <w:rFonts w:eastAsia="Calibri" w:cs="Calibri"/>
         </w:rPr>
-        <w:t>deux, c’est le seul ou quand la voiture s’arrête , l’alimentation est à l’arrêt.</w:t>
-      </w:r>
-      <w:bookmarkStart w:id="6" w:name="_GoBack"/>
-      <w:bookmarkEnd w:id="6"/>
+        <w:t xml:space="preserve"> celui qui gardera un courant stable peu importe l’intensité de la voiture</w:t>
+      </w:r>
+      <w:r>
+        <w:rPr>
+          <w:rFonts w:eastAsia="Calibri" w:cs="Calibri"/>
+        </w:rPr>
+        <w:t>.</w:t>
+      </w:r>
     </w:p>
     <w:p>
       <w:pPr>
@@ -8872,14 +8905,27 @@
       <w:r>
         <w:t xml:space="preserve">Figure </w:t>
       </w:r>
-      <w:fldSimple w:instr=" SEQ Figure \* ARABIC ">
-        <w:r>
-          <w:rPr>
-            <w:noProof/>
-          </w:rPr>
-          <w:t>1</w:t>
-        </w:r>
-      </w:fldSimple>
+      <w:r>
+        <w:fldChar w:fldCharType="begin"/>
+      </w:r>
+      <w:r>
+        <w:instrText xml:space="preserve"> SEQ Figure \* ARABIC </w:instrText>
+      </w:r>
+      <w:r>
+        <w:fldChar w:fldCharType="separate"/>
+      </w:r>
+      <w:r>
+        <w:rPr>
+          <w:noProof/>
+        </w:rPr>
+        <w:t>1</w:t>
+      </w:r>
+      <w:r>
+        <w:rPr>
+          <w:noProof/>
+        </w:rPr>
+        <w:fldChar w:fldCharType="end"/>
+      </w:r>
       <w:r>
         <w:t xml:space="preserve"> Diagramme de cas d'utilisation du projet</w:t>
       </w:r>
@@ -8954,27 +9000,14 @@
     <w:pPr>
       <w:pStyle w:val="Pieddepage"/>
     </w:pPr>
-    <w:r>
-      <w:fldChar w:fldCharType="begin"/>
-    </w:r>
-    <w:r>
-      <w:instrText xml:space="preserve"> DATE   \* MERGEFORMAT </w:instrText>
-    </w:r>
-    <w:r>
-      <w:fldChar w:fldCharType="separate"/>
-    </w:r>
-    <w:r>
-      <w:rPr>
-        <w:noProof/>
-      </w:rPr>
-      <w:t>28/01/2020</w:t>
-    </w:r>
-    <w:r>
-      <w:rPr>
-        <w:noProof/>
-      </w:rPr>
-      <w:fldChar w:fldCharType="end"/>
-    </w:r>
+    <w:fldSimple w:instr=" DATE   \* MERGEFORMAT ">
+      <w:r>
+        <w:rPr>
+          <w:noProof/>
+        </w:rPr>
+        <w:t>28/01/2020</w:t>
+      </w:r>
+    </w:fldSimple>
     <w:r>
       <w:ptab w:relativeTo="margin" w:alignment="center" w:leader="none"/>
     </w:r>
@@ -9008,14 +9041,27 @@
     <w:r>
       <w:t>/</w:t>
     </w:r>
-    <w:fldSimple w:instr=" NUMPAGES  \* Arabic  \* MERGEFORMAT ">
-      <w:r>
-        <w:rPr>
-          <w:noProof/>
-        </w:rPr>
-        <w:t>1</w:t>
-      </w:r>
-    </w:fldSimple>
+    <w:r>
+      <w:fldChar w:fldCharType="begin"/>
+    </w:r>
+    <w:r>
+      <w:instrText xml:space="preserve"> NUMPAGES  \* Arabic  \* MERGEFORMAT </w:instrText>
+    </w:r>
+    <w:r>
+      <w:fldChar w:fldCharType="separate"/>
+    </w:r>
+    <w:r>
+      <w:rPr>
+        <w:noProof/>
+      </w:rPr>
+      <w:t>1</w:t>
+    </w:r>
+    <w:r>
+      <w:rPr>
+        <w:noProof/>
+      </w:rPr>
+      <w:fldChar w:fldCharType="end"/>
+    </w:r>
   </w:p>
 </w:ftr>
 </file>
@@ -12296,18 +12342,18 @@
 </file>
 
 <file path=customXml/item3.xml><?xml version="1.0" encoding="utf-8"?>
-<p:properties xmlns:p="http://schemas.microsoft.com/office/2006/metadata/properties" xmlns:xsi="http://www.w3.org/2001/XMLSchema-instance" xmlns:pc="http://schemas.microsoft.com/office/infopath/2007/PartnerControls">
-  <documentManagement/>
-</p:properties>
-</file>
-
-<file path=customXml/item4.xml><?xml version="1.0" encoding="utf-8"?>
 <?mso-contentType ?>
 <FormTemplates xmlns="http://schemas.microsoft.com/sharepoint/v3/contenttype/forms">
   <Display>DocumentLibraryForm</Display>
   <Edit>DocumentLibraryForm</Edit>
   <New>DocumentLibraryForm</New>
 </FormTemplates>
+</file>
+
+<file path=customXml/item4.xml><?xml version="1.0" encoding="utf-8"?>
+<p:properties xmlns:p="http://schemas.microsoft.com/office/2006/metadata/properties" xmlns:xsi="http://www.w3.org/2001/XMLSchema-instance" xmlns:pc="http://schemas.microsoft.com/office/infopath/2007/PartnerControls">
+  <documentManagement/>
+</p:properties>
 </file>
 
 <file path=customXml/item5.xml><?xml version="1.0" encoding="utf-8"?>
@@ -12342,6 +12388,14 @@
 </file>
 
 <file path=customXml/itemProps3.xml><?xml version="1.0" encoding="utf-8"?>
+<ds:datastoreItem xmlns:ds="http://schemas.openxmlformats.org/officeDocument/2006/customXml" ds:itemID="{D2E39440-A5CF-401A-B280-A932E0B682AF}">
+  <ds:schemaRefs>
+    <ds:schemaRef ds:uri="http://schemas.microsoft.com/sharepoint/v3/contenttype/forms"/>
+  </ds:schemaRefs>
+</ds:datastoreItem>
+</file>
+
+<file path=customXml/itemProps4.xml><?xml version="1.0" encoding="utf-8"?>
 <ds:datastoreItem xmlns:ds="http://schemas.openxmlformats.org/officeDocument/2006/customXml" ds:itemID="{00F5D373-BCAE-4EE5-8E93-308A6F9F3C7B}">
   <ds:schemaRefs>
     <ds:schemaRef ds:uri="http://schemas.microsoft.com/office/2006/metadata/properties"/>
@@ -12350,16 +12404,8 @@
 </ds:datastoreItem>
 </file>
 
-<file path=customXml/itemProps4.xml><?xml version="1.0" encoding="utf-8"?>
-<ds:datastoreItem xmlns:ds="http://schemas.openxmlformats.org/officeDocument/2006/customXml" ds:itemID="{D2E39440-A5CF-401A-B280-A932E0B682AF}">
-  <ds:schemaRefs>
-    <ds:schemaRef ds:uri="http://schemas.microsoft.com/sharepoint/v3/contenttype/forms"/>
-  </ds:schemaRefs>
-</ds:datastoreItem>
-</file>
-
 <file path=customXml/itemProps5.xml><?xml version="1.0" encoding="utf-8"?>
-<ds:datastoreItem xmlns:ds="http://schemas.openxmlformats.org/officeDocument/2006/customXml" ds:itemID="{85922F4A-295D-4243-87A8-E77CD0EA00BA}">
+<ds:datastoreItem xmlns:ds="http://schemas.openxmlformats.org/officeDocument/2006/customXml" ds:itemID="{7126A019-1E23-4E7A-87C4-BD83A4F804AB}">
   <ds:schemaRefs>
     <ds:schemaRef ds:uri="http://schemas.openxmlformats.org/officeDocument/2006/bibliography"/>
   </ds:schemaRefs>

</xml_diff>

<commit_message>
Ajout d'une partie Symfony sur le Word
</commit_message>
<xml_diff>
--- a/Documents Word/Spécifications Techniques_02.docx
+++ b/Documents Word/Spécifications Techniques_02.docx
@@ -994,6 +994,7 @@
         </w:p>
       </w:sdtContent>
     </w:sdt>
+    <w:bookmarkStart w:id="0" w:name="_Toc31097636" w:displacedByCustomXml="next"/>
     <w:sdt>
       <w:sdtPr>
         <w:rPr>
@@ -1022,15 +1023,21 @@
           <w:r>
             <w:t>Table des matières</w:t>
           </w:r>
+          <w:bookmarkEnd w:id="0"/>
         </w:p>
         <w:p>
           <w:pPr>
-            <w:pStyle w:val="TM1"/>
+            <w:pStyle w:val="TM2"/>
             <w:tabs>
               <w:tab w:val="right" w:leader="dot" w:pos="9060"/>
             </w:tabs>
             <w:rPr>
+              <w:rFonts w:asciiTheme="minorHAnsi" w:eastAsiaTheme="minorEastAsia" w:hAnsiTheme="minorHAnsi"/>
               <w:noProof/>
+              <w:color w:val="auto"/>
+              <w:spacing w:val="0"/>
+              <w:sz w:val="22"/>
+              <w:lang w:eastAsia="fr-FR"/>
             </w:rPr>
           </w:pPr>
           <w:r>
@@ -1042,13 +1049,13 @@
           <w:r>
             <w:fldChar w:fldCharType="separate"/>
           </w:r>
-          <w:hyperlink w:anchor="_Toc30148972" w:history="1">
+          <w:hyperlink w:anchor="_Toc31097636" w:history="1">
             <w:r>
               <w:rPr>
                 <w:rStyle w:val="Lienhypertexte"/>
                 <w:noProof/>
               </w:rPr>
-              <w:t>1 - Spécifications Techniques</w:t>
+              <w:t>Table des matières</w:t>
             </w:r>
             <w:r>
               <w:rPr>
@@ -1069,7 +1076,7 @@
                 <w:noProof/>
                 <w:webHidden/>
               </w:rPr>
-              <w:instrText xml:space="preserve"> PAGEREF _Toc30148972 \h </w:instrText>
+              <w:instrText xml:space="preserve"> PAGEREF _Toc31097636 \h </w:instrText>
             </w:r>
             <w:r>
               <w:rPr>
@@ -1090,6 +1097,79 @@
                 <w:webHidden/>
               </w:rPr>
               <w:t>1</w:t>
+            </w:r>
+            <w:r>
+              <w:rPr>
+                <w:noProof/>
+                <w:webHidden/>
+              </w:rPr>
+              <w:fldChar w:fldCharType="end"/>
+            </w:r>
+          </w:hyperlink>
+        </w:p>
+        <w:p>
+          <w:pPr>
+            <w:pStyle w:val="TM1"/>
+            <w:tabs>
+              <w:tab w:val="right" w:leader="dot" w:pos="9060"/>
+            </w:tabs>
+            <w:rPr>
+              <w:rFonts w:asciiTheme="minorHAnsi" w:eastAsiaTheme="minorEastAsia" w:hAnsiTheme="minorHAnsi"/>
+              <w:noProof/>
+              <w:color w:val="auto"/>
+              <w:spacing w:val="0"/>
+              <w:sz w:val="22"/>
+              <w:lang w:eastAsia="fr-FR"/>
+            </w:rPr>
+          </w:pPr>
+          <w:hyperlink w:anchor="_Toc31097637" w:history="1">
+            <w:r>
+              <w:rPr>
+                <w:rStyle w:val="Lienhypertexte"/>
+                <w:noProof/>
+              </w:rPr>
+              <w:t>1 - Spécifications Techniques</w:t>
+            </w:r>
+            <w:r>
+              <w:rPr>
+                <w:noProof/>
+                <w:webHidden/>
+              </w:rPr>
+              <w:tab/>
+            </w:r>
+            <w:r>
+              <w:rPr>
+                <w:noProof/>
+                <w:webHidden/>
+              </w:rPr>
+              <w:fldChar w:fldCharType="begin"/>
+            </w:r>
+            <w:r>
+              <w:rPr>
+                <w:noProof/>
+                <w:webHidden/>
+              </w:rPr>
+              <w:instrText xml:space="preserve"> PAGEREF _Toc31097637 \h </w:instrText>
+            </w:r>
+            <w:r>
+              <w:rPr>
+                <w:noProof/>
+                <w:webHidden/>
+              </w:rPr>
+            </w:r>
+            <w:r>
+              <w:rPr>
+                <w:noProof/>
+                <w:webHidden/>
+              </w:rPr>
+              <w:fldChar w:fldCharType="separate"/>
+            </w:r>
+            <w:r>
+              <w:rPr>
+                <w:noProof/>
+                <w:webHidden/>
+              </w:rPr>
+              <w:t>2</w:t>
             </w:r>
             <w:r>
               <w:rPr>
@@ -1107,16 +1187,21 @@
               <w:tab w:val="right" w:leader="dot" w:pos="9060"/>
             </w:tabs>
             <w:rPr>
+              <w:rFonts w:asciiTheme="minorHAnsi" w:eastAsiaTheme="minorEastAsia" w:hAnsiTheme="minorHAnsi"/>
               <w:noProof/>
+              <w:color w:val="auto"/>
+              <w:spacing w:val="0"/>
+              <w:sz w:val="22"/>
+              <w:lang w:eastAsia="fr-FR"/>
             </w:rPr>
           </w:pPr>
-          <w:hyperlink w:anchor="_Toc30148973" w:history="1">
+          <w:hyperlink w:anchor="_Toc31097638" w:history="1">
             <w:r>
               <w:rPr>
                 <w:rStyle w:val="Lienhypertexte"/>
                 <w:noProof/>
               </w:rPr>
-              <w:t>1.0 – Sommaire</w:t>
+              <w:t>1.1 – Contexte</w:t>
             </w:r>
             <w:r>
               <w:rPr>
@@ -1137,7 +1222,7 @@
                 <w:noProof/>
                 <w:webHidden/>
               </w:rPr>
-              <w:instrText xml:space="preserve"> PAGEREF _Toc30148973 \h </w:instrText>
+              <w:instrText xml:space="preserve"> PAGEREF _Toc31097638 \h </w:instrText>
             </w:r>
             <w:r>
               <w:rPr>
@@ -1157,7 +1242,7 @@
                 <w:noProof/>
                 <w:webHidden/>
               </w:rPr>
-              <w:t>1</w:t>
+              <w:t>2</w:t>
             </w:r>
             <w:r>
               <w:rPr>
@@ -1175,16 +1260,21 @@
               <w:tab w:val="right" w:leader="dot" w:pos="9060"/>
             </w:tabs>
             <w:rPr>
+              <w:rFonts w:asciiTheme="minorHAnsi" w:eastAsiaTheme="minorEastAsia" w:hAnsiTheme="minorHAnsi"/>
               <w:noProof/>
+              <w:color w:val="auto"/>
+              <w:spacing w:val="0"/>
+              <w:sz w:val="22"/>
+              <w:lang w:eastAsia="fr-FR"/>
             </w:rPr>
           </w:pPr>
-          <w:hyperlink w:anchor="_Toc30148974" w:history="1">
+          <w:hyperlink w:anchor="_Toc31097639" w:history="1">
             <w:r>
               <w:rPr>
                 <w:rStyle w:val="Lienhypertexte"/>
                 <w:noProof/>
               </w:rPr>
-              <w:t>1.1 – Contexte</w:t>
+              <w:t>1.2 – Micro-ordinateurs</w:t>
             </w:r>
             <w:r>
               <w:rPr>
@@ -1205,7 +1295,7 @@
                 <w:noProof/>
                 <w:webHidden/>
               </w:rPr>
-              <w:instrText xml:space="preserve"> PAGEREF _Toc30148974 \h </w:instrText>
+              <w:instrText xml:space="preserve"> PAGEREF _Toc31097639 \h </w:instrText>
             </w:r>
             <w:r>
               <w:rPr>
@@ -1225,7 +1315,7 @@
                 <w:noProof/>
                 <w:webHidden/>
               </w:rPr>
-              <w:t>1</w:t>
+              <w:t>2</w:t>
             </w:r>
             <w:r>
               <w:rPr>
@@ -1243,16 +1333,21 @@
               <w:tab w:val="right" w:leader="dot" w:pos="9060"/>
             </w:tabs>
             <w:rPr>
+              <w:rFonts w:asciiTheme="minorHAnsi" w:eastAsiaTheme="minorEastAsia" w:hAnsiTheme="minorHAnsi"/>
               <w:noProof/>
+              <w:color w:val="auto"/>
+              <w:spacing w:val="0"/>
+              <w:sz w:val="22"/>
+              <w:lang w:eastAsia="fr-FR"/>
             </w:rPr>
           </w:pPr>
-          <w:hyperlink w:anchor="_Toc30148975" w:history="1">
+          <w:hyperlink w:anchor="_Toc31097640" w:history="1">
             <w:r>
               <w:rPr>
                 <w:rStyle w:val="Lienhypertexte"/>
                 <w:noProof/>
               </w:rPr>
-              <w:t>1.2 – Micro-ordinateurs</w:t>
+              <w:t>1.3 - Sonde de Température</w:t>
             </w:r>
             <w:r>
               <w:rPr>
@@ -1273,7 +1368,7 @@
                 <w:noProof/>
                 <w:webHidden/>
               </w:rPr>
-              <w:instrText xml:space="preserve"> PAGEREF _Toc30148975 \h </w:instrText>
+              <w:instrText xml:space="preserve"> PAGEREF _Toc31097640 \h </w:instrText>
             </w:r>
             <w:r>
               <w:rPr>
@@ -1293,7 +1388,7 @@
                 <w:noProof/>
                 <w:webHidden/>
               </w:rPr>
-              <w:t>1</w:t>
+              <w:t>3</w:t>
             </w:r>
             <w:r>
               <w:rPr>
@@ -1311,16 +1406,21 @@
               <w:tab w:val="right" w:leader="dot" w:pos="9060"/>
             </w:tabs>
             <w:rPr>
+              <w:rFonts w:asciiTheme="minorHAnsi" w:eastAsiaTheme="minorEastAsia" w:hAnsiTheme="minorHAnsi"/>
               <w:noProof/>
+              <w:color w:val="auto"/>
+              <w:spacing w:val="0"/>
+              <w:sz w:val="22"/>
+              <w:lang w:eastAsia="fr-FR"/>
             </w:rPr>
           </w:pPr>
-          <w:hyperlink w:anchor="_Toc30148976" w:history="1">
+          <w:hyperlink w:anchor="_Toc31097641" w:history="1">
             <w:r>
               <w:rPr>
                 <w:rStyle w:val="Lienhypertexte"/>
                 <w:noProof/>
               </w:rPr>
-              <w:t>1.3 - Sonde de Température</w:t>
+              <w:t>1.5 Afficheur</w:t>
             </w:r>
             <w:r>
               <w:rPr>
@@ -1341,7 +1441,7 @@
                 <w:noProof/>
                 <w:webHidden/>
               </w:rPr>
-              <w:instrText xml:space="preserve"> PAGEREF _Toc30148976 \h </w:instrText>
+              <w:instrText xml:space="preserve"> PAGEREF _Toc31097641 \h </w:instrText>
             </w:r>
             <w:r>
               <w:rPr>
@@ -1361,7 +1461,7 @@
                 <w:noProof/>
                 <w:webHidden/>
               </w:rPr>
-              <w:t>2</w:t>
+              <w:t>5</w:t>
             </w:r>
             <w:r>
               <w:rPr>
@@ -1379,16 +1479,21 @@
               <w:tab w:val="right" w:leader="dot" w:pos="9060"/>
             </w:tabs>
             <w:rPr>
+              <w:rFonts w:asciiTheme="minorHAnsi" w:eastAsiaTheme="minorEastAsia" w:hAnsiTheme="minorHAnsi"/>
               <w:noProof/>
+              <w:color w:val="auto"/>
+              <w:spacing w:val="0"/>
+              <w:sz w:val="22"/>
+              <w:lang w:eastAsia="fr-FR"/>
             </w:rPr>
           </w:pPr>
-          <w:hyperlink w:anchor="_Toc30148977" w:history="1">
+          <w:hyperlink w:anchor="_Toc31097642" w:history="1">
             <w:r>
               <w:rPr>
                 <w:rStyle w:val="Lienhypertexte"/>
                 <w:noProof/>
               </w:rPr>
-              <w:t>1.5 Afficheur</w:t>
+              <w:t>1.5 Langage De Programmation</w:t>
             </w:r>
             <w:r>
               <w:rPr>
@@ -1409,7 +1514,7 @@
                 <w:noProof/>
                 <w:webHidden/>
               </w:rPr>
-              <w:instrText xml:space="preserve"> PAGEREF _Toc30148977 \h </w:instrText>
+              <w:instrText xml:space="preserve"> PAGEREF _Toc31097642 \h </w:instrText>
             </w:r>
             <w:r>
               <w:rPr>
@@ -1429,7 +1534,94 @@
                 <w:noProof/>
                 <w:webHidden/>
               </w:rPr>
-              <w:t>4</w:t>
+              <w:t>6</w:t>
+            </w:r>
+            <w:r>
+              <w:rPr>
+                <w:noProof/>
+                <w:webHidden/>
+              </w:rPr>
+              <w:fldChar w:fldCharType="end"/>
+            </w:r>
+          </w:hyperlink>
+        </w:p>
+        <w:p>
+          <w:pPr>
+            <w:pStyle w:val="TM2"/>
+            <w:tabs>
+              <w:tab w:val="right" w:leader="dot" w:pos="9060"/>
+            </w:tabs>
+            <w:rPr>
+              <w:rFonts w:asciiTheme="minorHAnsi" w:eastAsiaTheme="minorEastAsia" w:hAnsiTheme="minorHAnsi"/>
+              <w:noProof/>
+              <w:color w:val="auto"/>
+              <w:spacing w:val="0"/>
+              <w:sz w:val="22"/>
+              <w:lang w:eastAsia="fr-FR"/>
+            </w:rPr>
+          </w:pPr>
+          <w:hyperlink w:anchor="_Toc31097643" w:history="1">
+            <w:r>
+              <w:rPr>
+                <w:rStyle w:val="Lienhypertexte"/>
+                <w:noProof/>
+              </w:rPr>
+              <w:t>1.6 Alimen</w:t>
+            </w:r>
+            <w:r>
+              <w:rPr>
+                <w:rStyle w:val="Lienhypertexte"/>
+                <w:noProof/>
+              </w:rPr>
+              <w:t>t</w:t>
+            </w:r>
+            <w:r>
+              <w:rPr>
+                <w:rStyle w:val="Lienhypertexte"/>
+                <w:noProof/>
+              </w:rPr>
+              <w:t>ation de la Raspberry de livraison.</w:t>
+            </w:r>
+            <w:r>
+              <w:rPr>
+                <w:noProof/>
+                <w:webHidden/>
+              </w:rPr>
+              <w:tab/>
+            </w:r>
+            <w:r>
+              <w:rPr>
+                <w:noProof/>
+                <w:webHidden/>
+              </w:rPr>
+              <w:fldChar w:fldCharType="begin"/>
+            </w:r>
+            <w:r>
+              <w:rPr>
+                <w:noProof/>
+                <w:webHidden/>
+              </w:rPr>
+              <w:instrText xml:space="preserve"> PAGEREF _Toc31097643 \h </w:instrText>
+            </w:r>
+            <w:r>
+              <w:rPr>
+                <w:noProof/>
+                <w:webHidden/>
+              </w:rPr>
+            </w:r>
+            <w:r>
+              <w:rPr>
+                <w:noProof/>
+                <w:webHidden/>
+              </w:rPr>
+              <w:fldChar w:fldCharType="separate"/>
+            </w:r>
+            <w:r>
+              <w:rPr>
+                <w:noProof/>
+                <w:webHidden/>
+              </w:rPr>
+              <w:t>7</w:t>
             </w:r>
             <w:r>
               <w:rPr>
@@ -1447,10 +1639,15 @@
               <w:tab w:val="right" w:leader="dot" w:pos="9060"/>
             </w:tabs>
             <w:rPr>
+              <w:rFonts w:asciiTheme="minorHAnsi" w:eastAsiaTheme="minorEastAsia" w:hAnsiTheme="minorHAnsi"/>
               <w:noProof/>
+              <w:color w:val="auto"/>
+              <w:spacing w:val="0"/>
+              <w:sz w:val="22"/>
+              <w:lang w:eastAsia="fr-FR"/>
             </w:rPr>
           </w:pPr>
-          <w:hyperlink w:anchor="_Toc30148978" w:history="1">
+          <w:hyperlink w:anchor="_Toc31097644" w:history="1">
             <w:r>
               <w:rPr>
                 <w:rStyle w:val="Lienhypertexte"/>
@@ -1477,7 +1674,7 @@
                 <w:noProof/>
                 <w:webHidden/>
               </w:rPr>
-              <w:instrText xml:space="preserve"> PAGEREF _Toc30148978 \h </w:instrText>
+              <w:instrText xml:space="preserve"> PAGEREF _Toc31097644 \h </w:instrText>
             </w:r>
             <w:r>
               <w:rPr>
@@ -1497,7 +1694,7 @@
                 <w:noProof/>
                 <w:webHidden/>
               </w:rPr>
-              <w:t>5</w:t>
+              <w:t>8</w:t>
             </w:r>
             <w:r>
               <w:rPr>
@@ -1515,10 +1712,15 @@
               <w:tab w:val="right" w:leader="dot" w:pos="9060"/>
             </w:tabs>
             <w:rPr>
+              <w:rFonts w:asciiTheme="minorHAnsi" w:eastAsiaTheme="minorEastAsia" w:hAnsiTheme="minorHAnsi"/>
               <w:noProof/>
+              <w:color w:val="auto"/>
+              <w:spacing w:val="0"/>
+              <w:sz w:val="22"/>
+              <w:lang w:eastAsia="fr-FR"/>
             </w:rPr>
           </w:pPr>
-          <w:hyperlink w:anchor="_Toc30148979" w:history="1">
+          <w:hyperlink w:anchor="_Toc31097645" w:history="1">
             <w:r>
               <w:rPr>
                 <w:rStyle w:val="Lienhypertexte"/>
@@ -1545,7 +1747,7 @@
                 <w:noProof/>
                 <w:webHidden/>
               </w:rPr>
-              <w:instrText xml:space="preserve"> PAGEREF _Toc30148979 \h </w:instrText>
+              <w:instrText xml:space="preserve"> PAGEREF _Toc31097645 \h </w:instrText>
             </w:r>
             <w:r>
               <w:rPr>
@@ -1565,7 +1767,7 @@
                 <w:noProof/>
                 <w:webHidden/>
               </w:rPr>
-              <w:t>5</w:t>
+              <w:t>8</w:t>
             </w:r>
             <w:r>
               <w:rPr>
@@ -1583,10 +1785,15 @@
               <w:tab w:val="right" w:leader="dot" w:pos="9060"/>
             </w:tabs>
             <w:rPr>
+              <w:rFonts w:asciiTheme="minorHAnsi" w:eastAsiaTheme="minorEastAsia" w:hAnsiTheme="minorHAnsi"/>
               <w:noProof/>
+              <w:color w:val="auto"/>
+              <w:spacing w:val="0"/>
+              <w:sz w:val="22"/>
+              <w:lang w:eastAsia="fr-FR"/>
             </w:rPr>
           </w:pPr>
-          <w:hyperlink w:anchor="_Toc30148980" w:history="1">
+          <w:hyperlink w:anchor="_Toc31097646" w:history="1">
             <w:r>
               <w:rPr>
                 <w:rStyle w:val="Lienhypertexte"/>
@@ -1613,7 +1820,7 @@
                 <w:noProof/>
                 <w:webHidden/>
               </w:rPr>
-              <w:instrText xml:space="preserve"> PAGEREF _Toc30148980 \h </w:instrText>
+              <w:instrText xml:space="preserve"> PAGEREF _Toc31097646 \h </w:instrText>
             </w:r>
             <w:r>
               <w:rPr>
@@ -1633,7 +1840,7 @@
                 <w:noProof/>
                 <w:webHidden/>
               </w:rPr>
-              <w:t>6</w:t>
+              <w:t>8</w:t>
             </w:r>
             <w:r>
               <w:rPr>
@@ -1822,230 +2029,229 @@
         <w:p/>
       </w:sdtContent>
     </w:sdt>
-    <w:bookmarkStart w:id="0" w:name="_Toc30148972" w:displacedByCustomXml="prev"/>
-    <w:bookmarkStart w:id="1" w:name="_Toc30148974" w:displacedByCustomXml="prev"/>
     <w:p>
       <w:pPr>
         <w:pStyle w:val="Titre1"/>
       </w:pPr>
-      <w:r>
-        <w:lastRenderedPageBreak/>
+      <w:bookmarkStart w:id="1" w:name="_Toc31097637"/>
+      <w:r>
         <w:t>1 - Spécifications Techniques</w:t>
-      </w:r>
-      <w:bookmarkEnd w:id="0"/>
-    </w:p>
-    <w:p>
-      <w:pPr>
-        <w:pStyle w:val="Titre2"/>
-      </w:pPr>
-      <w:r>
-        <w:t xml:space="preserve">1.1 </w:t>
-      </w:r>
-      <w:r>
-        <w:t>–</w:t>
-      </w:r>
-      <w:r>
-        <w:t xml:space="preserve"> </w:t>
-      </w:r>
-      <w:r>
-        <w:t>Contexte</w:t>
       </w:r>
       <w:bookmarkEnd w:id="1"/>
     </w:p>
     <w:p>
-      <w:r>
-        <w:t>Po</w:t>
-      </w:r>
-      <w:r>
-        <w:t xml:space="preserve">ur notre projet, nous avons besoin </w:t>
-      </w:r>
-      <w:r>
-        <w:t>de ju</w:t>
-      </w:r>
-      <w:r>
-        <w:t xml:space="preserve">stifier la traçabilité de la chaîne du froid de nos produits. Ces produits sont transportés dans différents </w:t>
-      </w:r>
-      <w:r>
-        <w:t>véhicules</w:t>
-      </w:r>
-      <w:r>
-        <w:t>, pour l’instant</w:t>
-      </w:r>
-      <w:r>
-        <w:t xml:space="preserve"> il n’y a aucun </w:t>
-      </w:r>
-      <w:r>
-        <w:t xml:space="preserve">moyen de justifier que les aliments </w:t>
-      </w:r>
-      <w:r>
-        <w:t xml:space="preserve">ne dépassent pas la </w:t>
-      </w:r>
-      <w:r>
-        <w:t xml:space="preserve">chaîne du froid. Pour ceci nous allons </w:t>
-      </w:r>
-      <w:r>
-        <w:t xml:space="preserve">installer </w:t>
-      </w:r>
-      <w:r>
-        <w:t xml:space="preserve">deux </w:t>
-      </w:r>
-      <w:r>
-        <w:t>système</w:t>
-      </w:r>
-      <w:r>
-        <w:t>s. L’un</w:t>
-      </w:r>
-      <w:r>
-        <w:t xml:space="preserve"> afin de </w:t>
-      </w:r>
-      <w:r>
-        <w:t xml:space="preserve">se connecter sur </w:t>
-      </w:r>
-      <w:r>
-        <w:t xml:space="preserve">le </w:t>
-      </w:r>
-      <w:r>
-        <w:t>point d’accès Wi-Fi</w:t>
-      </w:r>
-      <w:r>
-        <w:t xml:space="preserve">, </w:t>
-      </w:r>
-      <w:r>
-        <w:t xml:space="preserve">puis </w:t>
-      </w:r>
-      <w:r>
-        <w:t xml:space="preserve">récupérer </w:t>
-      </w:r>
-      <w:r>
-        <w:t>les informations d</w:t>
-      </w:r>
-      <w:r>
-        <w:t>e deux</w:t>
-      </w:r>
-      <w:r>
-        <w:t xml:space="preserve"> capteur</w:t>
-      </w:r>
-      <w:r>
-        <w:t>s (position géographique et de température)</w:t>
-      </w:r>
-      <w:r>
-        <w:t>,</w:t>
-      </w:r>
-      <w:r>
-        <w:t xml:space="preserve"> pour </w:t>
-      </w:r>
-      <w:r>
-        <w:t xml:space="preserve">ensuite les envoyer </w:t>
-      </w:r>
-      <w:r>
-        <w:t>ces informations sur un serveur.</w:t>
-      </w:r>
-      <w:r>
-        <w:t xml:space="preserve"> Si la connexion entre le serveur et </w:t>
-      </w:r>
-      <w:r>
-        <w:t xml:space="preserve">le système est interrompu, </w:t>
-      </w:r>
-      <w:r>
-        <w:t xml:space="preserve">le système doit enregistrer </w:t>
-      </w:r>
-      <w:r>
-        <w:t xml:space="preserve">ces informations sur </w:t>
-      </w:r>
-      <w:r>
-        <w:t>so</w:t>
-      </w:r>
-      <w:r>
-        <w:t>n espace mémoire. Puis quand</w:t>
-      </w:r>
-      <w:r>
-        <w:t xml:space="preserve"> elle est </w:t>
-      </w:r>
-      <w:r>
-        <w:t>revenue</w:t>
-      </w:r>
-      <w:r>
-        <w:t xml:space="preserve">, envoyer </w:t>
-      </w:r>
-      <w:r>
-        <w:t>les données non transmises</w:t>
-      </w:r>
-      <w:r>
-        <w:t>.</w:t>
-      </w:r>
-      <w:r>
-        <w:t xml:space="preserve"> L’autre </w:t>
-      </w:r>
-      <w:r>
-        <w:t xml:space="preserve">afin de </w:t>
-      </w:r>
-      <w:r>
-        <w:t xml:space="preserve">récupérer les </w:t>
-      </w:r>
-      <w:r>
-        <w:t xml:space="preserve">informations </w:t>
-      </w:r>
-      <w:r>
-        <w:t xml:space="preserve">d’un capteur de température </w:t>
-      </w:r>
-      <w:r>
-        <w:t xml:space="preserve">et d’afficher </w:t>
-      </w:r>
-      <w:r>
-        <w:t>ce</w:t>
-      </w:r>
-      <w:r>
-        <w:t>ll</w:t>
-      </w:r>
-      <w:r>
-        <w:t xml:space="preserve">e-ci </w:t>
-      </w:r>
-      <w:r>
-        <w:t>sur un écran LCD.</w:t>
-      </w:r>
-      <w:r>
-        <w:t xml:space="preserve"> Le serveur </w:t>
-      </w:r>
-      <w:r>
-        <w:t>indiquera si la température est trop haute ou non</w:t>
-      </w:r>
-      <w:r>
-        <w:t>. S</w:t>
-      </w:r>
-      <w:r>
-        <w:t xml:space="preserve">i </w:t>
-      </w:r>
-      <w:r>
-        <w:t xml:space="preserve">celle-ci </w:t>
-      </w:r>
-      <w:r>
-        <w:t>dépasse la température maximum,</w:t>
-      </w:r>
-      <w:r>
-        <w:t xml:space="preserve"> elle enverra des alertes sur </w:t>
-      </w:r>
-      <w:r>
-        <w:t xml:space="preserve">différents support de communication afin d’alerter </w:t>
-      </w:r>
-      <w:r>
-        <w:t>les employ</w:t>
-      </w:r>
-      <w:r>
-        <w:t>és.</w:t>
-      </w:r>
+      <w:pPr>
+        <w:pStyle w:val="Titre2"/>
+      </w:pPr>
+      <w:bookmarkStart w:id="2" w:name="_Toc31097638"/>
+      <w:r>
+        <w:t xml:space="preserve">1.1 </w:t>
+      </w:r>
+      <w:r>
+        <w:t>–</w:t>
+      </w:r>
+      <w:r>
+        <w:t xml:space="preserve"> </w:t>
+      </w:r>
+      <w:r>
+        <w:t>Contexte</w:t>
+      </w:r>
+      <w:bookmarkEnd w:id="2"/>
     </w:p>
     <w:p>
+      <w:r>
+        <w:t>Po</w:t>
+      </w:r>
+      <w:r>
+        <w:t xml:space="preserve">ur notre projet, nous avons besoin </w:t>
+      </w:r>
+      <w:r>
+        <w:t>de ju</w:t>
+      </w:r>
+      <w:r>
+        <w:t xml:space="preserve">stifier la traçabilité de la chaîne du froid de nos produits. Ces produits sont transportés dans différents </w:t>
+      </w:r>
+      <w:r>
+        <w:t>véhicules</w:t>
+      </w:r>
+      <w:r>
+        <w:t>, pour l’instant</w:t>
+      </w:r>
+      <w:r>
+        <w:t xml:space="preserve"> il n’y a aucun </w:t>
+      </w:r>
+      <w:r>
+        <w:t xml:space="preserve">moyen de justifier que les aliments </w:t>
+      </w:r>
+      <w:r>
+        <w:t xml:space="preserve">ne dépassent pas la </w:t>
+      </w:r>
+      <w:r>
+        <w:t xml:space="preserve">chaîne du froid. Pour ceci nous allons </w:t>
+      </w:r>
+      <w:r>
+        <w:t xml:space="preserve">installer </w:t>
+      </w:r>
+      <w:r>
+        <w:t xml:space="preserve">deux </w:t>
+      </w:r>
+      <w:r>
+        <w:t>système</w:t>
+      </w:r>
+      <w:r>
+        <w:t>s. L’un</w:t>
+      </w:r>
+      <w:r>
+        <w:t xml:space="preserve"> afin de </w:t>
+      </w:r>
+      <w:r>
+        <w:t xml:space="preserve">se connecter sur </w:t>
+      </w:r>
+      <w:r>
+        <w:t xml:space="preserve">le </w:t>
+      </w:r>
+      <w:r>
+        <w:t>point d’accès Wi-Fi</w:t>
+      </w:r>
+      <w:r>
+        <w:t xml:space="preserve">, </w:t>
+      </w:r>
+      <w:r>
+        <w:t xml:space="preserve">puis </w:t>
+      </w:r>
+      <w:r>
+        <w:t xml:space="preserve">récupérer </w:t>
+      </w:r>
+      <w:r>
+        <w:t>les informations d</w:t>
+      </w:r>
+      <w:r>
+        <w:t>e deux</w:t>
+      </w:r>
+      <w:r>
+        <w:t xml:space="preserve"> capteur</w:t>
+      </w:r>
+      <w:r>
+        <w:t>s (position géographique et de température)</w:t>
+      </w:r>
+      <w:r>
+        <w:t>,</w:t>
+      </w:r>
+      <w:r>
+        <w:t xml:space="preserve"> pour </w:t>
+      </w:r>
+      <w:r>
+        <w:t xml:space="preserve">ensuite les envoyer </w:t>
+      </w:r>
+      <w:r>
+        <w:t>ces informations sur un serveur.</w:t>
+      </w:r>
+      <w:r>
+        <w:t xml:space="preserve"> Si la connexion entre le serveur et </w:t>
+      </w:r>
+      <w:r>
+        <w:t xml:space="preserve">le système est interrompu, </w:t>
+      </w:r>
+      <w:r>
+        <w:t xml:space="preserve">le système doit enregistrer </w:t>
+      </w:r>
+      <w:r>
+        <w:t xml:space="preserve">ces informations sur </w:t>
+      </w:r>
+      <w:r>
+        <w:t>so</w:t>
+      </w:r>
+      <w:r>
+        <w:t>n espace mémoire. Puis quand</w:t>
+      </w:r>
+      <w:r>
+        <w:t xml:space="preserve"> elle est </w:t>
+      </w:r>
+      <w:r>
+        <w:t>revenue</w:t>
+      </w:r>
+      <w:r>
+        <w:t xml:space="preserve">, envoyer </w:t>
+      </w:r>
+      <w:r>
+        <w:t>les données non transmises</w:t>
+      </w:r>
+      <w:r>
+        <w:t>.</w:t>
+      </w:r>
+      <w:r>
+        <w:t xml:space="preserve"> L’autre </w:t>
+      </w:r>
+      <w:r>
+        <w:t xml:space="preserve">afin de </w:t>
+      </w:r>
+      <w:r>
+        <w:t xml:space="preserve">récupérer les </w:t>
+      </w:r>
+      <w:r>
+        <w:t xml:space="preserve">informations </w:t>
+      </w:r>
+      <w:r>
+        <w:t xml:space="preserve">d’un capteur de température </w:t>
+      </w:r>
+      <w:r>
+        <w:t xml:space="preserve">et d’afficher </w:t>
+      </w:r>
+      <w:r>
+        <w:t>ce</w:t>
+      </w:r>
+      <w:r>
+        <w:t>ll</w:t>
+      </w:r>
+      <w:r>
+        <w:t xml:space="preserve">e-ci </w:t>
+      </w:r>
+      <w:r>
+        <w:t>sur un écran LCD.</w:t>
+      </w:r>
+      <w:r>
+        <w:t xml:space="preserve"> Le serveur </w:t>
+      </w:r>
+      <w:r>
+        <w:t>indiquera si la température est trop haute ou non</w:t>
+      </w:r>
+      <w:r>
+        <w:t>. S</w:t>
+      </w:r>
+      <w:r>
+        <w:t xml:space="preserve">i </w:t>
+      </w:r>
+      <w:r>
+        <w:t xml:space="preserve">celle-ci </w:t>
+      </w:r>
+      <w:r>
+        <w:t>dépasse la température maximum,</w:t>
+      </w:r>
+      <w:r>
+        <w:t xml:space="preserve"> elle enverra des alertes sur </w:t>
+      </w:r>
+      <w:r>
+        <w:t xml:space="preserve">différents support de communication afin d’alerter </w:t>
+      </w:r>
+      <w:r>
+        <w:t>les employ</w:t>
+      </w:r>
+      <w:r>
+        <w:t>és.</w:t>
+      </w:r>
+    </w:p>
+    <w:p>
       <w:pPr>
         <w:pStyle w:val="Titre2"/>
       </w:pPr>
-      <w:bookmarkStart w:id="2" w:name="_Toc30148975"/>
+      <w:bookmarkStart w:id="3" w:name="_Toc31097639"/>
       <w:r>
         <w:t xml:space="preserve">1.2 – </w:t>
       </w:r>
       <w:r>
         <w:t>Micro-ordinateurs</w:t>
       </w:r>
-      <w:bookmarkEnd w:id="2"/>
+      <w:bookmarkEnd w:id="3"/>
     </w:p>
     <w:p>
       <w:r>
@@ -2384,6 +2590,8 @@
         <w:t xml:space="preserve">l’Arduino UNO Rev3 : </w:t>
       </w:r>
     </w:p>
+    <w:p/>
+    <w:p/>
     <w:tbl>
       <w:tblPr>
         <w:tblStyle w:val="Grilledutableau"/>
@@ -2618,7 +2826,6 @@
           </w:tcPr>
           <w:p>
             <w:r>
-              <w:lastRenderedPageBreak/>
               <w:t>Ports entrées/sorties</w:t>
             </w:r>
           </w:p>
@@ -3221,7 +3428,7 @@
       <w:pPr>
         <w:pStyle w:val="Titre2"/>
       </w:pPr>
-      <w:bookmarkStart w:id="3" w:name="_Toc30148976"/>
+      <w:bookmarkStart w:id="4" w:name="_Toc31097640"/>
       <w:r>
         <w:t>1.</w:t>
       </w:r>
@@ -3231,7 +3438,7 @@
       <w:r>
         <w:t xml:space="preserve"> - Sonde de Température</w:t>
       </w:r>
-      <w:bookmarkEnd w:id="3"/>
+      <w:bookmarkEnd w:id="4"/>
     </w:p>
     <w:p>
       <w:r>
@@ -3528,7 +3735,11 @@
         <w:t>En opposition</w:t>
       </w:r>
       <w:r>
-        <w:t xml:space="preserve"> peu</w:t>
+        <w:t xml:space="preserve"> </w:t>
+      </w:r>
+      <w:r>
+        <w:lastRenderedPageBreak/>
+        <w:t>peu</w:t>
       </w:r>
       <w:r>
         <w:t xml:space="preserve"> d’informations </w:t>
@@ -4789,6 +5000,7 @@
     </w:p>
     <w:p>
       <w:r>
+        <w:lastRenderedPageBreak/>
         <w:t>Veuillez trouver ci-dessous un comparatif des caractéristiques de chacun des Récepteurs GPS ainsi que celui que nous avons choisi pour ce projet :</w:t>
       </w:r>
     </w:p>
@@ -5000,7 +5212,6 @@
                 <w:b/>
                 <w:bCs/>
               </w:rPr>
-              <w:lastRenderedPageBreak/>
               <w:t>Interface</w:t>
             </w:r>
           </w:p>
@@ -5773,12 +5984,11 @@
       <w:pPr>
         <w:pStyle w:val="Titre2"/>
       </w:pPr>
-      <w:bookmarkStart w:id="4" w:name="_Toc30148977"/>
-      <w:bookmarkStart w:id="5" w:name="_Toc30148978"/>
+      <w:bookmarkStart w:id="5" w:name="_Toc31097641"/>
       <w:r>
         <w:t>1.5 Afficheur</w:t>
       </w:r>
-      <w:bookmarkEnd w:id="4"/>
+      <w:bookmarkEnd w:id="5"/>
     </w:p>
     <w:p>
       <w:r>
@@ -6368,7 +6578,6 @@
                 <w:b/>
                 <w:bCs/>
               </w:rPr>
-              <w:lastRenderedPageBreak/>
               <w:t>Dimension</w:t>
             </w:r>
           </w:p>
@@ -6999,6 +7208,7 @@
       <w:pPr>
         <w:pStyle w:val="Titre2"/>
       </w:pPr>
+      <w:bookmarkStart w:id="6" w:name="_Toc31097642"/>
       <w:r>
         <w:t xml:space="preserve">1.5 </w:t>
       </w:r>
@@ -7008,6 +7218,7 @@
       <w:r>
         <w:t xml:space="preserve"> De Programmation</w:t>
       </w:r>
+      <w:bookmarkEnd w:id="6"/>
     </w:p>
     <w:p>
       <w:r>
@@ -7019,18 +7230,10 @@
       </w:r>
       <w:proofErr w:type="spellEnd"/>
       <w:r>
-        <w:t xml:space="preserve"> nos </w:t>
-      </w:r>
-      <w:proofErr w:type="gramStart"/>
-      <w:r>
-        <w:t xml:space="preserve">yeux </w:t>
-      </w:r>
-      <w:r>
-        <w:t>,</w:t>
-      </w:r>
-      <w:proofErr w:type="gramEnd"/>
-      <w:r>
-        <w:t xml:space="preserve"> nous devons choisir un langage de programmation dans lequel</w:t>
+        <w:t xml:space="preserve"> nos yeux </w:t>
+      </w:r>
+      <w:r>
+        <w:t>, nous devons choisir un langage de programmation dans lequel</w:t>
       </w:r>
     </w:p>
     <w:p>
@@ -7521,6 +7724,7 @@
                 <w:b/>
                 <w:szCs w:val="24"/>
               </w:rPr>
+              <w:lastRenderedPageBreak/>
               <w:t>Difficulté</w:t>
             </w:r>
           </w:p>
@@ -7861,7 +8065,6 @@
         <w:rPr>
           <w:rFonts w:eastAsia="Calibri" w:cs="Calibri"/>
         </w:rPr>
-        <w:lastRenderedPageBreak/>
         <w:t xml:space="preserve">On choisira par conséquent </w:t>
       </w:r>
       <w:r>
@@ -7919,9 +8122,11 @@
       <w:pPr>
         <w:pStyle w:val="Titre2"/>
       </w:pPr>
+      <w:bookmarkStart w:id="7" w:name="_Toc31097643"/>
       <w:r>
         <w:t>1.6 Alimentation de la Raspberry de livraison.</w:t>
       </w:r>
+      <w:bookmarkEnd w:id="7"/>
     </w:p>
     <w:p>
       <w:r>
@@ -8262,8 +8467,6 @@
             </w:r>
           </w:p>
         </w:tc>
-        <w:bookmarkStart w:id="6" w:name="_GoBack"/>
-        <w:bookmarkEnd w:id="6"/>
       </w:tr>
       <w:tr>
         <w:trPr>
@@ -8716,14 +8919,13 @@
       <w:pPr>
         <w:rPr>
           <w:rFonts w:eastAsia="Calibri" w:cs="Calibri"/>
-          <w:b/>
-          <w:bCs/>
         </w:rPr>
       </w:pPr>
       <w:r>
         <w:rPr>
           <w:rFonts w:eastAsia="Calibri" w:cs="Calibri"/>
         </w:rPr>
+        <w:lastRenderedPageBreak/>
         <w:t xml:space="preserve">On choisira par conséquent </w:t>
       </w:r>
       <w:r>
@@ -8755,112 +8957,435 @@
     </w:p>
     <w:p>
       <w:pPr>
-        <w:pStyle w:val="Titre1"/>
-      </w:pPr>
-      <w:r>
-        <w:t xml:space="preserve">2 - </w:t>
-      </w:r>
-      <w:r>
-        <w:t>L’ana</w:t>
-      </w:r>
-      <w:r>
-        <w:t>lyse</w:t>
-      </w:r>
-      <w:bookmarkEnd w:id="5"/>
+        <w:pStyle w:val="Titre2"/>
+      </w:pPr>
+      <w:r>
+        <w:t>1.7 Symfony</w:t>
+      </w:r>
     </w:p>
     <w:p>
       <w:pPr>
-        <w:pStyle w:val="Titre2"/>
-      </w:pPr>
-      <w:bookmarkStart w:id="7" w:name="_Toc30148979"/>
-      <w:r>
-        <w:t>2</w:t>
-      </w:r>
-      <w:r>
-        <w:t>.</w:t>
-      </w:r>
-      <w:r>
-        <w:t>1</w:t>
-      </w:r>
-      <w:r>
-        <w:t xml:space="preserve"> Le diagramme de cas d’utilisation</w:t>
-      </w:r>
-      <w:bookmarkEnd w:id="7"/>
+        <w:pStyle w:val="Titre1"/>
+        <w:rPr>
+          <w:rFonts w:eastAsiaTheme="minorHAnsi" w:cstheme="minorBidi"/>
+          <w:color w:val="767171" w:themeColor="background2" w:themeShade="80"/>
+          <w:sz w:val="24"/>
+          <w:szCs w:val="22"/>
+        </w:rPr>
+      </w:pPr>
+      <w:bookmarkStart w:id="8" w:name="_Toc31097644"/>
+      <w:r>
+        <w:rPr>
+          <w:rFonts w:eastAsiaTheme="minorHAnsi" w:cstheme="minorBidi"/>
+          <w:color w:val="767171" w:themeColor="background2" w:themeShade="80"/>
+          <w:sz w:val="24"/>
+          <w:szCs w:val="22"/>
+        </w:rPr>
+        <w:t xml:space="preserve">Symfony est un </w:t>
+      </w:r>
+      <w:proofErr w:type="spellStart"/>
+      <w:r>
+        <w:rPr>
+          <w:rFonts w:eastAsiaTheme="minorHAnsi" w:cstheme="minorBidi"/>
+          <w:color w:val="767171" w:themeColor="background2" w:themeShade="80"/>
+          <w:sz w:val="24"/>
+          <w:szCs w:val="22"/>
+        </w:rPr>
+        <w:t>framework</w:t>
+      </w:r>
+      <w:proofErr w:type="spellEnd"/>
+      <w:r>
+        <w:rPr>
+          <w:rFonts w:eastAsiaTheme="minorHAnsi" w:cstheme="minorBidi"/>
+          <w:color w:val="767171" w:themeColor="background2" w:themeShade="80"/>
+          <w:sz w:val="24"/>
+          <w:szCs w:val="22"/>
+        </w:rPr>
+        <w:t xml:space="preserve"> français open source pour PHP</w:t>
+      </w:r>
+      <w:r>
+        <w:rPr>
+          <w:rFonts w:eastAsiaTheme="minorHAnsi" w:cstheme="minorBidi"/>
+          <w:color w:val="767171" w:themeColor="background2" w:themeShade="80"/>
+          <w:sz w:val="24"/>
+          <w:szCs w:val="22"/>
+        </w:rPr>
+        <w:t xml:space="preserve">. </w:t>
+      </w:r>
+      <w:r>
+        <w:rPr>
+          <w:rFonts w:eastAsiaTheme="minorHAnsi" w:cstheme="minorBidi"/>
+          <w:color w:val="767171" w:themeColor="background2" w:themeShade="80"/>
+          <w:sz w:val="24"/>
+          <w:szCs w:val="22"/>
+        </w:rPr>
+        <w:t xml:space="preserve">Les </w:t>
+      </w:r>
+      <w:proofErr w:type="spellStart"/>
+      <w:r>
+        <w:rPr>
+          <w:rFonts w:eastAsiaTheme="minorHAnsi" w:cstheme="minorBidi"/>
+          <w:color w:val="767171" w:themeColor="background2" w:themeShade="80"/>
+          <w:sz w:val="24"/>
+          <w:szCs w:val="22"/>
+        </w:rPr>
+        <w:t>frameworks</w:t>
+      </w:r>
+      <w:proofErr w:type="spellEnd"/>
+      <w:r>
+        <w:rPr>
+          <w:rFonts w:eastAsiaTheme="minorHAnsi" w:cstheme="minorBidi"/>
+          <w:color w:val="767171" w:themeColor="background2" w:themeShade="80"/>
+          <w:sz w:val="24"/>
+          <w:szCs w:val="22"/>
+        </w:rPr>
+        <w:t>, en général, permettent un gain de productivité mais pas seulement. Ils permettent d'avoir une bonne organisation du code et on sait qu'un code bien organisé est plus maintenable et évolutif.</w:t>
+      </w:r>
+      <w:r>
+        <w:rPr>
+          <w:rFonts w:eastAsiaTheme="minorHAnsi" w:cstheme="minorBidi"/>
+          <w:color w:val="767171" w:themeColor="background2" w:themeShade="80"/>
+          <w:sz w:val="24"/>
+          <w:szCs w:val="22"/>
+        </w:rPr>
+        <w:t xml:space="preserve"> </w:t>
+      </w:r>
+      <w:r>
+        <w:rPr>
+          <w:rFonts w:eastAsiaTheme="minorHAnsi" w:cstheme="minorBidi"/>
+          <w:color w:val="767171" w:themeColor="background2" w:themeShade="80"/>
+          <w:sz w:val="24"/>
+          <w:szCs w:val="22"/>
+        </w:rPr>
+        <w:t>Symfony est open source</w:t>
+      </w:r>
+      <w:r>
+        <w:rPr>
+          <w:rFonts w:eastAsiaTheme="minorHAnsi" w:cstheme="minorBidi"/>
+          <w:color w:val="767171" w:themeColor="background2" w:themeShade="80"/>
+          <w:sz w:val="24"/>
+          <w:szCs w:val="22"/>
+        </w:rPr>
+        <w:t xml:space="preserve">. </w:t>
+      </w:r>
+      <w:r>
+        <w:rPr>
+          <w:rFonts w:eastAsiaTheme="minorHAnsi" w:cstheme="minorBidi"/>
+          <w:color w:val="767171" w:themeColor="background2" w:themeShade="80"/>
+          <w:sz w:val="24"/>
+          <w:szCs w:val="22"/>
+        </w:rPr>
+        <w:t>On n'a donc pas de contraintes imposées et on peut développer des solutions propriétaires.</w:t>
+      </w:r>
+      <w:r>
+        <w:rPr>
+          <w:rFonts w:eastAsiaTheme="minorHAnsi" w:cstheme="minorBidi"/>
+          <w:color w:val="767171" w:themeColor="background2" w:themeShade="80"/>
+          <w:sz w:val="24"/>
+          <w:szCs w:val="22"/>
+        </w:rPr>
+        <w:t xml:space="preserve"> Il est considéré </w:t>
+      </w:r>
+      <w:r>
+        <w:rPr>
+          <w:rFonts w:eastAsiaTheme="minorHAnsi" w:cstheme="minorBidi"/>
+          <w:color w:val="767171" w:themeColor="background2" w:themeShade="80"/>
+          <w:sz w:val="24"/>
+          <w:szCs w:val="22"/>
+        </w:rPr>
+        <w:t xml:space="preserve">comme un des </w:t>
+      </w:r>
+      <w:proofErr w:type="spellStart"/>
+      <w:r>
+        <w:rPr>
+          <w:rFonts w:eastAsiaTheme="minorHAnsi" w:cstheme="minorBidi"/>
+          <w:color w:val="767171" w:themeColor="background2" w:themeShade="80"/>
+          <w:sz w:val="24"/>
+          <w:szCs w:val="22"/>
+        </w:rPr>
+        <w:t>framework</w:t>
+      </w:r>
+      <w:proofErr w:type="spellEnd"/>
+      <w:r>
+        <w:rPr>
+          <w:rFonts w:eastAsiaTheme="minorHAnsi" w:cstheme="minorBidi"/>
+          <w:color w:val="767171" w:themeColor="background2" w:themeShade="80"/>
+          <w:sz w:val="24"/>
+          <w:szCs w:val="22"/>
+        </w:rPr>
+        <w:t xml:space="preserve"> PHP les plus puissants et les plus flexibles.</w:t>
+      </w:r>
+      <w:r>
+        <w:rPr>
+          <w:rFonts w:eastAsiaTheme="minorHAnsi" w:cstheme="minorBidi"/>
+          <w:color w:val="767171" w:themeColor="background2" w:themeShade="80"/>
+          <w:sz w:val="24"/>
+          <w:szCs w:val="22"/>
+        </w:rPr>
+        <w:t xml:space="preserve"> </w:t>
+      </w:r>
+      <w:r>
+        <w:rPr>
+          <w:rFonts w:eastAsiaTheme="minorHAnsi" w:cstheme="minorBidi"/>
+          <w:color w:val="767171" w:themeColor="background2" w:themeShade="80"/>
+          <w:sz w:val="24"/>
+          <w:szCs w:val="22"/>
+        </w:rPr>
+        <w:t xml:space="preserve">Un des principal inconvénients d'un </w:t>
+      </w:r>
+      <w:proofErr w:type="spellStart"/>
+      <w:r>
+        <w:rPr>
+          <w:rFonts w:eastAsiaTheme="minorHAnsi" w:cstheme="minorBidi"/>
+          <w:color w:val="767171" w:themeColor="background2" w:themeShade="80"/>
+          <w:sz w:val="24"/>
+          <w:szCs w:val="22"/>
+        </w:rPr>
+        <w:t>framework</w:t>
+      </w:r>
+      <w:proofErr w:type="spellEnd"/>
+      <w:r>
+        <w:rPr>
+          <w:rFonts w:eastAsiaTheme="minorHAnsi" w:cstheme="minorBidi"/>
+          <w:color w:val="767171" w:themeColor="background2" w:themeShade="80"/>
+          <w:sz w:val="24"/>
+          <w:szCs w:val="22"/>
+        </w:rPr>
+        <w:t xml:space="preserve"> est le temps d'apprentissage qui est bien plus élevé que pour un langage en lui-même.</w:t>
+      </w:r>
+      <w:r>
+        <w:rPr>
+          <w:rFonts w:eastAsiaTheme="minorHAnsi" w:cstheme="minorBidi"/>
+          <w:color w:val="767171" w:themeColor="background2" w:themeShade="80"/>
+          <w:sz w:val="24"/>
+          <w:szCs w:val="22"/>
+        </w:rPr>
+        <w:t xml:space="preserve"> </w:t>
+      </w:r>
+      <w:r>
+        <w:rPr>
+          <w:rFonts w:eastAsiaTheme="minorHAnsi" w:cstheme="minorBidi"/>
+          <w:color w:val="767171" w:themeColor="background2" w:themeShade="80"/>
+          <w:sz w:val="24"/>
+          <w:szCs w:val="22"/>
+        </w:rPr>
+        <w:t>Symfony, plus particulièrement nécessite d'apprendre plusieurs autres technologies qui lui sont propres comme YAML ou Doctrine.</w:t>
+      </w:r>
     </w:p>
     <w:p>
       <w:r>
-        <w:t xml:space="preserve">Le diagramme de cas d’utilisation permet de </w:t>
-      </w:r>
-      <w:r>
-        <w:t xml:space="preserve">montrer les différents types de scenarios </w:t>
-      </w:r>
-      <w:r>
-        <w:t xml:space="preserve">que les acteurs </w:t>
-      </w:r>
-      <w:r>
-        <w:t>peu</w:t>
-      </w:r>
-      <w:r>
-        <w:t>vent</w:t>
-      </w:r>
-      <w:r>
-        <w:t xml:space="preserve"> </w:t>
-      </w:r>
-      <w:r>
-        <w:t>rencontrer</w:t>
-      </w:r>
-      <w:r>
-        <w:t xml:space="preserve"> lors de l’utilisation </w:t>
-      </w:r>
-      <w:r>
-        <w:t xml:space="preserve">d’un </w:t>
-      </w:r>
-      <w:r>
-        <w:t>projet</w:t>
-      </w:r>
-      <w:r>
-        <w:t>.</w:t>
-      </w:r>
-      <w:r>
-        <w:t xml:space="preserve"> </w:t>
-      </w:r>
-      <w:r>
-        <w:lastRenderedPageBreak/>
-        <w:t>Ces scenarios permettront de cré</w:t>
-      </w:r>
-      <w:r>
-        <w:t>er</w:t>
-      </w:r>
-      <w:r>
-        <w:t xml:space="preserve"> des diagrammes de séquences</w:t>
-      </w:r>
-      <w:r>
-        <w:t xml:space="preserve">. </w:t>
-      </w:r>
-      <w:r>
-        <w:t>Voici</w:t>
-      </w:r>
-      <w:r>
-        <w:t xml:space="preserve"> ci-dessous</w:t>
-      </w:r>
-      <w:r>
-        <w:t xml:space="preserve"> le diagramme de </w:t>
-      </w:r>
-      <w:r>
-        <w:t>cas d’utilisations pour notre projet</w:t>
-      </w:r>
-      <w:r>
-        <w:t xml:space="preserve"> : </w:t>
+        <w:t xml:space="preserve">Une </w:t>
+      </w:r>
+      <w:r>
+        <w:t>Doctrine ORM implémente 2 patterns objets pour mapper un objet PHP à des éléments d'un système de persistance :</w:t>
       </w:r>
     </w:p>
     <w:p>
       <w:pPr>
+        <w:pStyle w:val="Paragraphedeliste"/>
+        <w:numPr>
+          <w:ilvl w:val="0"/>
+          <w:numId w:val="18"/>
+        </w:numPr>
+      </w:pPr>
+      <w:r>
+        <w:t>L</w:t>
+      </w:r>
+      <w:r>
+        <w:t>e pattern "Data Mapper" ;</w:t>
+      </w:r>
+    </w:p>
+    <w:p>
+      <w:pPr>
+        <w:pStyle w:val="Paragraphedeliste"/>
+        <w:numPr>
+          <w:ilvl w:val="0"/>
+          <w:numId w:val="18"/>
+        </w:numPr>
+      </w:pPr>
+      <w:r>
+        <w:t>L</w:t>
+      </w:r>
+      <w:r>
+        <w:t>e pattern "Unit of Work".</w:t>
+      </w:r>
+    </w:p>
+    <w:p>
+      <w:r>
+        <w:t>Le Data Mapper est une couche qui synchronise la donnée stockée en base avec les objets PHP. En d'autres termes :</w:t>
+      </w:r>
+    </w:p>
+    <w:p>
+      <w:pPr>
+        <w:pStyle w:val="Paragraphedeliste"/>
+        <w:numPr>
+          <w:ilvl w:val="0"/>
+          <w:numId w:val="19"/>
+        </w:numPr>
+      </w:pPr>
+      <w:r>
+        <w:t>I</w:t>
+      </w:r>
+      <w:r>
+        <w:t>l peut insérer, mettre à jour des entrées en base de données à partir de données contenues dans les propriétés d'un objet ;</w:t>
+      </w:r>
+    </w:p>
+    <w:p>
+      <w:pPr>
+        <w:pStyle w:val="Paragraphedeliste"/>
+        <w:numPr>
+          <w:ilvl w:val="0"/>
+          <w:numId w:val="19"/>
+        </w:numPr>
+      </w:pPr>
+      <w:r>
+        <w:t>I</w:t>
+      </w:r>
+      <w:r>
+        <w:t>l peut supprimer des entrées en base de données si les "entités" liées sont identifiées pour être supprimées ;</w:t>
+      </w:r>
+    </w:p>
+    <w:p>
+      <w:pPr>
+        <w:pStyle w:val="Paragraphedeliste"/>
+        <w:numPr>
+          <w:ilvl w:val="0"/>
+          <w:numId w:val="19"/>
+        </w:numPr>
+      </w:pPr>
+      <w:r>
+        <w:t>I</w:t>
+      </w:r>
+      <w:r>
+        <w:t>l "hydrate" des objets en mémoire à partir d'informations contenues en base.</w:t>
+      </w:r>
+    </w:p>
+    <w:p>
+      <w:r>
+        <w:t>L'implémentation dans le projet Doctrine de ce Data Mapper s'appelle l'</w:t>
+      </w:r>
+      <w:proofErr w:type="spellStart"/>
+      <w:r>
+        <w:t>Entity</w:t>
+      </w:r>
+      <w:proofErr w:type="spellEnd"/>
+      <w:r>
+        <w:t xml:space="preserve"> Manager, les entités ne sont que de simples objets PHP mappés</w:t>
+      </w:r>
+      <w:r>
+        <w:t>.</w:t>
+      </w:r>
+      <w:bookmarkStart w:id="9" w:name="_GoBack"/>
+      <w:bookmarkEnd w:id="9"/>
+    </w:p>
+    <w:p>
+      <w:pPr>
+        <w:pStyle w:val="Titre1"/>
+      </w:pPr>
+      <w:r>
+        <w:t xml:space="preserve">2 - </w:t>
+      </w:r>
+      <w:r>
+        <w:t>L’ana</w:t>
+      </w:r>
+      <w:r>
+        <w:t>lyse</w:t>
+      </w:r>
+      <w:bookmarkEnd w:id="8"/>
+    </w:p>
+    <w:p>
+      <w:pPr>
+        <w:pStyle w:val="Titre2"/>
+      </w:pPr>
+      <w:bookmarkStart w:id="10" w:name="_Toc31097645"/>
+      <w:r>
+        <w:t>2</w:t>
+      </w:r>
+      <w:r>
+        <w:t>.</w:t>
+      </w:r>
+      <w:r>
+        <w:t>1</w:t>
+      </w:r>
+      <w:r>
+        <w:t xml:space="preserve"> Le diagramme de cas d’utilisation</w:t>
+      </w:r>
+      <w:bookmarkEnd w:id="10"/>
+    </w:p>
+    <w:p>
+      <w:r>
+        <w:t xml:space="preserve">Le diagramme de cas d’utilisation permet de </w:t>
+      </w:r>
+      <w:r>
+        <w:t xml:space="preserve">montrer les différents types de scenarios </w:t>
+      </w:r>
+      <w:r>
+        <w:t xml:space="preserve">que les acteurs </w:t>
+      </w:r>
+      <w:r>
+        <w:t>peu</w:t>
+      </w:r>
+      <w:r>
+        <w:t>vent</w:t>
+      </w:r>
+      <w:r>
+        <w:t xml:space="preserve"> </w:t>
+      </w:r>
+      <w:r>
+        <w:t>rencontrer</w:t>
+      </w:r>
+      <w:r>
+        <w:t xml:space="preserve"> lors de l’utilisation </w:t>
+      </w:r>
+      <w:r>
+        <w:t xml:space="preserve">d’un </w:t>
+      </w:r>
+      <w:r>
+        <w:t>projet</w:t>
+      </w:r>
+      <w:r>
+        <w:t>.</w:t>
+      </w:r>
+      <w:r>
+        <w:t xml:space="preserve"> </w:t>
+      </w:r>
+      <w:r>
+        <w:t>Ces scenarios permettront de cré</w:t>
+      </w:r>
+      <w:r>
+        <w:t>er</w:t>
+      </w:r>
+      <w:r>
+        <w:t xml:space="preserve"> des diagrammes de séquences</w:t>
+      </w:r>
+      <w:r>
+        <w:t xml:space="preserve">. </w:t>
+      </w:r>
+      <w:r>
+        <w:t>Voici</w:t>
+      </w:r>
+      <w:r>
+        <w:t xml:space="preserve"> ci-dessous</w:t>
+      </w:r>
+      <w:r>
+        <w:t xml:space="preserve"> le diagramme de </w:t>
+      </w:r>
+      <w:r>
+        <w:t>cas d’utilisations pour notre projet</w:t>
+      </w:r>
+      <w:r>
+        <w:t xml:space="preserve"> : </w:t>
+      </w:r>
+    </w:p>
+    <w:p>
+      <w:pPr>
         <w:keepNext/>
       </w:pPr>
       <w:r>
         <w:rPr>
           <w:noProof/>
         </w:rPr>
+        <w:lastRenderedPageBreak/>
         <w:drawing>
           <wp:inline distT="0" distB="0" distL="0" distR="0" wp14:anchorId="761832CD" wp14:editId="3BE47E56">
             <wp:extent cx="5759450" cy="4082415"/>
@@ -8934,11 +9459,11 @@
       <w:pPr>
         <w:pStyle w:val="Titre2"/>
       </w:pPr>
-      <w:bookmarkStart w:id="8" w:name="_Toc30148980"/>
+      <w:bookmarkStart w:id="11" w:name="_Toc31097646"/>
       <w:r>
         <w:t>2.2 Les diagrammes de séquences</w:t>
       </w:r>
-      <w:bookmarkEnd w:id="8"/>
+      <w:bookmarkEnd w:id="11"/>
     </w:p>
     <w:p>
       <w:r>
@@ -9000,14 +9525,27 @@
     <w:pPr>
       <w:pStyle w:val="Pieddepage"/>
     </w:pPr>
-    <w:fldSimple w:instr=" DATE   \* MERGEFORMAT ">
-      <w:r>
-        <w:rPr>
-          <w:noProof/>
-        </w:rPr>
-        <w:t>28/01/2020</w:t>
-      </w:r>
-    </w:fldSimple>
+    <w:r>
+      <w:fldChar w:fldCharType="begin"/>
+    </w:r>
+    <w:r>
+      <w:instrText xml:space="preserve"> DATE   \* MERGEFORMAT </w:instrText>
+    </w:r>
+    <w:r>
+      <w:fldChar w:fldCharType="separate"/>
+    </w:r>
+    <w:r>
+      <w:rPr>
+        <w:noProof/>
+      </w:rPr>
+      <w:t>28/01/2020</w:t>
+    </w:r>
+    <w:r>
+      <w:rPr>
+        <w:noProof/>
+      </w:rPr>
+      <w:fldChar w:fldCharType="end"/>
+    </w:r>
     <w:r>
       <w:ptab w:relativeTo="margin" w:alignment="center" w:leader="none"/>
     </w:r>
@@ -9041,27 +9579,14 @@
     <w:r>
       <w:t>/</w:t>
     </w:r>
-    <w:r>
-      <w:fldChar w:fldCharType="begin"/>
-    </w:r>
-    <w:r>
-      <w:instrText xml:space="preserve"> NUMPAGES  \* Arabic  \* MERGEFORMAT </w:instrText>
-    </w:r>
-    <w:r>
-      <w:fldChar w:fldCharType="separate"/>
-    </w:r>
-    <w:r>
-      <w:rPr>
-        <w:noProof/>
-      </w:rPr>
-      <w:t>1</w:t>
-    </w:r>
-    <w:r>
-      <w:rPr>
-        <w:noProof/>
-      </w:rPr>
-      <w:fldChar w:fldCharType="end"/>
-    </w:r>
+    <w:fldSimple w:instr=" NUMPAGES  \* Arabic  \* MERGEFORMAT ">
+      <w:r>
+        <w:rPr>
+          <w:noProof/>
+        </w:rPr>
+        <w:t>1</w:t>
+      </w:r>
+    </w:fldSimple>
   </w:p>
 </w:ftr>
 </file>
@@ -10019,6 +10544,119 @@
     </w:lvl>
   </w:abstractNum>
   <w:abstractNum w:abstractNumId="7" w15:restartNumberingAfterBreak="0">
+    <w:nsid w:val="332B47C7"/>
+    <w:multiLevelType w:val="hybridMultilevel"/>
+    <w:tmpl w:val="DE3C5468"/>
+    <w:lvl w:ilvl="0" w:tplc="040C0001">
+      <w:start w:val="1"/>
+      <w:numFmt w:val="bullet"/>
+      <w:lvlText w:val=""/>
+      <w:lvlJc w:val="left"/>
+      <w:pPr>
+        <w:ind w:left="720" w:hanging="360"/>
+      </w:pPr>
+      <w:rPr>
+        <w:rFonts w:ascii="Symbol" w:hAnsi="Symbol" w:hint="default"/>
+      </w:rPr>
+    </w:lvl>
+    <w:lvl w:ilvl="1" w:tplc="040C0003" w:tentative="1">
+      <w:start w:val="1"/>
+      <w:numFmt w:val="bullet"/>
+      <w:lvlText w:val="o"/>
+      <w:lvlJc w:val="left"/>
+      <w:pPr>
+        <w:ind w:left="1440" w:hanging="360"/>
+      </w:pPr>
+      <w:rPr>
+        <w:rFonts w:ascii="Courier New" w:hAnsi="Courier New" w:cs="Courier New" w:hint="default"/>
+      </w:rPr>
+    </w:lvl>
+    <w:lvl w:ilvl="2" w:tplc="040C0005" w:tentative="1">
+      <w:start w:val="1"/>
+      <w:numFmt w:val="bullet"/>
+      <w:lvlText w:val=""/>
+      <w:lvlJc w:val="left"/>
+      <w:pPr>
+        <w:ind w:left="2160" w:hanging="360"/>
+      </w:pPr>
+      <w:rPr>
+        <w:rFonts w:ascii="Wingdings" w:hAnsi="Wingdings" w:hint="default"/>
+      </w:rPr>
+    </w:lvl>
+    <w:lvl w:ilvl="3" w:tplc="040C0001" w:tentative="1">
+      <w:start w:val="1"/>
+      <w:numFmt w:val="bullet"/>
+      <w:lvlText w:val=""/>
+      <w:lvlJc w:val="left"/>
+      <w:pPr>
+        <w:ind w:left="2880" w:hanging="360"/>
+      </w:pPr>
+      <w:rPr>
+        <w:rFonts w:ascii="Symbol" w:hAnsi="Symbol" w:hint="default"/>
+      </w:rPr>
+    </w:lvl>
+    <w:lvl w:ilvl="4" w:tplc="040C0003" w:tentative="1">
+      <w:start w:val="1"/>
+      <w:numFmt w:val="bullet"/>
+      <w:lvlText w:val="o"/>
+      <w:lvlJc w:val="left"/>
+      <w:pPr>
+        <w:ind w:left="3600" w:hanging="360"/>
+      </w:pPr>
+      <w:rPr>
+        <w:rFonts w:ascii="Courier New" w:hAnsi="Courier New" w:cs="Courier New" w:hint="default"/>
+      </w:rPr>
+    </w:lvl>
+    <w:lvl w:ilvl="5" w:tplc="040C0005" w:tentative="1">
+      <w:start w:val="1"/>
+      <w:numFmt w:val="bullet"/>
+      <w:lvlText w:val=""/>
+      <w:lvlJc w:val="left"/>
+      <w:pPr>
+        <w:ind w:left="4320" w:hanging="360"/>
+      </w:pPr>
+      <w:rPr>
+        <w:rFonts w:ascii="Wingdings" w:hAnsi="Wingdings" w:hint="default"/>
+      </w:rPr>
+    </w:lvl>
+    <w:lvl w:ilvl="6" w:tplc="040C0001" w:tentative="1">
+      <w:start w:val="1"/>
+      <w:numFmt w:val="bullet"/>
+      <w:lvlText w:val=""/>
+      <w:lvlJc w:val="left"/>
+      <w:pPr>
+        <w:ind w:left="5040" w:hanging="360"/>
+      </w:pPr>
+      <w:rPr>
+        <w:rFonts w:ascii="Symbol" w:hAnsi="Symbol" w:hint="default"/>
+      </w:rPr>
+    </w:lvl>
+    <w:lvl w:ilvl="7" w:tplc="040C0003" w:tentative="1">
+      <w:start w:val="1"/>
+      <w:numFmt w:val="bullet"/>
+      <w:lvlText w:val="o"/>
+      <w:lvlJc w:val="left"/>
+      <w:pPr>
+        <w:ind w:left="5760" w:hanging="360"/>
+      </w:pPr>
+      <w:rPr>
+        <w:rFonts w:ascii="Courier New" w:hAnsi="Courier New" w:cs="Courier New" w:hint="default"/>
+      </w:rPr>
+    </w:lvl>
+    <w:lvl w:ilvl="8" w:tplc="040C0005" w:tentative="1">
+      <w:start w:val="1"/>
+      <w:numFmt w:val="bullet"/>
+      <w:lvlText w:val=""/>
+      <w:lvlJc w:val="left"/>
+      <w:pPr>
+        <w:ind w:left="6480" w:hanging="360"/>
+      </w:pPr>
+      <w:rPr>
+        <w:rFonts w:ascii="Wingdings" w:hAnsi="Wingdings" w:hint="default"/>
+      </w:rPr>
+    </w:lvl>
+  </w:abstractNum>
+  <w:abstractNum w:abstractNumId="8" w15:restartNumberingAfterBreak="0">
     <w:nsid w:val="339F1EAE"/>
     <w:multiLevelType w:val="hybridMultilevel"/>
     <w:tmpl w:val="FFFFFFFF"/>
@@ -10131,7 +10769,7 @@
       </w:rPr>
     </w:lvl>
   </w:abstractNum>
-  <w:abstractNum w:abstractNumId="8" w15:restartNumberingAfterBreak="0">
+  <w:abstractNum w:abstractNumId="9" w15:restartNumberingAfterBreak="0">
     <w:nsid w:val="39554071"/>
     <w:multiLevelType w:val="multilevel"/>
     <w:tmpl w:val="F0826498"/>
@@ -10244,7 +10882,7 @@
       </w:rPr>
     </w:lvl>
   </w:abstractNum>
-  <w:abstractNum w:abstractNumId="9" w15:restartNumberingAfterBreak="0">
+  <w:abstractNum w:abstractNumId="10" w15:restartNumberingAfterBreak="0">
     <w:nsid w:val="489A753A"/>
     <w:multiLevelType w:val="hybridMultilevel"/>
     <w:tmpl w:val="FFFFFFFF"/>
@@ -10357,7 +10995,7 @@
       </w:rPr>
     </w:lvl>
   </w:abstractNum>
-  <w:abstractNum w:abstractNumId="10" w15:restartNumberingAfterBreak="0">
+  <w:abstractNum w:abstractNumId="11" w15:restartNumberingAfterBreak="0">
     <w:nsid w:val="4FB404D1"/>
     <w:multiLevelType w:val="hybridMultilevel"/>
     <w:tmpl w:val="A45CC4D2"/>
@@ -10446,7 +11084,7 @@
       </w:pPr>
     </w:lvl>
   </w:abstractNum>
-  <w:abstractNum w:abstractNumId="11" w15:restartNumberingAfterBreak="0">
+  <w:abstractNum w:abstractNumId="12" w15:restartNumberingAfterBreak="0">
     <w:nsid w:val="500C2730"/>
     <w:multiLevelType w:val="hybridMultilevel"/>
     <w:tmpl w:val="2070E9B0"/>
@@ -10559,7 +11197,7 @@
       </w:rPr>
     </w:lvl>
   </w:abstractNum>
-  <w:abstractNum w:abstractNumId="12" w15:restartNumberingAfterBreak="0">
+  <w:abstractNum w:abstractNumId="13" w15:restartNumberingAfterBreak="0">
     <w:nsid w:val="50FB7B24"/>
     <w:multiLevelType w:val="hybridMultilevel"/>
     <w:tmpl w:val="FFFFFFFF"/>
@@ -10672,7 +11310,7 @@
       </w:rPr>
     </w:lvl>
   </w:abstractNum>
-  <w:abstractNum w:abstractNumId="13" w15:restartNumberingAfterBreak="0">
+  <w:abstractNum w:abstractNumId="14" w15:restartNumberingAfterBreak="0">
     <w:nsid w:val="559C0CAA"/>
     <w:multiLevelType w:val="hybridMultilevel"/>
     <w:tmpl w:val="282453F6"/>
@@ -10785,7 +11423,7 @@
       </w:rPr>
     </w:lvl>
   </w:abstractNum>
-  <w:abstractNum w:abstractNumId="14" w15:restartNumberingAfterBreak="0">
+  <w:abstractNum w:abstractNumId="15" w15:restartNumberingAfterBreak="0">
     <w:nsid w:val="55DB0A43"/>
     <w:multiLevelType w:val="hybridMultilevel"/>
     <w:tmpl w:val="984C1E00"/>
@@ -10898,7 +11536,7 @@
       </w:rPr>
     </w:lvl>
   </w:abstractNum>
-  <w:abstractNum w:abstractNumId="15" w15:restartNumberingAfterBreak="0">
+  <w:abstractNum w:abstractNumId="16" w15:restartNumberingAfterBreak="0">
     <w:nsid w:val="56BF230F"/>
     <w:multiLevelType w:val="hybridMultilevel"/>
     <w:tmpl w:val="FFFFFFFF"/>
@@ -11011,7 +11649,120 @@
       </w:rPr>
     </w:lvl>
   </w:abstractNum>
-  <w:abstractNum w:abstractNumId="16" w15:restartNumberingAfterBreak="0">
+  <w:abstractNum w:abstractNumId="17" w15:restartNumberingAfterBreak="0">
+    <w:nsid w:val="6016036E"/>
+    <w:multiLevelType w:val="hybridMultilevel"/>
+    <w:tmpl w:val="9C6C4B12"/>
+    <w:lvl w:ilvl="0" w:tplc="040C0001">
+      <w:start w:val="1"/>
+      <w:numFmt w:val="bullet"/>
+      <w:lvlText w:val=""/>
+      <w:lvlJc w:val="left"/>
+      <w:pPr>
+        <w:ind w:left="720" w:hanging="360"/>
+      </w:pPr>
+      <w:rPr>
+        <w:rFonts w:ascii="Symbol" w:hAnsi="Symbol" w:hint="default"/>
+      </w:rPr>
+    </w:lvl>
+    <w:lvl w:ilvl="1" w:tplc="040C0003" w:tentative="1">
+      <w:start w:val="1"/>
+      <w:numFmt w:val="bullet"/>
+      <w:lvlText w:val="o"/>
+      <w:lvlJc w:val="left"/>
+      <w:pPr>
+        <w:ind w:left="1440" w:hanging="360"/>
+      </w:pPr>
+      <w:rPr>
+        <w:rFonts w:ascii="Courier New" w:hAnsi="Courier New" w:cs="Courier New" w:hint="default"/>
+      </w:rPr>
+    </w:lvl>
+    <w:lvl w:ilvl="2" w:tplc="040C0005" w:tentative="1">
+      <w:start w:val="1"/>
+      <w:numFmt w:val="bullet"/>
+      <w:lvlText w:val=""/>
+      <w:lvlJc w:val="left"/>
+      <w:pPr>
+        <w:ind w:left="2160" w:hanging="360"/>
+      </w:pPr>
+      <w:rPr>
+        <w:rFonts w:ascii="Wingdings" w:hAnsi="Wingdings" w:hint="default"/>
+      </w:rPr>
+    </w:lvl>
+    <w:lvl w:ilvl="3" w:tplc="040C0001" w:tentative="1">
+      <w:start w:val="1"/>
+      <w:numFmt w:val="bullet"/>
+      <w:lvlText w:val=""/>
+      <w:lvlJc w:val="left"/>
+      <w:pPr>
+        <w:ind w:left="2880" w:hanging="360"/>
+      </w:pPr>
+      <w:rPr>
+        <w:rFonts w:ascii="Symbol" w:hAnsi="Symbol" w:hint="default"/>
+      </w:rPr>
+    </w:lvl>
+    <w:lvl w:ilvl="4" w:tplc="040C0003" w:tentative="1">
+      <w:start w:val="1"/>
+      <w:numFmt w:val="bullet"/>
+      <w:lvlText w:val="o"/>
+      <w:lvlJc w:val="left"/>
+      <w:pPr>
+        <w:ind w:left="3600" w:hanging="360"/>
+      </w:pPr>
+      <w:rPr>
+        <w:rFonts w:ascii="Courier New" w:hAnsi="Courier New" w:cs="Courier New" w:hint="default"/>
+      </w:rPr>
+    </w:lvl>
+    <w:lvl w:ilvl="5" w:tplc="040C0005" w:tentative="1">
+      <w:start w:val="1"/>
+      <w:numFmt w:val="bullet"/>
+      <w:lvlText w:val=""/>
+      <w:lvlJc w:val="left"/>
+      <w:pPr>
+        <w:ind w:left="4320" w:hanging="360"/>
+      </w:pPr>
+      <w:rPr>
+        <w:rFonts w:ascii="Wingdings" w:hAnsi="Wingdings" w:hint="default"/>
+      </w:rPr>
+    </w:lvl>
+    <w:lvl w:ilvl="6" w:tplc="040C0001" w:tentative="1">
+      <w:start w:val="1"/>
+      <w:numFmt w:val="bullet"/>
+      <w:lvlText w:val=""/>
+      <w:lvlJc w:val="left"/>
+      <w:pPr>
+        <w:ind w:left="5040" w:hanging="360"/>
+      </w:pPr>
+      <w:rPr>
+        <w:rFonts w:ascii="Symbol" w:hAnsi="Symbol" w:hint="default"/>
+      </w:rPr>
+    </w:lvl>
+    <w:lvl w:ilvl="7" w:tplc="040C0003" w:tentative="1">
+      <w:start w:val="1"/>
+      <w:numFmt w:val="bullet"/>
+      <w:lvlText w:val="o"/>
+      <w:lvlJc w:val="left"/>
+      <w:pPr>
+        <w:ind w:left="5760" w:hanging="360"/>
+      </w:pPr>
+      <w:rPr>
+        <w:rFonts w:ascii="Courier New" w:hAnsi="Courier New" w:cs="Courier New" w:hint="default"/>
+      </w:rPr>
+    </w:lvl>
+    <w:lvl w:ilvl="8" w:tplc="040C0005" w:tentative="1">
+      <w:start w:val="1"/>
+      <w:numFmt w:val="bullet"/>
+      <w:lvlText w:val=""/>
+      <w:lvlJc w:val="left"/>
+      <w:pPr>
+        <w:ind w:left="6480" w:hanging="360"/>
+      </w:pPr>
+      <w:rPr>
+        <w:rFonts w:ascii="Wingdings" w:hAnsi="Wingdings" w:hint="default"/>
+      </w:rPr>
+    </w:lvl>
+  </w:abstractNum>
+  <w:abstractNum w:abstractNumId="18" w15:restartNumberingAfterBreak="0">
     <w:nsid w:val="7CC27F2D"/>
     <w:multiLevelType w:val="hybridMultilevel"/>
     <w:tmpl w:val="7F8A6DB0"/>
@@ -11128,28 +11879,28 @@
     <w:abstractNumId w:val="1"/>
   </w:num>
   <w:num w:numId="2">
-    <w:abstractNumId w:val="10"/>
+    <w:abstractNumId w:val="11"/>
   </w:num>
   <w:num w:numId="3">
     <w:abstractNumId w:val="2"/>
   </w:num>
   <w:num w:numId="4">
+    <w:abstractNumId w:val="9"/>
+  </w:num>
+  <w:num w:numId="5">
+    <w:abstractNumId w:val="16"/>
+  </w:num>
+  <w:num w:numId="6">
     <w:abstractNumId w:val="8"/>
   </w:num>
-  <w:num w:numId="5">
-    <w:abstractNumId w:val="15"/>
-  </w:num>
-  <w:num w:numId="6">
-    <w:abstractNumId w:val="7"/>
-  </w:num>
   <w:num w:numId="7">
-    <w:abstractNumId w:val="9"/>
+    <w:abstractNumId w:val="10"/>
   </w:num>
   <w:num w:numId="8">
     <w:abstractNumId w:val="6"/>
   </w:num>
   <w:num w:numId="9">
-    <w:abstractNumId w:val="12"/>
+    <w:abstractNumId w:val="13"/>
   </w:num>
   <w:num w:numId="10">
     <w:abstractNumId w:val="5"/>
@@ -11161,19 +11912,25 @@
     <w:abstractNumId w:val="4"/>
   </w:num>
   <w:num w:numId="13">
-    <w:abstractNumId w:val="11"/>
+    <w:abstractNumId w:val="12"/>
   </w:num>
   <w:num w:numId="14">
-    <w:abstractNumId w:val="13"/>
+    <w:abstractNumId w:val="14"/>
   </w:num>
   <w:num w:numId="15">
     <w:abstractNumId w:val="0"/>
   </w:num>
   <w:num w:numId="16">
-    <w:abstractNumId w:val="16"/>
+    <w:abstractNumId w:val="18"/>
   </w:num>
   <w:num w:numId="17">
-    <w:abstractNumId w:val="14"/>
+    <w:abstractNumId w:val="15"/>
+  </w:num>
+  <w:num w:numId="18">
+    <w:abstractNumId w:val="17"/>
+  </w:num>
+  <w:num w:numId="19">
+    <w:abstractNumId w:val="7"/>
   </w:num>
 </w:numbering>
 </file>
@@ -12342,18 +13099,18 @@
 </file>
 
 <file path=customXml/item3.xml><?xml version="1.0" encoding="utf-8"?>
+<p:properties xmlns:p="http://schemas.microsoft.com/office/2006/metadata/properties" xmlns:xsi="http://www.w3.org/2001/XMLSchema-instance" xmlns:pc="http://schemas.microsoft.com/office/infopath/2007/PartnerControls">
+  <documentManagement/>
+</p:properties>
+</file>
+
+<file path=customXml/item4.xml><?xml version="1.0" encoding="utf-8"?>
 <?mso-contentType ?>
 <FormTemplates xmlns="http://schemas.microsoft.com/sharepoint/v3/contenttype/forms">
   <Display>DocumentLibraryForm</Display>
   <Edit>DocumentLibraryForm</Edit>
   <New>DocumentLibraryForm</New>
 </FormTemplates>
-</file>
-
-<file path=customXml/item4.xml><?xml version="1.0" encoding="utf-8"?>
-<p:properties xmlns:p="http://schemas.microsoft.com/office/2006/metadata/properties" xmlns:xsi="http://www.w3.org/2001/XMLSchema-instance" xmlns:pc="http://schemas.microsoft.com/office/infopath/2007/PartnerControls">
-  <documentManagement/>
-</p:properties>
 </file>
 
 <file path=customXml/item5.xml><?xml version="1.0" encoding="utf-8"?>
@@ -12388,14 +13145,6 @@
 </file>
 
 <file path=customXml/itemProps3.xml><?xml version="1.0" encoding="utf-8"?>
-<ds:datastoreItem xmlns:ds="http://schemas.openxmlformats.org/officeDocument/2006/customXml" ds:itemID="{D2E39440-A5CF-401A-B280-A932E0B682AF}">
-  <ds:schemaRefs>
-    <ds:schemaRef ds:uri="http://schemas.microsoft.com/sharepoint/v3/contenttype/forms"/>
-  </ds:schemaRefs>
-</ds:datastoreItem>
-</file>
-
-<file path=customXml/itemProps4.xml><?xml version="1.0" encoding="utf-8"?>
 <ds:datastoreItem xmlns:ds="http://schemas.openxmlformats.org/officeDocument/2006/customXml" ds:itemID="{00F5D373-BCAE-4EE5-8E93-308A6F9F3C7B}">
   <ds:schemaRefs>
     <ds:schemaRef ds:uri="http://schemas.microsoft.com/office/2006/metadata/properties"/>
@@ -12404,8 +13153,16 @@
 </ds:datastoreItem>
 </file>
 
+<file path=customXml/itemProps4.xml><?xml version="1.0" encoding="utf-8"?>
+<ds:datastoreItem xmlns:ds="http://schemas.openxmlformats.org/officeDocument/2006/customXml" ds:itemID="{D2E39440-A5CF-401A-B280-A932E0B682AF}">
+  <ds:schemaRefs>
+    <ds:schemaRef ds:uri="http://schemas.microsoft.com/sharepoint/v3/contenttype/forms"/>
+  </ds:schemaRefs>
+</ds:datastoreItem>
+</file>
+
 <file path=customXml/itemProps5.xml><?xml version="1.0" encoding="utf-8"?>
-<ds:datastoreItem xmlns:ds="http://schemas.openxmlformats.org/officeDocument/2006/customXml" ds:itemID="{7126A019-1E23-4E7A-87C4-BD83A4F804AB}">
+<ds:datastoreItem xmlns:ds="http://schemas.openxmlformats.org/officeDocument/2006/customXml" ds:itemID="{B4875EAD-1863-41E9-9AB3-321442916CBA}">
   <ds:schemaRefs>
     <ds:schemaRef ds:uri="http://schemas.openxmlformats.org/officeDocument/2006/bibliography"/>
   </ds:schemaRefs>

</xml_diff>

<commit_message>
Modification du module GPS
</commit_message>
<xml_diff>
--- a/Documents Word/Spécifications Techniques_02.docx
+++ b/Documents Word/Spécifications Techniques_02.docx
@@ -4357,8 +4357,6 @@
         </w:rPr>
         <w:t>B130-1</w:t>
       </w:r>
-      <w:bookmarkStart w:id="5" w:name="_GoBack"/>
-      <w:bookmarkEnd w:id="5"/>
       <w:r>
         <w:rPr>
           <w:b/>
@@ -4978,10 +4976,10 @@
         <w:tblLook w:val="06A0" w:firstRow="1" w:lastRow="0" w:firstColumn="1" w:lastColumn="0" w:noHBand="1" w:noVBand="1"/>
       </w:tblPr>
       <w:tblGrid>
-        <w:gridCol w:w="2730"/>
-        <w:gridCol w:w="2080"/>
-        <w:gridCol w:w="2400"/>
-        <w:gridCol w:w="1928"/>
+        <w:gridCol w:w="2638"/>
+        <w:gridCol w:w="2042"/>
+        <w:gridCol w:w="2616"/>
+        <w:gridCol w:w="1842"/>
       </w:tblGrid>
       <w:tr>
         <w:trPr>
@@ -5034,7 +5032,15 @@
                 <w:b/>
                 <w:color w:val="00B050"/>
               </w:rPr>
-              <w:t xml:space="preserve">Here 2 </w:t>
+              <w:t>SIM28</w:t>
+            </w:r>
+            <w:r>
+              <w:rPr>
+                <w:rFonts w:eastAsia="Calibri" w:cs="Calibri"/>
+                <w:b/>
+                <w:color w:val="00B050"/>
+              </w:rPr>
+              <w:t xml:space="preserve"> </w:t>
             </w:r>
           </w:p>
         </w:tc>
@@ -5109,10 +5115,7 @@
               </w:rPr>
             </w:pPr>
             <w:r>
-              <w:rPr>
-                <w:rFonts w:eastAsiaTheme="minorEastAsia"/>
-              </w:rPr>
-              <w:t>QZSS</w:t>
+              <w:t>UB-5010</w:t>
             </w:r>
           </w:p>
         </w:tc>
@@ -5133,9 +5136,9 @@
                 <w:rFonts w:eastAsia="Calibri" w:cs="Calibri"/>
                 <w:b/>
                 <w:bCs/>
-                <w:color w:val="FF0000"/>
-              </w:rPr>
-              <w:t>BU-353</w:t>
+                <w:color w:val="00B050"/>
+              </w:rPr>
+              <w:t>SIM28</w:t>
             </w:r>
           </w:p>
         </w:tc>
@@ -5192,7 +5195,7 @@
               <w:rPr>
                 <w:rFonts w:eastAsiaTheme="minorEastAsia"/>
               </w:rPr>
-              <w:t>JST-GH</w:t>
+              <w:t>GPIO</w:t>
             </w:r>
           </w:p>
         </w:tc>
@@ -5213,9 +5216,9 @@
                 <w:rFonts w:eastAsia="Calibri" w:cs="Calibri"/>
                 <w:b/>
                 <w:bCs/>
-                <w:color w:val="FF0000"/>
-              </w:rPr>
-              <w:t>BU-353</w:t>
+                <w:color w:val="00B050"/>
+              </w:rPr>
+              <w:t>SIM28</w:t>
             </w:r>
           </w:p>
         </w:tc>
@@ -5304,7 +5307,7 @@
                 <w:bCs/>
                 <w:color w:val="00B050"/>
               </w:rPr>
-              <w:t>Here 2</w:t>
+              <w:t>SIM28</w:t>
             </w:r>
           </w:p>
         </w:tc>
@@ -5369,7 +5372,27 @@
               <w:rPr>
                 <w:rFonts w:eastAsiaTheme="minorEastAsia"/>
               </w:rPr>
-              <w:t>L1 C/A, GLONASS L10F</w:t>
+              <w:t>L1</w:t>
+            </w:r>
+            <w:r>
+              <w:rPr>
+                <w:rFonts w:eastAsiaTheme="minorEastAsia"/>
+              </w:rPr>
+              <w:t>,</w:t>
+            </w:r>
+            <w:bookmarkStart w:id="5" w:name="_GoBack"/>
+            <w:bookmarkEnd w:id="5"/>
+            <w:r>
+              <w:rPr>
+                <w:rFonts w:eastAsiaTheme="minorEastAsia"/>
+              </w:rPr>
+              <w:t xml:space="preserve"> C/A,</w:t>
+            </w:r>
+            <w:r>
+              <w:t xml:space="preserve"> </w:t>
+            </w:r>
+            <w:r>
+              <w:t>WAAS, EGNOS, MSAS, GAGAN</w:t>
             </w:r>
           </w:p>
         </w:tc>
@@ -5393,7 +5416,7 @@
                 <w:bCs/>
                 <w:color w:val="00B050"/>
               </w:rPr>
-              <w:t>Here 2</w:t>
+              <w:t>SIM28</w:t>
             </w:r>
           </w:p>
         </w:tc>
@@ -5464,19 +5487,7 @@
               <w:rPr>
                 <w:rFonts w:eastAsiaTheme="minorEastAsia"/>
               </w:rPr>
-              <w:t>76</w:t>
-            </w:r>
-            <w:r>
-              <w:rPr>
-                <w:rFonts w:eastAsiaTheme="minorEastAsia"/>
-              </w:rPr>
-              <w:t>mm</w:t>
-            </w:r>
-            <w:r>
-              <w:rPr>
-                <w:rFonts w:eastAsiaTheme="minorEastAsia"/>
-              </w:rPr>
-              <w:t xml:space="preserve"> x 16,6 mm</w:t>
+              <w:t>53mm*47mm*23mm</w:t>
             </w:r>
           </w:p>
         </w:tc>
@@ -5487,19 +5498,21 @@
           <w:p>
             <w:pPr>
               <w:jc w:val="center"/>
-              <w:rPr>
-                <w:rFonts w:eastAsia="Calibri" w:cs="Calibri"/>
-                <w:color w:val="FF0000"/>
-              </w:rPr>
-            </w:pPr>
-            <w:r>
               <w:rPr>
                 <w:rFonts w:eastAsia="Calibri" w:cs="Calibri"/>
                 <w:b/>
                 <w:bCs/>
                 <w:color w:val="FF0000"/>
               </w:rPr>
-              <w:t>BU-353</w:t>
+            </w:pPr>
+            <w:r>
+              <w:rPr>
+                <w:rFonts w:eastAsia="Calibri" w:cs="Calibri"/>
+                <w:b/>
+                <w:bCs/>
+                <w:color w:val="00B050"/>
+              </w:rPr>
+              <w:t>SIM28</w:t>
             </w:r>
           </w:p>
         </w:tc>
@@ -5563,7 +5576,7 @@
               <w:rPr>
                 <w:rFonts w:eastAsiaTheme="minorEastAsia"/>
               </w:rPr>
-              <w:t>2.5A</w:t>
+              <w:t>35 mA</w:t>
             </w:r>
           </w:p>
         </w:tc>
@@ -5584,9 +5597,9 @@
                 <w:rFonts w:eastAsia="Calibri" w:cs="Calibri"/>
                 <w:b/>
                 <w:bCs/>
-                <w:color w:val="FF0000"/>
-              </w:rPr>
-              <w:t>BU-353</w:t>
+                <w:color w:val="00B050"/>
+              </w:rPr>
+              <w:t>SIM28</w:t>
             </w:r>
           </w:p>
         </w:tc>
@@ -5650,7 +5663,7 @@
               <w:rPr>
                 <w:rFonts w:eastAsiaTheme="minorEastAsia"/>
               </w:rPr>
-              <w:t>2,5 m</w:t>
+              <w:t>5 m</w:t>
             </w:r>
           </w:p>
         </w:tc>
@@ -5674,7 +5687,7 @@
                 <w:bCs/>
                 <w:color w:val="00B050"/>
               </w:rPr>
-              <w:t>Here 2</w:t>
+              <w:t>SIM28</w:t>
             </w:r>
           </w:p>
         </w:tc>
@@ -5737,7 +5750,7 @@
               <w:rPr>
                 <w:rFonts w:eastAsiaTheme="minorEastAsia"/>
               </w:rPr>
-              <w:t>115€</w:t>
+              <w:t>23€</w:t>
             </w:r>
           </w:p>
         </w:tc>
@@ -5758,9 +5771,9 @@
                 <w:rFonts w:eastAsia="Calibri" w:cs="Calibri"/>
                 <w:b/>
                 <w:bCs/>
-                <w:color w:val="FF0000"/>
-              </w:rPr>
-              <w:t>BU-353</w:t>
+                <w:color w:val="00B050"/>
+              </w:rPr>
+              <w:t>SIM28</w:t>
             </w:r>
           </w:p>
         </w:tc>
@@ -5796,7 +5809,7 @@
           <w:b/>
           <w:bCs/>
         </w:rPr>
-        <w:t>Globalsat BU-353</w:t>
+        <w:t>SIM28</w:t>
       </w:r>
       <w:r>
         <w:rPr>
@@ -5836,41 +5849,7 @@
           <w:b/>
           <w:bCs/>
         </w:rPr>
-        <w:t>moins</w:t>
-      </w:r>
-      <w:r>
-        <w:rPr>
-          <w:rFonts w:eastAsia="Calibri" w:cs="Calibri"/>
-        </w:rPr>
-        <w:t xml:space="preserve"> </w:t>
-      </w:r>
-      <w:r>
-        <w:rPr>
-          <w:rFonts w:eastAsia="Calibri" w:cs="Calibri"/>
-          <w:b/>
-          <w:bCs/>
-        </w:rPr>
-        <w:t>consommat</w:t>
-      </w:r>
-      <w:r>
-        <w:rPr>
-          <w:rFonts w:eastAsia="Calibri" w:cs="Calibri"/>
-          <w:b/>
-          <w:bCs/>
-        </w:rPr>
-        <w:t>eur</w:t>
-      </w:r>
-      <w:r>
-        <w:rPr>
-          <w:rFonts w:eastAsia="Calibri" w:cs="Calibri"/>
-        </w:rPr>
-        <w:t xml:space="preserve"> </w:t>
-      </w:r>
-      <w:r>
-        <w:rPr>
-          <w:rFonts w:eastAsia="Calibri" w:cs="Calibri"/>
-        </w:rPr>
-        <w:t>en énergie</w:t>
+        <w:t>plus performant</w:t>
       </w:r>
       <w:r>
         <w:rPr>
@@ -9067,14 +9046,27 @@
       <w:r>
         <w:t xml:space="preserve">Figure </w:t>
       </w:r>
-      <w:fldSimple w:instr=" SEQ Figure \* ARABIC ">
-        <w:r>
-          <w:rPr>
-            <w:noProof/>
-          </w:rPr>
-          <w:t>1</w:t>
-        </w:r>
-      </w:fldSimple>
+      <w:r>
+        <w:fldChar w:fldCharType="begin"/>
+      </w:r>
+      <w:r>
+        <w:instrText xml:space="preserve"> SEQ Figure \* ARABIC </w:instrText>
+      </w:r>
+      <w:r>
+        <w:fldChar w:fldCharType="separate"/>
+      </w:r>
+      <w:r>
+        <w:rPr>
+          <w:noProof/>
+        </w:rPr>
+        <w:t>1</w:t>
+      </w:r>
+      <w:r>
+        <w:rPr>
+          <w:noProof/>
+        </w:rPr>
+        <w:fldChar w:fldCharType="end"/>
+      </w:r>
       <w:r>
         <w:t xml:space="preserve"> Diagramme de cas d'utilisation du projet</w:t>
       </w:r>
@@ -9149,14 +9141,27 @@
     <w:pPr>
       <w:pStyle w:val="Pieddepage"/>
     </w:pPr>
-    <w:fldSimple w:instr=" DATE   \* MERGEFORMAT ">
-      <w:r>
-        <w:rPr>
-          <w:noProof/>
-        </w:rPr>
-        <w:t>29/01/2020</w:t>
-      </w:r>
-    </w:fldSimple>
+    <w:r>
+      <w:fldChar w:fldCharType="begin"/>
+    </w:r>
+    <w:r>
+      <w:instrText xml:space="preserve"> DATE   \* MERGEFORMAT </w:instrText>
+    </w:r>
+    <w:r>
+      <w:fldChar w:fldCharType="separate"/>
+    </w:r>
+    <w:r>
+      <w:rPr>
+        <w:noProof/>
+      </w:rPr>
+      <w:t>31/01/2020</w:t>
+    </w:r>
+    <w:r>
+      <w:rPr>
+        <w:noProof/>
+      </w:rPr>
+      <w:fldChar w:fldCharType="end"/>
+    </w:r>
     <w:r>
       <w:ptab w:relativeTo="margin" w:alignment="center" w:leader="none"/>
     </w:r>
@@ -9190,27 +9195,14 @@
     <w:r>
       <w:t>/</w:t>
     </w:r>
-    <w:r>
-      <w:fldChar w:fldCharType="begin"/>
-    </w:r>
-    <w:r>
-      <w:instrText xml:space="preserve"> NUMPAGES  \* Arabic  \* MERGEFORMAT </w:instrText>
-    </w:r>
-    <w:r>
-      <w:fldChar w:fldCharType="separate"/>
-    </w:r>
-    <w:r>
-      <w:rPr>
-        <w:noProof/>
-      </w:rPr>
-      <w:t>1</w:t>
-    </w:r>
-    <w:r>
-      <w:rPr>
-        <w:noProof/>
-      </w:rPr>
-      <w:fldChar w:fldCharType="end"/>
-    </w:r>
+    <w:fldSimple w:instr=" NUMPAGES  \* Arabic  \* MERGEFORMAT ">
+      <w:r>
+        <w:rPr>
+          <w:noProof/>
+        </w:rPr>
+        <w:t>1</w:t>
+      </w:r>
+    </w:fldSimple>
   </w:p>
 </w:ftr>
 </file>
@@ -12552,9 +12544,12 @@
 </file>
 
 <file path=customXml/item2.xml><?xml version="1.0" encoding="utf-8"?>
-<p:properties xmlns:p="http://schemas.microsoft.com/office/2006/metadata/properties" xmlns:xsi="http://www.w3.org/2001/XMLSchema-instance" xmlns:pc="http://schemas.microsoft.com/office/infopath/2007/PartnerControls">
-  <documentManagement/>
-</p:properties>
+<?mso-contentType ?>
+<FormTemplates xmlns="http://schemas.microsoft.com/sharepoint/v3/contenttype/forms">
+  <Display>DocumentLibraryForm</Display>
+  <Edit>DocumentLibraryForm</Edit>
+  <New>DocumentLibraryForm</New>
+</FormTemplates>
 </file>
 
 <file path=customXml/item3.xml><?xml version="1.0" encoding="utf-8"?>
@@ -12729,12 +12724,9 @@
 </file>
 
 <file path=customXml/item4.xml><?xml version="1.0" encoding="utf-8"?>
-<?mso-contentType ?>
-<FormTemplates xmlns="http://schemas.microsoft.com/sharepoint/v3/contenttype/forms">
-  <Display>DocumentLibraryForm</Display>
-  <Edit>DocumentLibraryForm</Edit>
-  <New>DocumentLibraryForm</New>
-</FormTemplates>
+<p:properties xmlns:p="http://schemas.microsoft.com/office/2006/metadata/properties" xmlns:xsi="http://www.w3.org/2001/XMLSchema-instance" xmlns:pc="http://schemas.microsoft.com/office/infopath/2007/PartnerControls">
+  <documentManagement/>
+</p:properties>
 </file>
 
 <file path=customXml/item5.xml><?xml version="1.0" encoding="utf-8"?>
@@ -12750,10 +12742,9 @@
 </file>
 
 <file path=customXml/itemProps2.xml><?xml version="1.0" encoding="utf-8"?>
-<ds:datastoreItem xmlns:ds="http://schemas.openxmlformats.org/officeDocument/2006/customXml" ds:itemID="{00F5D373-BCAE-4EE5-8E93-308A6F9F3C7B}">
+<ds:datastoreItem xmlns:ds="http://schemas.openxmlformats.org/officeDocument/2006/customXml" ds:itemID="{D2E39440-A5CF-401A-B280-A932E0B682AF}">
   <ds:schemaRefs>
-    <ds:schemaRef ds:uri="http://schemas.microsoft.com/office/2006/metadata/properties"/>
-    <ds:schemaRef ds:uri="http://schemas.microsoft.com/office/infopath/2007/PartnerControls"/>
+    <ds:schemaRef ds:uri="http://schemas.microsoft.com/sharepoint/v3/contenttype/forms"/>
   </ds:schemaRefs>
 </ds:datastoreItem>
 </file>
@@ -12778,15 +12769,16 @@
 </file>
 
 <file path=customXml/itemProps4.xml><?xml version="1.0" encoding="utf-8"?>
-<ds:datastoreItem xmlns:ds="http://schemas.openxmlformats.org/officeDocument/2006/customXml" ds:itemID="{D2E39440-A5CF-401A-B280-A932E0B682AF}">
+<ds:datastoreItem xmlns:ds="http://schemas.openxmlformats.org/officeDocument/2006/customXml" ds:itemID="{00F5D373-BCAE-4EE5-8E93-308A6F9F3C7B}">
   <ds:schemaRefs>
-    <ds:schemaRef ds:uri="http://schemas.microsoft.com/sharepoint/v3/contenttype/forms"/>
+    <ds:schemaRef ds:uri="http://schemas.microsoft.com/office/2006/metadata/properties"/>
+    <ds:schemaRef ds:uri="http://schemas.microsoft.com/office/infopath/2007/PartnerControls"/>
   </ds:schemaRefs>
 </ds:datastoreItem>
 </file>
 
 <file path=customXml/itemProps5.xml><?xml version="1.0" encoding="utf-8"?>
-<ds:datastoreItem xmlns:ds="http://schemas.openxmlformats.org/officeDocument/2006/customXml" ds:itemID="{552E0DF9-D1FC-4241-BBE4-FE225B5FE330}">
+<ds:datastoreItem xmlns:ds="http://schemas.openxmlformats.org/officeDocument/2006/customXml" ds:itemID="{DD2F369C-58A7-4A8B-9393-5FD0AC326DC4}">
   <ds:schemaRefs>
     <ds:schemaRef ds:uri="http://schemas.openxmlformats.org/officeDocument/2006/bibliography"/>
   </ds:schemaRefs>

</xml_diff>

<commit_message>
Modifications Diapo + modifications Spécifications Techniques
Ajout d'autre images
</commit_message>
<xml_diff>
--- a/Documents Word/Spécifications Techniques_02.docx
+++ b/Documents Word/Spécifications Techniques_02.docx
@@ -5380,8 +5380,6 @@
               </w:rPr>
               <w:t>,</w:t>
             </w:r>
-            <w:bookmarkStart w:id="5" w:name="_GoBack"/>
-            <w:bookmarkEnd w:id="5"/>
             <w:r>
               <w:rPr>
                 <w:rFonts w:eastAsiaTheme="minorEastAsia"/>
@@ -5389,10 +5387,7 @@
               <w:t xml:space="preserve"> C/A,</w:t>
             </w:r>
             <w:r>
-              <w:t xml:space="preserve"> </w:t>
-            </w:r>
-            <w:r>
-              <w:t>WAAS, EGNOS, MSAS, GAGAN</w:t>
+              <w:t xml:space="preserve"> WAAS, EGNOS, MSAS, GAGAN</w:t>
             </w:r>
           </w:p>
         </w:tc>
@@ -5862,11 +5857,17 @@
       <w:pPr>
         <w:pStyle w:val="Titre2"/>
       </w:pPr>
-      <w:bookmarkStart w:id="6" w:name="_Toc31097641"/>
-      <w:r>
-        <w:t>1.5 Afficheur</w:t>
-      </w:r>
-      <w:bookmarkEnd w:id="6"/>
+      <w:bookmarkStart w:id="5" w:name="_Toc31097641"/>
+      <w:r>
+        <w:t>1.5</w:t>
+      </w:r>
+      <w:r>
+        <w:t xml:space="preserve"> - </w:t>
+      </w:r>
+      <w:r>
+        <w:t xml:space="preserve"> Afficheur</w:t>
+      </w:r>
+      <w:bookmarkEnd w:id="5"/>
     </w:p>
     <w:p>
       <w:r>
@@ -6964,9 +6965,15 @@
       <w:pPr>
         <w:pStyle w:val="Titre2"/>
       </w:pPr>
-      <w:bookmarkStart w:id="7" w:name="_Toc31097642"/>
-      <w:r>
-        <w:t xml:space="preserve">1.5 </w:t>
+      <w:bookmarkStart w:id="6" w:name="_Toc31097642"/>
+      <w:r>
+        <w:t>1.</w:t>
+      </w:r>
+      <w:r>
+        <w:t>6 -</w:t>
+      </w:r>
+      <w:r>
+        <w:t xml:space="preserve"> </w:t>
       </w:r>
       <w:r>
         <w:t>Langage</w:t>
@@ -6974,7 +6981,7 @@
       <w:r>
         <w:t xml:space="preserve"> De Programmation</w:t>
       </w:r>
-      <w:bookmarkEnd w:id="7"/>
+      <w:bookmarkEnd w:id="6"/>
     </w:p>
     <w:p>
       <w:r>
@@ -7849,11 +7856,17 @@
       <w:pPr>
         <w:pStyle w:val="Titre2"/>
       </w:pPr>
-      <w:bookmarkStart w:id="8" w:name="_Toc31097643"/>
-      <w:r>
-        <w:t>1.6 Alimentation de la Raspberry de livraison.</w:t>
-      </w:r>
-      <w:bookmarkEnd w:id="8"/>
+      <w:bookmarkStart w:id="7" w:name="_Toc31097643"/>
+      <w:r>
+        <w:t>1.</w:t>
+      </w:r>
+      <w:r>
+        <w:t>7 -</w:t>
+      </w:r>
+      <w:r>
+        <w:t xml:space="preserve"> Alimentation de la Raspberry de livraison.</w:t>
+      </w:r>
+      <w:bookmarkEnd w:id="7"/>
     </w:p>
     <w:p>
       <w:r>
@@ -8687,135 +8700,54 @@
         <w:pStyle w:val="Titre2"/>
       </w:pPr>
       <w:r>
-        <w:t>1.7 Symfony</w:t>
+        <w:t>1.</w:t>
+      </w:r>
+      <w:r>
+        <w:t>8 -</w:t>
+      </w:r>
+      <w:r>
+        <w:t xml:space="preserve"> Symfony</w:t>
       </w:r>
     </w:p>
     <w:p>
-      <w:pPr>
-        <w:pStyle w:val="Titre1"/>
-        <w:rPr>
-          <w:rFonts w:eastAsiaTheme="minorHAnsi" w:cstheme="minorBidi"/>
-          <w:color w:val="767171" w:themeColor="background2" w:themeShade="80"/>
-          <w:sz w:val="24"/>
-          <w:szCs w:val="22"/>
-        </w:rPr>
-      </w:pPr>
-      <w:bookmarkStart w:id="9" w:name="_Toc31097644"/>
-      <w:r>
-        <w:rPr>
-          <w:rFonts w:eastAsiaTheme="minorHAnsi" w:cstheme="minorBidi"/>
-          <w:color w:val="767171" w:themeColor="background2" w:themeShade="80"/>
-          <w:sz w:val="24"/>
-          <w:szCs w:val="22"/>
-        </w:rPr>
+      <w:bookmarkStart w:id="8" w:name="_Toc31097644"/>
+      <w:r>
         <w:t>Symfony est un framework français open source pour PHP</w:t>
       </w:r>
       <w:r>
-        <w:rPr>
-          <w:rFonts w:eastAsiaTheme="minorHAnsi" w:cstheme="minorBidi"/>
-          <w:color w:val="767171" w:themeColor="background2" w:themeShade="80"/>
-          <w:sz w:val="24"/>
-          <w:szCs w:val="22"/>
-        </w:rPr>
         <w:t xml:space="preserve">. </w:t>
       </w:r>
       <w:r>
-        <w:rPr>
-          <w:rFonts w:eastAsiaTheme="minorHAnsi" w:cstheme="minorBidi"/>
-          <w:color w:val="767171" w:themeColor="background2" w:themeShade="80"/>
-          <w:sz w:val="24"/>
-          <w:szCs w:val="22"/>
-        </w:rPr>
         <w:t>Les frameworks, en général, permettent un gain de productivité mais pas seulement. Ils permettent d'avoir une bonne organisation du code et on sait qu'un code bien organisé est plus maintenable et évolutif.</w:t>
       </w:r>
       <w:r>
-        <w:rPr>
-          <w:rFonts w:eastAsiaTheme="minorHAnsi" w:cstheme="minorBidi"/>
-          <w:color w:val="767171" w:themeColor="background2" w:themeShade="80"/>
-          <w:sz w:val="24"/>
-          <w:szCs w:val="22"/>
-        </w:rPr>
         <w:t xml:space="preserve"> </w:t>
       </w:r>
       <w:r>
-        <w:rPr>
-          <w:rFonts w:eastAsiaTheme="minorHAnsi" w:cstheme="minorBidi"/>
-          <w:color w:val="767171" w:themeColor="background2" w:themeShade="80"/>
-          <w:sz w:val="24"/>
-          <w:szCs w:val="22"/>
-        </w:rPr>
         <w:t>Symfony est open source</w:t>
       </w:r>
       <w:r>
-        <w:rPr>
-          <w:rFonts w:eastAsiaTheme="minorHAnsi" w:cstheme="minorBidi"/>
-          <w:color w:val="767171" w:themeColor="background2" w:themeShade="80"/>
-          <w:sz w:val="24"/>
-          <w:szCs w:val="22"/>
-        </w:rPr>
         <w:t xml:space="preserve">. </w:t>
       </w:r>
       <w:r>
-        <w:rPr>
-          <w:rFonts w:eastAsiaTheme="minorHAnsi" w:cstheme="minorBidi"/>
-          <w:color w:val="767171" w:themeColor="background2" w:themeShade="80"/>
-          <w:sz w:val="24"/>
-          <w:szCs w:val="22"/>
-        </w:rPr>
         <w:t>On n'a donc pas de contraintes imposées et on peut développer des solutions propriétaires.</w:t>
       </w:r>
       <w:r>
-        <w:rPr>
-          <w:rFonts w:eastAsiaTheme="minorHAnsi" w:cstheme="minorBidi"/>
-          <w:color w:val="767171" w:themeColor="background2" w:themeShade="80"/>
-          <w:sz w:val="24"/>
-          <w:szCs w:val="22"/>
-        </w:rPr>
         <w:t xml:space="preserve"> Il est considéré </w:t>
       </w:r>
       <w:r>
-        <w:rPr>
-          <w:rFonts w:eastAsiaTheme="minorHAnsi" w:cstheme="minorBidi"/>
-          <w:color w:val="767171" w:themeColor="background2" w:themeShade="80"/>
-          <w:sz w:val="24"/>
-          <w:szCs w:val="22"/>
-        </w:rPr>
         <w:t>comme un des framework PHP les plus puissants et les plus flexibles.</w:t>
       </w:r>
       <w:r>
-        <w:rPr>
-          <w:rFonts w:eastAsiaTheme="minorHAnsi" w:cstheme="minorBidi"/>
-          <w:color w:val="767171" w:themeColor="background2" w:themeShade="80"/>
-          <w:sz w:val="24"/>
-          <w:szCs w:val="22"/>
-        </w:rPr>
         <w:t xml:space="preserve"> </w:t>
       </w:r>
       <w:r>
-        <w:rPr>
-          <w:rFonts w:eastAsiaTheme="minorHAnsi" w:cstheme="minorBidi"/>
-          <w:color w:val="767171" w:themeColor="background2" w:themeShade="80"/>
-          <w:sz w:val="24"/>
-          <w:szCs w:val="22"/>
-        </w:rPr>
         <w:t>Un des principal inconvénients d'un framework est le temps d'apprentissage qui est bien plus élevé que pour un langage en lui-même.</w:t>
       </w:r>
       <w:r>
-        <w:rPr>
-          <w:rFonts w:eastAsiaTheme="minorHAnsi" w:cstheme="minorBidi"/>
-          <w:color w:val="767171" w:themeColor="background2" w:themeShade="80"/>
-          <w:sz w:val="24"/>
-          <w:szCs w:val="22"/>
-        </w:rPr>
         <w:t xml:space="preserve"> </w:t>
       </w:r>
       <w:r>
-        <w:rPr>
-          <w:rFonts w:eastAsiaTheme="minorHAnsi" w:cstheme="minorBidi"/>
-          <w:color w:val="767171" w:themeColor="background2" w:themeShade="80"/>
-          <w:sz w:val="24"/>
-          <w:szCs w:val="22"/>
-        </w:rPr>
         <w:t>Symfony, plus particulièrement nécessite d'apprendre plusieurs autres technologies qui lui sont propres comme YAML ou Doctrine.</w:t>
       </w:r>
     </w:p>
@@ -8833,8 +8765,13 @@
         </w:numPr>
       </w:pPr>
       <w:r>
-        <w:t>Le pattern "Data Mapper" ;</w:t>
-      </w:r>
+        <w:t>Le pattern "Data Mapper"</w:t>
+      </w:r>
+      <w:r>
+        <w:t>.</w:t>
+      </w:r>
+      <w:bookmarkStart w:id="9" w:name="_GoBack"/>
+      <w:bookmarkEnd w:id="9"/>
     </w:p>
     <w:p>
       <w:pPr>
@@ -8907,7 +8844,7 @@
       <w:r>
         <w:t>lyse</w:t>
       </w:r>
-      <w:bookmarkEnd w:id="9"/>
+      <w:bookmarkEnd w:id="8"/>
     </w:p>
     <w:p>
       <w:pPr>
@@ -8924,7 +8861,13 @@
         <w:t>1</w:t>
       </w:r>
       <w:r>
-        <w:t xml:space="preserve"> Le diagramme de cas d’utilisation</w:t>
+        <w:t xml:space="preserve"> </w:t>
+      </w:r>
+      <w:r>
+        <w:t xml:space="preserve">- </w:t>
+      </w:r>
+      <w:r>
+        <w:t>Le diagramme de cas d’utilisation</w:t>
       </w:r>
       <w:bookmarkEnd w:id="10"/>
     </w:p>
@@ -9077,7 +9020,13 @@
       </w:pPr>
       <w:bookmarkStart w:id="11" w:name="_Toc31097646"/>
       <w:r>
-        <w:t>2.2 Les diagrammes de séquences</w:t>
+        <w:t>2.2</w:t>
+      </w:r>
+      <w:r>
+        <w:t xml:space="preserve"> -</w:t>
+      </w:r>
+      <w:r>
+        <w:t xml:space="preserve"> Les diagrammes de séquences</w:t>
       </w:r>
       <w:bookmarkEnd w:id="11"/>
     </w:p>
@@ -9141,27 +9090,14 @@
     <w:pPr>
       <w:pStyle w:val="Pieddepage"/>
     </w:pPr>
-    <w:r>
-      <w:fldChar w:fldCharType="begin"/>
-    </w:r>
-    <w:r>
-      <w:instrText xml:space="preserve"> DATE   \* MERGEFORMAT </w:instrText>
-    </w:r>
-    <w:r>
-      <w:fldChar w:fldCharType="separate"/>
-    </w:r>
-    <w:r>
-      <w:rPr>
-        <w:noProof/>
-      </w:rPr>
-      <w:t>31/01/2020</w:t>
-    </w:r>
-    <w:r>
-      <w:rPr>
-        <w:noProof/>
-      </w:rPr>
-      <w:fldChar w:fldCharType="end"/>
-    </w:r>
+    <w:fldSimple w:instr=" DATE   \* MERGEFORMAT ">
+      <w:r>
+        <w:rPr>
+          <w:noProof/>
+        </w:rPr>
+        <w:t>31/01/2020</w:t>
+      </w:r>
+    </w:fldSimple>
     <w:r>
       <w:ptab w:relativeTo="margin" w:alignment="center" w:leader="none"/>
     </w:r>
@@ -9195,14 +9131,27 @@
     <w:r>
       <w:t>/</w:t>
     </w:r>
-    <w:fldSimple w:instr=" NUMPAGES  \* Arabic  \* MERGEFORMAT ">
-      <w:r>
-        <w:rPr>
-          <w:noProof/>
-        </w:rPr>
-        <w:t>1</w:t>
-      </w:r>
-    </w:fldSimple>
+    <w:r>
+      <w:fldChar w:fldCharType="begin"/>
+    </w:r>
+    <w:r>
+      <w:instrText xml:space="preserve"> NUMPAGES  \* Arabic  \* MERGEFORMAT </w:instrText>
+    </w:r>
+    <w:r>
+      <w:fldChar w:fldCharType="separate"/>
+    </w:r>
+    <w:r>
+      <w:rPr>
+        <w:noProof/>
+      </w:rPr>
+      <w:t>1</w:t>
+    </w:r>
+    <w:r>
+      <w:rPr>
+        <w:noProof/>
+      </w:rPr>
+      <w:fldChar w:fldCharType="end"/>
+    </w:r>
   </w:p>
 </w:ftr>
 </file>
@@ -12553,6 +12502,12 @@
 </file>
 
 <file path=customXml/item3.xml><?xml version="1.0" encoding="utf-8"?>
+<p:properties xmlns:p="http://schemas.microsoft.com/office/2006/metadata/properties" xmlns:xsi="http://www.w3.org/2001/XMLSchema-instance" xmlns:pc="http://schemas.microsoft.com/office/infopath/2007/PartnerControls">
+  <documentManagement/>
+</p:properties>
+</file>
+
+<file path=customXml/item4.xml><?xml version="1.0" encoding="utf-8"?>
 <ct:contentTypeSchema xmlns:ct="http://schemas.microsoft.com/office/2006/metadata/contentType" xmlns:ma="http://schemas.microsoft.com/office/2006/metadata/properties/metaAttributes" ct:_="" ma:_="" ma:contentTypeName="Document" ma:contentTypeID="0x01010049B64C029DFC7146B92EC8B13441A387" ma:contentTypeVersion="5" ma:contentTypeDescription="Crée un document." ma:contentTypeScope="" ma:versionID="b67437bec75b7a5539e1be515d80bf83">
   <xsd:schema xmlns:xsd="http://www.w3.org/2001/XMLSchema" xmlns:xs="http://www.w3.org/2001/XMLSchema" xmlns:p="http://schemas.microsoft.com/office/2006/metadata/properties" xmlns:ns3="bb49ec10-4b83-46f3-966c-a960cdd8b7eb" xmlns:ns4="d8cf3dac-1a13-45cb-8a21-e6db2b4bdd1c" targetNamespace="http://schemas.microsoft.com/office/2006/metadata/properties" ma:root="true" ma:fieldsID="f24b8158d973d68ee6a57e50fb7345fd" ns3:_="" ns4:_="">
     <xsd:import namespace="bb49ec10-4b83-46f3-966c-a960cdd8b7eb"/>
@@ -12723,12 +12678,6 @@
 </ct:contentTypeSchema>
 </file>
 
-<file path=customXml/item4.xml><?xml version="1.0" encoding="utf-8"?>
-<p:properties xmlns:p="http://schemas.microsoft.com/office/2006/metadata/properties" xmlns:xsi="http://www.w3.org/2001/XMLSchema-instance" xmlns:pc="http://schemas.microsoft.com/office/infopath/2007/PartnerControls">
-  <documentManagement/>
-</p:properties>
-</file>
-
 <file path=customXml/item5.xml><?xml version="1.0" encoding="utf-8"?>
 <b:Sources xmlns:b="http://schemas.openxmlformats.org/officeDocument/2006/bibliography" xmlns="http://schemas.openxmlformats.org/officeDocument/2006/bibliography" SelectedStyle="\APASixthEditionOfficeOnline.xsl" StyleName="APA" Version="6"/>
 </file>
@@ -12750,6 +12699,15 @@
 </file>
 
 <file path=customXml/itemProps3.xml><?xml version="1.0" encoding="utf-8"?>
+<ds:datastoreItem xmlns:ds="http://schemas.openxmlformats.org/officeDocument/2006/customXml" ds:itemID="{00F5D373-BCAE-4EE5-8E93-308A6F9F3C7B}">
+  <ds:schemaRefs>
+    <ds:schemaRef ds:uri="http://schemas.microsoft.com/office/2006/metadata/properties"/>
+    <ds:schemaRef ds:uri="http://schemas.microsoft.com/office/infopath/2007/PartnerControls"/>
+  </ds:schemaRefs>
+</ds:datastoreItem>
+</file>
+
+<file path=customXml/itemProps4.xml><?xml version="1.0" encoding="utf-8"?>
 <ds:datastoreItem xmlns:ds="http://schemas.openxmlformats.org/officeDocument/2006/customXml" ds:itemID="{FB96B99A-CE45-4F48-BEEC-341543621315}">
   <ds:schemaRefs>
     <ds:schemaRef ds:uri="http://schemas.microsoft.com/office/2006/metadata/contentType"/>
@@ -12768,17 +12726,8 @@
 </ds:datastoreItem>
 </file>
 
-<file path=customXml/itemProps4.xml><?xml version="1.0" encoding="utf-8"?>
-<ds:datastoreItem xmlns:ds="http://schemas.openxmlformats.org/officeDocument/2006/customXml" ds:itemID="{00F5D373-BCAE-4EE5-8E93-308A6F9F3C7B}">
-  <ds:schemaRefs>
-    <ds:schemaRef ds:uri="http://schemas.microsoft.com/office/2006/metadata/properties"/>
-    <ds:schemaRef ds:uri="http://schemas.microsoft.com/office/infopath/2007/PartnerControls"/>
-  </ds:schemaRefs>
-</ds:datastoreItem>
-</file>
-
 <file path=customXml/itemProps5.xml><?xml version="1.0" encoding="utf-8"?>
-<ds:datastoreItem xmlns:ds="http://schemas.openxmlformats.org/officeDocument/2006/customXml" ds:itemID="{DD2F369C-58A7-4A8B-9393-5FD0AC326DC4}">
+<ds:datastoreItem xmlns:ds="http://schemas.openxmlformats.org/officeDocument/2006/customXml" ds:itemID="{DBCC01E7-288B-4DAC-A6B4-417FDC176439}">
   <ds:schemaRefs>
     <ds:schemaRef ds:uri="http://schemas.openxmlformats.org/officeDocument/2006/bibliography"/>
   </ds:schemaRefs>

</xml_diff>

<commit_message>
Je Fais des trucks
</commit_message>
<xml_diff>
--- a/Documents Word/Spécifications Techniques_02.docx
+++ b/Documents Word/Spécifications Techniques_02.docx
@@ -2962,8 +2962,13 @@
               <w:jc w:val="center"/>
             </w:pPr>
             <w:r>
-              <w:t>2 kB</w:t>
-            </w:r>
+              <w:t xml:space="preserve">2 </w:t>
+            </w:r>
+            <w:proofErr w:type="spellStart"/>
+            <w:r>
+              <w:t>kB</w:t>
+            </w:r>
+            <w:proofErr w:type="spellEnd"/>
           </w:p>
         </w:tc>
         <w:tc>
@@ -3699,8 +3704,16 @@
         <w:rPr>
           <w:b/>
         </w:rPr>
-        <w:t xml:space="preserve"> integrated</w:t>
-      </w:r>
+        <w:t xml:space="preserve"> </w:t>
+      </w:r>
+      <w:proofErr w:type="spellStart"/>
+      <w:r>
+        <w:rPr>
+          <w:b/>
+        </w:rPr>
+        <w:t>integrated</w:t>
+      </w:r>
+      <w:proofErr w:type="spellEnd"/>
       <w:r>
         <w:t xml:space="preserve">. </w:t>
       </w:r>
@@ -4762,13 +4775,23 @@
           <w:numId w:val="5"/>
         </w:numPr>
       </w:pPr>
+      <w:proofErr w:type="spellStart"/>
       <w:r>
         <w:rPr>
           <w:rFonts w:eastAsia="Calibri" w:cs="Calibri"/>
           <w:b/>
           <w:bCs/>
         </w:rPr>
-        <w:t xml:space="preserve">Here 2 </w:t>
+        <w:t>Here</w:t>
+      </w:r>
+      <w:proofErr w:type="spellEnd"/>
+      <w:r>
+        <w:rPr>
+          <w:rFonts w:eastAsia="Calibri" w:cs="Calibri"/>
+          <w:b/>
+          <w:bCs/>
+        </w:rPr>
+        <w:t xml:space="preserve"> 2 </w:t>
       </w:r>
     </w:p>
     <w:p>
@@ -4797,6 +4820,7 @@
         </w:rPr>
         <w:t xml:space="preserve"> GPS BU-353 est produit par </w:t>
       </w:r>
+      <w:proofErr w:type="spellStart"/>
       <w:r>
         <w:rPr>
           <w:rFonts w:eastAsia="Calibri" w:cs="Calibri"/>
@@ -4805,6 +4829,7 @@
         </w:rPr>
         <w:t>Globalsat</w:t>
       </w:r>
+      <w:proofErr w:type="spellEnd"/>
       <w:r>
         <w:rPr>
           <w:rFonts w:eastAsia="Calibri" w:cs="Calibri"/>
@@ -4866,13 +4891,23 @@
           <w:rFonts w:eastAsia="Calibri" w:cs="Calibri"/>
         </w:rPr>
       </w:pPr>
+      <w:proofErr w:type="spellStart"/>
       <w:r>
         <w:rPr>
           <w:rFonts w:eastAsia="Calibri" w:cs="Calibri"/>
           <w:b/>
           <w:bCs/>
         </w:rPr>
-        <w:t>Pixhawk 2</w:t>
+        <w:t>Pixhawk</w:t>
+      </w:r>
+      <w:proofErr w:type="spellEnd"/>
+      <w:r>
+        <w:rPr>
+          <w:rFonts w:eastAsia="Calibri" w:cs="Calibri"/>
+          <w:b/>
+          <w:bCs/>
+        </w:rPr>
+        <w:t xml:space="preserve"> 2</w:t>
       </w:r>
       <w:r>
         <w:rPr>
@@ -5099,7 +5134,21 @@
               <w:rPr>
                 <w:rFonts w:eastAsiaTheme="minorEastAsia"/>
               </w:rPr>
-              <w:t>L1 SiRF Star III</w:t>
+              <w:t xml:space="preserve">L1 </w:t>
+            </w:r>
+            <w:proofErr w:type="spellStart"/>
+            <w:r>
+              <w:rPr>
+                <w:rFonts w:eastAsiaTheme="minorEastAsia"/>
+              </w:rPr>
+              <w:t>SiRF</w:t>
+            </w:r>
+            <w:proofErr w:type="spellEnd"/>
+            <w:r>
+              <w:rPr>
+                <w:rFonts w:eastAsiaTheme="minorEastAsia"/>
+              </w:rPr>
+              <w:t xml:space="preserve"> Star III</w:t>
             </w:r>
           </w:p>
         </w:tc>
@@ -5753,8 +5802,6 @@
               </w:rPr>
               <w:t>5</w:t>
             </w:r>
-            <w:bookmarkStart w:id="5" w:name="_GoBack"/>
-            <w:bookmarkEnd w:id="5"/>
             <w:r>
               <w:rPr>
                 <w:rFonts w:eastAsiaTheme="minorEastAsia"/>
@@ -5871,11 +5918,11 @@
       <w:pPr>
         <w:pStyle w:val="Titre2"/>
       </w:pPr>
-      <w:bookmarkStart w:id="6" w:name="_Toc31097641"/>
+      <w:bookmarkStart w:id="5" w:name="_Toc31097641"/>
       <w:r>
         <w:t>1.5 Afficheur</w:t>
       </w:r>
-      <w:bookmarkEnd w:id="6"/>
+      <w:bookmarkEnd w:id="5"/>
     </w:p>
     <w:p>
       <w:r>
@@ -6045,7 +6092,25 @@
           <w:b/>
           <w:bCs/>
         </w:rPr>
-        <w:t>Raspberry Pi 7’’ Touchscreen Display</w:t>
+        <w:t xml:space="preserve">Raspberry Pi 7’’ </w:t>
+      </w:r>
+      <w:proofErr w:type="spellStart"/>
+      <w:r>
+        <w:rPr>
+          <w:rFonts w:eastAsia="Calibri" w:cs="Calibri"/>
+          <w:b/>
+          <w:bCs/>
+        </w:rPr>
+        <w:t>Touchscreen</w:t>
+      </w:r>
+      <w:proofErr w:type="spellEnd"/>
+      <w:r>
+        <w:rPr>
+          <w:rFonts w:eastAsia="Calibri" w:cs="Calibri"/>
+          <w:b/>
+          <w:bCs/>
+        </w:rPr>
+        <w:t xml:space="preserve"> Display</w:t>
       </w:r>
     </w:p>
     <w:p>
@@ -6056,6 +6121,7 @@
           <w:numId w:val="5"/>
         </w:numPr>
       </w:pPr>
+      <w:proofErr w:type="spellStart"/>
       <w:r>
         <w:rPr>
           <w:rFonts w:eastAsia="Calibri" w:cs="Calibri"/>
@@ -6064,6 +6130,7 @@
         </w:rPr>
         <w:t>Raspad</w:t>
       </w:r>
+      <w:proofErr w:type="spellEnd"/>
     </w:p>
     <w:p>
       <w:pPr>
@@ -6079,6 +6146,7 @@
         </w:rPr>
         <w:t xml:space="preserve">Le récepteur GPS BU-353 est produit par </w:t>
       </w:r>
+      <w:proofErr w:type="spellStart"/>
       <w:r>
         <w:rPr>
           <w:rFonts w:eastAsia="Calibri" w:cs="Calibri"/>
@@ -6087,6 +6155,7 @@
         </w:rPr>
         <w:t>Globalsat</w:t>
       </w:r>
+      <w:proofErr w:type="spellEnd"/>
       <w:r>
         <w:rPr>
           <w:rFonts w:eastAsia="Calibri" w:cs="Calibri"/>
@@ -6099,7 +6168,25 @@
           <w:b/>
           <w:bCs/>
         </w:rPr>
-        <w:t>GPS Tracker, récepteurs Gps...</w:t>
+        <w:t xml:space="preserve">GPS Tracker, récepteurs </w:t>
+      </w:r>
+      <w:proofErr w:type="spellStart"/>
+      <w:r>
+        <w:rPr>
+          <w:rFonts w:eastAsia="Calibri" w:cs="Calibri"/>
+          <w:b/>
+          <w:bCs/>
+        </w:rPr>
+        <w:t>Gps</w:t>
+      </w:r>
+      <w:proofErr w:type="spellEnd"/>
+      <w:r>
+        <w:rPr>
+          <w:rFonts w:eastAsia="Calibri" w:cs="Calibri"/>
+          <w:b/>
+          <w:bCs/>
+        </w:rPr>
+        <w:t>...</w:t>
       </w:r>
     </w:p>
     <w:p>
@@ -6108,13 +6195,23 @@
           <w:rFonts w:eastAsia="Calibri" w:cs="Calibri"/>
         </w:rPr>
       </w:pPr>
+      <w:proofErr w:type="spellStart"/>
       <w:r>
         <w:rPr>
           <w:rFonts w:eastAsia="Calibri" w:cs="Calibri"/>
           <w:b/>
           <w:bCs/>
         </w:rPr>
-        <w:t>Pixhawk 2</w:t>
+        <w:t>Pixhawk</w:t>
+      </w:r>
+      <w:proofErr w:type="spellEnd"/>
+      <w:r>
+        <w:rPr>
+          <w:rFonts w:eastAsia="Calibri" w:cs="Calibri"/>
+          <w:b/>
+          <w:bCs/>
+        </w:rPr>
+        <w:t xml:space="preserve"> 2</w:t>
       </w:r>
       <w:r>
         <w:rPr>
@@ -6246,13 +6343,23 @@
                 <w:color w:val="FF0000"/>
               </w:rPr>
             </w:pPr>
+            <w:proofErr w:type="spellStart"/>
             <w:r>
               <w:rPr>
                 <w:b/>
                 <w:bCs/>
                 <w:color w:val="FF0000"/>
               </w:rPr>
-              <w:t>Touchscreen Display</w:t>
+              <w:t>Touchscreen</w:t>
+            </w:r>
+            <w:proofErr w:type="spellEnd"/>
+            <w:r>
+              <w:rPr>
+                <w:b/>
+                <w:bCs/>
+                <w:color w:val="FF0000"/>
+              </w:rPr>
+              <w:t xml:space="preserve"> Display</w:t>
             </w:r>
           </w:p>
         </w:tc>
@@ -6270,6 +6377,7 @@
                 <w:color w:val="00B050"/>
               </w:rPr>
             </w:pPr>
+            <w:proofErr w:type="spellStart"/>
             <w:r>
               <w:rPr>
                 <w:b/>
@@ -6278,6 +6386,7 @@
               </w:rPr>
               <w:t>Raspad</w:t>
             </w:r>
+            <w:proofErr w:type="spellEnd"/>
           </w:p>
         </w:tc>
         <w:tc>
@@ -6368,13 +6477,23 @@
                 <w:color w:val="FF0000"/>
               </w:rPr>
             </w:pPr>
+            <w:proofErr w:type="spellStart"/>
             <w:r>
               <w:rPr>
                 <w:b/>
                 <w:bCs/>
                 <w:color w:val="FF0000"/>
               </w:rPr>
-              <w:t>Touchscreen Display</w:t>
+              <w:t>Touchscreen</w:t>
+            </w:r>
+            <w:proofErr w:type="spellEnd"/>
+            <w:r>
+              <w:rPr>
+                <w:b/>
+                <w:bCs/>
+                <w:color w:val="FF0000"/>
+              </w:rPr>
+              <w:t xml:space="preserve"> Display</w:t>
             </w:r>
           </w:p>
         </w:tc>
@@ -6444,13 +6563,23 @@
                 <w:color w:val="FF0000"/>
               </w:rPr>
             </w:pPr>
+            <w:proofErr w:type="spellStart"/>
             <w:r>
               <w:rPr>
                 <w:b/>
                 <w:bCs/>
                 <w:color w:val="FF0000"/>
               </w:rPr>
-              <w:t>Touchscreen Display</w:t>
+              <w:t>Touchscreen</w:t>
+            </w:r>
+            <w:proofErr w:type="spellEnd"/>
+            <w:r>
+              <w:rPr>
+                <w:b/>
+                <w:bCs/>
+                <w:color w:val="FF0000"/>
+              </w:rPr>
+              <w:t xml:space="preserve"> Display</w:t>
             </w:r>
           </w:p>
         </w:tc>
@@ -6620,13 +6749,23 @@
                 <w:color w:val="00B050"/>
               </w:rPr>
             </w:pPr>
+            <w:proofErr w:type="spellStart"/>
             <w:r>
               <w:rPr>
                 <w:b/>
                 <w:bCs/>
                 <w:color w:val="FF0000"/>
               </w:rPr>
-              <w:t>Touchscreen Display</w:t>
+              <w:t>Touchscreen</w:t>
+            </w:r>
+            <w:proofErr w:type="spellEnd"/>
+            <w:r>
+              <w:rPr>
+                <w:b/>
+                <w:bCs/>
+                <w:color w:val="FF0000"/>
+              </w:rPr>
+              <w:t xml:space="preserve"> Display</w:t>
             </w:r>
           </w:p>
         </w:tc>
@@ -6707,6 +6846,7 @@
                 <w:color w:val="FF0000"/>
               </w:rPr>
             </w:pPr>
+            <w:proofErr w:type="spellStart"/>
             <w:r>
               <w:rPr>
                 <w:b/>
@@ -6715,6 +6855,7 @@
               </w:rPr>
               <w:t>Raspad</w:t>
             </w:r>
+            <w:proofErr w:type="spellEnd"/>
           </w:p>
         </w:tc>
       </w:tr>
@@ -6879,13 +7020,23 @@
                 <w:color w:val="538135" w:themeColor="accent6" w:themeShade="BF"/>
               </w:rPr>
             </w:pPr>
+            <w:proofErr w:type="spellStart"/>
             <w:r>
               <w:rPr>
                 <w:b/>
                 <w:bCs/>
                 <w:color w:val="FF0000"/>
               </w:rPr>
-              <w:t>Touchscreen Display</w:t>
+              <w:t>Touchscreen</w:t>
+            </w:r>
+            <w:proofErr w:type="spellEnd"/>
+            <w:r>
+              <w:rPr>
+                <w:b/>
+                <w:bCs/>
+                <w:color w:val="FF0000"/>
+              </w:rPr>
+              <w:t xml:space="preserve"> Display</w:t>
             </w:r>
           </w:p>
         </w:tc>
@@ -6904,7 +7055,25 @@
           <w:b/>
           <w:bCs/>
         </w:rPr>
-        <w:t>Raspberry Pi 7’’ Touchscreen Display</w:t>
+        <w:t xml:space="preserve">Raspberry Pi 7’’ </w:t>
+      </w:r>
+      <w:proofErr w:type="spellStart"/>
+      <w:r>
+        <w:rPr>
+          <w:rFonts w:eastAsia="Calibri" w:cs="Calibri"/>
+          <w:b/>
+          <w:bCs/>
+        </w:rPr>
+        <w:t>Touchscreen</w:t>
+      </w:r>
+      <w:proofErr w:type="spellEnd"/>
+      <w:r>
+        <w:rPr>
+          <w:rFonts w:eastAsia="Calibri" w:cs="Calibri"/>
+          <w:b/>
+          <w:bCs/>
+        </w:rPr>
+        <w:t xml:space="preserve"> Display</w:t>
       </w:r>
       <w:r>
         <w:rPr>
@@ -6973,7 +7142,7 @@
       <w:pPr>
         <w:pStyle w:val="Titre2"/>
       </w:pPr>
-      <w:bookmarkStart w:id="7" w:name="_Toc31097642"/>
+      <w:bookmarkStart w:id="6" w:name="_Toc31097642"/>
       <w:r>
         <w:t xml:space="preserve">1.5 </w:t>
       </w:r>
@@ -6983,14 +7152,30 @@
       <w:r>
         <w:t xml:space="preserve"> De Programmation</w:t>
       </w:r>
-      <w:bookmarkEnd w:id="7"/>
+      <w:bookmarkEnd w:id="6"/>
     </w:p>
     <w:p>
       <w:r>
-        <w:t xml:space="preserve">Enfin la partie la plus importante a nos yeux </w:t>
-      </w:r>
-      <w:r>
-        <w:t>, nous devons choisir un langage de programmation dans lequel</w:t>
+        <w:t xml:space="preserve">Enfin la partie la plus importante </w:t>
+      </w:r>
+      <w:proofErr w:type="spellStart"/>
+      <w:r>
+        <w:t>a</w:t>
+      </w:r>
+      <w:proofErr w:type="spellEnd"/>
+      <w:r>
+        <w:t xml:space="preserve"> nos </w:t>
+      </w:r>
+      <w:proofErr w:type="gramStart"/>
+      <w:r>
+        <w:t xml:space="preserve">yeux </w:t>
+      </w:r>
+      <w:r>
+        <w:t>,</w:t>
+      </w:r>
+      <w:proofErr w:type="gramEnd"/>
+      <w:r>
+        <w:t xml:space="preserve"> nous devons choisir un langage de programmation dans lequel</w:t>
       </w:r>
     </w:p>
     <w:p>
@@ -7325,11 +7510,19 @@
                 <w:rFonts w:eastAsiaTheme="minorEastAsia"/>
               </w:rPr>
             </w:pPr>
+            <w:proofErr w:type="spellStart"/>
             <w:r>
               <w:rPr>
                 <w:rFonts w:eastAsia="Calibri" w:cs="Calibri"/>
               </w:rPr>
-              <w:t>Pré-compilé avant exécution</w:t>
+              <w:t>Pré-compilé</w:t>
+            </w:r>
+            <w:proofErr w:type="spellEnd"/>
+            <w:r>
+              <w:rPr>
+                <w:rFonts w:eastAsia="Calibri" w:cs="Calibri"/>
+              </w:rPr>
+              <w:t xml:space="preserve"> avant exécution</w:t>
             </w:r>
           </w:p>
         </w:tc>
@@ -7391,11 +7584,19 @@
                 <w:rFonts w:eastAsiaTheme="minorEastAsia"/>
               </w:rPr>
             </w:pPr>
-            <w:r>
-              <w:rPr>
-                <w:rFonts w:eastAsiaTheme="minorEastAsia"/>
-              </w:rPr>
-              <w:t>Language Simplifié</w:t>
+            <w:proofErr w:type="spellStart"/>
+            <w:r>
+              <w:rPr>
+                <w:rFonts w:eastAsiaTheme="minorEastAsia"/>
+              </w:rPr>
+              <w:t>Language</w:t>
+            </w:r>
+            <w:proofErr w:type="spellEnd"/>
+            <w:r>
+              <w:rPr>
+                <w:rFonts w:eastAsiaTheme="minorEastAsia"/>
+              </w:rPr>
+              <w:t xml:space="preserve"> Simplifié</w:t>
             </w:r>
           </w:p>
         </w:tc>
@@ -7410,8 +7611,13 @@
                 <w:rFonts w:eastAsiaTheme="minorEastAsia"/>
               </w:rPr>
             </w:pPr>
-            <w:r>
-              <w:t>Language traditionnel</w:t>
+            <w:proofErr w:type="spellStart"/>
+            <w:r>
+              <w:t>Language</w:t>
+            </w:r>
+            <w:proofErr w:type="spellEnd"/>
+            <w:r>
+              <w:t xml:space="preserve"> traditionnel</w:t>
             </w:r>
           </w:p>
         </w:tc>
@@ -7858,11 +8064,11 @@
       <w:pPr>
         <w:pStyle w:val="Titre2"/>
       </w:pPr>
-      <w:bookmarkStart w:id="8" w:name="_Toc31097643"/>
+      <w:bookmarkStart w:id="7" w:name="_Toc31097643"/>
       <w:r>
         <w:t>1.6 Alimentation de la Raspberry de livraison.</w:t>
       </w:r>
-      <w:bookmarkEnd w:id="8"/>
+      <w:bookmarkEnd w:id="7"/>
     </w:p>
     <w:p>
       <w:r>
@@ -8010,7 +8216,18 @@
     </w:p>
     <w:p>
       <w:r>
-        <w:t>Veuillez trouver ci-dessous un comparatif des caractéristiques de chacun des afficheurs ainsi que celui que nous avons choisi pour ce projet :</w:t>
+        <w:t xml:space="preserve">Veuillez trouver ci-dessous un comparatif des caractéristiques de chacun </w:t>
+      </w:r>
+      <w:proofErr w:type="gramStart"/>
+      <w:r>
+        <w:t xml:space="preserve">des </w:t>
+      </w:r>
+      <w:r>
+        <w:t>alimentation</w:t>
+      </w:r>
+      <w:proofErr w:type="gramEnd"/>
+      <w:r>
+        <w:t xml:space="preserve"> ainsi que celui que nous avons choisi pour ce projet :</w:t>
       </w:r>
     </w:p>
     <w:tbl>
@@ -8709,7 +8926,7 @@
           <w:szCs w:val="22"/>
         </w:rPr>
       </w:pPr>
-      <w:bookmarkStart w:id="9" w:name="_Toc31097644"/>
+      <w:bookmarkStart w:id="8" w:name="_Toc31097644"/>
       <w:r>
         <w:rPr>
           <w:rFonts w:eastAsiaTheme="minorHAnsi" w:cstheme="minorBidi"/>
@@ -8717,8 +8934,9 @@
           <w:sz w:val="24"/>
           <w:szCs w:val="22"/>
         </w:rPr>
-        <w:t>Symfony est un framework français open source pour PHP</w:t>
-      </w:r>
+        <w:t xml:space="preserve">Symfony est un </w:t>
+      </w:r>
+      <w:proofErr w:type="spellStart"/>
       <w:r>
         <w:rPr>
           <w:rFonts w:eastAsiaTheme="minorHAnsi" w:cstheme="minorBidi"/>
@@ -8726,8 +8944,9 @@
           <w:sz w:val="24"/>
           <w:szCs w:val="22"/>
         </w:rPr>
-        <w:t xml:space="preserve">. </w:t>
-      </w:r>
+        <w:t>framework</w:t>
+      </w:r>
+      <w:proofErr w:type="spellEnd"/>
       <w:r>
         <w:rPr>
           <w:rFonts w:eastAsiaTheme="minorHAnsi" w:cstheme="minorBidi"/>
@@ -8735,7 +8954,7 @@
           <w:sz w:val="24"/>
           <w:szCs w:val="22"/>
         </w:rPr>
-        <w:t>Les frameworks, en général, permettent un gain de productivité mais pas seulement. Ils permettent d'avoir une bonne organisation du code et on sait qu'un code bien organisé est plus maintenable et évolutif.</w:t>
+        <w:t xml:space="preserve"> français open source pour PHP</w:t>
       </w:r>
       <w:r>
         <w:rPr>
@@ -8744,7 +8963,7 @@
           <w:sz w:val="24"/>
           <w:szCs w:val="22"/>
         </w:rPr>
-        <w:t xml:space="preserve"> </w:t>
+        <w:t xml:space="preserve">. </w:t>
       </w:r>
       <w:r>
         <w:rPr>
@@ -8753,8 +8972,9 @@
           <w:sz w:val="24"/>
           <w:szCs w:val="22"/>
         </w:rPr>
-        <w:t>Symfony est open source</w:t>
-      </w:r>
+        <w:t xml:space="preserve">Les </w:t>
+      </w:r>
+      <w:proofErr w:type="spellStart"/>
       <w:r>
         <w:rPr>
           <w:rFonts w:eastAsiaTheme="minorHAnsi" w:cstheme="minorBidi"/>
@@ -8762,8 +8982,9 @@
           <w:sz w:val="24"/>
           <w:szCs w:val="22"/>
         </w:rPr>
-        <w:t xml:space="preserve">. </w:t>
-      </w:r>
+        <w:t>frameworks</w:t>
+      </w:r>
+      <w:proofErr w:type="spellEnd"/>
       <w:r>
         <w:rPr>
           <w:rFonts w:eastAsiaTheme="minorHAnsi" w:cstheme="minorBidi"/>
@@ -8771,7 +8992,7 @@
           <w:sz w:val="24"/>
           <w:szCs w:val="22"/>
         </w:rPr>
-        <w:t>On n'a donc pas de contraintes imposées et on peut développer des solutions propriétaires.</w:t>
+        <w:t>, en général, permettent un gain de productivité mais pas seulement. Ils permettent d'avoir une bonne organisation du code et on sait qu'un code bien organisé est plus maintenable et évolutif.</w:t>
       </w:r>
       <w:r>
         <w:rPr>
@@ -8780,7 +9001,7 @@
           <w:sz w:val="24"/>
           <w:szCs w:val="22"/>
         </w:rPr>
-        <w:t xml:space="preserve"> Il est considéré </w:t>
+        <w:t xml:space="preserve"> </w:t>
       </w:r>
       <w:r>
         <w:rPr>
@@ -8789,7 +9010,7 @@
           <w:sz w:val="24"/>
           <w:szCs w:val="22"/>
         </w:rPr>
-        <w:t>comme un des framework PHP les plus puissants et les plus flexibles.</w:t>
+        <w:t>Symfony est open source</w:t>
       </w:r>
       <w:r>
         <w:rPr>
@@ -8798,7 +9019,7 @@
           <w:sz w:val="24"/>
           <w:szCs w:val="22"/>
         </w:rPr>
-        <w:t xml:space="preserve"> </w:t>
+        <w:t xml:space="preserve">. </w:t>
       </w:r>
       <w:r>
         <w:rPr>
@@ -8807,7 +9028,103 @@
           <w:sz w:val="24"/>
           <w:szCs w:val="22"/>
         </w:rPr>
-        <w:t>Un des principal inconvénients d'un framework est le temps d'apprentissage qui est bien plus élevé que pour un langage en lui-même.</w:t>
+        <w:t>On n'a donc pas de contraintes imposées et on peut développer des solutions propriétaires.</w:t>
+      </w:r>
+      <w:r>
+        <w:rPr>
+          <w:rFonts w:eastAsiaTheme="minorHAnsi" w:cstheme="minorBidi"/>
+          <w:color w:val="767171" w:themeColor="background2" w:themeShade="80"/>
+          <w:sz w:val="24"/>
+          <w:szCs w:val="22"/>
+        </w:rPr>
+        <w:t xml:space="preserve"> Il est considéré </w:t>
+      </w:r>
+      <w:r>
+        <w:rPr>
+          <w:rFonts w:eastAsiaTheme="minorHAnsi" w:cstheme="minorBidi"/>
+          <w:color w:val="767171" w:themeColor="background2" w:themeShade="80"/>
+          <w:sz w:val="24"/>
+          <w:szCs w:val="22"/>
+        </w:rPr>
+        <w:t xml:space="preserve">comme un des </w:t>
+      </w:r>
+      <w:proofErr w:type="spellStart"/>
+      <w:r>
+        <w:rPr>
+          <w:rFonts w:eastAsiaTheme="minorHAnsi" w:cstheme="minorBidi"/>
+          <w:color w:val="767171" w:themeColor="background2" w:themeShade="80"/>
+          <w:sz w:val="24"/>
+          <w:szCs w:val="22"/>
+        </w:rPr>
+        <w:t>framework</w:t>
+      </w:r>
+      <w:proofErr w:type="spellEnd"/>
+      <w:r>
+        <w:rPr>
+          <w:rFonts w:eastAsiaTheme="minorHAnsi" w:cstheme="minorBidi"/>
+          <w:color w:val="767171" w:themeColor="background2" w:themeShade="80"/>
+          <w:sz w:val="24"/>
+          <w:szCs w:val="22"/>
+        </w:rPr>
+        <w:t xml:space="preserve"> PHP les plus puissants et les plus flexibles.</w:t>
+      </w:r>
+      <w:r>
+        <w:rPr>
+          <w:rFonts w:eastAsiaTheme="minorHAnsi" w:cstheme="minorBidi"/>
+          <w:color w:val="767171" w:themeColor="background2" w:themeShade="80"/>
+          <w:sz w:val="24"/>
+          <w:szCs w:val="22"/>
+        </w:rPr>
+        <w:t xml:space="preserve"> </w:t>
+      </w:r>
+      <w:r>
+        <w:rPr>
+          <w:rFonts w:eastAsiaTheme="minorHAnsi" w:cstheme="minorBidi"/>
+          <w:color w:val="767171" w:themeColor="background2" w:themeShade="80"/>
+          <w:sz w:val="24"/>
+          <w:szCs w:val="22"/>
+        </w:rPr>
+        <w:t xml:space="preserve">Un </w:t>
+      </w:r>
+      <w:proofErr w:type="gramStart"/>
+      <w:r>
+        <w:rPr>
+          <w:rFonts w:eastAsiaTheme="minorHAnsi" w:cstheme="minorBidi"/>
+          <w:color w:val="767171" w:themeColor="background2" w:themeShade="80"/>
+          <w:sz w:val="24"/>
+          <w:szCs w:val="22"/>
+        </w:rPr>
+        <w:t>des principal inconvénients</w:t>
+      </w:r>
+      <w:proofErr w:type="gramEnd"/>
+      <w:r>
+        <w:rPr>
+          <w:rFonts w:eastAsiaTheme="minorHAnsi" w:cstheme="minorBidi"/>
+          <w:color w:val="767171" w:themeColor="background2" w:themeShade="80"/>
+          <w:sz w:val="24"/>
+          <w:szCs w:val="22"/>
+        </w:rPr>
+        <w:t xml:space="preserve"> d'un </w:t>
+      </w:r>
+      <w:proofErr w:type="spellStart"/>
+      <w:r>
+        <w:rPr>
+          <w:rFonts w:eastAsiaTheme="minorHAnsi" w:cstheme="minorBidi"/>
+          <w:color w:val="767171" w:themeColor="background2" w:themeShade="80"/>
+          <w:sz w:val="24"/>
+          <w:szCs w:val="22"/>
+        </w:rPr>
+        <w:t>framework</w:t>
+      </w:r>
+      <w:proofErr w:type="spellEnd"/>
+      <w:r>
+        <w:rPr>
+          <w:rFonts w:eastAsiaTheme="minorHAnsi" w:cstheme="minorBidi"/>
+          <w:color w:val="767171" w:themeColor="background2" w:themeShade="80"/>
+          <w:sz w:val="24"/>
+          <w:szCs w:val="22"/>
+        </w:rPr>
+        <w:t xml:space="preserve"> est le temps d'apprentissage qui est bien plus élevé que pour un langage en lui-même.</w:t>
       </w:r>
       <w:r>
         <w:rPr>
@@ -8900,11 +9217,773 @@
     </w:p>
     <w:p>
       <w:r>
-        <w:t>L'implémentation dans le projet Doctrine de ce Data Mapper s'appelle l'Entity Manager, les entités ne sont que de simples objets PHP mappés.</w:t>
+        <w:t>L'implémentation dans le projet Doctrine de ce Data Mapper s'appelle l'</w:t>
+      </w:r>
+      <w:proofErr w:type="spellStart"/>
+      <w:r>
+        <w:t>Entity</w:t>
+      </w:r>
+      <w:proofErr w:type="spellEnd"/>
+      <w:r>
+        <w:t xml:space="preserve"> Manager, les entités ne sont que de simples objets PHP mappés.</w:t>
       </w:r>
     </w:p>
     <w:p>
       <w:pPr>
+        <w:pStyle w:val="Titre2"/>
+      </w:pPr>
+      <w:r>
+        <w:t xml:space="preserve">1.8 </w:t>
+      </w:r>
+      <w:proofErr w:type="spellStart"/>
+      <w:r>
+        <w:t>RaspiO’Mix</w:t>
+      </w:r>
+      <w:proofErr w:type="spellEnd"/>
+      <w:r>
+        <w:t xml:space="preserve">+ vs </w:t>
+      </w:r>
+      <w:proofErr w:type="spellStart"/>
+      <w:r>
+        <w:t>GrovePi</w:t>
+      </w:r>
+      <w:proofErr w:type="spellEnd"/>
+      <w:r>
+        <w:t>+</w:t>
+      </w:r>
+    </w:p>
+    <w:p>
+      <w:r>
+        <w:t xml:space="preserve">Veuillez trouver ci-dessous un comparatif des caractéristiques de chacun des </w:t>
+      </w:r>
+      <w:r>
+        <w:t>extensions</w:t>
+      </w:r>
+      <w:r>
+        <w:t xml:space="preserve"> ainsi que celui que nous avons choisi pour ce projet :</w:t>
+      </w:r>
+    </w:p>
+    <w:tbl>
+      <w:tblPr>
+        <w:tblStyle w:val="Grilledutableau"/>
+        <w:tblW w:w="9138" w:type="dxa"/>
+        <w:jc w:val="center"/>
+        <w:tblLook w:val="06A0" w:firstRow="1" w:lastRow="0" w:firstColumn="1" w:lastColumn="0" w:noHBand="1" w:noVBand="1"/>
+      </w:tblPr>
+      <w:tblGrid>
+        <w:gridCol w:w="2689"/>
+        <w:gridCol w:w="2121"/>
+        <w:gridCol w:w="2273"/>
+        <w:gridCol w:w="2055"/>
+      </w:tblGrid>
+      <w:tr>
+        <w:trPr>
+          <w:jc w:val="center"/>
+        </w:trPr>
+        <w:tc>
+          <w:tcPr>
+            <w:tcW w:w="2689" w:type="dxa"/>
+          </w:tcPr>
+          <w:p/>
+        </w:tc>
+        <w:tc>
+          <w:tcPr>
+            <w:tcW w:w="2121" w:type="dxa"/>
+          </w:tcPr>
+          <w:p>
+            <w:pPr>
+              <w:jc w:val="center"/>
+              <w:rPr>
+                <w:rFonts w:eastAsia="Calibri" w:cs="Calibri"/>
+                <w:b/>
+                <w:bCs/>
+                <w:color w:val="FF0000"/>
+              </w:rPr>
+            </w:pPr>
+            <w:proofErr w:type="spellStart"/>
+            <w:r>
+              <w:rPr>
+                <w:b/>
+                <w:bCs/>
+                <w:color w:val="FF0000"/>
+              </w:rPr>
+              <w:t>RaspiO’Mix</w:t>
+            </w:r>
+            <w:proofErr w:type="spellEnd"/>
+            <w:r>
+              <w:rPr>
+                <w:b/>
+                <w:bCs/>
+                <w:color w:val="FF0000"/>
+              </w:rPr>
+              <w:t>+</w:t>
+            </w:r>
+          </w:p>
+        </w:tc>
+        <w:tc>
+          <w:tcPr>
+            <w:tcW w:w="2273" w:type="dxa"/>
+          </w:tcPr>
+          <w:p>
+            <w:pPr>
+              <w:jc w:val="center"/>
+              <w:rPr>
+                <w:rFonts w:eastAsia="Calibri" w:cs="Calibri"/>
+                <w:b/>
+                <w:bCs/>
+                <w:color w:val="00B050"/>
+              </w:rPr>
+            </w:pPr>
+            <w:proofErr w:type="spellStart"/>
+            <w:r>
+              <w:rPr>
+                <w:b/>
+                <w:bCs/>
+                <w:color w:val="00B050"/>
+              </w:rPr>
+              <w:t>GrovePi</w:t>
+            </w:r>
+            <w:proofErr w:type="spellEnd"/>
+            <w:r>
+              <w:rPr>
+                <w:b/>
+                <w:bCs/>
+                <w:color w:val="00B050"/>
+              </w:rPr>
+              <w:t>+</w:t>
+            </w:r>
+          </w:p>
+        </w:tc>
+        <w:tc>
+          <w:tcPr>
+            <w:tcW w:w="2055" w:type="dxa"/>
+          </w:tcPr>
+          <w:p>
+            <w:pPr>
+              <w:jc w:val="center"/>
+              <w:rPr>
+                <w:b/>
+                <w:bCs/>
+              </w:rPr>
+            </w:pPr>
+            <w:r>
+              <w:rPr>
+                <w:b/>
+                <w:bCs/>
+              </w:rPr>
+              <w:t>Meilleur Choix</w:t>
+            </w:r>
+          </w:p>
+        </w:tc>
+      </w:tr>
+      <w:tr>
+        <w:trPr>
+          <w:trHeight w:val="770"/>
+          <w:jc w:val="center"/>
+        </w:trPr>
+        <w:tc>
+          <w:tcPr>
+            <w:tcW w:w="2689" w:type="dxa"/>
+          </w:tcPr>
+          <w:p>
+            <w:pPr>
+              <w:rPr>
+                <w:b/>
+                <w:bCs/>
+              </w:rPr>
+            </w:pPr>
+            <w:r>
+              <w:rPr>
+                <w:b/>
+                <w:bCs/>
+              </w:rPr>
+              <w:t>Entrées/Sorties</w:t>
+            </w:r>
+          </w:p>
+          <w:p>
+            <w:proofErr w:type="gramStart"/>
+            <w:r>
+              <w:rPr>
+                <w:b/>
+                <w:bCs/>
+              </w:rPr>
+              <w:t>digitaux</w:t>
+            </w:r>
+            <w:proofErr w:type="gramEnd"/>
+          </w:p>
+        </w:tc>
+        <w:tc>
+          <w:tcPr>
+            <w:tcW w:w="2121" w:type="dxa"/>
+          </w:tcPr>
+          <w:p>
+            <w:pPr>
+              <w:jc w:val="center"/>
+              <w:rPr>
+                <w:rFonts w:eastAsiaTheme="minorEastAsia"/>
+              </w:rPr>
+            </w:pPr>
+            <w:r>
+              <w:rPr>
+                <w:rFonts w:eastAsiaTheme="minorEastAsia"/>
+              </w:rPr>
+              <w:t>8</w:t>
+            </w:r>
+          </w:p>
+        </w:tc>
+        <w:tc>
+          <w:tcPr>
+            <w:tcW w:w="2273" w:type="dxa"/>
+          </w:tcPr>
+          <w:p>
+            <w:pPr>
+              <w:jc w:val="center"/>
+              <w:rPr>
+                <w:rFonts w:eastAsiaTheme="minorEastAsia"/>
+              </w:rPr>
+            </w:pPr>
+            <w:r>
+              <w:rPr>
+                <w:rFonts w:eastAsia="Calibri" w:cs="Calibri"/>
+              </w:rPr>
+              <w:t>7</w:t>
+            </w:r>
+          </w:p>
+        </w:tc>
+        <w:tc>
+          <w:tcPr>
+            <w:tcW w:w="2055" w:type="dxa"/>
+          </w:tcPr>
+          <w:p>
+            <w:pPr>
+              <w:jc w:val="center"/>
+              <w:rPr>
+                <w:rFonts w:eastAsia="Calibri" w:cs="Calibri"/>
+                <w:color w:val="FF0000"/>
+              </w:rPr>
+            </w:pPr>
+            <w:proofErr w:type="spellStart"/>
+            <w:r>
+              <w:rPr>
+                <w:b/>
+                <w:bCs/>
+                <w:color w:val="FF0000"/>
+              </w:rPr>
+              <w:t>RaspiO’Mix</w:t>
+            </w:r>
+            <w:proofErr w:type="spellEnd"/>
+            <w:r>
+              <w:rPr>
+                <w:b/>
+                <w:bCs/>
+                <w:color w:val="FF0000"/>
+              </w:rPr>
+              <w:t>+</w:t>
+            </w:r>
+          </w:p>
+        </w:tc>
+      </w:tr>
+      <w:tr>
+        <w:trPr>
+          <w:jc w:val="center"/>
+        </w:trPr>
+        <w:tc>
+          <w:tcPr>
+            <w:tcW w:w="2689" w:type="dxa"/>
+          </w:tcPr>
+          <w:p>
+            <w:pPr>
+              <w:rPr>
+                <w:b/>
+                <w:bCs/>
+              </w:rPr>
+            </w:pPr>
+            <w:r>
+              <w:rPr>
+                <w:b/>
+                <w:bCs/>
+              </w:rPr>
+              <w:t>Entrées/Sorties</w:t>
+            </w:r>
+          </w:p>
+          <w:p>
+            <w:pPr>
+              <w:rPr>
+                <w:b/>
+                <w:bCs/>
+              </w:rPr>
+            </w:pPr>
+            <w:proofErr w:type="gramStart"/>
+            <w:r>
+              <w:rPr>
+                <w:b/>
+                <w:bCs/>
+              </w:rPr>
+              <w:t>analogique</w:t>
+            </w:r>
+            <w:proofErr w:type="gramEnd"/>
+          </w:p>
+        </w:tc>
+        <w:tc>
+          <w:tcPr>
+            <w:tcW w:w="2121" w:type="dxa"/>
+          </w:tcPr>
+          <w:p>
+            <w:pPr>
+              <w:jc w:val="center"/>
+              <w:rPr>
+                <w:rFonts w:eastAsiaTheme="minorEastAsia"/>
+              </w:rPr>
+            </w:pPr>
+            <w:r>
+              <w:rPr>
+                <w:rFonts w:eastAsiaTheme="minorEastAsia"/>
+              </w:rPr>
+              <w:t>8</w:t>
+            </w:r>
+          </w:p>
+        </w:tc>
+        <w:tc>
+          <w:tcPr>
+            <w:tcW w:w="2273" w:type="dxa"/>
+          </w:tcPr>
+          <w:p>
+            <w:pPr>
+              <w:jc w:val="center"/>
+              <w:rPr>
+                <w:rFonts w:eastAsiaTheme="minorEastAsia"/>
+              </w:rPr>
+            </w:pPr>
+            <w:r>
+              <w:t>3</w:t>
+            </w:r>
+          </w:p>
+        </w:tc>
+        <w:tc>
+          <w:tcPr>
+            <w:tcW w:w="2055" w:type="dxa"/>
+          </w:tcPr>
+          <w:p>
+            <w:pPr>
+              <w:jc w:val="center"/>
+              <w:rPr>
+                <w:rFonts w:eastAsia="Calibri" w:cs="Calibri"/>
+                <w:color w:val="FF0000"/>
+              </w:rPr>
+            </w:pPr>
+            <w:proofErr w:type="spellStart"/>
+            <w:r>
+              <w:rPr>
+                <w:b/>
+                <w:bCs/>
+                <w:color w:val="FF0000"/>
+              </w:rPr>
+              <w:t>RaspiO’Mix</w:t>
+            </w:r>
+            <w:proofErr w:type="spellEnd"/>
+            <w:r>
+              <w:rPr>
+                <w:b/>
+                <w:bCs/>
+                <w:color w:val="FF0000"/>
+              </w:rPr>
+              <w:t>+</w:t>
+            </w:r>
+          </w:p>
+        </w:tc>
+      </w:tr>
+      <w:tr>
+        <w:trPr>
+          <w:jc w:val="center"/>
+        </w:trPr>
+        <w:tc>
+          <w:tcPr>
+            <w:tcW w:w="2689" w:type="dxa"/>
+          </w:tcPr>
+          <w:p>
+            <w:pPr>
+              <w:rPr>
+                <w:rFonts w:eastAsiaTheme="minorEastAsia"/>
+                <w:b/>
+                <w:szCs w:val="24"/>
+              </w:rPr>
+            </w:pPr>
+            <w:r>
+              <w:rPr>
+                <w:rFonts w:eastAsiaTheme="minorEastAsia"/>
+                <w:b/>
+                <w:szCs w:val="24"/>
+              </w:rPr>
+              <w:t>C</w:t>
+            </w:r>
+            <w:r>
+              <w:rPr>
+                <w:rFonts w:eastAsiaTheme="minorEastAsia"/>
+                <w:b/>
+                <w:szCs w:val="24"/>
+              </w:rPr>
+              <w:t>onnecteurs I2C</w:t>
+            </w:r>
+          </w:p>
+        </w:tc>
+        <w:tc>
+          <w:tcPr>
+            <w:tcW w:w="2121" w:type="dxa"/>
+          </w:tcPr>
+          <w:p>
+            <w:pPr>
+              <w:jc w:val="center"/>
+              <w:rPr>
+                <w:rFonts w:eastAsiaTheme="minorEastAsia"/>
+              </w:rPr>
+            </w:pPr>
+            <w:r>
+              <w:rPr>
+                <w:rFonts w:eastAsiaTheme="minorEastAsia"/>
+              </w:rPr>
+              <w:t>3</w:t>
+            </w:r>
+          </w:p>
+        </w:tc>
+        <w:tc>
+          <w:tcPr>
+            <w:tcW w:w="2273" w:type="dxa"/>
+          </w:tcPr>
+          <w:p>
+            <w:pPr>
+              <w:jc w:val="center"/>
+              <w:rPr>
+                <w:rFonts w:eastAsiaTheme="minorEastAsia"/>
+                <w:color w:val="A6A6A6" w:themeColor="background1" w:themeShade="A6"/>
+              </w:rPr>
+            </w:pPr>
+            <w:r>
+              <w:rPr>
+                <w:rFonts w:eastAsiaTheme="minorEastAsia"/>
+                <w:color w:val="A6A6A6" w:themeColor="background1" w:themeShade="A6"/>
+              </w:rPr>
+              <w:t>3</w:t>
+            </w:r>
+          </w:p>
+        </w:tc>
+        <w:tc>
+          <w:tcPr>
+            <w:tcW w:w="2055" w:type="dxa"/>
+          </w:tcPr>
+          <w:p>
+            <w:pPr>
+              <w:jc w:val="center"/>
+              <w:rPr>
+                <w:b/>
+                <w:bCs/>
+                <w:color w:val="A6A6A6" w:themeColor="background1" w:themeShade="A6"/>
+              </w:rPr>
+            </w:pPr>
+            <w:r>
+              <w:rPr>
+                <w:b/>
+                <w:bCs/>
+                <w:color w:val="A6A6A6" w:themeColor="background1" w:themeShade="A6"/>
+              </w:rPr>
+              <w:t>Equivalent</w:t>
+            </w:r>
+          </w:p>
+        </w:tc>
+      </w:tr>
+      <w:tr>
+        <w:trPr>
+          <w:trHeight w:val="452"/>
+          <w:jc w:val="center"/>
+        </w:trPr>
+        <w:tc>
+          <w:tcPr>
+            <w:tcW w:w="2689" w:type="dxa"/>
+          </w:tcPr>
+          <w:p>
+            <w:pPr>
+              <w:rPr>
+                <w:rFonts w:eastAsia="Calibri" w:cs="Calibri"/>
+                <w:b/>
+              </w:rPr>
+            </w:pPr>
+            <w:r>
+              <w:rPr>
+                <w:rFonts w:eastAsia="Calibri" w:cs="Calibri"/>
+                <w:b/>
+              </w:rPr>
+              <w:t>C</w:t>
+            </w:r>
+            <w:r>
+              <w:rPr>
+                <w:rFonts w:eastAsia="Calibri" w:cs="Calibri"/>
+                <w:b/>
+              </w:rPr>
+              <w:t>onnecteurs série</w:t>
+            </w:r>
+          </w:p>
+        </w:tc>
+        <w:tc>
+          <w:tcPr>
+            <w:tcW w:w="2121" w:type="dxa"/>
+          </w:tcPr>
+          <w:p>
+            <w:pPr>
+              <w:jc w:val="center"/>
+              <w:rPr>
+                <w:rFonts w:eastAsiaTheme="minorEastAsia"/>
+              </w:rPr>
+            </w:pPr>
+            <w:r>
+              <w:rPr>
+                <w:rFonts w:eastAsiaTheme="minorEastAsia"/>
+              </w:rPr>
+              <w:t>1</w:t>
+            </w:r>
+          </w:p>
+        </w:tc>
+        <w:tc>
+          <w:tcPr>
+            <w:tcW w:w="2273" w:type="dxa"/>
+          </w:tcPr>
+          <w:p>
+            <w:pPr>
+              <w:jc w:val="center"/>
+              <w:rPr>
+                <w:rFonts w:eastAsiaTheme="minorEastAsia"/>
+              </w:rPr>
+            </w:pPr>
+            <w:r>
+              <w:rPr>
+                <w:rFonts w:eastAsiaTheme="minorEastAsia"/>
+              </w:rPr>
+              <w:t>2</w:t>
+            </w:r>
+          </w:p>
+        </w:tc>
+        <w:tc>
+          <w:tcPr>
+            <w:tcW w:w="2055" w:type="dxa"/>
+          </w:tcPr>
+          <w:p>
+            <w:pPr>
+              <w:jc w:val="center"/>
+              <w:rPr>
+                <w:rFonts w:eastAsia="Calibri" w:cs="Calibri"/>
+                <w:b/>
+                <w:color w:val="00B050"/>
+              </w:rPr>
+            </w:pPr>
+            <w:proofErr w:type="spellStart"/>
+            <w:r>
+              <w:rPr>
+                <w:b/>
+                <w:bCs/>
+                <w:color w:val="00B050"/>
+              </w:rPr>
+              <w:t>GrovePi</w:t>
+            </w:r>
+            <w:proofErr w:type="spellEnd"/>
+            <w:r>
+              <w:rPr>
+                <w:b/>
+                <w:bCs/>
+                <w:color w:val="00B050"/>
+              </w:rPr>
+              <w:t>+</w:t>
+            </w:r>
+          </w:p>
+        </w:tc>
+      </w:tr>
+      <w:tr>
+        <w:trPr>
+          <w:jc w:val="center"/>
+        </w:trPr>
+        <w:tc>
+          <w:tcPr>
+            <w:tcW w:w="2689" w:type="dxa"/>
+          </w:tcPr>
+          <w:p>
+            <w:pPr>
+              <w:rPr>
+                <w:rFonts w:eastAsia="Calibri" w:cs="Calibri"/>
+                <w:b/>
+              </w:rPr>
+            </w:pPr>
+            <w:r>
+              <w:rPr>
+                <w:rFonts w:eastAsia="Calibri" w:cs="Calibri"/>
+                <w:b/>
+                <w:bCs/>
+              </w:rPr>
+              <w:t>Alimentation</w:t>
+            </w:r>
+          </w:p>
+        </w:tc>
+        <w:tc>
+          <w:tcPr>
+            <w:tcW w:w="2121" w:type="dxa"/>
+          </w:tcPr>
+          <w:p>
+            <w:pPr>
+              <w:jc w:val="center"/>
+              <w:rPr>
+                <w:rFonts w:eastAsia="Calibri" w:cs="Calibri"/>
+                <w:color w:val="70AD47" w:themeColor="accent6"/>
+              </w:rPr>
+            </w:pPr>
+            <w:r>
+              <w:rPr>
+                <w:rFonts w:eastAsiaTheme="minorEastAsia"/>
+              </w:rPr>
+              <w:t>Raspberry</w:t>
+            </w:r>
+          </w:p>
+        </w:tc>
+        <w:tc>
+          <w:tcPr>
+            <w:tcW w:w="2273" w:type="dxa"/>
+          </w:tcPr>
+          <w:p>
+            <w:pPr>
+              <w:jc w:val="center"/>
+              <w:rPr>
+                <w:rFonts w:eastAsiaTheme="minorEastAsia"/>
+              </w:rPr>
+            </w:pPr>
+            <w:r>
+              <w:rPr>
+                <w:rFonts w:eastAsiaTheme="minorEastAsia"/>
+              </w:rPr>
+              <w:t>Raspberry</w:t>
+            </w:r>
+          </w:p>
+        </w:tc>
+        <w:tc>
+          <w:tcPr>
+            <w:tcW w:w="2055" w:type="dxa"/>
+          </w:tcPr>
+          <w:p>
+            <w:pPr>
+              <w:jc w:val="center"/>
+              <w:rPr>
+                <w:rFonts w:eastAsia="Calibri" w:cs="Calibri"/>
+                <w:color w:val="FF0000"/>
+              </w:rPr>
+            </w:pPr>
+            <w:bookmarkStart w:id="9" w:name="_GoBack"/>
+            <w:r>
+              <w:rPr>
+                <w:b/>
+                <w:bCs/>
+                <w:color w:val="A6A6A6" w:themeColor="background1" w:themeShade="A6"/>
+              </w:rPr>
+              <w:t>Equivalent</w:t>
+            </w:r>
+            <w:bookmarkEnd w:id="9"/>
+          </w:p>
+        </w:tc>
+      </w:tr>
+      <w:tr>
+        <w:trPr>
+          <w:jc w:val="center"/>
+        </w:trPr>
+        <w:tc>
+          <w:tcPr>
+            <w:tcW w:w="2689" w:type="dxa"/>
+          </w:tcPr>
+          <w:p>
+            <w:pPr>
+              <w:rPr>
+                <w:rFonts w:eastAsia="Calibri" w:cs="Calibri"/>
+                <w:b/>
+              </w:rPr>
+            </w:pPr>
+            <w:r>
+              <w:rPr>
+                <w:rFonts w:eastAsia="Calibri" w:cs="Calibri"/>
+                <w:b/>
+                <w:bCs/>
+              </w:rPr>
+              <w:lastRenderedPageBreak/>
+              <w:t>Prix</w:t>
+            </w:r>
+          </w:p>
+        </w:tc>
+        <w:tc>
+          <w:tcPr>
+            <w:tcW w:w="2121" w:type="dxa"/>
+          </w:tcPr>
+          <w:p>
+            <w:pPr>
+              <w:jc w:val="center"/>
+              <w:rPr>
+                <w:rFonts w:eastAsiaTheme="minorEastAsia"/>
+              </w:rPr>
+            </w:pPr>
+            <w:r>
+              <w:rPr>
+                <w:rFonts w:eastAsiaTheme="minorEastAsia"/>
+              </w:rPr>
+              <w:t>35€</w:t>
+            </w:r>
+          </w:p>
+        </w:tc>
+        <w:tc>
+          <w:tcPr>
+            <w:tcW w:w="2273" w:type="dxa"/>
+          </w:tcPr>
+          <w:p>
+            <w:pPr>
+              <w:jc w:val="center"/>
+              <w:rPr>
+                <w:rFonts w:eastAsiaTheme="minorEastAsia"/>
+              </w:rPr>
+            </w:pPr>
+            <w:r>
+              <w:rPr>
+                <w:rFonts w:eastAsiaTheme="minorEastAsia"/>
+              </w:rPr>
+              <w:t>27€</w:t>
+            </w:r>
+          </w:p>
+        </w:tc>
+        <w:tc>
+          <w:tcPr>
+            <w:tcW w:w="2055" w:type="dxa"/>
+          </w:tcPr>
+          <w:p>
+            <w:pPr>
+              <w:jc w:val="center"/>
+              <w:rPr>
+                <w:rFonts w:eastAsia="Calibri" w:cs="Calibri"/>
+                <w:color w:val="FF0000"/>
+              </w:rPr>
+            </w:pPr>
+            <w:proofErr w:type="spellStart"/>
+            <w:r>
+              <w:rPr>
+                <w:b/>
+                <w:bCs/>
+                <w:color w:val="00B050"/>
+              </w:rPr>
+              <w:t>GrovePi</w:t>
+            </w:r>
+            <w:proofErr w:type="spellEnd"/>
+            <w:r>
+              <w:rPr>
+                <w:b/>
+                <w:bCs/>
+                <w:color w:val="00B050"/>
+              </w:rPr>
+              <w:t>+</w:t>
+            </w:r>
+          </w:p>
+        </w:tc>
+      </w:tr>
+    </w:tbl>
+    <w:p/>
+    <w:p>
+      <w:pPr>
         <w:pStyle w:val="Titre1"/>
       </w:pPr>
       <w:r>
@@ -8916,7 +9995,7 @@
       <w:r>
         <w:t>lyse</w:t>
       </w:r>
-      <w:bookmarkEnd w:id="9"/>
+      <w:bookmarkEnd w:id="8"/>
     </w:p>
     <w:p>
       <w:pPr>
@@ -9010,7 +10089,6 @@
         <w:rPr>
           <w:noProof/>
         </w:rPr>
-        <w:lastRenderedPageBreak/>
         <w:drawing>
           <wp:inline distT="0" distB="0" distL="0" distR="0" wp14:anchorId="761832CD" wp14:editId="3BE47E56">
             <wp:extent cx="5759450" cy="4082415"/>
@@ -9055,14 +10133,27 @@
       <w:r>
         <w:t xml:space="preserve">Figure </w:t>
       </w:r>
-      <w:fldSimple w:instr=" SEQ Figure \* ARABIC ">
-        <w:r>
-          <w:rPr>
-            <w:noProof/>
-          </w:rPr>
-          <w:t>1</w:t>
-        </w:r>
-      </w:fldSimple>
+      <w:r>
+        <w:fldChar w:fldCharType="begin"/>
+      </w:r>
+      <w:r>
+        <w:instrText xml:space="preserve"> SEQ Figure \* ARABIC </w:instrText>
+      </w:r>
+      <w:r>
+        <w:fldChar w:fldCharType="separate"/>
+      </w:r>
+      <w:r>
+        <w:rPr>
+          <w:noProof/>
+        </w:rPr>
+        <w:t>1</w:t>
+      </w:r>
+      <w:r>
+        <w:rPr>
+          <w:noProof/>
+        </w:rPr>
+        <w:fldChar w:fldCharType="end"/>
+      </w:r>
       <w:r>
         <w:t xml:space="preserve"> Diagramme de cas d'utilisation du projet</w:t>
       </w:r>
@@ -9137,14 +10228,27 @@
     <w:pPr>
       <w:pStyle w:val="Pieddepage"/>
     </w:pPr>
-    <w:fldSimple w:instr=" DATE   \* MERGEFORMAT ">
-      <w:r>
-        <w:rPr>
-          <w:noProof/>
-        </w:rPr>
-        <w:t>31/01/2020</w:t>
-      </w:r>
-    </w:fldSimple>
+    <w:r>
+      <w:fldChar w:fldCharType="begin"/>
+    </w:r>
+    <w:r>
+      <w:instrText xml:space="preserve"> DATE   \* MERGEFORMAT </w:instrText>
+    </w:r>
+    <w:r>
+      <w:fldChar w:fldCharType="separate"/>
+    </w:r>
+    <w:r>
+      <w:rPr>
+        <w:noProof/>
+      </w:rPr>
+      <w:t>31/01/2020</w:t>
+    </w:r>
+    <w:r>
+      <w:rPr>
+        <w:noProof/>
+      </w:rPr>
+      <w:fldChar w:fldCharType="end"/>
+    </w:r>
     <w:r>
       <w:ptab w:relativeTo="margin" w:alignment="center" w:leader="none"/>
     </w:r>
@@ -9178,27 +10282,14 @@
     <w:r>
       <w:t>/</w:t>
     </w:r>
-    <w:r>
-      <w:fldChar w:fldCharType="begin"/>
-    </w:r>
-    <w:r>
-      <w:instrText xml:space="preserve"> NUMPAGES  \* Arabic  \* MERGEFORMAT </w:instrText>
-    </w:r>
-    <w:r>
-      <w:fldChar w:fldCharType="separate"/>
-    </w:r>
-    <w:r>
-      <w:rPr>
-        <w:noProof/>
-      </w:rPr>
-      <w:t>1</w:t>
-    </w:r>
-    <w:r>
-      <w:rPr>
-        <w:noProof/>
-      </w:rPr>
-      <w:fldChar w:fldCharType="end"/>
-    </w:r>
+    <w:fldSimple w:instr=" NUMPAGES  \* Arabic  \* MERGEFORMAT ">
+      <w:r>
+        <w:rPr>
+          <w:noProof/>
+        </w:rPr>
+        <w:t>1</w:t>
+      </w:r>
+    </w:fldSimple>
   </w:p>
 </w:ftr>
 </file>
@@ -12546,6 +13637,15 @@
 </file>
 
 <file path=customXml/item3.xml><?xml version="1.0" encoding="utf-8"?>
+<?mso-contentType ?>
+<FormTemplates xmlns="http://schemas.microsoft.com/sharepoint/v3/contenttype/forms">
+  <Display>DocumentLibraryForm</Display>
+  <Edit>DocumentLibraryForm</Edit>
+  <New>DocumentLibraryForm</New>
+</FormTemplates>
+</file>
+
+<file path=customXml/item4.xml><?xml version="1.0" encoding="utf-8"?>
 <ct:contentTypeSchema xmlns:ct="http://schemas.microsoft.com/office/2006/metadata/contentType" xmlns:ma="http://schemas.microsoft.com/office/2006/metadata/properties/metaAttributes" ct:_="" ma:_="" ma:contentTypeName="Document" ma:contentTypeID="0x01010049B64C029DFC7146B92EC8B13441A387" ma:contentTypeVersion="5" ma:contentTypeDescription="Crée un document." ma:contentTypeScope="" ma:versionID="b67437bec75b7a5539e1be515d80bf83">
   <xsd:schema xmlns:xsd="http://www.w3.org/2001/XMLSchema" xmlns:xs="http://www.w3.org/2001/XMLSchema" xmlns:p="http://schemas.microsoft.com/office/2006/metadata/properties" xmlns:ns3="bb49ec10-4b83-46f3-966c-a960cdd8b7eb" xmlns:ns4="d8cf3dac-1a13-45cb-8a21-e6db2b4bdd1c" targetNamespace="http://schemas.microsoft.com/office/2006/metadata/properties" ma:root="true" ma:fieldsID="f24b8158d973d68ee6a57e50fb7345fd" ns3:_="" ns4:_="">
     <xsd:import namespace="bb49ec10-4b83-46f3-966c-a960cdd8b7eb"/>
@@ -12716,15 +13816,6 @@
 </ct:contentTypeSchema>
 </file>
 
-<file path=customXml/item4.xml><?xml version="1.0" encoding="utf-8"?>
-<?mso-contentType ?>
-<FormTemplates xmlns="http://schemas.microsoft.com/sharepoint/v3/contenttype/forms">
-  <Display>DocumentLibraryForm</Display>
-  <Edit>DocumentLibraryForm</Edit>
-  <New>DocumentLibraryForm</New>
-</FormTemplates>
-</file>
-
 <file path=customXml/item5.xml><?xml version="1.0" encoding="utf-8"?>
 <b:Sources xmlns:b="http://schemas.openxmlformats.org/officeDocument/2006/bibliography" xmlns="http://schemas.openxmlformats.org/officeDocument/2006/bibliography" SelectedStyle="\APASixthEditionOfficeOnline.xsl" StyleName="APA" Version="6"/>
 </file>
@@ -12747,6 +13838,14 @@
 </file>
 
 <file path=customXml/itemProps3.xml><?xml version="1.0" encoding="utf-8"?>
+<ds:datastoreItem xmlns:ds="http://schemas.openxmlformats.org/officeDocument/2006/customXml" ds:itemID="{D2E39440-A5CF-401A-B280-A932E0B682AF}">
+  <ds:schemaRefs>
+    <ds:schemaRef ds:uri="http://schemas.microsoft.com/sharepoint/v3/contenttype/forms"/>
+  </ds:schemaRefs>
+</ds:datastoreItem>
+</file>
+
+<file path=customXml/itemProps4.xml><?xml version="1.0" encoding="utf-8"?>
 <ds:datastoreItem xmlns:ds="http://schemas.openxmlformats.org/officeDocument/2006/customXml" ds:itemID="{FB96B99A-CE45-4F48-BEEC-341543621315}">
   <ds:schemaRefs>
     <ds:schemaRef ds:uri="http://schemas.microsoft.com/office/2006/metadata/contentType"/>
@@ -12765,16 +13864,8 @@
 </ds:datastoreItem>
 </file>
 
-<file path=customXml/itemProps4.xml><?xml version="1.0" encoding="utf-8"?>
-<ds:datastoreItem xmlns:ds="http://schemas.openxmlformats.org/officeDocument/2006/customXml" ds:itemID="{D2E39440-A5CF-401A-B280-A932E0B682AF}">
-  <ds:schemaRefs>
-    <ds:schemaRef ds:uri="http://schemas.microsoft.com/sharepoint/v3/contenttype/forms"/>
-  </ds:schemaRefs>
-</ds:datastoreItem>
-</file>
-
 <file path=customXml/itemProps5.xml><?xml version="1.0" encoding="utf-8"?>
-<ds:datastoreItem xmlns:ds="http://schemas.openxmlformats.org/officeDocument/2006/customXml" ds:itemID="{9690A1C7-A674-47C8-80D1-E73C3A747BA2}">
+<ds:datastoreItem xmlns:ds="http://schemas.openxmlformats.org/officeDocument/2006/customXml" ds:itemID="{8CBA1F6A-8EFA-48AF-A5E3-0DB6E62B7FA4}">
   <ds:schemaRefs>
     <ds:schemaRef ds:uri="http://schemas.openxmlformats.org/officeDocument/2006/bibliography"/>
   </ds:schemaRefs>

</xml_diff>

<commit_message>
Début du Code Chambre Froide sur Windows
</commit_message>
<xml_diff>
--- a/Documents Word/Spécifications Techniques_02.docx
+++ b/Documents Word/Spécifications Techniques_02.docx
@@ -5864,8 +5864,10 @@
       <w:r>
         <w:t xml:space="preserve"> - </w:t>
       </w:r>
-      <w:r>
-        <w:t xml:space="preserve"> Afficheur</w:t>
+      <w:bookmarkStart w:id="6" w:name="_GoBack"/>
+      <w:bookmarkEnd w:id="6"/>
+      <w:r>
+        <w:t>Afficheur</w:t>
       </w:r>
       <w:bookmarkEnd w:id="5"/>
     </w:p>
@@ -6965,7 +6967,7 @@
       <w:pPr>
         <w:pStyle w:val="Titre2"/>
       </w:pPr>
-      <w:bookmarkStart w:id="6" w:name="_Toc31097642"/>
+      <w:bookmarkStart w:id="7" w:name="_Toc31097642"/>
       <w:r>
         <w:t>1.</w:t>
       </w:r>
@@ -6981,14 +6983,22 @@
       <w:r>
         <w:t xml:space="preserve"> De Programmation</w:t>
       </w:r>
-      <w:bookmarkEnd w:id="6"/>
+      <w:bookmarkEnd w:id="7"/>
     </w:p>
     <w:p>
       <w:r>
-        <w:t xml:space="preserve">Enfin la partie la plus importante a nos yeux </w:t>
-      </w:r>
-      <w:r>
-        <w:t>, nous devons choisir un langage de programmation dans lequel</w:t>
+        <w:t xml:space="preserve">Enfin la partie la plus importante a nos </w:t>
+      </w:r>
+      <w:proofErr w:type="gramStart"/>
+      <w:r>
+        <w:t xml:space="preserve">yeux </w:t>
+      </w:r>
+      <w:r>
+        <w:t>,</w:t>
+      </w:r>
+      <w:proofErr w:type="gramEnd"/>
+      <w:r>
+        <w:t xml:space="preserve"> nous devons choisir un langage de programmation dans lequel</w:t>
       </w:r>
     </w:p>
     <w:p>
@@ -7856,7 +7866,7 @@
       <w:pPr>
         <w:pStyle w:val="Titre2"/>
       </w:pPr>
-      <w:bookmarkStart w:id="7" w:name="_Toc31097643"/>
+      <w:bookmarkStart w:id="8" w:name="_Toc31097643"/>
       <w:r>
         <w:t>1.</w:t>
       </w:r>
@@ -7866,7 +7876,7 @@
       <w:r>
         <w:t xml:space="preserve"> Alimentation de la Raspberry de livraison.</w:t>
       </w:r>
-      <w:bookmarkEnd w:id="7"/>
+      <w:bookmarkEnd w:id="8"/>
     </w:p>
     <w:p>
       <w:r>
@@ -8710,7 +8720,7 @@
       </w:r>
     </w:p>
     <w:p>
-      <w:bookmarkStart w:id="8" w:name="_Toc31097644"/>
+      <w:bookmarkStart w:id="9" w:name="_Toc31097644"/>
       <w:r>
         <w:t>Symfony est un framework français open source pour PHP</w:t>
       </w:r>
@@ -8742,7 +8752,15 @@
         <w:t xml:space="preserve"> </w:t>
       </w:r>
       <w:r>
-        <w:t>Un des principal inconvénients d'un framework est le temps d'apprentissage qui est bien plus élevé que pour un langage en lui-même.</w:t>
+        <w:t xml:space="preserve">Un </w:t>
+      </w:r>
+      <w:proofErr w:type="gramStart"/>
+      <w:r>
+        <w:t>des principal inconvénients</w:t>
+      </w:r>
+      <w:proofErr w:type="gramEnd"/>
+      <w:r>
+        <w:t xml:space="preserve"> d'un framework est le temps d'apprentissage qui est bien plus élevé que pour un langage en lui-même.</w:t>
       </w:r>
       <w:r>
         <w:t xml:space="preserve"> </w:t>
@@ -8770,8 +8788,6 @@
       <w:r>
         <w:t>.</w:t>
       </w:r>
-      <w:bookmarkStart w:id="9" w:name="_GoBack"/>
-      <w:bookmarkEnd w:id="9"/>
     </w:p>
     <w:p>
       <w:pPr>
@@ -8844,7 +8860,7 @@
       <w:r>
         <w:t>lyse</w:t>
       </w:r>
-      <w:bookmarkEnd w:id="8"/>
+      <w:bookmarkEnd w:id="9"/>
     </w:p>
     <w:p>
       <w:pPr>
@@ -12727,7 +12743,7 @@
 </file>
 
 <file path=customXml/itemProps5.xml><?xml version="1.0" encoding="utf-8"?>
-<ds:datastoreItem xmlns:ds="http://schemas.openxmlformats.org/officeDocument/2006/customXml" ds:itemID="{DBCC01E7-288B-4DAC-A6B4-417FDC176439}">
+<ds:datastoreItem xmlns:ds="http://schemas.openxmlformats.org/officeDocument/2006/customXml" ds:itemID="{9C58FBED-57AC-4883-AFF7-8E5F9D65BE35}">
   <ds:schemaRefs>
     <ds:schemaRef ds:uri="http://schemas.openxmlformats.org/officeDocument/2006/bibliography"/>
   </ds:schemaRefs>

</xml_diff>

<commit_message>
Ajout de la bdd dans le word + modif de la bdd avec la colonne email en+
</commit_message>
<xml_diff>
--- a/Documents Word/Spécifications Techniques_02.docx
+++ b/Documents Word/Spécifications Techniques_02.docx
@@ -2962,13 +2962,8 @@
               <w:jc w:val="center"/>
             </w:pPr>
             <w:r>
-              <w:t xml:space="preserve">2 </w:t>
-            </w:r>
-            <w:proofErr w:type="spellStart"/>
-            <w:r>
-              <w:t>kB</w:t>
-            </w:r>
-            <w:proofErr w:type="spellEnd"/>
+              <w:t>2 kB</w:t>
+            </w:r>
           </w:p>
         </w:tc>
         <w:tc>
@@ -3704,16 +3699,8 @@
         <w:rPr>
           <w:b/>
         </w:rPr>
-        <w:t xml:space="preserve"> </w:t>
-      </w:r>
-      <w:proofErr w:type="spellStart"/>
-      <w:r>
-        <w:rPr>
-          <w:b/>
-        </w:rPr>
-        <w:t>integrated</w:t>
-      </w:r>
-      <w:proofErr w:type="spellEnd"/>
+        <w:t xml:space="preserve"> integrated</w:t>
+      </w:r>
       <w:r>
         <w:t xml:space="preserve">. </w:t>
       </w:r>
@@ -4775,23 +4762,13 @@
           <w:numId w:val="5"/>
         </w:numPr>
       </w:pPr>
-      <w:proofErr w:type="spellStart"/>
       <w:r>
         <w:rPr>
           <w:rFonts w:eastAsia="Calibri" w:cs="Calibri"/>
           <w:b/>
           <w:bCs/>
         </w:rPr>
-        <w:t>Here</w:t>
-      </w:r>
-      <w:proofErr w:type="spellEnd"/>
-      <w:r>
-        <w:rPr>
-          <w:rFonts w:eastAsia="Calibri" w:cs="Calibri"/>
-          <w:b/>
-          <w:bCs/>
-        </w:rPr>
-        <w:t xml:space="preserve"> 2 </w:t>
+        <w:t xml:space="preserve">Here 2 </w:t>
       </w:r>
     </w:p>
     <w:p>
@@ -4820,7 +4797,6 @@
         </w:rPr>
         <w:t xml:space="preserve"> GPS BU-353 est produit par </w:t>
       </w:r>
-      <w:proofErr w:type="spellStart"/>
       <w:r>
         <w:rPr>
           <w:rFonts w:eastAsia="Calibri" w:cs="Calibri"/>
@@ -4829,7 +4805,6 @@
         </w:rPr>
         <w:t>Globalsat</w:t>
       </w:r>
-      <w:proofErr w:type="spellEnd"/>
       <w:r>
         <w:rPr>
           <w:rFonts w:eastAsia="Calibri" w:cs="Calibri"/>
@@ -4891,23 +4866,13 @@
           <w:rFonts w:eastAsia="Calibri" w:cs="Calibri"/>
         </w:rPr>
       </w:pPr>
-      <w:proofErr w:type="spellStart"/>
       <w:r>
         <w:rPr>
           <w:rFonts w:eastAsia="Calibri" w:cs="Calibri"/>
           <w:b/>
           <w:bCs/>
         </w:rPr>
-        <w:t>Pixhawk</w:t>
-      </w:r>
-      <w:proofErr w:type="spellEnd"/>
-      <w:r>
-        <w:rPr>
-          <w:rFonts w:eastAsia="Calibri" w:cs="Calibri"/>
-          <w:b/>
-          <w:bCs/>
-        </w:rPr>
-        <w:t xml:space="preserve"> 2</w:t>
+        <w:t>Pixhawk 2</w:t>
       </w:r>
       <w:r>
         <w:rPr>
@@ -5134,21 +5099,7 @@
               <w:rPr>
                 <w:rFonts w:eastAsiaTheme="minorEastAsia"/>
               </w:rPr>
-              <w:t xml:space="preserve">L1 </w:t>
-            </w:r>
-            <w:proofErr w:type="spellStart"/>
-            <w:r>
-              <w:rPr>
-                <w:rFonts w:eastAsiaTheme="minorEastAsia"/>
-              </w:rPr>
-              <w:t>SiRF</w:t>
-            </w:r>
-            <w:proofErr w:type="spellEnd"/>
-            <w:r>
-              <w:rPr>
-                <w:rFonts w:eastAsiaTheme="minorEastAsia"/>
-              </w:rPr>
-              <w:t xml:space="preserve"> Star III</w:t>
+              <w:t>L1 SiRF Star III</w:t>
             </w:r>
           </w:p>
         </w:tc>
@@ -6086,25 +6037,7 @@
           <w:b/>
           <w:bCs/>
         </w:rPr>
-        <w:t xml:space="preserve">Raspberry Pi 7’’ </w:t>
-      </w:r>
-      <w:proofErr w:type="spellStart"/>
-      <w:r>
-        <w:rPr>
-          <w:rFonts w:eastAsia="Calibri" w:cs="Calibri"/>
-          <w:b/>
-          <w:bCs/>
-        </w:rPr>
-        <w:t>Touchscreen</w:t>
-      </w:r>
-      <w:proofErr w:type="spellEnd"/>
-      <w:r>
-        <w:rPr>
-          <w:rFonts w:eastAsia="Calibri" w:cs="Calibri"/>
-          <w:b/>
-          <w:bCs/>
-        </w:rPr>
-        <w:t xml:space="preserve"> Display</w:t>
+        <w:t>Raspberry Pi 7’’ Touchscreen Display</w:t>
       </w:r>
     </w:p>
     <w:p>
@@ -6115,7 +6048,6 @@
           <w:numId w:val="5"/>
         </w:numPr>
       </w:pPr>
-      <w:proofErr w:type="spellStart"/>
       <w:r>
         <w:rPr>
           <w:rFonts w:eastAsia="Calibri" w:cs="Calibri"/>
@@ -6124,7 +6056,6 @@
         </w:rPr>
         <w:t>Raspad</w:t>
       </w:r>
-      <w:proofErr w:type="spellEnd"/>
     </w:p>
     <w:p>
       <w:pPr>
@@ -6140,7 +6071,6 @@
         </w:rPr>
         <w:t xml:space="preserve">Le récepteur GPS BU-353 est produit par </w:t>
       </w:r>
-      <w:proofErr w:type="spellStart"/>
       <w:r>
         <w:rPr>
           <w:rFonts w:eastAsia="Calibri" w:cs="Calibri"/>
@@ -6149,7 +6079,6 @@
         </w:rPr>
         <w:t>Globalsat</w:t>
       </w:r>
-      <w:proofErr w:type="spellEnd"/>
       <w:r>
         <w:rPr>
           <w:rFonts w:eastAsia="Calibri" w:cs="Calibri"/>
@@ -6162,25 +6091,7 @@
           <w:b/>
           <w:bCs/>
         </w:rPr>
-        <w:t xml:space="preserve">GPS Tracker, récepteurs </w:t>
-      </w:r>
-      <w:proofErr w:type="spellStart"/>
-      <w:r>
-        <w:rPr>
-          <w:rFonts w:eastAsia="Calibri" w:cs="Calibri"/>
-          <w:b/>
-          <w:bCs/>
-        </w:rPr>
-        <w:t>Gps</w:t>
-      </w:r>
-      <w:proofErr w:type="spellEnd"/>
-      <w:r>
-        <w:rPr>
-          <w:rFonts w:eastAsia="Calibri" w:cs="Calibri"/>
-          <w:b/>
-          <w:bCs/>
-        </w:rPr>
-        <w:t>...</w:t>
+        <w:t>GPS Tracker, récepteurs Gps...</w:t>
       </w:r>
     </w:p>
     <w:p>
@@ -6189,23 +6100,13 @@
           <w:rFonts w:eastAsia="Calibri" w:cs="Calibri"/>
         </w:rPr>
       </w:pPr>
-      <w:proofErr w:type="spellStart"/>
       <w:r>
         <w:rPr>
           <w:rFonts w:eastAsia="Calibri" w:cs="Calibri"/>
           <w:b/>
           <w:bCs/>
         </w:rPr>
-        <w:t>Pixhawk</w:t>
-      </w:r>
-      <w:proofErr w:type="spellEnd"/>
-      <w:r>
-        <w:rPr>
-          <w:rFonts w:eastAsia="Calibri" w:cs="Calibri"/>
-          <w:b/>
-          <w:bCs/>
-        </w:rPr>
-        <w:t xml:space="preserve"> 2</w:t>
+        <w:t>Pixhawk 2</w:t>
       </w:r>
       <w:r>
         <w:rPr>
@@ -6337,23 +6238,13 @@
                 <w:color w:val="FF0000"/>
               </w:rPr>
             </w:pPr>
-            <w:proofErr w:type="spellStart"/>
             <w:r>
               <w:rPr>
                 <w:b/>
                 <w:bCs/>
                 <w:color w:val="FF0000"/>
               </w:rPr>
-              <w:t>Touchscreen</w:t>
-            </w:r>
-            <w:proofErr w:type="spellEnd"/>
-            <w:r>
-              <w:rPr>
-                <w:b/>
-                <w:bCs/>
-                <w:color w:val="FF0000"/>
-              </w:rPr>
-              <w:t xml:space="preserve"> Display</w:t>
+              <w:t>Touchscreen Display</w:t>
             </w:r>
           </w:p>
         </w:tc>
@@ -6371,7 +6262,6 @@
                 <w:color w:val="00B050"/>
               </w:rPr>
             </w:pPr>
-            <w:proofErr w:type="spellStart"/>
             <w:r>
               <w:rPr>
                 <w:b/>
@@ -6380,7 +6270,6 @@
               </w:rPr>
               <w:t>Raspad</w:t>
             </w:r>
-            <w:proofErr w:type="spellEnd"/>
           </w:p>
         </w:tc>
         <w:tc>
@@ -6471,23 +6360,13 @@
                 <w:color w:val="FF0000"/>
               </w:rPr>
             </w:pPr>
-            <w:proofErr w:type="spellStart"/>
             <w:r>
               <w:rPr>
                 <w:b/>
                 <w:bCs/>
                 <w:color w:val="FF0000"/>
               </w:rPr>
-              <w:t>Touchscreen</w:t>
-            </w:r>
-            <w:proofErr w:type="spellEnd"/>
-            <w:r>
-              <w:rPr>
-                <w:b/>
-                <w:bCs/>
-                <w:color w:val="FF0000"/>
-              </w:rPr>
-              <w:t xml:space="preserve"> Display</w:t>
+              <w:t>Touchscreen Display</w:t>
             </w:r>
           </w:p>
         </w:tc>
@@ -6557,23 +6436,13 @@
                 <w:color w:val="FF0000"/>
               </w:rPr>
             </w:pPr>
-            <w:proofErr w:type="spellStart"/>
             <w:r>
               <w:rPr>
                 <w:b/>
                 <w:bCs/>
                 <w:color w:val="FF0000"/>
               </w:rPr>
-              <w:t>Touchscreen</w:t>
-            </w:r>
-            <w:proofErr w:type="spellEnd"/>
-            <w:r>
-              <w:rPr>
-                <w:b/>
-                <w:bCs/>
-                <w:color w:val="FF0000"/>
-              </w:rPr>
-              <w:t xml:space="preserve"> Display</w:t>
+              <w:t>Touchscreen Display</w:t>
             </w:r>
           </w:p>
         </w:tc>
@@ -6743,23 +6612,13 @@
                 <w:color w:val="00B050"/>
               </w:rPr>
             </w:pPr>
-            <w:proofErr w:type="spellStart"/>
             <w:r>
               <w:rPr>
                 <w:b/>
                 <w:bCs/>
                 <w:color w:val="FF0000"/>
               </w:rPr>
-              <w:t>Touchscreen</w:t>
-            </w:r>
-            <w:proofErr w:type="spellEnd"/>
-            <w:r>
-              <w:rPr>
-                <w:b/>
-                <w:bCs/>
-                <w:color w:val="FF0000"/>
-              </w:rPr>
-              <w:t xml:space="preserve"> Display</w:t>
+              <w:t>Touchscreen Display</w:t>
             </w:r>
           </w:p>
         </w:tc>
@@ -6840,7 +6699,6 @@
                 <w:color w:val="FF0000"/>
               </w:rPr>
             </w:pPr>
-            <w:proofErr w:type="spellStart"/>
             <w:r>
               <w:rPr>
                 <w:b/>
@@ -6849,7 +6707,6 @@
               </w:rPr>
               <w:t>Raspad</w:t>
             </w:r>
-            <w:proofErr w:type="spellEnd"/>
           </w:p>
         </w:tc>
       </w:tr>
@@ -7014,23 +6871,13 @@
                 <w:color w:val="538135" w:themeColor="accent6" w:themeShade="BF"/>
               </w:rPr>
             </w:pPr>
-            <w:proofErr w:type="spellStart"/>
             <w:r>
               <w:rPr>
                 <w:b/>
                 <w:bCs/>
                 <w:color w:val="FF0000"/>
               </w:rPr>
-              <w:t>Touchscreen</w:t>
-            </w:r>
-            <w:proofErr w:type="spellEnd"/>
-            <w:r>
-              <w:rPr>
-                <w:b/>
-                <w:bCs/>
-                <w:color w:val="FF0000"/>
-              </w:rPr>
-              <w:t xml:space="preserve"> Display</w:t>
+              <w:t>Touchscreen Display</w:t>
             </w:r>
           </w:p>
         </w:tc>
@@ -7049,25 +6896,7 @@
           <w:b/>
           <w:bCs/>
         </w:rPr>
-        <w:t xml:space="preserve">Raspberry Pi 7’’ </w:t>
-      </w:r>
-      <w:proofErr w:type="spellStart"/>
-      <w:r>
-        <w:rPr>
-          <w:rFonts w:eastAsia="Calibri" w:cs="Calibri"/>
-          <w:b/>
-          <w:bCs/>
-        </w:rPr>
-        <w:t>Touchscreen</w:t>
-      </w:r>
-      <w:proofErr w:type="spellEnd"/>
-      <w:r>
-        <w:rPr>
-          <w:rFonts w:eastAsia="Calibri" w:cs="Calibri"/>
-          <w:b/>
-          <w:bCs/>
-        </w:rPr>
-        <w:t xml:space="preserve"> Display</w:t>
+        <w:t>Raspberry Pi 7’’ Touchscreen Display</w:t>
       </w:r>
       <w:r>
         <w:rPr>
@@ -7156,26 +6985,10 @@
     </w:p>
     <w:p>
       <w:r>
-        <w:t xml:space="preserve">Enfin la partie la plus importante </w:t>
-      </w:r>
-      <w:proofErr w:type="spellStart"/>
-      <w:r>
-        <w:t>a</w:t>
-      </w:r>
-      <w:proofErr w:type="spellEnd"/>
-      <w:r>
-        <w:t xml:space="preserve"> nos </w:t>
-      </w:r>
-      <w:proofErr w:type="gramStart"/>
-      <w:r>
-        <w:t xml:space="preserve">yeux </w:t>
-      </w:r>
-      <w:r>
-        <w:t>,</w:t>
-      </w:r>
-      <w:proofErr w:type="gramEnd"/>
-      <w:r>
-        <w:t xml:space="preserve"> nous devons choisir un langage de programmation dans lequel</w:t>
+        <w:t xml:space="preserve">Enfin la partie la plus importante a nos yeux </w:t>
+      </w:r>
+      <w:r>
+        <w:t>, nous devons choisir un langage de programmation dans lequel</w:t>
       </w:r>
     </w:p>
     <w:p>
@@ -7510,19 +7323,11 @@
                 <w:rFonts w:eastAsiaTheme="minorEastAsia"/>
               </w:rPr>
             </w:pPr>
-            <w:proofErr w:type="spellStart"/>
             <w:r>
               <w:rPr>
                 <w:rFonts w:eastAsia="Calibri" w:cs="Calibri"/>
               </w:rPr>
-              <w:t>Pré-compilé</w:t>
-            </w:r>
-            <w:proofErr w:type="spellEnd"/>
-            <w:r>
-              <w:rPr>
-                <w:rFonts w:eastAsia="Calibri" w:cs="Calibri"/>
-              </w:rPr>
-              <w:t xml:space="preserve"> avant exécution</w:t>
+              <w:t>Pré-compilé avant exécution</w:t>
             </w:r>
           </w:p>
         </w:tc>
@@ -7584,40 +7389,27 @@
                 <w:rFonts w:eastAsiaTheme="minorEastAsia"/>
               </w:rPr>
             </w:pPr>
-            <w:proofErr w:type="spellStart"/>
             <w:r>
               <w:rPr>
                 <w:rFonts w:eastAsiaTheme="minorEastAsia"/>
               </w:rPr>
-              <w:t>Language</w:t>
-            </w:r>
-            <w:proofErr w:type="spellEnd"/>
-            <w:r>
+              <w:t>Language Simplifié</w:t>
+            </w:r>
+          </w:p>
+        </w:tc>
+        <w:tc>
+          <w:tcPr>
+            <w:tcW w:w="2273" w:type="dxa"/>
+          </w:tcPr>
+          <w:p>
+            <w:pPr>
+              <w:jc w:val="center"/>
               <w:rPr>
                 <w:rFonts w:eastAsiaTheme="minorEastAsia"/>
               </w:rPr>
-              <w:t xml:space="preserve"> Simplifié</w:t>
-            </w:r>
-          </w:p>
-        </w:tc>
-        <w:tc>
-          <w:tcPr>
-            <w:tcW w:w="2273" w:type="dxa"/>
-          </w:tcPr>
-          <w:p>
-            <w:pPr>
-              <w:jc w:val="center"/>
-              <w:rPr>
-                <w:rFonts w:eastAsiaTheme="minorEastAsia"/>
-              </w:rPr>
-            </w:pPr>
-            <w:proofErr w:type="spellStart"/>
-            <w:r>
-              <w:t>Language</w:t>
-            </w:r>
-            <w:proofErr w:type="spellEnd"/>
-            <w:r>
-              <w:t xml:space="preserve"> traditionnel</w:t>
+            </w:pPr>
+            <w:r>
+              <w:t>Language traditionnel</w:t>
             </w:r>
           </w:p>
         </w:tc>
@@ -8920,29 +8712,13 @@
     <w:p>
       <w:bookmarkStart w:id="8" w:name="_Toc31097644"/>
       <w:r>
-        <w:t xml:space="preserve">Symfony est un </w:t>
-      </w:r>
-      <w:proofErr w:type="spellStart"/>
-      <w:r>
-        <w:t>framework</w:t>
-      </w:r>
-      <w:proofErr w:type="spellEnd"/>
-      <w:r>
-        <w:t xml:space="preserve"> français open source pour PHP</w:t>
+        <w:t>Symfony est un framework français open source pour PHP</w:t>
       </w:r>
       <w:r>
         <w:t xml:space="preserve">. </w:t>
       </w:r>
       <w:r>
-        <w:t xml:space="preserve">Les </w:t>
-      </w:r>
-      <w:proofErr w:type="spellStart"/>
-      <w:r>
-        <w:t>frameworks</w:t>
-      </w:r>
-      <w:proofErr w:type="spellEnd"/>
-      <w:r>
-        <w:t>, en général, permettent un gain de productivité mais pas seulement. Ils permettent d'avoir une bonne organisation du code et on sait qu'un code bien organisé est plus maintenable et évolutif.</w:t>
+        <w:t>Les frameworks, en général, permettent un gain de productivité mais pas seulement. Ils permettent d'avoir une bonne organisation du code et on sait qu'un code bien organisé est plus maintenable et évolutif.</w:t>
       </w:r>
       <w:r>
         <w:t xml:space="preserve"> </w:t>
@@ -8960,37 +8736,13 @@
         <w:t xml:space="preserve"> Il est considéré </w:t>
       </w:r>
       <w:r>
-        <w:t xml:space="preserve">comme un des </w:t>
-      </w:r>
-      <w:proofErr w:type="spellStart"/>
-      <w:r>
-        <w:t>framework</w:t>
-      </w:r>
-      <w:proofErr w:type="spellEnd"/>
-      <w:r>
-        <w:t xml:space="preserve"> PHP les plus puissants et les plus flexibles.</w:t>
+        <w:t>comme un des framework PHP les plus puissants et les plus flexibles.</w:t>
       </w:r>
       <w:r>
         <w:t xml:space="preserve"> </w:t>
       </w:r>
       <w:r>
-        <w:t xml:space="preserve">Un </w:t>
-      </w:r>
-      <w:proofErr w:type="gramStart"/>
-      <w:r>
-        <w:t>des principal inconvénients</w:t>
-      </w:r>
-      <w:proofErr w:type="gramEnd"/>
-      <w:r>
-        <w:t xml:space="preserve"> d'un </w:t>
-      </w:r>
-      <w:proofErr w:type="spellStart"/>
-      <w:r>
-        <w:t>framework</w:t>
-      </w:r>
-      <w:proofErr w:type="spellEnd"/>
-      <w:r>
-        <w:t xml:space="preserve"> est le temps d'apprentissage qui est bien plus élevé que pour un langage en lui-même.</w:t>
+        <w:t>Un des principal inconvénients d'un framework est le temps d'apprentissage qui est bien plus élevé que pour un langage en lui-même.</w:t>
       </w:r>
       <w:r>
         <w:t xml:space="preserve"> </w:t>
@@ -9074,15 +8826,7 @@
     </w:p>
     <w:p>
       <w:r>
-        <w:t>L'implémentation dans le projet Doctrine de ce Data Mapper s'appelle l'</w:t>
-      </w:r>
-      <w:proofErr w:type="spellStart"/>
-      <w:r>
-        <w:t>Entity</w:t>
-      </w:r>
-      <w:proofErr w:type="spellEnd"/>
-      <w:r>
-        <w:t xml:space="preserve"> Manager, les entités ne sont que de simples objets PHP mappés.</w:t>
+        <w:t>L'implémentation dans le projet Doctrine de ce Data Mapper s'appelle l'Entity Manager, les entités ne sont que de simples objets PHP mappés.</w:t>
       </w:r>
     </w:p>
     <w:p>
@@ -9243,14 +8987,27 @@
       <w:r>
         <w:t xml:space="preserve">Figure </w:t>
       </w:r>
-      <w:fldSimple w:instr=" SEQ Figure \* ARABIC ">
-        <w:r>
-          <w:rPr>
-            <w:noProof/>
-          </w:rPr>
-          <w:t>1</w:t>
-        </w:r>
-      </w:fldSimple>
+      <w:r>
+        <w:fldChar w:fldCharType="begin"/>
+      </w:r>
+      <w:r>
+        <w:instrText xml:space="preserve"> SEQ Figure \* ARABIC </w:instrText>
+      </w:r>
+      <w:r>
+        <w:fldChar w:fldCharType="separate"/>
+      </w:r>
+      <w:r>
+        <w:rPr>
+          <w:noProof/>
+        </w:rPr>
+        <w:t>1</w:t>
+      </w:r>
+      <w:r>
+        <w:rPr>
+          <w:noProof/>
+        </w:rPr>
+        <w:fldChar w:fldCharType="end"/>
+      </w:r>
       <w:r>
         <w:t xml:space="preserve"> Diagramme de cas d'utilisation du projet</w:t>
       </w:r>
@@ -9283,6 +9040,9 @@
       </w:r>
     </w:p>
     <w:p>
+      <w:pPr>
+        <w:keepNext/>
+      </w:pPr>
       <w:r>
         <w:rPr>
           <w:noProof/>
@@ -9332,23 +9092,145 @@
       </w:r>
     </w:p>
     <w:p>
-      <w:r>
-        <w:t xml:space="preserve">Voici le </w:t>
-      </w:r>
-      <w:r>
-        <w:t>deuxième</w:t>
-      </w:r>
-      <w:r>
-        <w:t xml:space="preserve"> diagramme </w:t>
-      </w:r>
-      <w:r>
-        <w:t>Synchronisation</w:t>
-      </w:r>
-      <w:r>
-        <w:t xml:space="preserve"> des données Température et GPS de la Raspberry de livraison :</w:t>
+      <w:pPr>
+        <w:pStyle w:val="Lgende"/>
+      </w:pPr>
+      <w:r>
+        <w:t xml:space="preserve">Figure </w:t>
+      </w:r>
+      <w:fldSimple w:instr=" SEQ Figure \* ARABIC ">
+        <w:r>
+          <w:rPr>
+            <w:noProof/>
+          </w:rPr>
+          <w:t>2</w:t>
+        </w:r>
+      </w:fldSimple>
+      <w:r>
+        <w:t xml:space="preserve"> Diagramme de séquence pour l’acquisition</w:t>
       </w:r>
     </w:p>
     <w:p>
+      <w:r>
+        <w:t>Voici le deuxième diagramme Synchronisation des données Température et GPS de la Raspberry de livraison :</w:t>
+      </w:r>
+    </w:p>
+    <w:p>
+      <w:r>
+        <w:rPr>
+          <w:noProof/>
+        </w:rPr>
+        <mc:AlternateContent>
+          <mc:Choice Requires="wps">
+            <w:drawing>
+              <wp:anchor distT="0" distB="0" distL="114300" distR="114300" simplePos="0" relativeHeight="251665408" behindDoc="0" locked="0" layoutInCell="1" allowOverlap="1" wp14:anchorId="7AED4ED7" wp14:editId="4938150D">
+                <wp:simplePos x="0" y="0"/>
+                <wp:positionH relativeFrom="column">
+                  <wp:posOffset>137795</wp:posOffset>
+                </wp:positionH>
+                <wp:positionV relativeFrom="paragraph">
+                  <wp:posOffset>4127500</wp:posOffset>
+                </wp:positionV>
+                <wp:extent cx="4981575" cy="635"/>
+                <wp:effectExtent l="0" t="0" r="0" b="0"/>
+                <wp:wrapNone/>
+                <wp:docPr id="8" name="Zone de texte 8"/>
+                <wp:cNvGraphicFramePr/>
+                <a:graphic xmlns:a="http://schemas.openxmlformats.org/drawingml/2006/main">
+                  <a:graphicData uri="http://schemas.microsoft.com/office/word/2010/wordprocessingShape">
+                    <wps:wsp>
+                      <wps:cNvSpPr txBox="1"/>
+                      <wps:spPr>
+                        <a:xfrm>
+                          <a:off x="0" y="0"/>
+                          <a:ext cx="4981575" cy="635"/>
+                        </a:xfrm>
+                        <a:prstGeom prst="rect">
+                          <a:avLst/>
+                        </a:prstGeom>
+                        <a:solidFill>
+                          <a:prstClr val="white"/>
+                        </a:solidFill>
+                        <a:ln>
+                          <a:noFill/>
+                        </a:ln>
+                      </wps:spPr>
+                      <wps:txbx>
+                        <w:txbxContent>
+                          <w:p>
+                            <w:pPr>
+                              <w:pStyle w:val="Lgende"/>
+                              <w:rPr>
+                                <w:noProof/>
+                                <w:color w:val="767171" w:themeColor="background2" w:themeShade="80"/>
+                                <w:sz w:val="24"/>
+                              </w:rPr>
+                            </w:pPr>
+                            <w:r>
+                              <w:t xml:space="preserve">Figure </w:t>
+                            </w:r>
+                            <w:fldSimple w:instr=" SEQ Figure \* ARABIC ">
+                              <w:r>
+                                <w:rPr>
+                                  <w:noProof/>
+                                </w:rPr>
+                                <w:t>3</w:t>
+                              </w:r>
+                            </w:fldSimple>
+                            <w:r>
+                              <w:t xml:space="preserve"> Diagramme de séquence pour la synchronisation</w:t>
+                            </w:r>
+                          </w:p>
+                        </w:txbxContent>
+                      </wps:txbx>
+                      <wps:bodyPr rot="0" spcFirstLastPara="0" vertOverflow="overflow" horzOverflow="overflow" vert="horz" wrap="square" lIns="0" tIns="0" rIns="0" bIns="0" numCol="1" spcCol="0" rtlCol="0" fromWordArt="0" anchor="t" anchorCtr="0" forceAA="0" compatLnSpc="1">
+                        <a:prstTxWarp prst="textNoShape">
+                          <a:avLst/>
+                        </a:prstTxWarp>
+                        <a:spAutoFit/>
+                      </wps:bodyPr>
+                    </wps:wsp>
+                  </a:graphicData>
+                </a:graphic>
+              </wp:anchor>
+            </w:drawing>
+          </mc:Choice>
+          <mc:Fallback>
+            <w:pict>
+              <v:shape w14:anchorId="7AED4ED7" id="Zone de texte 8" o:spid="_x0000_s1029" type="#_x0000_t202" style="position:absolute;left:0;text-align:left;margin-left:10.85pt;margin-top:325pt;width:392.25pt;height:.05pt;z-index:251665408;visibility:visible;mso-wrap-style:square;mso-wrap-distance-left:9pt;mso-wrap-distance-top:0;mso-wrap-distance-right:9pt;mso-wrap-distance-bottom:0;mso-position-horizontal:absolute;mso-position-horizontal-relative:text;mso-position-vertical:absolute;mso-position-vertical-relative:text;v-text-anchor:top" o:gfxdata="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" stroked="f">
+                <v:textbox style="mso-fit-shape-to-text:t" inset="0,0,0,0">
+                  <w:txbxContent>
+                    <w:p>
+                      <w:pPr>
+                        <w:pStyle w:val="Lgende"/>
+                        <w:rPr>
+                          <w:noProof/>
+                          <w:color w:val="767171" w:themeColor="background2" w:themeShade="80"/>
+                          <w:sz w:val="24"/>
+                        </w:rPr>
+                      </w:pPr>
+                      <w:r>
+                        <w:t xml:space="preserve">Figure </w:t>
+                      </w:r>
+                      <w:fldSimple w:instr=" SEQ Figure \* ARABIC ">
+                        <w:r>
+                          <w:rPr>
+                            <w:noProof/>
+                          </w:rPr>
+                          <w:t>3</w:t>
+                        </w:r>
+                      </w:fldSimple>
+                      <w:r>
+                        <w:t xml:space="preserve"> Diagramme de séquence pour la synchronisation</w:t>
+                      </w:r>
+                    </w:p>
+                  </w:txbxContent>
+                </v:textbox>
+              </v:shape>
+            </w:pict>
+          </mc:Fallback>
+        </mc:AlternateContent>
+      </w:r>
       <w:r>
         <w:rPr>
           <w:noProof/>
@@ -9411,12 +9293,158 @@
       </w:r>
     </w:p>
     <w:p>
+      <w:pPr>
+        <w:spacing w:before="0" w:line="259" w:lineRule="auto"/>
+        <w:jc w:val="left"/>
+      </w:pPr>
+      <w:r>
+        <w:br w:type="page"/>
+      </w:r>
+    </w:p>
+    <w:p>
+      <w:pPr>
+        <w:pStyle w:val="Titre2"/>
+      </w:pPr>
+      <w:r>
+        <w:lastRenderedPageBreak/>
+        <w:t>2.3 – La base de données sur MariaDB</w:t>
+      </w:r>
+    </w:p>
+    <w:p>
+      <w:r>
+        <w:t xml:space="preserve">La base de données permettra de stocker les informations des différentes Raspberry. Elle possèdera trois colonnes, l’une se nommera « ChambreFroide », l’une « Livraison » et la dernière sera « users ». Les deux premières colonnes </w:t>
+      </w:r>
+      <w:r>
+        <w:t>récupèreront</w:t>
+      </w:r>
+      <w:r>
+        <w:t xml:space="preserve"> les informations du capteur de température lié </w:t>
+      </w:r>
+      <w:r>
+        <w:t xml:space="preserve">à sa Raspberry. La particularité du deuxième est qu’il récupèrera en plus les informations de longitude et de latitude du capteur GPS lié à sa Raspberry. La dernière colonne permettra à la gérante du site de pouvoir consulter des informations, classées « confidentiel ». Il y aura donc le statut « admin » et le statut « user ». </w:t>
+      </w:r>
+      <w:r>
+        <w:t xml:space="preserve">Un mail devra être adresser à la gérante, donc il faudra qu’elle renseigne son adresse mail dans la colonne adéquate. </w:t>
+      </w:r>
+    </w:p>
+    <w:p>
+      <w:pPr>
+        <w:keepNext/>
+      </w:pPr>
+      <w:r>
+        <w:rPr>
+          <w:noProof/>
+        </w:rPr>
+        <w:drawing>
+          <wp:inline distT="0" distB="0" distL="0" distR="0" wp14:anchorId="784B2973" wp14:editId="2653745C">
+            <wp:extent cx="5759450" cy="1925955"/>
+            <wp:effectExtent l="0" t="0" r="0" b="0"/>
+            <wp:docPr id="6" name="Image 6"/>
+            <wp:cNvGraphicFramePr>
+              <a:graphicFrameLocks xmlns:a="http://schemas.openxmlformats.org/drawingml/2006/main" noChangeAspect="1"/>
+            </wp:cNvGraphicFramePr>
+            <a:graphic xmlns:a="http://schemas.openxmlformats.org/drawingml/2006/main">
+              <a:graphicData uri="http://schemas.openxmlformats.org/drawingml/2006/picture">
+                <pic:pic xmlns:pic="http://schemas.openxmlformats.org/drawingml/2006/picture">
+                  <pic:nvPicPr>
+                    <pic:cNvPr id="1" name=""/>
+                    <pic:cNvPicPr/>
+                  </pic:nvPicPr>
+                  <pic:blipFill>
+                    <a:blip r:embed="rId15">
+                      <a:extLst>
+                        <a:ext uri="{BEBA8EAE-BF5A-486C-A8C5-ECC9F3942E4B}">
+                          <a14:imgProps xmlns:a14="http://schemas.microsoft.com/office/drawing/2010/main">
+                            <a14:imgLayer r:embed="rId16">
+                              <a14:imgEffect>
+                                <a14:backgroundRemoval t="9780" b="94866" l="2944" r="98774">
+                                  <a14:foregroundMark x1="21750" y1="27384" x2="6296" y2="24450"/>
+                                  <a14:foregroundMark x1="17661" y1="36919" x2="19379" y2="66015"/>
+                                  <a14:foregroundMark x1="19379" y1="66015" x2="19297" y2="67482"/>
+                                  <a14:foregroundMark x1="6214" y1="68704" x2="3107" y2="40342"/>
+                                  <a14:foregroundMark x1="7114" y1="29340" x2="15781" y2="29829"/>
+                                  <a14:foregroundMark x1="40065" y1="17359" x2="40965" y2="50611"/>
+                                  <a14:foregroundMark x1="47097" y1="17359" x2="48978" y2="42787"/>
+                                  <a14:foregroundMark x1="75061" y1="27139" x2="75061" y2="27139"/>
+                                  <a14:foregroundMark x1="81030" y1="25183" x2="81684" y2="50367"/>
+                                  <a14:foregroundMark x1="81684" y1="50367" x2="81684" y2="50367"/>
+                                  <a14:foregroundMark x1="84056" y1="25917" x2="84464" y2="48900"/>
+                                  <a14:foregroundMark x1="88062" y1="29340" x2="89207" y2="60636"/>
+                                  <a14:foregroundMark x1="89207" y1="60636" x2="89207" y2="60636"/>
+                                  <a14:foregroundMark x1="90106" y1="23961" x2="92232" y2="55501"/>
+                                  <a14:foregroundMark x1="69419" y1="8068" x2="95993" y2="14670"/>
+                                  <a14:foregroundMark x1="95993" y1="14670" x2="95748" y2="72616"/>
+                                  <a14:foregroundMark x1="95748" y1="72616" x2="91742" y2="95110"/>
+                                  <a14:foregroundMark x1="91742" y1="95110" x2="69665" y2="91443"/>
+                                  <a14:foregroundMark x1="97956" y1="11491" x2="98119" y2="47433"/>
+                                  <a14:foregroundMark x1="97383" y1="10513" x2="97220" y2="37653"/>
+                                  <a14:foregroundMark x1="98774" y1="10269" x2="96975" y2="29095"/>
+                                  <a14:foregroundMark x1="33933" y1="13447" x2="55519" y2="12958"/>
+                                  <a14:foregroundMark x1="55519" y1="12958" x2="55625" y2="12958"/>
+                                  <a14:foregroundMark x1="97547" y1="15159" x2="97383" y2="79951"/>
+                                  <a14:foregroundMark x1="98283" y1="83130" x2="98446" y2="11736"/>
+                                  <a14:foregroundMark x1="98446" y1="15159" x2="98283" y2="86308"/>
+                                  <a14:foregroundMark x1="98283" y1="85330" x2="98038" y2="40098"/>
+                                  <a14:backgroundMark x1="99825" y1="20572" x2="99918" y2="23716"/>
+                                  <a14:backgroundMark x1="99918" y1="24939" x2="99918" y2="96822"/>
+                                  <a14:backgroundMark x1="57563" y1="8313" x2="58054" y2="16381"/>
+                                  <a14:backgroundMark x1="57236" y1="14914" x2="57236" y2="7090"/>
+                                  <a14:backgroundMark x1="56827" y1="9780" x2="57563" y2="20538"/>
+                                </a14:backgroundRemoval>
+                              </a14:imgEffect>
+                            </a14:imgLayer>
+                          </a14:imgProps>
+                        </a:ext>
+                      </a:extLst>
+                    </a:blip>
+                    <a:stretch>
+                      <a:fillRect/>
+                    </a:stretch>
+                  </pic:blipFill>
+                  <pic:spPr>
+                    <a:xfrm>
+                      <a:off x="0" y="0"/>
+                      <a:ext cx="5759450" cy="1925955"/>
+                    </a:xfrm>
+                    <a:prstGeom prst="rect">
+                      <a:avLst/>
+                    </a:prstGeom>
+                  </pic:spPr>
+                </pic:pic>
+              </a:graphicData>
+            </a:graphic>
+          </wp:inline>
+        </w:drawing>
+      </w:r>
+    </w:p>
+    <w:p>
+      <w:pPr>
+        <w:pStyle w:val="Lgende"/>
+      </w:pPr>
+      <w:r>
+        <w:t xml:space="preserve">Figure </w:t>
+      </w:r>
+      <w:fldSimple w:instr=" SEQ Figure \* ARABIC ">
+        <w:r>
+          <w:rPr>
+            <w:noProof/>
+          </w:rPr>
+          <w:t>4</w:t>
+        </w:r>
+      </w:fldSimple>
+      <w:r>
+        <w:t xml:space="preserve"> Diagramme de</w:t>
+      </w:r>
+      <w:r>
+        <w:t xml:space="preserve"> la base de donnée</w:t>
+      </w:r>
       <w:bookmarkStart w:id="11" w:name="_GoBack"/>
       <w:bookmarkEnd w:id="11"/>
     </w:p>
+    <w:p/>
     <w:sectPr>
-      <w:headerReference w:type="default" r:id="rId15"/>
-      <w:footerReference w:type="default" r:id="rId16"/>
+      <w:headerReference w:type="default" r:id="rId17"/>
+      <w:footerReference w:type="default" r:id="rId18"/>
       <w:pgSz w:w="11906" w:h="16838"/>
       <w:pgMar w:top="1418" w:right="1418" w:bottom="1418" w:left="1418" w:header="709" w:footer="709" w:gutter="0"/>
       <w:pgNumType w:start="0"/>
@@ -9466,27 +9494,14 @@
     <w:pPr>
       <w:pStyle w:val="Pieddepage"/>
     </w:pPr>
-    <w:r>
-      <w:fldChar w:fldCharType="begin"/>
-    </w:r>
-    <w:r>
-      <w:instrText xml:space="preserve"> DATE   \* MERGEFORMAT </w:instrText>
-    </w:r>
-    <w:r>
-      <w:fldChar w:fldCharType="separate"/>
-    </w:r>
-    <w:r>
-      <w:rPr>
-        <w:noProof/>
-      </w:rPr>
-      <w:t>11/02/2020</w:t>
-    </w:r>
-    <w:r>
-      <w:rPr>
-        <w:noProof/>
-      </w:rPr>
-      <w:fldChar w:fldCharType="end"/>
-    </w:r>
+    <w:fldSimple w:instr=" DATE   \* MERGEFORMAT ">
+      <w:r>
+        <w:rPr>
+          <w:noProof/>
+        </w:rPr>
+        <w:t>11/02/2020</w:t>
+      </w:r>
+    </w:fldSimple>
     <w:r>
       <w:ptab w:relativeTo="margin" w:alignment="center" w:leader="none"/>
     </w:r>
@@ -9520,14 +9535,27 @@
     <w:r>
       <w:t>/</w:t>
     </w:r>
-    <w:fldSimple w:instr=" NUMPAGES  \* Arabic  \* MERGEFORMAT ">
-      <w:r>
-        <w:rPr>
-          <w:noProof/>
-        </w:rPr>
-        <w:t>1</w:t>
-      </w:r>
-    </w:fldSimple>
+    <w:r>
+      <w:fldChar w:fldCharType="begin"/>
+    </w:r>
+    <w:r>
+      <w:instrText xml:space="preserve"> NUMPAGES  \* Arabic  \* MERGEFORMAT </w:instrText>
+    </w:r>
+    <w:r>
+      <w:fldChar w:fldCharType="separate"/>
+    </w:r>
+    <w:r>
+      <w:rPr>
+        <w:noProof/>
+      </w:rPr>
+      <w:t>1</w:t>
+    </w:r>
+    <w:r>
+      <w:rPr>
+        <w:noProof/>
+      </w:rPr>
+      <w:fldChar w:fldCharType="end"/>
+    </w:r>
   </w:p>
 </w:ftr>
 </file>
@@ -12465,14 +12493,14 @@
     <w:uiPriority w:val="35"/>
     <w:unhideWhenUsed/>
     <w:qFormat/>
-    <w:rsid w:val="00D23F12"/>
+    <w:rsid w:val="00AC53E0"/>
     <w:pPr>
       <w:spacing w:before="0" w:after="200"/>
     </w:pPr>
     <w:rPr>
       <w:i/>
       <w:iCs/>
-      <w:color w:val="44546A" w:themeColor="text2"/>
+      <w:color w:val="A30233"/>
       <w:sz w:val="18"/>
       <w:szCs w:val="18"/>
     </w:rPr>
@@ -12869,15 +12897,6 @@
 </file>
 
 <file path=customXml/item2.xml><?xml version="1.0" encoding="utf-8"?>
-<?mso-contentType ?>
-<FormTemplates xmlns="http://schemas.microsoft.com/sharepoint/v3/contenttype/forms">
-  <Display>DocumentLibraryForm</Display>
-  <Edit>DocumentLibraryForm</Edit>
-  <New>DocumentLibraryForm</New>
-</FormTemplates>
-</file>
-
-<file path=customXml/item3.xml><?xml version="1.0" encoding="utf-8"?>
 <ct:contentTypeSchema xmlns:ct="http://schemas.microsoft.com/office/2006/metadata/contentType" xmlns:ma="http://schemas.microsoft.com/office/2006/metadata/properties/metaAttributes" ct:_="" ma:_="" ma:contentTypeName="Document" ma:contentTypeID="0x01010049B64C029DFC7146B92EC8B13441A387" ma:contentTypeVersion="5" ma:contentTypeDescription="Crée un document." ma:contentTypeScope="" ma:versionID="b67437bec75b7a5539e1be515d80bf83">
   <xsd:schema xmlns:xsd="http://www.w3.org/2001/XMLSchema" xmlns:xs="http://www.w3.org/2001/XMLSchema" xmlns:p="http://schemas.microsoft.com/office/2006/metadata/properties" xmlns:ns3="bb49ec10-4b83-46f3-966c-a960cdd8b7eb" xmlns:ns4="d8cf3dac-1a13-45cb-8a21-e6db2b4bdd1c" targetNamespace="http://schemas.microsoft.com/office/2006/metadata/properties" ma:root="true" ma:fieldsID="f24b8158d973d68ee6a57e50fb7345fd" ns3:_="" ns4:_="">
     <xsd:import namespace="bb49ec10-4b83-46f3-966c-a960cdd8b7eb"/>
@@ -13048,6 +13067,15 @@
 </ct:contentTypeSchema>
 </file>
 
+<file path=customXml/item3.xml><?xml version="1.0" encoding="utf-8"?>
+<?mso-contentType ?>
+<FormTemplates xmlns="http://schemas.microsoft.com/sharepoint/v3/contenttype/forms">
+  <Display>DocumentLibraryForm</Display>
+  <Edit>DocumentLibraryForm</Edit>
+  <New>DocumentLibraryForm</New>
+</FormTemplates>
+</file>
+
 <file path=customXml/item4.xml><?xml version="1.0" encoding="utf-8"?>
 <p:properties xmlns:p="http://schemas.microsoft.com/office/2006/metadata/properties" xmlns:xsi="http://www.w3.org/2001/XMLSchema-instance" xmlns:pc="http://schemas.microsoft.com/office/infopath/2007/PartnerControls">
   <documentManagement/>
@@ -13067,14 +13095,6 @@
 </file>
 
 <file path=customXml/itemProps2.xml><?xml version="1.0" encoding="utf-8"?>
-<ds:datastoreItem xmlns:ds="http://schemas.openxmlformats.org/officeDocument/2006/customXml" ds:itemID="{D2E39440-A5CF-401A-B280-A932E0B682AF}">
-  <ds:schemaRefs>
-    <ds:schemaRef ds:uri="http://schemas.microsoft.com/sharepoint/v3/contenttype/forms"/>
-  </ds:schemaRefs>
-</ds:datastoreItem>
-</file>
-
-<file path=customXml/itemProps3.xml><?xml version="1.0" encoding="utf-8"?>
 <ds:datastoreItem xmlns:ds="http://schemas.openxmlformats.org/officeDocument/2006/customXml" ds:itemID="{FB96B99A-CE45-4F48-BEEC-341543621315}">
   <ds:schemaRefs>
     <ds:schemaRef ds:uri="http://schemas.microsoft.com/office/2006/metadata/contentType"/>
@@ -13093,6 +13113,14 @@
 </ds:datastoreItem>
 </file>
 
+<file path=customXml/itemProps3.xml><?xml version="1.0" encoding="utf-8"?>
+<ds:datastoreItem xmlns:ds="http://schemas.openxmlformats.org/officeDocument/2006/customXml" ds:itemID="{D2E39440-A5CF-401A-B280-A932E0B682AF}">
+  <ds:schemaRefs>
+    <ds:schemaRef ds:uri="http://schemas.microsoft.com/sharepoint/v3/contenttype/forms"/>
+  </ds:schemaRefs>
+</ds:datastoreItem>
+</file>
+
 <file path=customXml/itemProps4.xml><?xml version="1.0" encoding="utf-8"?>
 <ds:datastoreItem xmlns:ds="http://schemas.openxmlformats.org/officeDocument/2006/customXml" ds:itemID="{00F5D373-BCAE-4EE5-8E93-308A6F9F3C7B}">
   <ds:schemaRefs>
@@ -13103,7 +13131,7 @@
 </file>
 
 <file path=customXml/itemProps5.xml><?xml version="1.0" encoding="utf-8"?>
-<ds:datastoreItem xmlns:ds="http://schemas.openxmlformats.org/officeDocument/2006/customXml" ds:itemID="{DAFF02DF-01DB-4A46-9CB8-9FA1DB816F8D}">
+<ds:datastoreItem xmlns:ds="http://schemas.openxmlformats.org/officeDocument/2006/customXml" ds:itemID="{15ED2337-45A4-4D73-9951-7D20920392D0}">
   <ds:schemaRefs>
     <ds:schemaRef ds:uri="http://schemas.openxmlformats.org/officeDocument/2006/bibliography"/>
   </ds:schemaRefs>

</xml_diff>

<commit_message>
Mise à jours :)
</commit_message>
<xml_diff>
--- a/Documents Word/Spécifications Techniques_02.docx
+++ b/Documents Word/Spécifications Techniques_02.docx
@@ -10,7 +10,6 @@
           <w:docPartUnique/>
         </w:docPartObj>
       </w:sdtPr>
-      <w:sdtEndPr/>
       <w:sdtContent>
         <w:p/>
         <w:p>
@@ -109,7 +108,6 @@
                                     <w:calendar w:val="gregorian"/>
                                   </w:date>
                                 </w:sdtPr>
-                                <w:sdtEndPr/>
                                 <w:sdtContent>
                                   <w:p>
                                     <w:pPr>
@@ -182,7 +180,6 @@
                               <w:calendar w:val="gregorian"/>
                             </w:date>
                           </w:sdtPr>
-                          <w:sdtEndPr/>
                           <w:sdtContent>
                             <w:p>
                               <w:pPr>
@@ -301,7 +298,6 @@
                                   <w:dataBinding w:prefixMappings="xmlns:ns0='http://purl.org/dc/elements/1.1/' xmlns:ns1='http://schemas.openxmlformats.org/package/2006/metadata/core-properties' " w:xpath="/ns1:coreProperties[1]/ns0:creator[1]" w:storeItemID="{6C3C8BC8-F283-45AE-878A-BAB7291924A1}"/>
                                   <w:text/>
                                 </w:sdtPr>
-                                <w:sdtEndPr/>
                                 <w:sdtContent>
                                   <w:p>
                                     <w:pPr>
@@ -351,7 +347,6 @@
                                     <w:dataBinding w:prefixMappings="xmlns:ns0='http://schemas.openxmlformats.org/officeDocument/2006/extended-properties' " w:xpath="/ns0:Properties[1]/ns0:Company[1]" w:storeItemID="{6668398D-A668-4E3E-A5EB-62B293D839F1}"/>
                                     <w:text/>
                                   </w:sdtPr>
-                                  <w:sdtEndPr/>
                                   <w:sdtContent>
                                     <w:r>
                                       <w:rPr>
@@ -389,7 +384,6 @@
                                     <w:dataBinding w:prefixMappings="xmlns:ns0='http://schemas.microsoft.com/office/2006/coverPageProps' " w:xpath="/ns0:CoverPageProperties[1]/ns0:CompanyAddress[1]" w:storeItemID="{55AF091B-3C7A-41E3-B477-F2FDAA23CFDA}"/>
                                     <w:text/>
                                   </w:sdtPr>
-                                  <w:sdtEndPr/>
                                   <w:sdtContent>
                                     <w:r>
                                       <w:rPr>
@@ -449,7 +443,6 @@
                             <w:dataBinding w:prefixMappings="xmlns:ns0='http://purl.org/dc/elements/1.1/' xmlns:ns1='http://schemas.openxmlformats.org/package/2006/metadata/core-properties' " w:xpath="/ns1:coreProperties[1]/ns0:creator[1]" w:storeItemID="{6C3C8BC8-F283-45AE-878A-BAB7291924A1}"/>
                             <w:text/>
                           </w:sdtPr>
-                          <w:sdtEndPr/>
                           <w:sdtContent>
                             <w:p>
                               <w:pPr>
@@ -499,7 +492,6 @@
                               <w:dataBinding w:prefixMappings="xmlns:ns0='http://schemas.openxmlformats.org/officeDocument/2006/extended-properties' " w:xpath="/ns0:Properties[1]/ns0:Company[1]" w:storeItemID="{6668398D-A668-4E3E-A5EB-62B293D839F1}"/>
                               <w:text/>
                             </w:sdtPr>
-                            <w:sdtEndPr/>
                             <w:sdtContent>
                               <w:r>
                                 <w:rPr>
@@ -537,7 +529,6 @@
                               <w:dataBinding w:prefixMappings="xmlns:ns0='http://schemas.microsoft.com/office/2006/coverPageProps' " w:xpath="/ns0:CoverPageProperties[1]/ns0:CompanyAddress[1]" w:storeItemID="{55AF091B-3C7A-41E3-B477-F2FDAA23CFDA}"/>
                               <w:text/>
                             </w:sdtPr>
-                            <w:sdtEndPr/>
                             <w:sdtContent>
                               <w:r>
                                 <w:rPr>
@@ -664,7 +655,6 @@
                                     <w:dataBinding w:prefixMappings="xmlns:ns0='http://purl.org/dc/elements/1.1/' xmlns:ns1='http://schemas.openxmlformats.org/package/2006/metadata/core-properties' " w:xpath="/ns1:coreProperties[1]/ns0:title[1]" w:storeItemID="{6C3C8BC8-F283-45AE-878A-BAB7291924A1}"/>
                                     <w:text w:multiLine="1"/>
                                   </w:sdtPr>
-                                  <w:sdtEndPr/>
                                   <w:sdtContent>
                                     <w:r>
                                       <w:rPr>
@@ -693,7 +683,6 @@
                                   <w:dataBinding w:prefixMappings="xmlns:ns0='http://purl.org/dc/elements/1.1/' xmlns:ns1='http://schemas.openxmlformats.org/package/2006/metadata/core-properties' " w:xpath="/ns1:coreProperties[1]/ns0:subject[1]" w:storeItemID="{6C3C8BC8-F283-45AE-878A-BAB7291924A1}"/>
                                   <w:text/>
                                 </w:sdtPr>
-                                <w:sdtEndPr/>
                                 <w:sdtContent>
                                   <w:p>
                                     <w:pPr>
@@ -769,7 +758,6 @@
                               <w:dataBinding w:prefixMappings="xmlns:ns0='http://purl.org/dc/elements/1.1/' xmlns:ns1='http://schemas.openxmlformats.org/package/2006/metadata/core-properties' " w:xpath="/ns1:coreProperties[1]/ns0:title[1]" w:storeItemID="{6C3C8BC8-F283-45AE-878A-BAB7291924A1}"/>
                               <w:text w:multiLine="1"/>
                             </w:sdtPr>
-                            <w:sdtEndPr/>
                             <w:sdtContent>
                               <w:r>
                                 <w:rPr>
@@ -798,7 +786,6 @@
                             <w:dataBinding w:prefixMappings="xmlns:ns0='http://purl.org/dc/elements/1.1/' xmlns:ns1='http://schemas.openxmlformats.org/package/2006/metadata/core-properties' " w:xpath="/ns1:coreProperties[1]/ns0:subject[1]" w:storeItemID="{6C3C8BC8-F283-45AE-878A-BAB7291924A1}"/>
                             <w:text/>
                           </w:sdtPr>
-                          <w:sdtEndPr/>
                           <w:sdtContent>
                             <w:p>
                               <w:pPr>
@@ -10626,27 +10613,14 @@
       <w:r>
         <w:t xml:space="preserve">Figure </w:t>
       </w:r>
-      <w:r>
-        <w:fldChar w:fldCharType="begin"/>
-      </w:r>
-      <w:r>
-        <w:instrText xml:space="preserve"> SEQ Figure \* ARABIC </w:instrText>
-      </w:r>
-      <w:r>
-        <w:fldChar w:fldCharType="separate"/>
-      </w:r>
-      <w:r>
-        <w:rPr>
-          <w:noProof/>
-        </w:rPr>
-        <w:t>1</w:t>
-      </w:r>
-      <w:r>
-        <w:rPr>
-          <w:noProof/>
-        </w:rPr>
-        <w:fldChar w:fldCharType="end"/>
-      </w:r>
+      <w:fldSimple w:instr=" SEQ Figure \* ARABIC ">
+        <w:r>
+          <w:rPr>
+            <w:noProof/>
+          </w:rPr>
+          <w:t>1</w:t>
+        </w:r>
+      </w:fldSimple>
       <w:r>
         <w:t xml:space="preserve"> Diagramme de cas d'utilisation du projet</w:t>
       </w:r>
@@ -10731,27 +10705,14 @@
       <w:r>
         <w:t xml:space="preserve">Figure </w:t>
       </w:r>
-      <w:r>
-        <w:fldChar w:fldCharType="begin"/>
-      </w:r>
-      <w:r>
-        <w:instrText xml:space="preserve"> SEQ Figure \* ARABIC </w:instrText>
-      </w:r>
-      <w:r>
-        <w:fldChar w:fldCharType="separate"/>
-      </w:r>
-      <w:r>
-        <w:rPr>
-          <w:noProof/>
-        </w:rPr>
-        <w:t>2</w:t>
-      </w:r>
-      <w:r>
-        <w:rPr>
-          <w:noProof/>
-        </w:rPr>
-        <w:fldChar w:fldCharType="end"/>
-      </w:r>
+      <w:fldSimple w:instr=" SEQ Figure \* ARABIC ">
+        <w:r>
+          <w:rPr>
+            <w:noProof/>
+          </w:rPr>
+          <w:t>2</w:t>
+        </w:r>
+      </w:fldSimple>
       <w:r>
         <w:t xml:space="preserve"> Diagramme de séquence pour l’acquisition</w:t>
       </w:r>
@@ -10831,27 +10792,14 @@
                             <w:r>
                               <w:t xml:space="preserve">Figure </w:t>
                             </w:r>
-                            <w:r>
-                              <w:fldChar w:fldCharType="begin"/>
-                            </w:r>
-                            <w:r>
-                              <w:instrText xml:space="preserve"> SEQ Figure \* ARABIC </w:instrText>
-                            </w:r>
-                            <w:r>
-                              <w:fldChar w:fldCharType="separate"/>
-                            </w:r>
-                            <w:r>
-                              <w:rPr>
-                                <w:noProof/>
-                              </w:rPr>
-                              <w:t>3</w:t>
-                            </w:r>
-                            <w:r>
-                              <w:rPr>
-                                <w:noProof/>
-                              </w:rPr>
-                              <w:fldChar w:fldCharType="end"/>
-                            </w:r>
+                            <w:fldSimple w:instr=" SEQ Figure \* ARABIC ">
+                              <w:r>
+                                <w:rPr>
+                                  <w:noProof/>
+                                </w:rPr>
+                                <w:t>3</w:t>
+                              </w:r>
+                            </w:fldSimple>
                             <w:r>
                               <w:t xml:space="preserve"> Diagramme de séquence pour la synchronisation</w:t>
                             </w:r>
@@ -10882,27 +10830,14 @@
                       <w:r>
                         <w:t xml:space="preserve">Figure </w:t>
                       </w:r>
-                      <w:r>
-                        <w:fldChar w:fldCharType="begin"/>
-                      </w:r>
-                      <w:r>
-                        <w:instrText xml:space="preserve"> SEQ Figure \* ARABIC </w:instrText>
-                      </w:r>
-                      <w:r>
-                        <w:fldChar w:fldCharType="separate"/>
-                      </w:r>
-                      <w:r>
-                        <w:rPr>
-                          <w:noProof/>
-                        </w:rPr>
-                        <w:t>3</w:t>
-                      </w:r>
-                      <w:r>
-                        <w:rPr>
-                          <w:noProof/>
-                        </w:rPr>
-                        <w:fldChar w:fldCharType="end"/>
-                      </w:r>
+                      <w:fldSimple w:instr=" SEQ Figure \* ARABIC ">
+                        <w:r>
+                          <w:rPr>
+                            <w:noProof/>
+                          </w:rPr>
+                          <w:t>3</w:t>
+                        </w:r>
+                      </w:fldSimple>
                       <w:r>
                         <w:t xml:space="preserve"> Diagramme de séquence pour la synchronisation</w:t>
                       </w:r>
@@ -11030,27 +10965,14 @@
       <w:r>
         <w:t xml:space="preserve">Figure </w:t>
       </w:r>
-      <w:r>
-        <w:fldChar w:fldCharType="begin"/>
-      </w:r>
-      <w:r>
-        <w:instrText xml:space="preserve"> SEQ Figure \* ARABIC </w:instrText>
-      </w:r>
-      <w:r>
-        <w:fldChar w:fldCharType="separate"/>
-      </w:r>
-      <w:r>
-        <w:rPr>
-          <w:noProof/>
-        </w:rPr>
-        <w:t>4</w:t>
-      </w:r>
-      <w:r>
-        <w:rPr>
-          <w:noProof/>
-        </w:rPr>
-        <w:fldChar w:fldCharType="end"/>
-      </w:r>
+      <w:fldSimple w:instr=" SEQ Figure \* ARABIC ">
+        <w:r>
+          <w:rPr>
+            <w:noProof/>
+          </w:rPr>
+          <w:t>4</w:t>
+        </w:r>
+      </w:fldSimple>
       <w:r>
         <w:t xml:space="preserve"> Diagramme de séquence pour la consultation des données</w:t>
       </w:r>
@@ -11115,27 +11037,14 @@
       <w:r>
         <w:t xml:space="preserve">Figure </w:t>
       </w:r>
-      <w:r>
-        <w:fldChar w:fldCharType="begin"/>
-      </w:r>
-      <w:r>
-        <w:instrText xml:space="preserve"> SEQ Figure \* ARABIC </w:instrText>
-      </w:r>
-      <w:r>
-        <w:fldChar w:fldCharType="separate"/>
-      </w:r>
-      <w:r>
-        <w:rPr>
-          <w:noProof/>
-        </w:rPr>
-        <w:t>5</w:t>
-      </w:r>
-      <w:r>
-        <w:rPr>
-          <w:noProof/>
-        </w:rPr>
-        <w:fldChar w:fldCharType="end"/>
-      </w:r>
+      <w:fldSimple w:instr=" SEQ Figure \* ARABIC ">
+        <w:r>
+          <w:rPr>
+            <w:noProof/>
+          </w:rPr>
+          <w:t>5</w:t>
+        </w:r>
+      </w:fldSimple>
       <w:r>
         <w:t xml:space="preserve"> Diagramme de séquence pour la chambre froide</w:t>
       </w:r>
@@ -11201,27 +11110,14 @@
       <w:r>
         <w:t xml:space="preserve">Figure </w:t>
       </w:r>
-      <w:r>
-        <w:fldChar w:fldCharType="begin"/>
-      </w:r>
-      <w:r>
-        <w:instrText xml:space="preserve"> SEQ Figure \* ARABIC </w:instrText>
-      </w:r>
-      <w:r>
-        <w:fldChar w:fldCharType="separate"/>
-      </w:r>
-      <w:r>
-        <w:rPr>
-          <w:noProof/>
-        </w:rPr>
-        <w:t>6</w:t>
-      </w:r>
-      <w:r>
-        <w:rPr>
-          <w:noProof/>
-        </w:rPr>
-        <w:fldChar w:fldCharType="end"/>
-      </w:r>
+      <w:fldSimple w:instr=" SEQ Figure \* ARABIC ">
+        <w:r>
+          <w:rPr>
+            <w:noProof/>
+          </w:rPr>
+          <w:t>6</w:t>
+        </w:r>
+      </w:fldSimple>
       <w:r>
         <w:rPr>
           <w:noProof/>
@@ -11287,8 +11183,6 @@
           </wp:inline>
         </w:drawing>
       </w:r>
-      <w:bookmarkStart w:id="22" w:name="_GoBack"/>
-      <w:bookmarkEnd w:id="22"/>
     </w:p>
     <w:p>
       <w:pPr>
@@ -11297,27 +11191,14 @@
       <w:r>
         <w:t xml:space="preserve">Figure </w:t>
       </w:r>
-      <w:r>
-        <w:fldChar w:fldCharType="begin"/>
-      </w:r>
-      <w:r>
-        <w:instrText xml:space="preserve"> SEQ Figure \* ARABIC </w:instrText>
-      </w:r>
-      <w:r>
-        <w:fldChar w:fldCharType="separate"/>
-      </w:r>
-      <w:r>
-        <w:rPr>
-          <w:noProof/>
-        </w:rPr>
-        <w:t>7</w:t>
-      </w:r>
-      <w:r>
-        <w:rPr>
-          <w:noProof/>
-        </w:rPr>
-        <w:fldChar w:fldCharType="end"/>
-      </w:r>
+      <w:fldSimple w:instr=" SEQ Figure \* ARABIC ">
+        <w:r>
+          <w:rPr>
+            <w:noProof/>
+          </w:rPr>
+          <w:t>7</w:t>
+        </w:r>
+      </w:fldSimple>
       <w:r>
         <w:t xml:space="preserve"> Diagramme de séquence pour alerter la gérante</w:t>
       </w:r>
@@ -11404,27 +11285,14 @@
                             <w:r>
                               <w:t xml:space="preserve">Figure </w:t>
                             </w:r>
-                            <w:r>
-                              <w:fldChar w:fldCharType="begin"/>
-                            </w:r>
-                            <w:r>
-                              <w:instrText xml:space="preserve"> SEQ Figure \* ARABIC </w:instrText>
-                            </w:r>
-                            <w:r>
-                              <w:fldChar w:fldCharType="separate"/>
-                            </w:r>
-                            <w:r>
-                              <w:rPr>
-                                <w:noProof/>
-                              </w:rPr>
-                              <w:t>8</w:t>
-                            </w:r>
-                            <w:r>
-                              <w:rPr>
-                                <w:noProof/>
-                              </w:rPr>
-                              <w:fldChar w:fldCharType="end"/>
-                            </w:r>
+                            <w:fldSimple w:instr=" SEQ Figure \* ARABIC ">
+                              <w:r>
+                                <w:rPr>
+                                  <w:noProof/>
+                                </w:rPr>
+                                <w:t>8</w:t>
+                              </w:r>
+                            </w:fldSimple>
                             <w:r>
                               <w:t xml:space="preserve"> Diagramme de classe pour la Raspberry de livraison</w:t>
                             </w:r>
@@ -11460,27 +11328,14 @@
                       <w:r>
                         <w:t xml:space="preserve">Figure </w:t>
                       </w:r>
-                      <w:r>
-                        <w:fldChar w:fldCharType="begin"/>
-                      </w:r>
-                      <w:r>
-                        <w:instrText xml:space="preserve"> SEQ Figure \* ARABIC </w:instrText>
-                      </w:r>
-                      <w:r>
-                        <w:fldChar w:fldCharType="separate"/>
-                      </w:r>
-                      <w:r>
-                        <w:rPr>
-                          <w:noProof/>
-                        </w:rPr>
-                        <w:t>8</w:t>
-                      </w:r>
-                      <w:r>
-                        <w:rPr>
-                          <w:noProof/>
-                        </w:rPr>
-                        <w:fldChar w:fldCharType="end"/>
-                      </w:r>
+                      <w:fldSimple w:instr=" SEQ Figure \* ARABIC ">
+                        <w:r>
+                          <w:rPr>
+                            <w:noProof/>
+                          </w:rPr>
+                          <w:t>8</w:t>
+                        </w:r>
+                      </w:fldSimple>
                       <w:r>
                         <w:t xml:space="preserve"> Diagramme de classe pour la Raspberry de livraison</w:t>
                       </w:r>
@@ -11623,27 +11478,14 @@
       <w:r>
         <w:t xml:space="preserve">Figure </w:t>
       </w:r>
-      <w:r>
-        <w:fldChar w:fldCharType="begin"/>
-      </w:r>
-      <w:r>
-        <w:instrText xml:space="preserve"> SEQ Figure \* ARABIC </w:instrText>
-      </w:r>
-      <w:r>
-        <w:fldChar w:fldCharType="separate"/>
-      </w:r>
-      <w:r>
-        <w:rPr>
-          <w:noProof/>
-        </w:rPr>
-        <w:t>9</w:t>
-      </w:r>
-      <w:r>
-        <w:rPr>
-          <w:noProof/>
-        </w:rPr>
-        <w:fldChar w:fldCharType="end"/>
-      </w:r>
+      <w:fldSimple w:instr=" SEQ Figure \* ARABIC ">
+        <w:r>
+          <w:rPr>
+            <w:noProof/>
+          </w:rPr>
+          <w:t>9</w:t>
+        </w:r>
+      </w:fldSimple>
       <w:r>
         <w:t>Diagramme de classe pour l'application Web</w:t>
       </w:r>
@@ -11771,27 +11613,14 @@
       <w:r>
         <w:t xml:space="preserve">Figure </w:t>
       </w:r>
-      <w:r>
-        <w:fldChar w:fldCharType="begin"/>
-      </w:r>
-      <w:r>
-        <w:instrText xml:space="preserve"> SEQ Figure \* ARABIC </w:instrText>
-      </w:r>
-      <w:r>
-        <w:fldChar w:fldCharType="separate"/>
-      </w:r>
-      <w:r>
-        <w:rPr>
-          <w:noProof/>
-        </w:rPr>
-        <w:t>10</w:t>
-      </w:r>
-      <w:r>
-        <w:rPr>
-          <w:noProof/>
-        </w:rPr>
-        <w:fldChar w:fldCharType="end"/>
-      </w:r>
+      <w:fldSimple w:instr=" SEQ Figure \* ARABIC ">
+        <w:r>
+          <w:rPr>
+            <w:noProof/>
+          </w:rPr>
+          <w:t>10</w:t>
+        </w:r>
+      </w:fldSimple>
       <w:r>
         <w:t xml:space="preserve"> Diagramme de</w:t>
       </w:r>
@@ -11806,73 +11635,76 @@
       <w:pPr>
         <w:pStyle w:val="Titre2"/>
       </w:pPr>
-      <w:bookmarkStart w:id="23" w:name="_Toc32571450"/>
+      <w:bookmarkStart w:id="22" w:name="_Toc32571450"/>
       <w:r>
         <w:t>Interface WEB</w:t>
       </w:r>
+      <w:bookmarkEnd w:id="22"/>
+    </w:p>
+    <w:p>
+      <w:r>
+        <w:t xml:space="preserve">Notre interface WEB permettra à la gérante de pouvoir visualiser les informations stockées dans la base de données. La gérante devra cependant se connecter avec </w:t>
+      </w:r>
+      <w:r>
+        <w:t>s</w:t>
+      </w:r>
+      <w:r>
+        <w:t xml:space="preserve">es identifiants afin d’accéder à ces informations. Le site aura une page « Suivie livraison », « Chambre Froide » et « Historique ». C’est ce même site qui enverra un </w:t>
+      </w:r>
+      <w:r>
+        <w:t>courriel</w:t>
+      </w:r>
+      <w:r>
+        <w:t xml:space="preserve"> à la gérante, si un incident concernant la </w:t>
+      </w:r>
+      <w:r>
+        <w:lastRenderedPageBreak/>
+        <w:t>conservation des aliments intervient.</w:t>
+      </w:r>
+      <w:r>
+        <w:t xml:space="preserve"> Vous trouverez les prototypes de ces pages en annexe.</w:t>
+      </w:r>
+    </w:p>
+    <w:p>
+      <w:pPr>
+        <w:pStyle w:val="Titre2"/>
+      </w:pPr>
+      <w:r>
+        <w:t>Charte graphique</w:t>
+      </w:r>
+    </w:p>
+    <w:p>
+      <w:pPr>
+        <w:ind w:left="360"/>
+      </w:pPr>
+      <w:r>
+        <w:t xml:space="preserve">Notre charte graphique </w:t>
+      </w:r>
+      <w:r>
+        <w:t>sera composée des deux couleurs de l’entreprise. Le rouge pourpre (</w:t>
+      </w:r>
+      <w:r>
+        <w:t>#a40233</w:t>
+      </w:r>
+      <w:r>
+        <w:t>) et le jaune (</w:t>
+      </w:r>
+      <w:r>
+        <w:t>#fbb021</w:t>
+      </w:r>
+      <w:r>
+        <w:t>). Ces couleurs seront les couleurs de notre site et du graphique nous permettant de voir la température de la chambre froide.</w:t>
+      </w:r>
+    </w:p>
+    <w:p>
+      <w:pPr>
+        <w:pStyle w:val="Titre2"/>
+      </w:pPr>
+      <w:bookmarkStart w:id="23" w:name="_Toc32571451"/>
+      <w:r>
+        <w:t>Partie Physique</w:t>
+      </w:r>
       <w:bookmarkEnd w:id="23"/>
-    </w:p>
-    <w:p>
-      <w:r>
-        <w:t xml:space="preserve">Notre interface WEB permettra à la gérante de pouvoir visualiser les informations stockées dans la base de données. La gérante devra cependant se connecter avec </w:t>
-      </w:r>
-      <w:r>
-        <w:t>s</w:t>
-      </w:r>
-      <w:r>
-        <w:t xml:space="preserve">es identifiants afin d’accéder à ces informations. Le site aura une page « Suivie livraison », « Chambre Froide » et « Historique ». C’est </w:t>
-      </w:r>
-      <w:r>
-        <w:lastRenderedPageBreak/>
-        <w:t xml:space="preserve">ce même site qui enverra un </w:t>
-      </w:r>
-      <w:r>
-        <w:t>courriel</w:t>
-      </w:r>
-      <w:r>
-        <w:t xml:space="preserve"> à la gérante, si un incident concernant la conservation des aliments intervient.</w:t>
-      </w:r>
-    </w:p>
-    <w:p>
-      <w:pPr>
-        <w:pStyle w:val="Titre2"/>
-      </w:pPr>
-      <w:r>
-        <w:t>Charte graphique</w:t>
-      </w:r>
-    </w:p>
-    <w:p>
-      <w:pPr>
-        <w:ind w:left="360"/>
-      </w:pPr>
-      <w:r>
-        <w:t xml:space="preserve">Notre charte graphique </w:t>
-      </w:r>
-      <w:r>
-        <w:t>sera composée des deux couleurs de l’entreprise. Le rouge pourpre (</w:t>
-      </w:r>
-      <w:r>
-        <w:t>#a40233</w:t>
-      </w:r>
-      <w:r>
-        <w:t>) et le jaune (</w:t>
-      </w:r>
-      <w:r>
-        <w:t>#fbb021</w:t>
-      </w:r>
-      <w:r>
-        <w:t>). Ces couleurs seront les couleurs de notre site et du graphique nous permettant de voir la température de la chambre froide.</w:t>
-      </w:r>
-    </w:p>
-    <w:p>
-      <w:pPr>
-        <w:pStyle w:val="Titre2"/>
-      </w:pPr>
-      <w:bookmarkStart w:id="24" w:name="_Toc32571451"/>
-      <w:r>
-        <w:t>Partie Physique</w:t>
-      </w:r>
-      <w:bookmarkEnd w:id="24"/>
       <w:r>
         <w:t xml:space="preserve"> </w:t>
       </w:r>
@@ -12141,27 +11973,14 @@
       <w:r>
         <w:t xml:space="preserve">Figure </w:t>
       </w:r>
-      <w:r>
-        <w:fldChar w:fldCharType="begin"/>
-      </w:r>
-      <w:r>
-        <w:instrText xml:space="preserve"> SEQ Figure \* ARABIC </w:instrText>
-      </w:r>
-      <w:r>
-        <w:fldChar w:fldCharType="separate"/>
-      </w:r>
-      <w:r>
-        <w:rPr>
-          <w:noProof/>
-        </w:rPr>
-        <w:t>11</w:t>
-      </w:r>
-      <w:r>
-        <w:rPr>
-          <w:noProof/>
-        </w:rPr>
-        <w:fldChar w:fldCharType="end"/>
-      </w:r>
+      <w:fldSimple w:instr=" SEQ Figure \* ARABIC ">
+        <w:r>
+          <w:rPr>
+            <w:noProof/>
+          </w:rPr>
+          <w:t>11</w:t>
+        </w:r>
+      </w:fldSimple>
       <w:r>
         <w:t>Diagramme de Gantt du projet SFL2</w:t>
       </w:r>
@@ -12176,10 +11995,10 @@
         </w:rPr>
         <w:lastRenderedPageBreak/>
         <w:drawing>
-          <wp:inline distT="0" distB="0" distL="0" distR="0" wp14:anchorId="5808875E" wp14:editId="40CC4E86">
-            <wp:extent cx="5610225" cy="5231219"/>
-            <wp:effectExtent l="0" t="0" r="0" b="7620"/>
-            <wp:docPr id="18" name="Image 18"/>
+          <wp:inline distT="0" distB="0" distL="0" distR="0" wp14:anchorId="63E2A089" wp14:editId="08358908">
+            <wp:extent cx="5467350" cy="5000625"/>
+            <wp:effectExtent l="0" t="0" r="0" b="9525"/>
+            <wp:docPr id="2" name="Image 2"/>
             <wp:cNvGraphicFramePr>
               <a:graphicFrameLocks xmlns:a="http://schemas.openxmlformats.org/drawingml/2006/main" noChangeAspect="1"/>
             </wp:cNvGraphicFramePr>
@@ -12190,19 +12009,195 @@
                     <pic:cNvPr id="1" name=""/>
                     <pic:cNvPicPr/>
                   </pic:nvPicPr>
+                  <pic:blipFill>
+                    <a:blip r:embed="rId24"/>
+                    <a:stretch>
+                      <a:fillRect/>
+                    </a:stretch>
+                  </pic:blipFill>
+                  <pic:spPr>
+                    <a:xfrm>
+                      <a:off x="0" y="0"/>
+                      <a:ext cx="5467350" cy="5000625"/>
+                    </a:xfrm>
+                    <a:prstGeom prst="rect">
+                      <a:avLst/>
+                    </a:prstGeom>
+                  </pic:spPr>
+                </pic:pic>
+              </a:graphicData>
+            </a:graphic>
+          </wp:inline>
+        </w:drawing>
+      </w:r>
+    </w:p>
+    <w:p>
+      <w:pPr>
+        <w:pStyle w:val="Lgende"/>
+        <w:rPr>
+          <w:noProof/>
+        </w:rPr>
+      </w:pPr>
+      <w:r>
+        <w:t xml:space="preserve">Figure </w:t>
+      </w:r>
+      <w:fldSimple w:instr=" SEQ Figure \* ARABIC ">
+        <w:r>
+          <w:rPr>
+            <w:noProof/>
+          </w:rPr>
+          <w:t>12</w:t>
+        </w:r>
+      </w:fldSimple>
+      <w:r>
+        <w:rPr>
+          <w:noProof/>
+        </w:rPr>
+        <w:t xml:space="preserve"> Tableau des tâches du projet SFL2</w:t>
+      </w:r>
+    </w:p>
+    <w:p>
+      <w:pPr>
+        <w:pStyle w:val="Titre2"/>
+      </w:pPr>
+      <w:r>
+        <w:lastRenderedPageBreak/>
+        <w:t>Prototypes de page WEB</w:t>
+      </w:r>
+    </w:p>
+    <w:p>
+      <w:pPr>
+        <w:keepNext/>
+      </w:pPr>
+      <w:r>
+        <w:rPr>
+          <w:noProof/>
+        </w:rPr>
+        <w:drawing>
+          <wp:inline distT="0" distB="0" distL="0" distR="0" wp14:anchorId="31C12D4C" wp14:editId="37C34324">
+            <wp:extent cx="5752465" cy="4295775"/>
+            <wp:effectExtent l="0" t="0" r="635" b="9525"/>
+            <wp:docPr id="13" name="Image 13"/>
+            <wp:cNvGraphicFramePr>
+              <a:graphicFrameLocks xmlns:a="http://schemas.openxmlformats.org/drawingml/2006/main" noChangeAspect="1"/>
+            </wp:cNvGraphicFramePr>
+            <a:graphic xmlns:a="http://schemas.openxmlformats.org/drawingml/2006/main">
+              <a:graphicData uri="http://schemas.openxmlformats.org/drawingml/2006/picture">
+                <pic:pic xmlns:pic="http://schemas.openxmlformats.org/drawingml/2006/picture">
+                  <pic:nvPicPr>
+                    <pic:cNvPr id="0" name="Picture 1"/>
+                    <pic:cNvPicPr>
+                      <a:picLocks noChangeAspect="1" noChangeArrowheads="1"/>
+                    </pic:cNvPicPr>
+                  </pic:nvPicPr>
+                  <pic:blipFill>
+                    <a:blip r:embed="rId25">
+                      <a:extLst>
+                        <a:ext uri="{28A0092B-C50C-407E-A947-70E740481C1C}">
+                          <a14:useLocalDpi xmlns:a14="http://schemas.microsoft.com/office/drawing/2010/main" val="0"/>
+                        </a:ext>
+                      </a:extLst>
+                    </a:blip>
+                    <a:srcRect/>
+                    <a:stretch>
+                      <a:fillRect/>
+                    </a:stretch>
+                  </pic:blipFill>
+                  <pic:spPr bwMode="auto">
+                    <a:xfrm>
+                      <a:off x="0" y="0"/>
+                      <a:ext cx="5752465" cy="4295775"/>
+                    </a:xfrm>
+                    <a:prstGeom prst="rect">
+                      <a:avLst/>
+                    </a:prstGeom>
+                    <a:noFill/>
+                    <a:ln>
+                      <a:noFill/>
+                    </a:ln>
+                  </pic:spPr>
+                </pic:pic>
+              </a:graphicData>
+            </a:graphic>
+          </wp:inline>
+        </w:drawing>
+      </w:r>
+    </w:p>
+    <w:p>
+      <w:pPr>
+        <w:pStyle w:val="Lgende"/>
+        <w:rPr>
+          <w:noProof/>
+        </w:rPr>
+      </w:pPr>
+      <w:r>
+        <w:t xml:space="preserve">Figure </w:t>
+      </w:r>
+      <w:fldSimple w:instr=" SEQ Figure \* ARABIC ">
+        <w:r>
+          <w:rPr>
+            <w:noProof/>
+          </w:rPr>
+          <w:t>13</w:t>
+        </w:r>
+      </w:fldSimple>
+      <w:r>
+        <w:rPr>
+          <w:noProof/>
+        </w:rPr>
+        <w:t xml:space="preserve"> Page d'acceuil du site Proxidej</w:t>
+      </w:r>
+    </w:p>
+    <w:p>
+      <w:r>
+        <w:t>La page de connexion sera une étape obligatoire pour accéder aux pages suivantes ci-dessous.</w:t>
+      </w:r>
+    </w:p>
+    <w:p>
+      <w:pPr>
+        <w:keepNext/>
+      </w:pPr>
+      <w:r>
+        <w:rPr>
+          <w:noProof/>
+        </w:rPr>
+        <w:drawing>
+          <wp:inline distT="0" distB="0" distL="0" distR="0" wp14:anchorId="5D30A680" wp14:editId="1E459D96">
+            <wp:extent cx="5454503" cy="2429719"/>
+            <wp:effectExtent l="0" t="0" r="0" b="8890"/>
+            <wp:docPr id="19" name="Image 19"/>
+            <wp:cNvGraphicFramePr>
+              <a:graphicFrameLocks xmlns:a="http://schemas.openxmlformats.org/drawingml/2006/main" noChangeAspect="1"/>
+            </wp:cNvGraphicFramePr>
+            <a:graphic xmlns:a="http://schemas.openxmlformats.org/drawingml/2006/main">
+              <a:graphicData uri="http://schemas.openxmlformats.org/drawingml/2006/picture">
+                <pic:pic xmlns:pic="http://schemas.openxmlformats.org/drawingml/2006/picture">
+                  <pic:nvPicPr>
+                    <pic:cNvPr id="0" name="Picture 2"/>
+                    <pic:cNvPicPr>
+                      <a:picLocks noChangeAspect="1" noChangeArrowheads="1"/>
+                    </pic:cNvPicPr>
+                  </pic:nvPicPr>
                   <pic:blipFill rotWithShape="1">
-                    <a:blip r:embed="rId24"/>
-                    <a:srcRect l="2585" b="5139"/>
+                    <a:blip r:embed="rId26">
+                      <a:extLst>
+                        <a:ext uri="{28A0092B-C50C-407E-A947-70E740481C1C}">
+                          <a14:useLocalDpi xmlns:a14="http://schemas.microsoft.com/office/drawing/2010/main" val="0"/>
+                        </a:ext>
+                      </a:extLst>
+                    </a:blip>
+                    <a:srcRect b="34512"/>
                     <a:stretch/>
                   </pic:blipFill>
                   <pic:spPr bwMode="auto">
                     <a:xfrm>
                       <a:off x="0" y="0"/>
-                      <a:ext cx="5610594" cy="5231563"/>
+                      <a:ext cx="5465118" cy="2434447"/>
                     </a:xfrm>
                     <a:prstGeom prst="rect">
                       <a:avLst/>
                     </a:prstGeom>
+                    <a:noFill/>
                     <a:ln>
                       <a:noFill/>
                     </a:ln>
@@ -12229,38 +12224,324 @@
       <w:r>
         <w:t xml:space="preserve">Figure </w:t>
       </w:r>
-      <w:r>
-        <w:fldChar w:fldCharType="begin"/>
-      </w:r>
-      <w:r>
-        <w:instrText xml:space="preserve"> SEQ Figure \* ARABIC </w:instrText>
-      </w:r>
-      <w:r>
-        <w:fldChar w:fldCharType="separate"/>
-      </w:r>
+      <w:fldSimple w:instr=" SEQ Figure \* ARABIC ">
+        <w:r>
+          <w:rPr>
+            <w:noProof/>
+          </w:rPr>
+          <w:t>14</w:t>
+        </w:r>
+      </w:fldSimple>
       <w:r>
         <w:rPr>
           <w:noProof/>
         </w:rPr>
-        <w:t>12</w:t>
-      </w:r>
+        <w:t xml:space="preserve"> Page de connexion</w:t>
+      </w:r>
+    </w:p>
+    <w:p>
+      <w:r>
+        <w:t>La page de livraison possède une map. Nous avons un overlay en haut à droite qui nous permet de choisir d’afficher ou non, les points et le trajet d’une livraison. Les trajets sont triés selon les jours.</w:t>
+      </w:r>
+    </w:p>
+    <w:p>
+      <w:pPr>
+        <w:keepNext/>
+        <w:spacing w:before="0" w:line="259" w:lineRule="auto"/>
+        <w:jc w:val="left"/>
+      </w:pPr>
       <w:r>
         <w:rPr>
           <w:noProof/>
         </w:rPr>
-        <w:fldChar w:fldCharType="end"/>
-      </w:r>
-      <w:r>
+        <w:lastRenderedPageBreak/>
+        <w:drawing>
+          <wp:inline distT="0" distB="0" distL="0" distR="0" wp14:anchorId="5EA38DB7" wp14:editId="6EB26F6B">
+            <wp:extent cx="5752465" cy="5135245"/>
+            <wp:effectExtent l="0" t="0" r="635" b="8255"/>
+            <wp:docPr id="26" name="Image 26"/>
+            <wp:cNvGraphicFramePr>
+              <a:graphicFrameLocks xmlns:a="http://schemas.openxmlformats.org/drawingml/2006/main" noChangeAspect="1"/>
+            </wp:cNvGraphicFramePr>
+            <a:graphic xmlns:a="http://schemas.openxmlformats.org/drawingml/2006/main">
+              <a:graphicData uri="http://schemas.openxmlformats.org/drawingml/2006/picture">
+                <pic:pic xmlns:pic="http://schemas.openxmlformats.org/drawingml/2006/picture">
+                  <pic:nvPicPr>
+                    <pic:cNvPr id="0" name="Picture 9"/>
+                    <pic:cNvPicPr>
+                      <a:picLocks noChangeAspect="1" noChangeArrowheads="1"/>
+                    </pic:cNvPicPr>
+                  </pic:nvPicPr>
+                  <pic:blipFill>
+                    <a:blip r:embed="rId27">
+                      <a:extLst>
+                        <a:ext uri="{28A0092B-C50C-407E-A947-70E740481C1C}">
+                          <a14:useLocalDpi xmlns:a14="http://schemas.microsoft.com/office/drawing/2010/main" val="0"/>
+                        </a:ext>
+                      </a:extLst>
+                    </a:blip>
+                    <a:srcRect/>
+                    <a:stretch>
+                      <a:fillRect/>
+                    </a:stretch>
+                  </pic:blipFill>
+                  <pic:spPr bwMode="auto">
+                    <a:xfrm>
+                      <a:off x="0" y="0"/>
+                      <a:ext cx="5752465" cy="5135245"/>
+                    </a:xfrm>
+                    <a:prstGeom prst="rect">
+                      <a:avLst/>
+                    </a:prstGeom>
+                    <a:noFill/>
+                    <a:ln>
+                      <a:noFill/>
+                    </a:ln>
+                  </pic:spPr>
+                </pic:pic>
+              </a:graphicData>
+            </a:graphic>
+          </wp:inline>
+        </w:drawing>
+      </w:r>
+    </w:p>
+    <w:p>
+      <w:pPr>
+        <w:pStyle w:val="Lgende"/>
+        <w:jc w:val="left"/>
         <w:rPr>
           <w:noProof/>
         </w:rPr>
-        <w:t xml:space="preserve"> Tableau des tâches du projet SFL2</w:t>
-      </w:r>
-    </w:p>
-    <w:p/>
+      </w:pPr>
+      <w:r>
+        <w:t xml:space="preserve">Figure </w:t>
+      </w:r>
+      <w:fldSimple w:instr=" SEQ Figure \* ARABIC ">
+        <w:r>
+          <w:rPr>
+            <w:noProof/>
+          </w:rPr>
+          <w:t>15</w:t>
+        </w:r>
+      </w:fldSimple>
+      <w:r>
+        <w:rPr>
+          <w:noProof/>
+        </w:rPr>
+        <w:t xml:space="preserve"> Page de suivi avec l'overlay</w:t>
+      </w:r>
+    </w:p>
+    <w:p>
+      <w:r>
+        <w:t>La page permettant la surveillance de la chambre froide, nous permet de trier les données selon la date</w:t>
+      </w:r>
+      <w:r>
+        <w:t>. Dans notre graphique, nous possédons les valeurs de la journée par tranche de cinq minutes, soit 288 valeurs.</w:t>
+      </w:r>
+      <w:bookmarkStart w:id="24" w:name="_GoBack"/>
+      <w:bookmarkEnd w:id="24"/>
+    </w:p>
+    <w:p>
+      <w:pPr>
+        <w:pStyle w:val="Lgende"/>
+        <w:keepNext/>
+        <w:jc w:val="left"/>
+      </w:pPr>
+      <w:r>
+        <w:rPr>
+          <w:noProof/>
+        </w:rPr>
+        <w:lastRenderedPageBreak/>
+        <w:drawing>
+          <wp:inline distT="0" distB="0" distL="0" distR="0" wp14:anchorId="1158736D" wp14:editId="748C2400">
+            <wp:extent cx="5730949" cy="4141794"/>
+            <wp:effectExtent l="0" t="0" r="3175" b="0"/>
+            <wp:docPr id="21" name="Image 21"/>
+            <wp:cNvGraphicFramePr>
+              <a:graphicFrameLocks xmlns:a="http://schemas.openxmlformats.org/drawingml/2006/main" noChangeAspect="1"/>
+            </wp:cNvGraphicFramePr>
+            <a:graphic xmlns:a="http://schemas.openxmlformats.org/drawingml/2006/main">
+              <a:graphicData uri="http://schemas.openxmlformats.org/drawingml/2006/picture">
+                <pic:pic xmlns:pic="http://schemas.openxmlformats.org/drawingml/2006/picture">
+                  <pic:nvPicPr>
+                    <pic:cNvPr id="0" name="Picture 4"/>
+                    <pic:cNvPicPr>
+                      <a:picLocks noChangeAspect="1" noChangeArrowheads="1"/>
+                    </pic:cNvPicPr>
+                  </pic:nvPicPr>
+                  <pic:blipFill>
+                    <a:blip r:embed="rId28">
+                      <a:extLst>
+                        <a:ext uri="{28A0092B-C50C-407E-A947-70E740481C1C}">
+                          <a14:useLocalDpi xmlns:a14="http://schemas.microsoft.com/office/drawing/2010/main" val="0"/>
+                        </a:ext>
+                      </a:extLst>
+                    </a:blip>
+                    <a:srcRect/>
+                    <a:stretch>
+                      <a:fillRect/>
+                    </a:stretch>
+                  </pic:blipFill>
+                  <pic:spPr bwMode="auto">
+                    <a:xfrm>
+                      <a:off x="0" y="0"/>
+                      <a:ext cx="5796551" cy="4189205"/>
+                    </a:xfrm>
+                    <a:prstGeom prst="rect">
+                      <a:avLst/>
+                    </a:prstGeom>
+                    <a:noFill/>
+                    <a:ln>
+                      <a:noFill/>
+                    </a:ln>
+                  </pic:spPr>
+                </pic:pic>
+              </a:graphicData>
+            </a:graphic>
+          </wp:inline>
+        </w:drawing>
+      </w:r>
+    </w:p>
+    <w:p>
+      <w:pPr>
+        <w:pStyle w:val="Lgende"/>
+        <w:jc w:val="left"/>
+      </w:pPr>
+      <w:r>
+        <w:t xml:space="preserve">Figure </w:t>
+      </w:r>
+      <w:fldSimple w:instr=" SEQ Figure \* ARABIC ">
+        <w:r>
+          <w:rPr>
+            <w:noProof/>
+          </w:rPr>
+          <w:t>16</w:t>
+        </w:r>
+      </w:fldSimple>
+      <w:r>
+        <w:rPr>
+          <w:noProof/>
+        </w:rPr>
+        <w:t xml:space="preserve"> Page de surveillance de la chambre froide</w:t>
+      </w:r>
+    </w:p>
+    <w:p>
+      <w:pPr>
+        <w:spacing w:before="0" w:line="259" w:lineRule="auto"/>
+        <w:jc w:val="left"/>
+      </w:pPr>
+      <w:r>
+        <w:rPr>
+          <w:noProof/>
+        </w:rPr>
+        <w:lastRenderedPageBreak/>
+        <w:drawing>
+          <wp:inline distT="0" distB="0" distL="0" distR="0" wp14:anchorId="0B0C2228" wp14:editId="7F45B420">
+            <wp:extent cx="5752465" cy="4827270"/>
+            <wp:effectExtent l="0" t="0" r="635" b="0"/>
+            <wp:docPr id="23" name="Image 23"/>
+            <wp:cNvGraphicFramePr>
+              <a:graphicFrameLocks xmlns:a="http://schemas.openxmlformats.org/drawingml/2006/main" noChangeAspect="1"/>
+            </wp:cNvGraphicFramePr>
+            <a:graphic xmlns:a="http://schemas.openxmlformats.org/drawingml/2006/main">
+              <a:graphicData uri="http://schemas.openxmlformats.org/drawingml/2006/picture">
+                <pic:pic xmlns:pic="http://schemas.openxmlformats.org/drawingml/2006/picture">
+                  <pic:nvPicPr>
+                    <pic:cNvPr id="0" name="Picture 6"/>
+                    <pic:cNvPicPr>
+                      <a:picLocks noChangeAspect="1" noChangeArrowheads="1"/>
+                    </pic:cNvPicPr>
+                  </pic:nvPicPr>
+                  <pic:blipFill>
+                    <a:blip r:embed="rId29">
+                      <a:extLst>
+                        <a:ext uri="{28A0092B-C50C-407E-A947-70E740481C1C}">
+                          <a14:useLocalDpi xmlns:a14="http://schemas.microsoft.com/office/drawing/2010/main" val="0"/>
+                        </a:ext>
+                      </a:extLst>
+                    </a:blip>
+                    <a:srcRect/>
+                    <a:stretch>
+                      <a:fillRect/>
+                    </a:stretch>
+                  </pic:blipFill>
+                  <pic:spPr bwMode="auto">
+                    <a:xfrm>
+                      <a:off x="0" y="0"/>
+                      <a:ext cx="5752465" cy="4827270"/>
+                    </a:xfrm>
+                    <a:prstGeom prst="rect">
+                      <a:avLst/>
+                    </a:prstGeom>
+                    <a:noFill/>
+                    <a:ln>
+                      <a:noFill/>
+                    </a:ln>
+                  </pic:spPr>
+                </pic:pic>
+              </a:graphicData>
+            </a:graphic>
+          </wp:inline>
+        </w:drawing>
+      </w:r>
+      <w:r>
+        <w:rPr>
+          <w:noProof/>
+        </w:rPr>
+        <w:lastRenderedPageBreak/>
+        <w:drawing>
+          <wp:inline distT="0" distB="0" distL="0" distR="0" wp14:anchorId="19287847" wp14:editId="6F22A388">
+            <wp:extent cx="5752465" cy="4805680"/>
+            <wp:effectExtent l="0" t="0" r="635" b="0"/>
+            <wp:docPr id="22" name="Image 22"/>
+            <wp:cNvGraphicFramePr>
+              <a:graphicFrameLocks xmlns:a="http://schemas.openxmlformats.org/drawingml/2006/main" noChangeAspect="1"/>
+            </wp:cNvGraphicFramePr>
+            <a:graphic xmlns:a="http://schemas.openxmlformats.org/drawingml/2006/main">
+              <a:graphicData uri="http://schemas.openxmlformats.org/drawingml/2006/picture">
+                <pic:pic xmlns:pic="http://schemas.openxmlformats.org/drawingml/2006/picture">
+                  <pic:nvPicPr>
+                    <pic:cNvPr id="0" name="Picture 5"/>
+                    <pic:cNvPicPr>
+                      <a:picLocks noChangeAspect="1" noChangeArrowheads="1"/>
+                    </pic:cNvPicPr>
+                  </pic:nvPicPr>
+                  <pic:blipFill>
+                    <a:blip r:embed="rId30">
+                      <a:extLst>
+                        <a:ext uri="{28A0092B-C50C-407E-A947-70E740481C1C}">
+                          <a14:useLocalDpi xmlns:a14="http://schemas.microsoft.com/office/drawing/2010/main" val="0"/>
+                        </a:ext>
+                      </a:extLst>
+                    </a:blip>
+                    <a:srcRect/>
+                    <a:stretch>
+                      <a:fillRect/>
+                    </a:stretch>
+                  </pic:blipFill>
+                  <pic:spPr bwMode="auto">
+                    <a:xfrm>
+                      <a:off x="0" y="0"/>
+                      <a:ext cx="5752465" cy="4805680"/>
+                    </a:xfrm>
+                    <a:prstGeom prst="rect">
+                      <a:avLst/>
+                    </a:prstGeom>
+                    <a:noFill/>
+                    <a:ln>
+                      <a:noFill/>
+                    </a:ln>
+                  </pic:spPr>
+                </pic:pic>
+              </a:graphicData>
+            </a:graphic>
+          </wp:inline>
+        </w:drawing>
+      </w:r>
+    </w:p>
     <w:sectPr>
-      <w:headerReference w:type="default" r:id="rId25"/>
-      <w:footerReference w:type="default" r:id="rId26"/>
+      <w:headerReference w:type="default" r:id="rId31"/>
+      <w:footerReference w:type="default" r:id="rId32"/>
       <w:pgSz w:w="11906" w:h="16838"/>
       <w:pgMar w:top="1418" w:right="1418" w:bottom="1418" w:left="1418" w:header="709" w:footer="709" w:gutter="0"/>
       <w:pgNumType w:start="0"/>
@@ -12315,7 +12596,7 @@
         <w:rPr>
           <w:noProof/>
         </w:rPr>
-        <w:t>06/03/2020</w:t>
+        <w:t>10/03/2020</w:t>
       </w:r>
     </w:fldSimple>
     <w:r>
@@ -15826,6 +16107,119 @@
     <w:nsid w:val="7CC27F2D"/>
     <w:multiLevelType w:val="hybridMultilevel"/>
     <w:tmpl w:val="7F8A6DB0"/>
+    <w:lvl w:ilvl="0" w:tplc="040C0001">
+      <w:start w:val="1"/>
+      <w:numFmt w:val="bullet"/>
+      <w:lvlText w:val=""/>
+      <w:lvlJc w:val="left"/>
+      <w:pPr>
+        <w:ind w:left="720" w:hanging="360"/>
+      </w:pPr>
+      <w:rPr>
+        <w:rFonts w:ascii="Symbol" w:hAnsi="Symbol" w:hint="default"/>
+      </w:rPr>
+    </w:lvl>
+    <w:lvl w:ilvl="1" w:tplc="040C0003" w:tentative="1">
+      <w:start w:val="1"/>
+      <w:numFmt w:val="bullet"/>
+      <w:lvlText w:val="o"/>
+      <w:lvlJc w:val="left"/>
+      <w:pPr>
+        <w:ind w:left="1440" w:hanging="360"/>
+      </w:pPr>
+      <w:rPr>
+        <w:rFonts w:ascii="Courier New" w:hAnsi="Courier New" w:cs="Courier New" w:hint="default"/>
+      </w:rPr>
+    </w:lvl>
+    <w:lvl w:ilvl="2" w:tplc="040C0005" w:tentative="1">
+      <w:start w:val="1"/>
+      <w:numFmt w:val="bullet"/>
+      <w:lvlText w:val=""/>
+      <w:lvlJc w:val="left"/>
+      <w:pPr>
+        <w:ind w:left="2160" w:hanging="360"/>
+      </w:pPr>
+      <w:rPr>
+        <w:rFonts w:ascii="Wingdings" w:hAnsi="Wingdings" w:hint="default"/>
+      </w:rPr>
+    </w:lvl>
+    <w:lvl w:ilvl="3" w:tplc="040C0001" w:tentative="1">
+      <w:start w:val="1"/>
+      <w:numFmt w:val="bullet"/>
+      <w:lvlText w:val=""/>
+      <w:lvlJc w:val="left"/>
+      <w:pPr>
+        <w:ind w:left="2880" w:hanging="360"/>
+      </w:pPr>
+      <w:rPr>
+        <w:rFonts w:ascii="Symbol" w:hAnsi="Symbol" w:hint="default"/>
+      </w:rPr>
+    </w:lvl>
+    <w:lvl w:ilvl="4" w:tplc="040C0003" w:tentative="1">
+      <w:start w:val="1"/>
+      <w:numFmt w:val="bullet"/>
+      <w:lvlText w:val="o"/>
+      <w:lvlJc w:val="left"/>
+      <w:pPr>
+        <w:ind w:left="3600" w:hanging="360"/>
+      </w:pPr>
+      <w:rPr>
+        <w:rFonts w:ascii="Courier New" w:hAnsi="Courier New" w:cs="Courier New" w:hint="default"/>
+      </w:rPr>
+    </w:lvl>
+    <w:lvl w:ilvl="5" w:tplc="040C0005" w:tentative="1">
+      <w:start w:val="1"/>
+      <w:numFmt w:val="bullet"/>
+      <w:lvlText w:val=""/>
+      <w:lvlJc w:val="left"/>
+      <w:pPr>
+        <w:ind w:left="4320" w:hanging="360"/>
+      </w:pPr>
+      <w:rPr>
+        <w:rFonts w:ascii="Wingdings" w:hAnsi="Wingdings" w:hint="default"/>
+      </w:rPr>
+    </w:lvl>
+    <w:lvl w:ilvl="6" w:tplc="040C0001" w:tentative="1">
+      <w:start w:val="1"/>
+      <w:numFmt w:val="bullet"/>
+      <w:lvlText w:val=""/>
+      <w:lvlJc w:val="left"/>
+      <w:pPr>
+        <w:ind w:left="5040" w:hanging="360"/>
+      </w:pPr>
+      <w:rPr>
+        <w:rFonts w:ascii="Symbol" w:hAnsi="Symbol" w:hint="default"/>
+      </w:rPr>
+    </w:lvl>
+    <w:lvl w:ilvl="7" w:tplc="040C0003" w:tentative="1">
+      <w:start w:val="1"/>
+      <w:numFmt w:val="bullet"/>
+      <w:lvlText w:val="o"/>
+      <w:lvlJc w:val="left"/>
+      <w:pPr>
+        <w:ind w:left="5760" w:hanging="360"/>
+      </w:pPr>
+      <w:rPr>
+        <w:rFonts w:ascii="Courier New" w:hAnsi="Courier New" w:cs="Courier New" w:hint="default"/>
+      </w:rPr>
+    </w:lvl>
+    <w:lvl w:ilvl="8" w:tplc="040C0005" w:tentative="1">
+      <w:start w:val="1"/>
+      <w:numFmt w:val="bullet"/>
+      <w:lvlText w:val=""/>
+      <w:lvlJc w:val="left"/>
+      <w:pPr>
+        <w:ind w:left="6480" w:hanging="360"/>
+      </w:pPr>
+      <w:rPr>
+        <w:rFonts w:ascii="Wingdings" w:hAnsi="Wingdings" w:hint="default"/>
+      </w:rPr>
+    </w:lvl>
+  </w:abstractNum>
+  <w:abstractNum w:abstractNumId="32" w15:restartNumberingAfterBreak="0">
+    <w:nsid w:val="7D8E723D"/>
+    <w:multiLevelType w:val="hybridMultilevel"/>
+    <w:tmpl w:val="D5407232"/>
     <w:lvl w:ilvl="0" w:tplc="040C0001">
       <w:start w:val="1"/>
       <w:numFmt w:val="bullet"/>
@@ -16159,6 +16553,9 @@
     <w:lvlOverride w:ilvl="8">
       <w:startOverride w:val="1"/>
     </w:lvlOverride>
+  </w:num>
+  <w:num w:numId="39">
+    <w:abstractNumId w:val="32"/>
   </w:num>
 </w:numbering>
 </file>
@@ -17240,12 +17637,6 @@
 </file>
 
 <file path=customXml/item3.xml><?xml version="1.0" encoding="utf-8"?>
-<p:properties xmlns:p="http://schemas.microsoft.com/office/2006/metadata/properties" xmlns:xsi="http://www.w3.org/2001/XMLSchema-instance" xmlns:pc="http://schemas.microsoft.com/office/infopath/2007/PartnerControls">
-  <documentManagement/>
-</p:properties>
-</file>
-
-<file path=customXml/item4.xml><?xml version="1.0" encoding="utf-8"?>
 <ct:contentTypeSchema xmlns:ct="http://schemas.microsoft.com/office/2006/metadata/contentType" xmlns:ma="http://schemas.microsoft.com/office/2006/metadata/properties/metaAttributes" ct:_="" ma:_="" ma:contentTypeName="Document" ma:contentTypeID="0x01010049B64C029DFC7146B92EC8B13441A387" ma:contentTypeVersion="5" ma:contentTypeDescription="Crée un document." ma:contentTypeScope="" ma:versionID="b67437bec75b7a5539e1be515d80bf83">
   <xsd:schema xmlns:xsd="http://www.w3.org/2001/XMLSchema" xmlns:xs="http://www.w3.org/2001/XMLSchema" xmlns:p="http://schemas.microsoft.com/office/2006/metadata/properties" xmlns:ns3="bb49ec10-4b83-46f3-966c-a960cdd8b7eb" xmlns:ns4="d8cf3dac-1a13-45cb-8a21-e6db2b4bdd1c" targetNamespace="http://schemas.microsoft.com/office/2006/metadata/properties" ma:root="true" ma:fieldsID="f24b8158d973d68ee6a57e50fb7345fd" ns3:_="" ns4:_="">
     <xsd:import namespace="bb49ec10-4b83-46f3-966c-a960cdd8b7eb"/>
@@ -17416,6 +17807,12 @@
 </ct:contentTypeSchema>
 </file>
 
+<file path=customXml/item4.xml><?xml version="1.0" encoding="utf-8"?>
+<p:properties xmlns:p="http://schemas.microsoft.com/office/2006/metadata/properties" xmlns:xsi="http://www.w3.org/2001/XMLSchema-instance" xmlns:pc="http://schemas.microsoft.com/office/infopath/2007/PartnerControls">
+  <documentManagement/>
+</p:properties>
+</file>
+
 <file path=customXml/item5.xml><?xml version="1.0" encoding="utf-8"?>
 <b:Sources xmlns:b="http://schemas.openxmlformats.org/officeDocument/2006/bibliography" xmlns="http://schemas.openxmlformats.org/officeDocument/2006/bibliography" SelectedStyle="\APASixthEditionOfficeOnline.xsl" StyleName="APA" Version="6"/>
 </file>
@@ -17437,15 +17834,6 @@
 </file>
 
 <file path=customXml/itemProps3.xml><?xml version="1.0" encoding="utf-8"?>
-<ds:datastoreItem xmlns:ds="http://schemas.openxmlformats.org/officeDocument/2006/customXml" ds:itemID="{00F5D373-BCAE-4EE5-8E93-308A6F9F3C7B}">
-  <ds:schemaRefs>
-    <ds:schemaRef ds:uri="http://schemas.microsoft.com/office/2006/metadata/properties"/>
-    <ds:schemaRef ds:uri="http://schemas.microsoft.com/office/infopath/2007/PartnerControls"/>
-  </ds:schemaRefs>
-</ds:datastoreItem>
-</file>
-
-<file path=customXml/itemProps4.xml><?xml version="1.0" encoding="utf-8"?>
 <ds:datastoreItem xmlns:ds="http://schemas.openxmlformats.org/officeDocument/2006/customXml" ds:itemID="{FB96B99A-CE45-4F48-BEEC-341543621315}">
   <ds:schemaRefs>
     <ds:schemaRef ds:uri="http://schemas.microsoft.com/office/2006/metadata/contentType"/>
@@ -17464,8 +17852,17 @@
 </ds:datastoreItem>
 </file>
 
+<file path=customXml/itemProps4.xml><?xml version="1.0" encoding="utf-8"?>
+<ds:datastoreItem xmlns:ds="http://schemas.openxmlformats.org/officeDocument/2006/customXml" ds:itemID="{00F5D373-BCAE-4EE5-8E93-308A6F9F3C7B}">
+  <ds:schemaRefs>
+    <ds:schemaRef ds:uri="http://schemas.microsoft.com/office/2006/metadata/properties"/>
+    <ds:schemaRef ds:uri="http://schemas.microsoft.com/office/infopath/2007/PartnerControls"/>
+  </ds:schemaRefs>
+</ds:datastoreItem>
+</file>
+
 <file path=customXml/itemProps5.xml><?xml version="1.0" encoding="utf-8"?>
-<ds:datastoreItem xmlns:ds="http://schemas.openxmlformats.org/officeDocument/2006/customXml" ds:itemID="{95039D44-1C3E-4E75-8334-A945046D12C4}">
+<ds:datastoreItem xmlns:ds="http://schemas.openxmlformats.org/officeDocument/2006/customXml" ds:itemID="{73518CC9-01B0-4523-80F4-C90D784F370C}">
   <ds:schemaRefs>
     <ds:schemaRef ds:uri="http://schemas.openxmlformats.org/officeDocument/2006/bibliography"/>
   </ds:schemaRefs>

</xml_diff>

<commit_message>
Juste la bdd mdrr
</commit_message>
<xml_diff>
--- a/Documents Word/Spécifications Techniques_02.docx
+++ b/Documents Word/Spécifications Techniques_02.docx
@@ -3443,7 +3443,15 @@
         <w:ind w:firstLine="360"/>
       </w:pPr>
       <w:r>
-        <w:t>Dans notre cas, notre commanditaire est Proxidej. Leur besoin est de relever la température dans une camionnette frigorifique de livraison et dans une chambre froide. Leur but est de pouvoir justifier le respect de la chaîne du froid lors du transport de leur</w:t>
+        <w:t xml:space="preserve">Dans notre cas, notre commanditaire est </w:t>
+      </w:r>
+      <w:proofErr w:type="spellStart"/>
+      <w:r>
+        <w:t>Proxidej</w:t>
+      </w:r>
+      <w:proofErr w:type="spellEnd"/>
+      <w:r>
+        <w:t>. Leur besoin est de relever la température dans une camionnette frigorifique de livraison et dans une chambre froide. Leur but est de pouvoir justifier le respect de la chaîne du froid lors du transport de leur</w:t>
       </w:r>
       <w:r>
         <w:t>s plats préparés</w:t>
@@ -4595,8 +4603,13 @@
               <w:jc w:val="center"/>
             </w:pPr>
             <w:r>
-              <w:t>2 kB</w:t>
-            </w:r>
+              <w:t xml:space="preserve">2 </w:t>
+            </w:r>
+            <w:proofErr w:type="spellStart"/>
+            <w:r>
+              <w:t>kB</w:t>
+            </w:r>
+            <w:proofErr w:type="spellEnd"/>
           </w:p>
         </w:tc>
         <w:tc>
@@ -5346,8 +5359,16 @@
         <w:rPr>
           <w:b/>
         </w:rPr>
-        <w:t xml:space="preserve"> integrated</w:t>
-      </w:r>
+        <w:t xml:space="preserve"> </w:t>
+      </w:r>
+      <w:proofErr w:type="spellStart"/>
+      <w:r>
+        <w:rPr>
+          <w:b/>
+        </w:rPr>
+        <w:t>integrated</w:t>
+      </w:r>
+      <w:proofErr w:type="spellEnd"/>
       <w:r>
         <w:t xml:space="preserve">. </w:t>
       </w:r>
@@ -6378,62 +6399,66 @@
           <w:numId w:val="5"/>
         </w:numPr>
       </w:pPr>
+      <w:proofErr w:type="spellStart"/>
       <w:r>
         <w:rPr>
           <w:rFonts w:eastAsia="Calibri" w:cs="Calibri"/>
           <w:b/>
           <w:bCs/>
         </w:rPr>
-        <w:t xml:space="preserve">Here 2 </w:t>
-      </w:r>
-    </w:p>
-    <w:p>
-      <w:pPr>
+        <w:t>Here</w:t>
+      </w:r>
+      <w:proofErr w:type="spellEnd"/>
+      <w:r>
         <w:rPr>
           <w:rFonts w:eastAsia="Calibri" w:cs="Calibri"/>
           <w:b/>
           <w:bCs/>
         </w:rPr>
-      </w:pPr>
-      <w:r>
-        <w:rPr>
-          <w:rFonts w:eastAsia="Calibri" w:cs="Calibri"/>
-        </w:rPr>
-        <w:t xml:space="preserve">Le </w:t>
-      </w:r>
-      <w:r>
-        <w:rPr>
-          <w:rFonts w:eastAsia="Calibri" w:cs="Calibri"/>
-        </w:rPr>
-        <w:t>récepteur</w:t>
-      </w:r>
-      <w:r>
-        <w:rPr>
-          <w:rFonts w:eastAsia="Calibri" w:cs="Calibri"/>
-        </w:rPr>
-        <w:t xml:space="preserve"> GPS BU-353 est produit par </w:t>
-      </w:r>
-      <w:r>
+        <w:t xml:space="preserve"> 2 </w:t>
+      </w:r>
+    </w:p>
+    <w:p>
+      <w:pPr>
         <w:rPr>
           <w:rFonts w:eastAsia="Calibri" w:cs="Calibri"/>
           <w:b/>
           <w:bCs/>
         </w:rPr>
-        <w:t>Globalsat</w:t>
-      </w:r>
+      </w:pPr>
       <w:r>
         <w:rPr>
           <w:rFonts w:eastAsia="Calibri" w:cs="Calibri"/>
         </w:rPr>
-        <w:t xml:space="preserve">, une entreprise spécialisée dans les </w:t>
-      </w:r>
+        <w:t xml:space="preserve">Le </w:t>
+      </w:r>
+      <w:r>
+        <w:rPr>
+          <w:rFonts w:eastAsia="Calibri" w:cs="Calibri"/>
+        </w:rPr>
+        <w:t>récepteur</w:t>
+      </w:r>
+      <w:r>
+        <w:rPr>
+          <w:rFonts w:eastAsia="Calibri" w:cs="Calibri"/>
+        </w:rPr>
+        <w:t xml:space="preserve"> GPS BU-353 est produit par </w:t>
+      </w:r>
+      <w:proofErr w:type="spellStart"/>
       <w:r>
         <w:rPr>
           <w:rFonts w:eastAsia="Calibri" w:cs="Calibri"/>
           <w:b/>
           <w:bCs/>
         </w:rPr>
-        <w:t>GPS Tracker, réc</w:t>
+        <w:t>Globalsat</w:t>
+      </w:r>
+      <w:proofErr w:type="spellEnd"/>
+      <w:r>
+        <w:rPr>
+          <w:rFonts w:eastAsia="Calibri" w:cs="Calibri"/>
+        </w:rPr>
+        <w:t xml:space="preserve">, une entreprise spécialisée dans les </w:t>
       </w:r>
       <w:r>
         <w:rPr>
@@ -6441,7 +6466,7 @@
           <w:b/>
           <w:bCs/>
         </w:rPr>
-        <w:t>e</w:t>
+        <w:t>GPS Tracker, réc</w:t>
       </w:r>
       <w:r>
         <w:rPr>
@@ -6449,7 +6474,7 @@
           <w:b/>
           <w:bCs/>
         </w:rPr>
-        <w:t>pteurs G</w:t>
+        <w:t>e</w:t>
       </w:r>
       <w:r>
         <w:rPr>
@@ -6457,7 +6482,7 @@
           <w:b/>
           <w:bCs/>
         </w:rPr>
-        <w:t>PS</w:t>
+        <w:t>pteurs G</w:t>
       </w:r>
       <w:r>
         <w:rPr>
@@ -6465,7 +6490,7 @@
           <w:b/>
           <w:bCs/>
         </w:rPr>
-        <w:t>.</w:t>
+        <w:t>PS</w:t>
       </w:r>
       <w:r>
         <w:rPr>
@@ -6473,22 +6498,40 @@
           <w:b/>
           <w:bCs/>
         </w:rPr>
-        <w:t>..</w:t>
-      </w:r>
-    </w:p>
-    <w:p>
-      <w:pPr>
-        <w:rPr>
-          <w:rFonts w:eastAsia="Calibri" w:cs="Calibri"/>
-        </w:rPr>
-      </w:pPr>
+        <w:t>.</w:t>
+      </w:r>
       <w:r>
         <w:rPr>
           <w:rFonts w:eastAsia="Calibri" w:cs="Calibri"/>
           <w:b/>
           <w:bCs/>
         </w:rPr>
-        <w:t>Pixhawk 2</w:t>
+        <w:t>..</w:t>
+      </w:r>
+    </w:p>
+    <w:p>
+      <w:pPr>
+        <w:rPr>
+          <w:rFonts w:eastAsia="Calibri" w:cs="Calibri"/>
+        </w:rPr>
+      </w:pPr>
+      <w:proofErr w:type="spellStart"/>
+      <w:r>
+        <w:rPr>
+          <w:rFonts w:eastAsia="Calibri" w:cs="Calibri"/>
+          <w:b/>
+          <w:bCs/>
+        </w:rPr>
+        <w:t>Pixhawk</w:t>
+      </w:r>
+      <w:proofErr w:type="spellEnd"/>
+      <w:r>
+        <w:rPr>
+          <w:rFonts w:eastAsia="Calibri" w:cs="Calibri"/>
+          <w:b/>
+          <w:bCs/>
+        </w:rPr>
+        <w:t xml:space="preserve"> 2</w:t>
       </w:r>
       <w:r>
         <w:rPr>
@@ -6714,7 +6757,21 @@
               <w:rPr>
                 <w:rFonts w:eastAsiaTheme="minorEastAsia"/>
               </w:rPr>
-              <w:t>L1 SiRF Star III</w:t>
+              <w:t xml:space="preserve">L1 </w:t>
+            </w:r>
+            <w:proofErr w:type="spellStart"/>
+            <w:r>
+              <w:rPr>
+                <w:rFonts w:eastAsiaTheme="minorEastAsia"/>
+              </w:rPr>
+              <w:t>SiRF</w:t>
+            </w:r>
+            <w:proofErr w:type="spellEnd"/>
+            <w:r>
+              <w:rPr>
+                <w:rFonts w:eastAsiaTheme="minorEastAsia"/>
+              </w:rPr>
+              <w:t xml:space="preserve"> Star III</w:t>
             </w:r>
           </w:p>
         </w:tc>
@@ -7647,7 +7704,25 @@
           <w:b/>
           <w:bCs/>
         </w:rPr>
-        <w:t>Raspberry Pi 7’’ Touchscreen Display</w:t>
+        <w:t xml:space="preserve">Raspberry Pi 7’’ </w:t>
+      </w:r>
+      <w:proofErr w:type="spellStart"/>
+      <w:r>
+        <w:rPr>
+          <w:rFonts w:eastAsia="Calibri" w:cs="Calibri"/>
+          <w:b/>
+          <w:bCs/>
+        </w:rPr>
+        <w:t>Touchscreen</w:t>
+      </w:r>
+      <w:proofErr w:type="spellEnd"/>
+      <w:r>
+        <w:rPr>
+          <w:rFonts w:eastAsia="Calibri" w:cs="Calibri"/>
+          <w:b/>
+          <w:bCs/>
+        </w:rPr>
+        <w:t xml:space="preserve"> Display</w:t>
       </w:r>
     </w:p>
     <w:p>
@@ -7658,6 +7733,7 @@
           <w:numId w:val="5"/>
         </w:numPr>
       </w:pPr>
+      <w:proofErr w:type="spellStart"/>
       <w:r>
         <w:rPr>
           <w:rFonts w:eastAsia="Calibri" w:cs="Calibri"/>
@@ -7666,6 +7742,7 @@
         </w:rPr>
         <w:t>Raspad</w:t>
       </w:r>
+      <w:proofErr w:type="spellEnd"/>
     </w:p>
     <w:p>
       <w:pPr>
@@ -7681,6 +7758,7 @@
         </w:rPr>
         <w:t xml:space="preserve">Le récepteur GPS BU-353 est produit par </w:t>
       </w:r>
+      <w:proofErr w:type="spellStart"/>
       <w:r>
         <w:rPr>
           <w:rFonts w:eastAsia="Calibri" w:cs="Calibri"/>
@@ -7689,6 +7767,7 @@
         </w:rPr>
         <w:t>Globalsat</w:t>
       </w:r>
+      <w:proofErr w:type="spellEnd"/>
       <w:r>
         <w:rPr>
           <w:rFonts w:eastAsia="Calibri" w:cs="Calibri"/>
@@ -7701,22 +7780,50 @@
           <w:b/>
           <w:bCs/>
         </w:rPr>
-        <w:t>GPS Tracker, récepteurs Gps...</w:t>
-      </w:r>
-    </w:p>
-    <w:p>
-      <w:pPr>
-        <w:rPr>
-          <w:rFonts w:eastAsia="Calibri" w:cs="Calibri"/>
-        </w:rPr>
-      </w:pPr>
+        <w:t xml:space="preserve">GPS Tracker, récepteurs </w:t>
+      </w:r>
+      <w:proofErr w:type="spellStart"/>
       <w:r>
         <w:rPr>
           <w:rFonts w:eastAsia="Calibri" w:cs="Calibri"/>
           <w:b/>
           <w:bCs/>
         </w:rPr>
-        <w:t>Pixhawk 2</w:t>
+        <w:t>Gps</w:t>
+      </w:r>
+      <w:proofErr w:type="spellEnd"/>
+      <w:r>
+        <w:rPr>
+          <w:rFonts w:eastAsia="Calibri" w:cs="Calibri"/>
+          <w:b/>
+          <w:bCs/>
+        </w:rPr>
+        <w:t>...</w:t>
+      </w:r>
+    </w:p>
+    <w:p>
+      <w:pPr>
+        <w:rPr>
+          <w:rFonts w:eastAsia="Calibri" w:cs="Calibri"/>
+        </w:rPr>
+      </w:pPr>
+      <w:proofErr w:type="spellStart"/>
+      <w:r>
+        <w:rPr>
+          <w:rFonts w:eastAsia="Calibri" w:cs="Calibri"/>
+          <w:b/>
+          <w:bCs/>
+        </w:rPr>
+        <w:t>Pixhawk</w:t>
+      </w:r>
+      <w:proofErr w:type="spellEnd"/>
+      <w:r>
+        <w:rPr>
+          <w:rFonts w:eastAsia="Calibri" w:cs="Calibri"/>
+          <w:b/>
+          <w:bCs/>
+        </w:rPr>
+        <w:t xml:space="preserve"> 2</w:t>
       </w:r>
       <w:r>
         <w:rPr>
@@ -7848,13 +7955,23 @@
                 <w:color w:val="FF0000"/>
               </w:rPr>
             </w:pPr>
+            <w:proofErr w:type="spellStart"/>
             <w:r>
               <w:rPr>
                 <w:b/>
                 <w:bCs/>
                 <w:color w:val="FF0000"/>
               </w:rPr>
-              <w:t>Touchscreen Display</w:t>
+              <w:t>Touchscreen</w:t>
+            </w:r>
+            <w:proofErr w:type="spellEnd"/>
+            <w:r>
+              <w:rPr>
+                <w:b/>
+                <w:bCs/>
+                <w:color w:val="FF0000"/>
+              </w:rPr>
+              <w:t xml:space="preserve"> Display</w:t>
             </w:r>
           </w:p>
         </w:tc>
@@ -7872,6 +7989,7 @@
                 <w:color w:val="00B050"/>
               </w:rPr>
             </w:pPr>
+            <w:proofErr w:type="spellStart"/>
             <w:r>
               <w:rPr>
                 <w:b/>
@@ -7880,6 +7998,7 @@
               </w:rPr>
               <w:t>Raspad</w:t>
             </w:r>
+            <w:proofErr w:type="spellEnd"/>
           </w:p>
         </w:tc>
         <w:tc>
@@ -7970,13 +8089,23 @@
                 <w:color w:val="FF0000"/>
               </w:rPr>
             </w:pPr>
+            <w:proofErr w:type="spellStart"/>
             <w:r>
               <w:rPr>
                 <w:b/>
                 <w:bCs/>
                 <w:color w:val="FF0000"/>
               </w:rPr>
-              <w:t>Touchscreen Display</w:t>
+              <w:t>Touchscreen</w:t>
+            </w:r>
+            <w:proofErr w:type="spellEnd"/>
+            <w:r>
+              <w:rPr>
+                <w:b/>
+                <w:bCs/>
+                <w:color w:val="FF0000"/>
+              </w:rPr>
+              <w:t xml:space="preserve"> Display</w:t>
             </w:r>
           </w:p>
         </w:tc>
@@ -8046,13 +8175,23 @@
                 <w:color w:val="FF0000"/>
               </w:rPr>
             </w:pPr>
+            <w:proofErr w:type="spellStart"/>
             <w:r>
               <w:rPr>
                 <w:b/>
                 <w:bCs/>
                 <w:color w:val="FF0000"/>
               </w:rPr>
-              <w:t>Touchscreen Display</w:t>
+              <w:t>Touchscreen</w:t>
+            </w:r>
+            <w:proofErr w:type="spellEnd"/>
+            <w:r>
+              <w:rPr>
+                <w:b/>
+                <w:bCs/>
+                <w:color w:val="FF0000"/>
+              </w:rPr>
+              <w:t xml:space="preserve"> Display</w:t>
             </w:r>
           </w:p>
         </w:tc>
@@ -8222,13 +8361,23 @@
                 <w:color w:val="00B050"/>
               </w:rPr>
             </w:pPr>
+            <w:proofErr w:type="spellStart"/>
             <w:r>
               <w:rPr>
                 <w:b/>
                 <w:bCs/>
                 <w:color w:val="FF0000"/>
               </w:rPr>
-              <w:t>Touchscreen Display</w:t>
+              <w:t>Touchscreen</w:t>
+            </w:r>
+            <w:proofErr w:type="spellEnd"/>
+            <w:r>
+              <w:rPr>
+                <w:b/>
+                <w:bCs/>
+                <w:color w:val="FF0000"/>
+              </w:rPr>
+              <w:t xml:space="preserve"> Display</w:t>
             </w:r>
           </w:p>
         </w:tc>
@@ -8309,6 +8458,7 @@
                 <w:color w:val="FF0000"/>
               </w:rPr>
             </w:pPr>
+            <w:proofErr w:type="spellStart"/>
             <w:r>
               <w:rPr>
                 <w:b/>
@@ -8317,6 +8467,7 @@
               </w:rPr>
               <w:t>Raspad</w:t>
             </w:r>
+            <w:proofErr w:type="spellEnd"/>
           </w:p>
         </w:tc>
       </w:tr>
@@ -8481,13 +8632,23 @@
                 <w:color w:val="538135" w:themeColor="accent6" w:themeShade="BF"/>
               </w:rPr>
             </w:pPr>
+            <w:proofErr w:type="spellStart"/>
             <w:r>
               <w:rPr>
                 <w:b/>
                 <w:bCs/>
                 <w:color w:val="FF0000"/>
               </w:rPr>
-              <w:t>Touchscreen Display</w:t>
+              <w:t>Touchscreen</w:t>
+            </w:r>
+            <w:proofErr w:type="spellEnd"/>
+            <w:r>
+              <w:rPr>
+                <w:b/>
+                <w:bCs/>
+                <w:color w:val="FF0000"/>
+              </w:rPr>
+              <w:t xml:space="preserve"> Display</w:t>
             </w:r>
           </w:p>
         </w:tc>
@@ -8506,7 +8667,25 @@
           <w:b/>
           <w:bCs/>
         </w:rPr>
-        <w:t>Raspberry Pi 7’’ Touchscreen Display</w:t>
+        <w:t xml:space="preserve">Raspberry Pi 7’’ </w:t>
+      </w:r>
+      <w:proofErr w:type="spellStart"/>
+      <w:r>
+        <w:rPr>
+          <w:rFonts w:eastAsia="Calibri" w:cs="Calibri"/>
+          <w:b/>
+          <w:bCs/>
+        </w:rPr>
+        <w:t>Touchscreen</w:t>
+      </w:r>
+      <w:proofErr w:type="spellEnd"/>
+      <w:r>
+        <w:rPr>
+          <w:rFonts w:eastAsia="Calibri" w:cs="Calibri"/>
+          <w:b/>
+          <w:bCs/>
+        </w:rPr>
+        <w:t xml:space="preserve"> Display</w:t>
       </w:r>
       <w:r>
         <w:rPr>
@@ -8934,11 +9113,19 @@
                 <w:rFonts w:eastAsiaTheme="minorEastAsia"/>
               </w:rPr>
             </w:pPr>
+            <w:proofErr w:type="spellStart"/>
             <w:r>
               <w:rPr>
                 <w:rFonts w:eastAsia="Calibri" w:cs="Calibri"/>
               </w:rPr>
-              <w:t>Pré-compilé avant exécution</w:t>
+              <w:t>Pré-compilé</w:t>
+            </w:r>
+            <w:proofErr w:type="spellEnd"/>
+            <w:r>
+              <w:rPr>
+                <w:rFonts w:eastAsia="Calibri" w:cs="Calibri"/>
+              </w:rPr>
+              <w:t xml:space="preserve"> avant exécution</w:t>
             </w:r>
           </w:p>
         </w:tc>
@@ -9000,11 +9187,19 @@
                 <w:rFonts w:eastAsiaTheme="minorEastAsia"/>
               </w:rPr>
             </w:pPr>
+            <w:proofErr w:type="spellStart"/>
             <w:r>
               <w:rPr>
                 <w:rFonts w:eastAsiaTheme="minorEastAsia"/>
               </w:rPr>
-              <w:t>Language Simplifié</w:t>
+              <w:t>Language</w:t>
+            </w:r>
+            <w:proofErr w:type="spellEnd"/>
+            <w:r>
+              <w:rPr>
+                <w:rFonts w:eastAsiaTheme="minorEastAsia"/>
+              </w:rPr>
+              <w:t xml:space="preserve"> Simplifié</w:t>
             </w:r>
           </w:p>
         </w:tc>
@@ -9019,8 +9214,13 @@
                 <w:rFonts w:eastAsiaTheme="minorEastAsia"/>
               </w:rPr>
             </w:pPr>
-            <w:r>
-              <w:t>Language traditionnel</w:t>
+            <w:proofErr w:type="spellStart"/>
+            <w:r>
+              <w:t>Language</w:t>
+            </w:r>
+            <w:proofErr w:type="spellEnd"/>
+            <w:r>
+              <w:t xml:space="preserve"> traditionnel</w:t>
             </w:r>
           </w:p>
         </w:tc>
@@ -10333,13 +10533,29 @@
     </w:p>
     <w:p>
       <w:r>
-        <w:t>Symfony est un framework français open source pour PHP</w:t>
+        <w:t xml:space="preserve">Symfony est un </w:t>
+      </w:r>
+      <w:proofErr w:type="spellStart"/>
+      <w:r>
+        <w:t>framework</w:t>
+      </w:r>
+      <w:proofErr w:type="spellEnd"/>
+      <w:r>
+        <w:t xml:space="preserve"> français open source pour PHP</w:t>
       </w:r>
       <w:r>
         <w:t xml:space="preserve">. </w:t>
       </w:r>
       <w:r>
-        <w:t>Les frameworks, en général, permettent un gain de productivité mais pas seulement. Ils permettent d'avoir une bonne organisation du code et on sait qu'un code bien organisé est plus maintenable et évolutif.</w:t>
+        <w:t xml:space="preserve">Les </w:t>
+      </w:r>
+      <w:proofErr w:type="spellStart"/>
+      <w:r>
+        <w:t>frameworks</w:t>
+      </w:r>
+      <w:proofErr w:type="spellEnd"/>
+      <w:r>
+        <w:t>, en général, permettent un gain de productivité mais pas seulement. Ils permettent d'avoir une bonne organisation du code et on sait qu'un code bien organisé est plus maintenable et évolutif.</w:t>
       </w:r>
       <w:r>
         <w:t xml:space="preserve"> </w:t>
@@ -10357,7 +10573,15 @@
         <w:t xml:space="preserve"> Il est considéré </w:t>
       </w:r>
       <w:r>
-        <w:t>comme un des framework PHP les plus puissants et les plus flexibles.</w:t>
+        <w:t xml:space="preserve">comme un des </w:t>
+      </w:r>
+      <w:proofErr w:type="spellStart"/>
+      <w:r>
+        <w:t>framework</w:t>
+      </w:r>
+      <w:proofErr w:type="spellEnd"/>
+      <w:r>
+        <w:t xml:space="preserve"> PHP les plus puissants et les plus flexibles.</w:t>
       </w:r>
       <w:r>
         <w:t xml:space="preserve"> </w:t>
@@ -10369,7 +10593,15 @@
         <w:t>des principaux inconvénients</w:t>
       </w:r>
       <w:r>
-        <w:t xml:space="preserve"> d'un framework est le temps d'apprentissage qui est bien plus élevé que pour un langage en lui-même.</w:t>
+        <w:t xml:space="preserve"> d'un </w:t>
+      </w:r>
+      <w:proofErr w:type="spellStart"/>
+      <w:r>
+        <w:t>framework</w:t>
+      </w:r>
+      <w:proofErr w:type="spellEnd"/>
+      <w:r>
+        <w:t xml:space="preserve"> est le temps d'apprentissage qui est bien plus élevé que pour un langage en lui-même.</w:t>
       </w:r>
       <w:r>
         <w:t xml:space="preserve"> </w:t>
@@ -10454,7 +10686,15 @@
     </w:p>
     <w:p>
       <w:r>
-        <w:t>L'implémentation dans le projet Doctrine de ce Data Mapper s'appelle l'Entity Manager, les entités ne sont que de simples objets PHP mappés.</w:t>
+        <w:t>L'implémentation dans le projet Doctrine de ce Data Mapper s'appelle l'</w:t>
+      </w:r>
+      <w:proofErr w:type="spellStart"/>
+      <w:r>
+        <w:t>Entity</w:t>
+      </w:r>
+      <w:proofErr w:type="spellEnd"/>
+      <w:r>
+        <w:t xml:space="preserve"> Manager, les entités ne sont que de simples objets PHP mappés.</w:t>
       </w:r>
     </w:p>
     <w:p>
@@ -11495,13 +11735,34 @@
         <w:pStyle w:val="Titre2"/>
       </w:pPr>
       <w:r>
-        <w:t>La base de données sur MariaDB</w:t>
+        <w:t xml:space="preserve">La base de données sur </w:t>
+      </w:r>
+      <w:proofErr w:type="spellStart"/>
+      <w:r>
+        <w:t>MariaDB</w:t>
       </w:r>
       <w:bookmarkEnd w:id="21"/>
-    </w:p>
-    <w:p>
-      <w:r>
-        <w:t xml:space="preserve">La base de données permettra de stocker les informations des différentes Raspberry. Elle possèdera trois colonnes, l’une se nommera « ChambreFroide », l’une « Livraison » et la dernière sera « users ». Les deux premières colonnes </w:t>
+      <w:proofErr w:type="spellEnd"/>
+    </w:p>
+    <w:p>
+      <w:r>
+        <w:t>La base de données permettra de stocker les informations des différentes Raspberry. Elle possèdera trois colonnes, l’une se nommera « </w:t>
+      </w:r>
+      <w:proofErr w:type="spellStart"/>
+      <w:r>
+        <w:t>ChambreFroide</w:t>
+      </w:r>
+      <w:proofErr w:type="spellEnd"/>
+      <w:r>
+        <w:t> », l’une « Livraison » et la dernière sera « </w:t>
+      </w:r>
+      <w:proofErr w:type="spellStart"/>
+      <w:r>
+        <w:t>users</w:t>
+      </w:r>
+      <w:proofErr w:type="spellEnd"/>
+      <w:r>
+        <w:t xml:space="preserve"> ». Les deux premières colonnes </w:t>
       </w:r>
       <w:r>
         <w:t>récupèreront</w:t>
@@ -11821,8 +12082,17 @@
           <w:b/>
           <w:bCs/>
         </w:rPr>
-        <w:t>(Pc = h1.S.</w:t>
-      </w:r>
+        <w:t>(Pc = h</w:t>
+      </w:r>
+      <w:proofErr w:type="gramStart"/>
+      <w:r>
+        <w:rPr>
+          <w:b/>
+          <w:bCs/>
+        </w:rPr>
+        <w:t>1.S.</w:t>
+      </w:r>
+      <w:proofErr w:type="gramEnd"/>
       <w:r>
         <w:rPr>
           <w:rFonts w:cs="Calibri"/>
@@ -12241,7 +12511,15 @@
     </w:p>
     <w:p>
       <w:r>
-        <w:t>La page de livraison possède une map. Nous avons un overlay en haut à droite qui nous permet de choisir d’afficher ou non, les points et le trajet d’une livraison. Les trajets sont triés selon les jours.</w:t>
+        <w:t xml:space="preserve">La page de livraison possède une </w:t>
+      </w:r>
+      <w:proofErr w:type="spellStart"/>
+      <w:r>
+        <w:t>map</w:t>
+      </w:r>
+      <w:proofErr w:type="spellEnd"/>
+      <w:r>
+        <w:t>. Nous avons un overlay en haut à droite qui nous permet de choisir d’afficher ou non, les points et le trajet d’une livraison. Les trajets sont triés selon les jours.</w:t>
       </w:r>
     </w:p>
     <w:p>
@@ -12606,7 +12884,13 @@
       <w:t xml:space="preserve"> </w:t>
     </w:r>
     <w:r>
-      <w:t xml:space="preserve">FLENET, BORIBOUN, ENET </w:t>
+      <w:t xml:space="preserve">ENET, BORIBOUN, </w:t>
+    </w:r>
+    <w:r>
+      <w:t>FL</w:t>
+    </w:r>
+    <w:r>
+      <w:t xml:space="preserve">ENET </w:t>
     </w:r>
     <w:r>
       <w:ptab w:relativeTo="margin" w:alignment="right" w:leader="none"/>
@@ -17862,7 +18146,7 @@
 </file>
 
 <file path=customXml/itemProps5.xml><?xml version="1.0" encoding="utf-8"?>
-<ds:datastoreItem xmlns:ds="http://schemas.openxmlformats.org/officeDocument/2006/customXml" ds:itemID="{73518CC9-01B0-4523-80F4-C90D784F370C}">
+<ds:datastoreItem xmlns:ds="http://schemas.openxmlformats.org/officeDocument/2006/customXml" ds:itemID="{2DE204E0-3CB5-4853-95CC-13FF91C8C12D}">
   <ds:schemaRefs>
     <ds:schemaRef ds:uri="http://schemas.openxmlformats.org/officeDocument/2006/bibliography"/>
   </ds:schemaRefs>

</xml_diff>

<commit_message>
Ajout de la partie physique personnelle
</commit_message>
<xml_diff>
--- a/Documents Word/Spécifications Techniques_02.docx
+++ b/Documents Word/Spécifications Techniques_02.docx
@@ -10,6 +10,7 @@
           <w:docPartUnique/>
         </w:docPartObj>
       </w:sdtPr>
+      <w:sdtEndPr/>
       <w:sdtContent>
         <w:p/>
         <w:p>
@@ -104,6 +105,7 @@
                                     <w:calendar w:val="gregorian"/>
                                   </w:date>
                                 </w:sdtPr>
+                                <w:sdtEndPr/>
                                 <w:sdtContent>
                                   <w:p>
                                     <w:pPr>
@@ -176,6 +178,7 @@
                               <w:calendar w:val="gregorian"/>
                             </w:date>
                           </w:sdtPr>
+                          <w:sdtEndPr/>
                           <w:sdtContent>
                             <w:p>
                               <w:pPr>
@@ -294,6 +297,7 @@
                                   <w:dataBinding w:prefixMappings="xmlns:ns0='http://purl.org/dc/elements/1.1/' xmlns:ns1='http://schemas.openxmlformats.org/package/2006/metadata/core-properties' " w:xpath="/ns1:coreProperties[1]/ns0:creator[1]" w:storeItemID="{6C3C8BC8-F283-45AE-878A-BAB7291924A1}"/>
                                   <w:text/>
                                 </w:sdtPr>
+                                <w:sdtEndPr/>
                                 <w:sdtContent>
                                   <w:p>
                                     <w:pPr>
@@ -343,6 +347,7 @@
                                     <w:dataBinding w:prefixMappings="xmlns:ns0='http://schemas.openxmlformats.org/officeDocument/2006/extended-properties' " w:xpath="/ns0:Properties[1]/ns0:Company[1]" w:storeItemID="{6668398D-A668-4E3E-A5EB-62B293D839F1}"/>
                                     <w:text/>
                                   </w:sdtPr>
+                                  <w:sdtEndPr/>
                                   <w:sdtContent>
                                     <w:r>
                                       <w:rPr>
@@ -380,6 +385,7 @@
                                     <w:dataBinding w:prefixMappings="xmlns:ns0='http://schemas.microsoft.com/office/2006/coverPageProps' " w:xpath="/ns0:CoverPageProperties[1]/ns0:CompanyAddress[1]" w:storeItemID="{55AF091B-3C7A-41E3-B477-F2FDAA23CFDA}"/>
                                     <w:text/>
                                   </w:sdtPr>
+                                  <w:sdtEndPr/>
                                   <w:sdtContent>
                                     <w:r>
                                       <w:rPr>
@@ -439,6 +445,7 @@
                             <w:dataBinding w:prefixMappings="xmlns:ns0='http://purl.org/dc/elements/1.1/' xmlns:ns1='http://schemas.openxmlformats.org/package/2006/metadata/core-properties' " w:xpath="/ns1:coreProperties[1]/ns0:creator[1]" w:storeItemID="{6C3C8BC8-F283-45AE-878A-BAB7291924A1}"/>
                             <w:text/>
                           </w:sdtPr>
+                          <w:sdtEndPr/>
                           <w:sdtContent>
                             <w:p>
                               <w:pPr>
@@ -488,6 +495,7 @@
                               <w:dataBinding w:prefixMappings="xmlns:ns0='http://schemas.openxmlformats.org/officeDocument/2006/extended-properties' " w:xpath="/ns0:Properties[1]/ns0:Company[1]" w:storeItemID="{6668398D-A668-4E3E-A5EB-62B293D839F1}"/>
                               <w:text/>
                             </w:sdtPr>
+                            <w:sdtEndPr/>
                             <w:sdtContent>
                               <w:r>
                                 <w:rPr>
@@ -525,6 +533,7 @@
                               <w:dataBinding w:prefixMappings="xmlns:ns0='http://schemas.microsoft.com/office/2006/coverPageProps' " w:xpath="/ns0:CoverPageProperties[1]/ns0:CompanyAddress[1]" w:storeItemID="{55AF091B-3C7A-41E3-B477-F2FDAA23CFDA}"/>
                               <w:text/>
                             </w:sdtPr>
+                            <w:sdtEndPr/>
                             <w:sdtContent>
                               <w:r>
                                 <w:rPr>
@@ -651,6 +660,7 @@
                                     <w:dataBinding w:prefixMappings="xmlns:ns0='http://purl.org/dc/elements/1.1/' xmlns:ns1='http://schemas.openxmlformats.org/package/2006/metadata/core-properties' " w:xpath="/ns1:coreProperties[1]/ns0:title[1]" w:storeItemID="{6C3C8BC8-F283-45AE-878A-BAB7291924A1}"/>
                                     <w:text w:multiLine="1"/>
                                   </w:sdtPr>
+                                  <w:sdtEndPr/>
                                   <w:sdtContent>
                                     <w:r>
                                       <w:rPr>
@@ -679,6 +689,7 @@
                                   <w:dataBinding w:prefixMappings="xmlns:ns0='http://purl.org/dc/elements/1.1/' xmlns:ns1='http://schemas.openxmlformats.org/package/2006/metadata/core-properties' " w:xpath="/ns1:coreProperties[1]/ns0:subject[1]" w:storeItemID="{6C3C8BC8-F283-45AE-878A-BAB7291924A1}"/>
                                   <w:text/>
                                 </w:sdtPr>
+                                <w:sdtEndPr/>
                                 <w:sdtContent>
                                   <w:p>
                                     <w:pPr>
@@ -754,6 +765,7 @@
                               <w:dataBinding w:prefixMappings="xmlns:ns0='http://purl.org/dc/elements/1.1/' xmlns:ns1='http://schemas.openxmlformats.org/package/2006/metadata/core-properties' " w:xpath="/ns1:coreProperties[1]/ns0:title[1]" w:storeItemID="{6C3C8BC8-F283-45AE-878A-BAB7291924A1}"/>
                               <w:text w:multiLine="1"/>
                             </w:sdtPr>
+                            <w:sdtEndPr/>
                             <w:sdtContent>
                               <w:r>
                                 <w:rPr>
@@ -782,6 +794,7 @@
                             <w:dataBinding w:prefixMappings="xmlns:ns0='http://purl.org/dc/elements/1.1/' xmlns:ns1='http://schemas.openxmlformats.org/package/2006/metadata/core-properties' " w:xpath="/ns1:coreProperties[1]/ns0:subject[1]" w:storeItemID="{6C3C8BC8-F283-45AE-878A-BAB7291924A1}"/>
                             <w:text/>
                           </w:sdtPr>
+                          <w:sdtEndPr/>
                           <w:sdtContent>
                             <w:p>
                               <w:pPr>
@@ -952,7 +965,7 @@
                   </wp:anchor>
                 </w:drawing>
               </mc:Choice>
-              <mc:Fallback xmlns:w16cex="http://schemas.microsoft.com/office/word/2018/wordml/cex" xmlns:w16="http://schemas.microsoft.com/office/word/2018/wordml">
+              <mc:Fallback xmlns:w16="http://schemas.microsoft.com/office/word/2018/wordml" xmlns:w16cex="http://schemas.microsoft.com/office/word/2018/wordml/cex">
                 <w:pict>
                   <v:group w14:anchorId="293BDDDF" id="Groupe 114" o:spid="_x0000_s1026" style="position:absolute;margin-left:0;margin-top:0;width:18pt;height:10in;z-index:251659264;mso-width-percent:29;mso-height-percent:909;mso-left-percent:45;mso-position-horizontal-relative:page;mso-position-vertical:center;mso-position-vertical-relative:page;mso-width-percent:29;mso-height-percent:909;mso-left-percent:45" coordsize="2286,91440" o:gfxdata="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">
                     <v:rect id="Rectangle 115" o:spid="_x0000_s1027" style="position:absolute;width:2286;height:87820;visibility:visible;mso-wrap-style:square;v-text-anchor:middle" o:gfxdata="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" fillcolor="#a20130" stroked="f" strokeweight="1pt"/>
@@ -3439,15 +3452,7 @@
         <w:ind w:firstLine="360"/>
       </w:pPr>
       <w:r>
-        <w:t xml:space="preserve">Dans notre cas, notre commanditaire est </w:t>
-      </w:r>
-      <w:proofErr w:type="spellStart"/>
-      <w:r>
-        <w:t>Proxidej</w:t>
-      </w:r>
-      <w:proofErr w:type="spellEnd"/>
-      <w:r>
-        <w:t>. Leur besoin est de relever la température dans une camionnette frigorifique de livraison et dans une chambre froide. Leur but est de pouvoir justifier le respect de la chaîne du froid lors du transport de leur</w:t>
+        <w:t>Dans notre cas, notre commanditaire est Proxidej. Leur besoin est de relever la température dans une camionnette frigorifique de livraison et dans une chambre froide. Leur but est de pouvoir justifier le respect de la chaîne du froid lors du transport de leur</w:t>
       </w:r>
       <w:r>
         <w:t>s plats préparés</w:t>
@@ -4599,13 +4604,8 @@
               <w:jc w:val="center"/>
             </w:pPr>
             <w:r>
-              <w:t xml:space="preserve">2 </w:t>
-            </w:r>
-            <w:proofErr w:type="spellStart"/>
-            <w:r>
-              <w:t>kB</w:t>
-            </w:r>
-            <w:proofErr w:type="spellEnd"/>
+              <w:t>2 kB</w:t>
+            </w:r>
           </w:p>
         </w:tc>
         <w:tc>
@@ -5355,16 +5355,8 @@
         <w:rPr>
           <w:b/>
         </w:rPr>
-        <w:t xml:space="preserve"> </w:t>
-      </w:r>
-      <w:proofErr w:type="spellStart"/>
-      <w:r>
-        <w:rPr>
-          <w:b/>
-        </w:rPr>
-        <w:t>integrated</w:t>
-      </w:r>
-      <w:proofErr w:type="spellEnd"/>
+        <w:t xml:space="preserve"> integrated</w:t>
+      </w:r>
       <w:r>
         <w:t xml:space="preserve">. </w:t>
       </w:r>
@@ -6395,66 +6387,62 @@
           <w:numId w:val="5"/>
         </w:numPr>
       </w:pPr>
-      <w:proofErr w:type="spellStart"/>
       <w:r>
         <w:rPr>
           <w:rFonts w:eastAsia="Calibri" w:cs="Calibri"/>
           <w:b/>
           <w:bCs/>
         </w:rPr>
-        <w:t>Here</w:t>
-      </w:r>
-      <w:proofErr w:type="spellEnd"/>
-      <w:r>
+        <w:t xml:space="preserve">Here 2 </w:t>
+      </w:r>
+    </w:p>
+    <w:p>
+      <w:pPr>
         <w:rPr>
           <w:rFonts w:eastAsia="Calibri" w:cs="Calibri"/>
           <w:b/>
           <w:bCs/>
         </w:rPr>
-        <w:t xml:space="preserve"> 2 </w:t>
-      </w:r>
-    </w:p>
-    <w:p>
-      <w:pPr>
+      </w:pPr>
+      <w:r>
+        <w:rPr>
+          <w:rFonts w:eastAsia="Calibri" w:cs="Calibri"/>
+        </w:rPr>
+        <w:t xml:space="preserve">Le </w:t>
+      </w:r>
+      <w:r>
+        <w:rPr>
+          <w:rFonts w:eastAsia="Calibri" w:cs="Calibri"/>
+        </w:rPr>
+        <w:t>récepteur</w:t>
+      </w:r>
+      <w:r>
+        <w:rPr>
+          <w:rFonts w:eastAsia="Calibri" w:cs="Calibri"/>
+        </w:rPr>
+        <w:t xml:space="preserve"> GPS BU-353 est produit par </w:t>
+      </w:r>
+      <w:r>
         <w:rPr>
           <w:rFonts w:eastAsia="Calibri" w:cs="Calibri"/>
           <w:b/>
           <w:bCs/>
         </w:rPr>
-      </w:pPr>
+        <w:t>Globalsat</w:t>
+      </w:r>
       <w:r>
         <w:rPr>
           <w:rFonts w:eastAsia="Calibri" w:cs="Calibri"/>
         </w:rPr>
-        <w:t xml:space="preserve">Le </w:t>
-      </w:r>
-      <w:r>
-        <w:rPr>
-          <w:rFonts w:eastAsia="Calibri" w:cs="Calibri"/>
-        </w:rPr>
-        <w:t>récepteur</w:t>
-      </w:r>
-      <w:r>
-        <w:rPr>
-          <w:rFonts w:eastAsia="Calibri" w:cs="Calibri"/>
-        </w:rPr>
-        <w:t xml:space="preserve"> GPS BU-353 est produit par </w:t>
-      </w:r>
-      <w:proofErr w:type="spellStart"/>
+        <w:t xml:space="preserve">, une entreprise spécialisée dans les </w:t>
+      </w:r>
       <w:r>
         <w:rPr>
           <w:rFonts w:eastAsia="Calibri" w:cs="Calibri"/>
           <w:b/>
           <w:bCs/>
         </w:rPr>
-        <w:t>Globalsat</w:t>
-      </w:r>
-      <w:proofErr w:type="spellEnd"/>
-      <w:r>
-        <w:rPr>
-          <w:rFonts w:eastAsia="Calibri" w:cs="Calibri"/>
-        </w:rPr>
-        <w:t xml:space="preserve">, une entreprise spécialisée dans les </w:t>
+        <w:t>GPS Tracker, réc</w:t>
       </w:r>
       <w:r>
         <w:rPr>
@@ -6462,7 +6450,7 @@
           <w:b/>
           <w:bCs/>
         </w:rPr>
-        <w:t>GPS Tracker, réc</w:t>
+        <w:t>e</w:t>
       </w:r>
       <w:r>
         <w:rPr>
@@ -6470,7 +6458,7 @@
           <w:b/>
           <w:bCs/>
         </w:rPr>
-        <w:t>e</w:t>
+        <w:t>pteurs G</w:t>
       </w:r>
       <w:r>
         <w:rPr>
@@ -6478,7 +6466,7 @@
           <w:b/>
           <w:bCs/>
         </w:rPr>
-        <w:t>pteurs G</w:t>
+        <w:t>PS</w:t>
       </w:r>
       <w:r>
         <w:rPr>
@@ -6486,7 +6474,7 @@
           <w:b/>
           <w:bCs/>
         </w:rPr>
-        <w:t>PS</w:t>
+        <w:t>.</w:t>
       </w:r>
       <w:r>
         <w:rPr>
@@ -6494,40 +6482,22 @@
           <w:b/>
           <w:bCs/>
         </w:rPr>
-        <w:t>.</w:t>
-      </w:r>
+        <w:t>..</w:t>
+      </w:r>
+    </w:p>
+    <w:p>
+      <w:pPr>
+        <w:rPr>
+          <w:rFonts w:eastAsia="Calibri" w:cs="Calibri"/>
+        </w:rPr>
+      </w:pPr>
       <w:r>
         <w:rPr>
           <w:rFonts w:eastAsia="Calibri" w:cs="Calibri"/>
           <w:b/>
           <w:bCs/>
         </w:rPr>
-        <w:t>..</w:t>
-      </w:r>
-    </w:p>
-    <w:p>
-      <w:pPr>
-        <w:rPr>
-          <w:rFonts w:eastAsia="Calibri" w:cs="Calibri"/>
-        </w:rPr>
-      </w:pPr>
-      <w:proofErr w:type="spellStart"/>
-      <w:r>
-        <w:rPr>
-          <w:rFonts w:eastAsia="Calibri" w:cs="Calibri"/>
-          <w:b/>
-          <w:bCs/>
-        </w:rPr>
-        <w:t>Pixhawk</w:t>
-      </w:r>
-      <w:proofErr w:type="spellEnd"/>
-      <w:r>
-        <w:rPr>
-          <w:rFonts w:eastAsia="Calibri" w:cs="Calibri"/>
-          <w:b/>
-          <w:bCs/>
-        </w:rPr>
-        <w:t xml:space="preserve"> 2</w:t>
+        <w:t>Pixhawk 2</w:t>
       </w:r>
       <w:r>
         <w:rPr>
@@ -6753,21 +6723,7 @@
               <w:rPr>
                 <w:rFonts w:eastAsiaTheme="minorEastAsia"/>
               </w:rPr>
-              <w:t xml:space="preserve">L1 </w:t>
-            </w:r>
-            <w:proofErr w:type="spellStart"/>
-            <w:r>
-              <w:rPr>
-                <w:rFonts w:eastAsiaTheme="minorEastAsia"/>
-              </w:rPr>
-              <w:t>SiRF</w:t>
-            </w:r>
-            <w:proofErr w:type="spellEnd"/>
-            <w:r>
-              <w:rPr>
-                <w:rFonts w:eastAsiaTheme="minorEastAsia"/>
-              </w:rPr>
-              <w:t xml:space="preserve"> Star III</w:t>
+              <w:t>L1 SiRF Star III</w:t>
             </w:r>
           </w:p>
         </w:tc>
@@ -7700,25 +7656,7 @@
           <w:b/>
           <w:bCs/>
         </w:rPr>
-        <w:t xml:space="preserve">Raspberry Pi 7’’ </w:t>
-      </w:r>
-      <w:proofErr w:type="spellStart"/>
-      <w:r>
-        <w:rPr>
-          <w:rFonts w:eastAsia="Calibri" w:cs="Calibri"/>
-          <w:b/>
-          <w:bCs/>
-        </w:rPr>
-        <w:t>Touchscreen</w:t>
-      </w:r>
-      <w:proofErr w:type="spellEnd"/>
-      <w:r>
-        <w:rPr>
-          <w:rFonts w:eastAsia="Calibri" w:cs="Calibri"/>
-          <w:b/>
-          <w:bCs/>
-        </w:rPr>
-        <w:t xml:space="preserve"> Display</w:t>
+        <w:t>Raspberry Pi 7’’ Touchscreen Display</w:t>
       </w:r>
     </w:p>
     <w:p>
@@ -7729,7 +7667,6 @@
           <w:numId w:val="5"/>
         </w:numPr>
       </w:pPr>
-      <w:proofErr w:type="spellStart"/>
       <w:r>
         <w:rPr>
           <w:rFonts w:eastAsia="Calibri" w:cs="Calibri"/>
@@ -7738,7 +7675,6 @@
         </w:rPr>
         <w:t>Raspad</w:t>
       </w:r>
-      <w:proofErr w:type="spellEnd"/>
     </w:p>
     <w:p>
       <w:pPr>
@@ -7754,7 +7690,6 @@
         </w:rPr>
         <w:t xml:space="preserve">Le récepteur GPS BU-353 est produit par </w:t>
       </w:r>
-      <w:proofErr w:type="spellStart"/>
       <w:r>
         <w:rPr>
           <w:rFonts w:eastAsia="Calibri" w:cs="Calibri"/>
@@ -7763,7 +7698,6 @@
         </w:rPr>
         <w:t>Globalsat</w:t>
       </w:r>
-      <w:proofErr w:type="spellEnd"/>
       <w:r>
         <w:rPr>
           <w:rFonts w:eastAsia="Calibri" w:cs="Calibri"/>
@@ -7776,50 +7710,22 @@
           <w:b/>
           <w:bCs/>
         </w:rPr>
-        <w:t xml:space="preserve">GPS Tracker, récepteurs </w:t>
-      </w:r>
-      <w:proofErr w:type="spellStart"/>
+        <w:t>GPS Tracker, récepteurs Gps...</w:t>
+      </w:r>
+    </w:p>
+    <w:p>
+      <w:pPr>
+        <w:rPr>
+          <w:rFonts w:eastAsia="Calibri" w:cs="Calibri"/>
+        </w:rPr>
+      </w:pPr>
       <w:r>
         <w:rPr>
           <w:rFonts w:eastAsia="Calibri" w:cs="Calibri"/>
           <w:b/>
           <w:bCs/>
         </w:rPr>
-        <w:t>Gps</w:t>
-      </w:r>
-      <w:proofErr w:type="spellEnd"/>
-      <w:r>
-        <w:rPr>
-          <w:rFonts w:eastAsia="Calibri" w:cs="Calibri"/>
-          <w:b/>
-          <w:bCs/>
-        </w:rPr>
-        <w:t>...</w:t>
-      </w:r>
-    </w:p>
-    <w:p>
-      <w:pPr>
-        <w:rPr>
-          <w:rFonts w:eastAsia="Calibri" w:cs="Calibri"/>
-        </w:rPr>
-      </w:pPr>
-      <w:proofErr w:type="spellStart"/>
-      <w:r>
-        <w:rPr>
-          <w:rFonts w:eastAsia="Calibri" w:cs="Calibri"/>
-          <w:b/>
-          <w:bCs/>
-        </w:rPr>
-        <w:t>Pixhawk</w:t>
-      </w:r>
-      <w:proofErr w:type="spellEnd"/>
-      <w:r>
-        <w:rPr>
-          <w:rFonts w:eastAsia="Calibri" w:cs="Calibri"/>
-          <w:b/>
-          <w:bCs/>
-        </w:rPr>
-        <w:t xml:space="preserve"> 2</w:t>
+        <w:t>Pixhawk 2</w:t>
       </w:r>
       <w:r>
         <w:rPr>
@@ -7951,23 +7857,13 @@
                 <w:color w:val="FF0000"/>
               </w:rPr>
             </w:pPr>
-            <w:proofErr w:type="spellStart"/>
             <w:r>
               <w:rPr>
                 <w:b/>
                 <w:bCs/>
                 <w:color w:val="FF0000"/>
               </w:rPr>
-              <w:t>Touchscreen</w:t>
-            </w:r>
-            <w:proofErr w:type="spellEnd"/>
-            <w:r>
-              <w:rPr>
-                <w:b/>
-                <w:bCs/>
-                <w:color w:val="FF0000"/>
-              </w:rPr>
-              <w:t xml:space="preserve"> Display</w:t>
+              <w:t>Touchscreen Display</w:t>
             </w:r>
           </w:p>
         </w:tc>
@@ -7985,7 +7881,6 @@
                 <w:color w:val="00B050"/>
               </w:rPr>
             </w:pPr>
-            <w:proofErr w:type="spellStart"/>
             <w:r>
               <w:rPr>
                 <w:b/>
@@ -7994,7 +7889,6 @@
               </w:rPr>
               <w:t>Raspad</w:t>
             </w:r>
-            <w:proofErr w:type="spellEnd"/>
           </w:p>
         </w:tc>
         <w:tc>
@@ -8085,23 +7979,13 @@
                 <w:color w:val="FF0000"/>
               </w:rPr>
             </w:pPr>
-            <w:proofErr w:type="spellStart"/>
             <w:r>
               <w:rPr>
                 <w:b/>
                 <w:bCs/>
                 <w:color w:val="FF0000"/>
               </w:rPr>
-              <w:t>Touchscreen</w:t>
-            </w:r>
-            <w:proofErr w:type="spellEnd"/>
-            <w:r>
-              <w:rPr>
-                <w:b/>
-                <w:bCs/>
-                <w:color w:val="FF0000"/>
-              </w:rPr>
-              <w:t xml:space="preserve"> Display</w:t>
+              <w:t>Touchscreen Display</w:t>
             </w:r>
           </w:p>
         </w:tc>
@@ -8171,23 +8055,13 @@
                 <w:color w:val="FF0000"/>
               </w:rPr>
             </w:pPr>
-            <w:proofErr w:type="spellStart"/>
             <w:r>
               <w:rPr>
                 <w:b/>
                 <w:bCs/>
                 <w:color w:val="FF0000"/>
               </w:rPr>
-              <w:t>Touchscreen</w:t>
-            </w:r>
-            <w:proofErr w:type="spellEnd"/>
-            <w:r>
-              <w:rPr>
-                <w:b/>
-                <w:bCs/>
-                <w:color w:val="FF0000"/>
-              </w:rPr>
-              <w:t xml:space="preserve"> Display</w:t>
+              <w:t>Touchscreen Display</w:t>
             </w:r>
           </w:p>
         </w:tc>
@@ -8357,23 +8231,13 @@
                 <w:color w:val="00B050"/>
               </w:rPr>
             </w:pPr>
-            <w:proofErr w:type="spellStart"/>
             <w:r>
               <w:rPr>
                 <w:b/>
                 <w:bCs/>
                 <w:color w:val="FF0000"/>
               </w:rPr>
-              <w:t>Touchscreen</w:t>
-            </w:r>
-            <w:proofErr w:type="spellEnd"/>
-            <w:r>
-              <w:rPr>
-                <w:b/>
-                <w:bCs/>
-                <w:color w:val="FF0000"/>
-              </w:rPr>
-              <w:t xml:space="preserve"> Display</w:t>
+              <w:t>Touchscreen Display</w:t>
             </w:r>
           </w:p>
         </w:tc>
@@ -8454,7 +8318,6 @@
                 <w:color w:val="FF0000"/>
               </w:rPr>
             </w:pPr>
-            <w:proofErr w:type="spellStart"/>
             <w:r>
               <w:rPr>
                 <w:b/>
@@ -8463,7 +8326,6 @@
               </w:rPr>
               <w:t>Raspad</w:t>
             </w:r>
-            <w:proofErr w:type="spellEnd"/>
           </w:p>
         </w:tc>
       </w:tr>
@@ -8628,23 +8490,13 @@
                 <w:color w:val="538135" w:themeColor="accent6" w:themeShade="BF"/>
               </w:rPr>
             </w:pPr>
-            <w:proofErr w:type="spellStart"/>
             <w:r>
               <w:rPr>
                 <w:b/>
                 <w:bCs/>
                 <w:color w:val="FF0000"/>
               </w:rPr>
-              <w:t>Touchscreen</w:t>
-            </w:r>
-            <w:proofErr w:type="spellEnd"/>
-            <w:r>
-              <w:rPr>
-                <w:b/>
-                <w:bCs/>
-                <w:color w:val="FF0000"/>
-              </w:rPr>
-              <w:t xml:space="preserve"> Display</w:t>
+              <w:t>Touchscreen Display</w:t>
             </w:r>
           </w:p>
         </w:tc>
@@ -8663,25 +8515,7 @@
           <w:b/>
           <w:bCs/>
         </w:rPr>
-        <w:t xml:space="preserve">Raspberry Pi 7’’ </w:t>
-      </w:r>
-      <w:proofErr w:type="spellStart"/>
-      <w:r>
-        <w:rPr>
-          <w:rFonts w:eastAsia="Calibri" w:cs="Calibri"/>
-          <w:b/>
-          <w:bCs/>
-        </w:rPr>
-        <w:t>Touchscreen</w:t>
-      </w:r>
-      <w:proofErr w:type="spellEnd"/>
-      <w:r>
-        <w:rPr>
-          <w:rFonts w:eastAsia="Calibri" w:cs="Calibri"/>
-          <w:b/>
-          <w:bCs/>
-        </w:rPr>
-        <w:t xml:space="preserve"> Display</w:t>
+        <w:t>Raspberry Pi 7’’ Touchscreen Display</w:t>
       </w:r>
       <w:r>
         <w:rPr>
@@ -9109,19 +8943,11 @@
                 <w:rFonts w:eastAsiaTheme="minorEastAsia"/>
               </w:rPr>
             </w:pPr>
-            <w:proofErr w:type="spellStart"/>
             <w:r>
               <w:rPr>
                 <w:rFonts w:eastAsia="Calibri" w:cs="Calibri"/>
               </w:rPr>
-              <w:t>Pré-compilé</w:t>
-            </w:r>
-            <w:proofErr w:type="spellEnd"/>
-            <w:r>
-              <w:rPr>
-                <w:rFonts w:eastAsia="Calibri" w:cs="Calibri"/>
-              </w:rPr>
-              <w:t xml:space="preserve"> avant exécution</w:t>
+              <w:t>Pré-compilé avant exécution</w:t>
             </w:r>
           </w:p>
         </w:tc>
@@ -9183,19 +9009,11 @@
                 <w:rFonts w:eastAsiaTheme="minorEastAsia"/>
               </w:rPr>
             </w:pPr>
-            <w:proofErr w:type="spellStart"/>
             <w:r>
               <w:rPr>
                 <w:rFonts w:eastAsiaTheme="minorEastAsia"/>
               </w:rPr>
-              <w:t>Language</w:t>
-            </w:r>
-            <w:proofErr w:type="spellEnd"/>
-            <w:r>
-              <w:rPr>
-                <w:rFonts w:eastAsiaTheme="minorEastAsia"/>
-              </w:rPr>
-              <w:t xml:space="preserve"> Simplifié</w:t>
+              <w:t>Language Simplifié</w:t>
             </w:r>
           </w:p>
         </w:tc>
@@ -9210,13 +9028,8 @@
                 <w:rFonts w:eastAsiaTheme="minorEastAsia"/>
               </w:rPr>
             </w:pPr>
-            <w:proofErr w:type="spellStart"/>
-            <w:r>
-              <w:t>Language</w:t>
-            </w:r>
-            <w:proofErr w:type="spellEnd"/>
-            <w:r>
-              <w:t xml:space="preserve"> traditionnel</w:t>
+            <w:r>
+              <w:t>Language traditionnel</w:t>
             </w:r>
           </w:p>
         </w:tc>
@@ -10507,29 +10320,13 @@
     </w:p>
     <w:p>
       <w:r>
-        <w:t xml:space="preserve">Symfony est un </w:t>
-      </w:r>
-      <w:proofErr w:type="spellStart"/>
-      <w:r>
-        <w:t>framework</w:t>
-      </w:r>
-      <w:proofErr w:type="spellEnd"/>
-      <w:r>
-        <w:t xml:space="preserve"> français open source pour PHP</w:t>
+        <w:t>Symfony est un framework français open source pour PHP</w:t>
       </w:r>
       <w:r>
         <w:t xml:space="preserve">. </w:t>
       </w:r>
       <w:r>
-        <w:t xml:space="preserve">Les </w:t>
-      </w:r>
-      <w:proofErr w:type="spellStart"/>
-      <w:r>
-        <w:t>frameworks</w:t>
-      </w:r>
-      <w:proofErr w:type="spellEnd"/>
-      <w:r>
-        <w:t>, en général, permettent un gain de productivité mais pas seulement. Ils permettent d'avoir une bonne organisation du code et on sait qu'un code bien organisé est plus maintenable et évolutif.</w:t>
+        <w:t>Les frameworks, en général, permettent un gain de productivité mais pas seulement. Ils permettent d'avoir une bonne organisation du code et on sait qu'un code bien organisé est plus maintenable et évolutif.</w:t>
       </w:r>
       <w:r>
         <w:t xml:space="preserve"> </w:t>
@@ -10547,15 +10344,7 @@
         <w:t xml:space="preserve"> Il est considéré </w:t>
       </w:r>
       <w:r>
-        <w:t xml:space="preserve">comme un des </w:t>
-      </w:r>
-      <w:proofErr w:type="spellStart"/>
-      <w:r>
-        <w:t>framework</w:t>
-      </w:r>
-      <w:proofErr w:type="spellEnd"/>
-      <w:r>
-        <w:t xml:space="preserve"> PHP les plus puissants et les plus flexibles.</w:t>
+        <w:t>comme un des framework PHP les plus puissants et les plus flexibles.</w:t>
       </w:r>
       <w:r>
         <w:t xml:space="preserve"> </w:t>
@@ -10567,15 +10356,7 @@
         <w:t>des principaux inconvénients</w:t>
       </w:r>
       <w:r>
-        <w:t xml:space="preserve"> d'un </w:t>
-      </w:r>
-      <w:proofErr w:type="spellStart"/>
-      <w:r>
-        <w:t>framework</w:t>
-      </w:r>
-      <w:proofErr w:type="spellEnd"/>
-      <w:r>
-        <w:t xml:space="preserve"> est le temps d'apprentissage qui est bien plus élevé que pour un langage en lui-même.</w:t>
+        <w:t xml:space="preserve"> d'un framework est le temps d'apprentissage qui est bien plus élevé que pour un langage en lui-même.</w:t>
       </w:r>
       <w:r>
         <w:t xml:space="preserve"> </w:t>
@@ -10660,15 +10441,7 @@
     </w:p>
     <w:p>
       <w:r>
-        <w:t>L'implémentation dans le projet Doctrine de ce Data Mapper s'appelle l'</w:t>
-      </w:r>
-      <w:proofErr w:type="spellStart"/>
-      <w:r>
-        <w:t>Entity</w:t>
-      </w:r>
-      <w:proofErr w:type="spellEnd"/>
-      <w:r>
-        <w:t xml:space="preserve"> Manager, les entités ne sont que de simples objets PHP mappés.</w:t>
+        <w:t>L'implémentation dans le projet Doctrine de ce Data Mapper s'appelle l'Entity Manager, les entités ne sont que de simples objets PHP mappés.</w:t>
       </w:r>
     </w:p>
     <w:p>
@@ -10692,21 +10465,7 @@
     </w:p>
     <w:p>
       <w:r>
-        <w:t xml:space="preserve">Nous avons deux choix pour </w:t>
-      </w:r>
-      <w:r>
-        <w:t>l’IDE permettant de faire le site WEB</w:t>
-      </w:r>
-      <w:r>
-        <w:t xml:space="preserve"> en </w:t>
-      </w:r>
-      <w:proofErr w:type="spellStart"/>
-      <w:r>
-        <w:t>symfony</w:t>
-      </w:r>
-      <w:proofErr w:type="spellEnd"/>
-      <w:r>
-        <w:t>. L’un c’est NetBeans, l’autre c’est Symfony. Voici les pour et les contre.</w:t>
+        <w:t>Nous avons deux choix pour l’IDE permettant de faire le site WEB en symfony. L’un c’est NetBeans, l’autre c’est Symfony. Voici les pour et les contre.</w:t>
       </w:r>
     </w:p>
     <w:p>
@@ -10724,24 +10483,11 @@
       </w:r>
     </w:p>
     <w:p>
-      <w:proofErr w:type="spellStart"/>
-      <w:r>
-        <w:t>PhpStorm</w:t>
-      </w:r>
-      <w:proofErr w:type="spellEnd"/>
-      <w:r>
-        <w:t xml:space="preserve"> </w:t>
-      </w:r>
-      <w:r>
-        <w:t xml:space="preserve">est un IDE PHP qui suit les dernières tendances PHP et langages Web, intègre une variété d'outils modernes et apporte encore plus d'extensibilité avec la prise en charge des principaux </w:t>
-      </w:r>
-      <w:proofErr w:type="spellStart"/>
-      <w:r>
-        <w:t>frameworks</w:t>
-      </w:r>
-      <w:proofErr w:type="spellEnd"/>
-      <w:r>
-        <w:t xml:space="preserve"> PHP.</w:t>
+      <w:r>
+        <w:t xml:space="preserve">PhpStorm </w:t>
+      </w:r>
+      <w:r>
+        <w:t>est un IDE PHP qui suit les dernières tendances PHP et langages Web, intègre une variété d'outils modernes et apporte encore plus d'extensibilité avec la prise en charge des principaux frameworks PHP.</w:t>
       </w:r>
     </w:p>
     <w:tbl>
@@ -10768,7 +10514,6 @@
             <w:tcW w:w="2265" w:type="dxa"/>
           </w:tcPr>
           <w:p>
-            <w:proofErr w:type="spellStart"/>
             <w:r>
               <w:rPr>
                 <w:b/>
@@ -10777,7 +10522,6 @@
               </w:rPr>
               <w:t>Netbeans</w:t>
             </w:r>
-            <w:proofErr w:type="spellEnd"/>
           </w:p>
         </w:tc>
         <w:tc>
@@ -10785,7 +10529,6 @@
             <w:tcW w:w="2265" w:type="dxa"/>
           </w:tcPr>
           <w:p>
-            <w:proofErr w:type="spellStart"/>
             <w:r>
               <w:rPr>
                 <w:b/>
@@ -10794,7 +10537,6 @@
               </w:rPr>
               <w:t>PhpStorm</w:t>
             </w:r>
-            <w:proofErr w:type="spellEnd"/>
           </w:p>
         </w:tc>
         <w:tc>
@@ -10862,14 +10604,12 @@
             <w:tcW w:w="2265" w:type="dxa"/>
           </w:tcPr>
           <w:p>
-            <w:proofErr w:type="spellStart"/>
             <w:r>
               <w:rPr>
                 <w:color w:val="00B050"/>
               </w:rPr>
               <w:t>PhpStorm</w:t>
             </w:r>
-            <w:proofErr w:type="spellEnd"/>
           </w:p>
         </w:tc>
       </w:tr>
@@ -10885,7 +10625,6 @@
                 <w:bCs/>
               </w:rPr>
             </w:pPr>
-            <w:bookmarkStart w:id="18" w:name="_GoBack"/>
             <w:r>
               <w:rPr>
                 <w:b/>
@@ -10929,7 +10668,6 @@
           </w:p>
         </w:tc>
       </w:tr>
-      <w:bookmarkEnd w:id="18"/>
       <w:tr>
         <w:tc>
           <w:tcPr>
@@ -10976,29 +10714,19 @@
             <w:tcW w:w="2265" w:type="dxa"/>
           </w:tcPr>
           <w:p>
-            <w:proofErr w:type="spellStart"/>
             <w:r>
               <w:rPr>
                 <w:color w:val="00B050"/>
               </w:rPr>
               <w:t>PhpStorm</w:t>
             </w:r>
-            <w:proofErr w:type="spellEnd"/>
           </w:p>
         </w:tc>
       </w:tr>
     </w:tbl>
     <w:p>
       <w:r>
-        <w:t xml:space="preserve">Nous allons utiliser </w:t>
-      </w:r>
-      <w:proofErr w:type="spellStart"/>
-      <w:r>
-        <w:t>PhpStorm</w:t>
-      </w:r>
-      <w:proofErr w:type="spellEnd"/>
-      <w:r>
-        <w:t xml:space="preserve"> pour avoir le plugin de Symfony4 et car c’est le meilleur IDE pour faire du PHP.</w:t>
+        <w:t>Nous allons utiliser PhpStorm pour avoir le plugin de Symfony4 et car c’est le meilleur IDE pour faire du PHP.</w:t>
       </w:r>
     </w:p>
     <w:p/>
@@ -11006,14 +10734,14 @@
       <w:pPr>
         <w:pStyle w:val="Titre1"/>
       </w:pPr>
-      <w:bookmarkStart w:id="19" w:name="_Toc32571446"/>
+      <w:bookmarkStart w:id="18" w:name="_Toc32571446"/>
       <w:r>
         <w:t>L’ana</w:t>
       </w:r>
       <w:r>
         <w:t>lyse</w:t>
       </w:r>
-      <w:bookmarkEnd w:id="19"/>
+      <w:bookmarkEnd w:id="18"/>
     </w:p>
     <w:p>
       <w:pPr>
@@ -11023,11 +10751,11 @@
           <w:numId w:val="33"/>
         </w:numPr>
       </w:pPr>
-      <w:bookmarkStart w:id="20" w:name="_Toc32571447"/>
+      <w:bookmarkStart w:id="19" w:name="_Toc32571447"/>
       <w:r>
         <w:t>Le diagramme de cas d’utilisation</w:t>
       </w:r>
-      <w:bookmarkEnd w:id="20"/>
+      <w:bookmarkEnd w:id="19"/>
     </w:p>
     <w:p>
       <w:r>
@@ -11147,14 +10875,27 @@
       <w:r>
         <w:t xml:space="preserve">Figure </w:t>
       </w:r>
-      <w:fldSimple w:instr=" SEQ Figure \* ARABIC ">
-        <w:r>
-          <w:rPr>
-            <w:noProof/>
-          </w:rPr>
-          <w:t>1</w:t>
-        </w:r>
-      </w:fldSimple>
+      <w:r>
+        <w:fldChar w:fldCharType="begin"/>
+      </w:r>
+      <w:r>
+        <w:instrText xml:space="preserve"> SEQ Figure \* ARABIC </w:instrText>
+      </w:r>
+      <w:r>
+        <w:fldChar w:fldCharType="separate"/>
+      </w:r>
+      <w:r>
+        <w:rPr>
+          <w:noProof/>
+        </w:rPr>
+        <w:t>1</w:t>
+      </w:r>
+      <w:r>
+        <w:rPr>
+          <w:noProof/>
+        </w:rPr>
+        <w:fldChar w:fldCharType="end"/>
+      </w:r>
       <w:r>
         <w:t xml:space="preserve"> Diagramme de cas d'utilisation du projet</w:t>
       </w:r>
@@ -11163,11 +10904,11 @@
       <w:pPr>
         <w:pStyle w:val="Titre2"/>
       </w:pPr>
-      <w:bookmarkStart w:id="21" w:name="_Toc32571448"/>
+      <w:bookmarkStart w:id="20" w:name="_Toc32571448"/>
       <w:r>
         <w:t>Les diagrammes de séquences</w:t>
       </w:r>
-      <w:bookmarkEnd w:id="21"/>
+      <w:bookmarkEnd w:id="20"/>
     </w:p>
     <w:p>
       <w:r>
@@ -11239,14 +10980,27 @@
       <w:r>
         <w:t xml:space="preserve">Figure </w:t>
       </w:r>
-      <w:fldSimple w:instr=" SEQ Figure \* ARABIC ">
-        <w:r>
-          <w:rPr>
-            <w:noProof/>
-          </w:rPr>
-          <w:t>2</w:t>
-        </w:r>
-      </w:fldSimple>
+      <w:r>
+        <w:fldChar w:fldCharType="begin"/>
+      </w:r>
+      <w:r>
+        <w:instrText xml:space="preserve"> SEQ Figure \* ARABIC </w:instrText>
+      </w:r>
+      <w:r>
+        <w:fldChar w:fldCharType="separate"/>
+      </w:r>
+      <w:r>
+        <w:rPr>
+          <w:noProof/>
+        </w:rPr>
+        <w:t>2</w:t>
+      </w:r>
+      <w:r>
+        <w:rPr>
+          <w:noProof/>
+        </w:rPr>
+        <w:fldChar w:fldCharType="end"/>
+      </w:r>
       <w:r>
         <w:t xml:space="preserve"> Diagramme de séquence pour l’acquisition</w:t>
       </w:r>
@@ -11326,14 +11080,30 @@
                             <w:r>
                               <w:t xml:space="preserve">Figure </w:t>
                             </w:r>
-                            <w:fldSimple w:instr=" SEQ Figure \* ARABIC ">
-                              <w:r>
-                                <w:rPr>
-                                  <w:noProof/>
-                                </w:rPr>
-                                <w:t>3</w:t>
-                              </w:r>
-                            </w:fldSimple>
+                            <w:r>
+                              <w:fldChar w:fldCharType="begin"/>
+                            </w:r>
+                            <w:r>
+                              <w:instrText xml:space="preserve"> SE</w:instrText>
+                            </w:r>
+                            <w:r>
+                              <w:instrText xml:space="preserve">Q Figure \* ARABIC </w:instrText>
+                            </w:r>
+                            <w:r>
+                              <w:fldChar w:fldCharType="separate"/>
+                            </w:r>
+                            <w:r>
+                              <w:rPr>
+                                <w:noProof/>
+                              </w:rPr>
+                              <w:t>3</w:t>
+                            </w:r>
+                            <w:r>
+                              <w:rPr>
+                                <w:noProof/>
+                              </w:rPr>
+                              <w:fldChar w:fldCharType="end"/>
+                            </w:r>
                             <w:r>
                               <w:t xml:space="preserve"> Diagramme de séquence pour la synchronisation</w:t>
                             </w:r>
@@ -11364,14 +11134,30 @@
                       <w:r>
                         <w:t xml:space="preserve">Figure </w:t>
                       </w:r>
-                      <w:fldSimple w:instr=" SEQ Figure \* ARABIC ">
-                        <w:r>
-                          <w:rPr>
-                            <w:noProof/>
-                          </w:rPr>
-                          <w:t>3</w:t>
-                        </w:r>
-                      </w:fldSimple>
+                      <w:r>
+                        <w:fldChar w:fldCharType="begin"/>
+                      </w:r>
+                      <w:r>
+                        <w:instrText xml:space="preserve"> SE</w:instrText>
+                      </w:r>
+                      <w:r>
+                        <w:instrText xml:space="preserve">Q Figure \* ARABIC </w:instrText>
+                      </w:r>
+                      <w:r>
+                        <w:fldChar w:fldCharType="separate"/>
+                      </w:r>
+                      <w:r>
+                        <w:rPr>
+                          <w:noProof/>
+                        </w:rPr>
+                        <w:t>3</w:t>
+                      </w:r>
+                      <w:r>
+                        <w:rPr>
+                          <w:noProof/>
+                        </w:rPr>
+                        <w:fldChar w:fldCharType="end"/>
+                      </w:r>
                       <w:r>
                         <w:t xml:space="preserve"> Diagramme de séquence pour la synchronisation</w:t>
                       </w:r>
@@ -11441,7 +11227,7 @@
       </w:r>
     </w:p>
     <w:p>
-      <w:bookmarkStart w:id="22" w:name="_Toc32571449"/>
+      <w:bookmarkStart w:id="21" w:name="_Toc32571449"/>
       <w:r>
         <w:lastRenderedPageBreak/>
         <w:t>Voici le diagramme orienté pour le site WEB, ce diagramme ci-dessous permet de consulter les données.</w:t>
@@ -11499,14 +11285,27 @@
       <w:r>
         <w:t xml:space="preserve">Figure </w:t>
       </w:r>
-      <w:fldSimple w:instr=" SEQ Figure \* ARABIC ">
-        <w:r>
-          <w:rPr>
-            <w:noProof/>
-          </w:rPr>
-          <w:t>4</w:t>
-        </w:r>
-      </w:fldSimple>
+      <w:r>
+        <w:fldChar w:fldCharType="begin"/>
+      </w:r>
+      <w:r>
+        <w:instrText xml:space="preserve"> SEQ Figure \* ARABIC </w:instrText>
+      </w:r>
+      <w:r>
+        <w:fldChar w:fldCharType="separate"/>
+      </w:r>
+      <w:r>
+        <w:rPr>
+          <w:noProof/>
+        </w:rPr>
+        <w:t>4</w:t>
+      </w:r>
+      <w:r>
+        <w:rPr>
+          <w:noProof/>
+        </w:rPr>
+        <w:fldChar w:fldCharType="end"/>
+      </w:r>
       <w:r>
         <w:t xml:space="preserve"> Diagramme de séquence pour la consultation des données</w:t>
       </w:r>
@@ -11571,14 +11370,27 @@
       <w:r>
         <w:t xml:space="preserve">Figure </w:t>
       </w:r>
-      <w:fldSimple w:instr=" SEQ Figure \* ARABIC ">
-        <w:r>
-          <w:rPr>
-            <w:noProof/>
-          </w:rPr>
-          <w:t>5</w:t>
-        </w:r>
-      </w:fldSimple>
+      <w:r>
+        <w:fldChar w:fldCharType="begin"/>
+      </w:r>
+      <w:r>
+        <w:instrText xml:space="preserve"> SEQ Figure \* ARABIC </w:instrText>
+      </w:r>
+      <w:r>
+        <w:fldChar w:fldCharType="separate"/>
+      </w:r>
+      <w:r>
+        <w:rPr>
+          <w:noProof/>
+        </w:rPr>
+        <w:t>5</w:t>
+      </w:r>
+      <w:r>
+        <w:rPr>
+          <w:noProof/>
+        </w:rPr>
+        <w:fldChar w:fldCharType="end"/>
+      </w:r>
       <w:r>
         <w:t xml:space="preserve"> Diagramme de séquence pour la chambre froide</w:t>
       </w:r>
@@ -11644,14 +11456,27 @@
       <w:r>
         <w:t xml:space="preserve">Figure </w:t>
       </w:r>
-      <w:fldSimple w:instr=" SEQ Figure \* ARABIC ">
-        <w:r>
-          <w:rPr>
-            <w:noProof/>
-          </w:rPr>
-          <w:t>6</w:t>
-        </w:r>
-      </w:fldSimple>
+      <w:r>
+        <w:fldChar w:fldCharType="begin"/>
+      </w:r>
+      <w:r>
+        <w:instrText xml:space="preserve"> SEQ Figure \* ARABIC </w:instrText>
+      </w:r>
+      <w:r>
+        <w:fldChar w:fldCharType="separate"/>
+      </w:r>
+      <w:r>
+        <w:rPr>
+          <w:noProof/>
+        </w:rPr>
+        <w:t>6</w:t>
+      </w:r>
+      <w:r>
+        <w:rPr>
+          <w:noProof/>
+        </w:rPr>
+        <w:fldChar w:fldCharType="end"/>
+      </w:r>
       <w:r>
         <w:rPr>
           <w:noProof/>
@@ -11725,14 +11550,27 @@
       <w:r>
         <w:t xml:space="preserve">Figure </w:t>
       </w:r>
-      <w:fldSimple w:instr=" SEQ Figure \* ARABIC ">
-        <w:r>
-          <w:rPr>
-            <w:noProof/>
-          </w:rPr>
-          <w:t>7</w:t>
-        </w:r>
-      </w:fldSimple>
+      <w:r>
+        <w:fldChar w:fldCharType="begin"/>
+      </w:r>
+      <w:r>
+        <w:instrText xml:space="preserve"> SEQ Figure \* ARABIC </w:instrText>
+      </w:r>
+      <w:r>
+        <w:fldChar w:fldCharType="separate"/>
+      </w:r>
+      <w:r>
+        <w:rPr>
+          <w:noProof/>
+        </w:rPr>
+        <w:t>7</w:t>
+      </w:r>
+      <w:r>
+        <w:rPr>
+          <w:noProof/>
+        </w:rPr>
+        <w:fldChar w:fldCharType="end"/>
+      </w:r>
       <w:r>
         <w:t xml:space="preserve"> Diagramme de séquence pour alerter la gérante</w:t>
       </w:r>
@@ -11819,14 +11657,27 @@
                             <w:r>
                               <w:t xml:space="preserve">Figure </w:t>
                             </w:r>
-                            <w:fldSimple w:instr=" SEQ Figure \* ARABIC ">
-                              <w:r>
-                                <w:rPr>
-                                  <w:noProof/>
-                                </w:rPr>
-                                <w:t>8</w:t>
-                              </w:r>
-                            </w:fldSimple>
+                            <w:r>
+                              <w:fldChar w:fldCharType="begin"/>
+                            </w:r>
+                            <w:r>
+                              <w:instrText xml:space="preserve"> SEQ Figure \* ARABIC </w:instrText>
+                            </w:r>
+                            <w:r>
+                              <w:fldChar w:fldCharType="separate"/>
+                            </w:r>
+                            <w:r>
+                              <w:rPr>
+                                <w:noProof/>
+                              </w:rPr>
+                              <w:t>8</w:t>
+                            </w:r>
+                            <w:r>
+                              <w:rPr>
+                                <w:noProof/>
+                              </w:rPr>
+                              <w:fldChar w:fldCharType="end"/>
+                            </w:r>
                             <w:r>
                               <w:t xml:space="preserve"> Diagramme de classe pour la Raspberry de livraison</w:t>
                             </w:r>
@@ -11862,14 +11713,27 @@
                       <w:r>
                         <w:t xml:space="preserve">Figure </w:t>
                       </w:r>
-                      <w:fldSimple w:instr=" SEQ Figure \* ARABIC ">
-                        <w:r>
-                          <w:rPr>
-                            <w:noProof/>
-                          </w:rPr>
-                          <w:t>8</w:t>
-                        </w:r>
-                      </w:fldSimple>
+                      <w:r>
+                        <w:fldChar w:fldCharType="begin"/>
+                      </w:r>
+                      <w:r>
+                        <w:instrText xml:space="preserve"> SEQ Figure \* ARABIC </w:instrText>
+                      </w:r>
+                      <w:r>
+                        <w:fldChar w:fldCharType="separate"/>
+                      </w:r>
+                      <w:r>
+                        <w:rPr>
+                          <w:noProof/>
+                        </w:rPr>
+                        <w:t>8</w:t>
+                      </w:r>
+                      <w:r>
+                        <w:rPr>
+                          <w:noProof/>
+                        </w:rPr>
+                        <w:fldChar w:fldCharType="end"/>
+                      </w:r>
                       <w:r>
                         <w:t xml:space="preserve"> Diagramme de classe pour la Raspberry de livraison</w:t>
                       </w:r>
@@ -12012,14 +11876,27 @@
       <w:r>
         <w:t xml:space="preserve">Figure </w:t>
       </w:r>
-      <w:fldSimple w:instr=" SEQ Figure \* ARABIC ">
-        <w:r>
-          <w:rPr>
-            <w:noProof/>
-          </w:rPr>
-          <w:t>9</w:t>
-        </w:r>
-      </w:fldSimple>
+      <w:r>
+        <w:fldChar w:fldCharType="begin"/>
+      </w:r>
+      <w:r>
+        <w:instrText xml:space="preserve"> SEQ Figure \* ARABIC </w:instrText>
+      </w:r>
+      <w:r>
+        <w:fldChar w:fldCharType="separate"/>
+      </w:r>
+      <w:r>
+        <w:rPr>
+          <w:noProof/>
+        </w:rPr>
+        <w:t>9</w:t>
+      </w:r>
+      <w:r>
+        <w:rPr>
+          <w:noProof/>
+        </w:rPr>
+        <w:fldChar w:fldCharType="end"/>
+      </w:r>
       <w:r>
         <w:t>Diagramme de classe pour l'application Web</w:t>
       </w:r>
@@ -12029,34 +11906,13 @@
         <w:pStyle w:val="Titre2"/>
       </w:pPr>
       <w:r>
-        <w:t xml:space="preserve">La base de données sur </w:t>
-      </w:r>
-      <w:proofErr w:type="spellStart"/>
-      <w:r>
-        <w:t>MariaDB</w:t>
-      </w:r>
-      <w:bookmarkEnd w:id="22"/>
-      <w:proofErr w:type="spellEnd"/>
-    </w:p>
-    <w:p>
-      <w:r>
-        <w:t>La base de données permettra de stocker les informations des différentes Raspberry. Elle possèdera trois colonnes, l’une se nommera « </w:t>
-      </w:r>
-      <w:proofErr w:type="spellStart"/>
-      <w:r>
-        <w:t>ChambreFroide</w:t>
-      </w:r>
-      <w:proofErr w:type="spellEnd"/>
-      <w:r>
-        <w:t> », l’une « Livraison » et la dernière sera « </w:t>
-      </w:r>
-      <w:proofErr w:type="spellStart"/>
-      <w:r>
-        <w:t>users</w:t>
-      </w:r>
-      <w:proofErr w:type="spellEnd"/>
-      <w:r>
-        <w:t xml:space="preserve"> ». Les deux premières colonnes </w:t>
+        <w:t>La base de données sur MariaDB</w:t>
+      </w:r>
+      <w:bookmarkEnd w:id="21"/>
+    </w:p>
+    <w:p>
+      <w:r>
+        <w:t xml:space="preserve">La base de données permettra de stocker les informations des différentes Raspberry. Elle possèdera trois colonnes, l’une se nommera « ChambreFroide », l’une « Livraison » et la dernière sera « users ». Les deux premières colonnes </w:t>
       </w:r>
       <w:r>
         <w:t>récupèreront</w:t>
@@ -12168,14 +12024,27 @@
       <w:r>
         <w:t xml:space="preserve">Figure </w:t>
       </w:r>
-      <w:fldSimple w:instr=" SEQ Figure \* ARABIC ">
-        <w:r>
-          <w:rPr>
-            <w:noProof/>
-          </w:rPr>
-          <w:t>10</w:t>
-        </w:r>
-      </w:fldSimple>
+      <w:r>
+        <w:fldChar w:fldCharType="begin"/>
+      </w:r>
+      <w:r>
+        <w:instrText xml:space="preserve"> SEQ Figure \* ARABIC </w:instrText>
+      </w:r>
+      <w:r>
+        <w:fldChar w:fldCharType="separate"/>
+      </w:r>
+      <w:r>
+        <w:rPr>
+          <w:noProof/>
+        </w:rPr>
+        <w:t>10</w:t>
+      </w:r>
+      <w:r>
+        <w:rPr>
+          <w:noProof/>
+        </w:rPr>
+        <w:fldChar w:fldCharType="end"/>
+      </w:r>
       <w:r>
         <w:t xml:space="preserve"> Diagramme de</w:t>
       </w:r>
@@ -12190,11 +12059,11 @@
       <w:pPr>
         <w:pStyle w:val="Titre2"/>
       </w:pPr>
-      <w:bookmarkStart w:id="23" w:name="_Toc32571450"/>
+      <w:bookmarkStart w:id="22" w:name="_Toc32571450"/>
       <w:r>
         <w:t>Interface WEB</w:t>
       </w:r>
-      <w:bookmarkEnd w:id="23"/>
+      <w:bookmarkEnd w:id="22"/>
     </w:p>
     <w:p>
       <w:r>
@@ -12255,11 +12124,11 @@
       <w:pPr>
         <w:pStyle w:val="Titre2"/>
       </w:pPr>
-      <w:bookmarkStart w:id="24" w:name="_Toc32571451"/>
+      <w:bookmarkStart w:id="23" w:name="_Toc32571451"/>
       <w:r>
         <w:t>Partie Physique</w:t>
       </w:r>
-      <w:bookmarkEnd w:id="24"/>
+      <w:bookmarkEnd w:id="23"/>
       <w:r>
         <w:t xml:space="preserve"> </w:t>
       </w:r>
@@ -12376,17 +12245,8 @@
           <w:b/>
           <w:bCs/>
         </w:rPr>
-        <w:t>(Pc = h</w:t>
-      </w:r>
-      <w:proofErr w:type="gramStart"/>
-      <w:r>
-        <w:rPr>
-          <w:b/>
-          <w:bCs/>
-        </w:rPr>
-        <w:t>1.S.</w:t>
-      </w:r>
-      <w:proofErr w:type="gramEnd"/>
+        <w:t>(Pc = h1.S.</w:t>
+      </w:r>
       <w:r>
         <w:rPr>
           <w:rFonts w:cs="Calibri"/>
@@ -12436,15 +12296,100 @@
         <w:pStyle w:val="Titre3"/>
       </w:pPr>
       <w:r>
+        <w:t>Matthew</w:t>
+      </w:r>
+    </w:p>
+    <w:p>
+      <w:r>
+        <w:t>Une seconde partie qui nous intéressera à sein de notre projet sera le type de capteur thermique, en effet il serait intéressant de comprendre comment une information comme la température peut être traduit en données numériques, et plus précisément comment le capteur que l’on va utiliser fonctionne.</w:t>
+      </w:r>
+    </w:p>
+    <w:p>
+      <w:r>
+        <w:t>Il existe plusieurs types de capteurs de pouvant interpréter et transformer en message électrique la température :</w:t>
+      </w:r>
+    </w:p>
+    <w:p>
+      <w:pPr>
+        <w:pStyle w:val="Paragraphedeliste"/>
+        <w:numPr>
+          <w:ilvl w:val="0"/>
+          <w:numId w:val="40"/>
+        </w:numPr>
+      </w:pPr>
+      <w:r>
+        <w:t>Thermocouple (consiste en deux tiges de métaux différents : ayant une résistance à la chaleur différente. Un thermocouple calcule numériquement grâce la différence de tension entre les deux barres.</w:t>
+      </w:r>
+    </w:p>
+    <w:p>
+      <w:pPr>
+        <w:pStyle w:val="Paragraphedeliste"/>
+      </w:pPr>
+      <w:r>
+        <w:t xml:space="preserve">En effet les électrons de par leur nature, se dirigent, dans un matériau, toujours vers l’extrémité la plus froide, sachant que les deux tiges de </w:t>
+      </w:r>
+      <w:r>
         <w:lastRenderedPageBreak/>
-        <w:t>Matthew</w:t>
-      </w:r>
+        <w:t>métal sont d’un métal différent, pas la même quantité d’électrons se retrouveront aux extrémités froides,</w:t>
+      </w:r>
+    </w:p>
+    <w:p>
+      <w:pPr>
+        <w:pStyle w:val="Paragraphedeliste"/>
+      </w:pPr>
+      <w:r>
+        <w:t>Par conséquent une différence de tension se crée et est facilement calculable grâce à un voltmètre.</w:t>
+      </w:r>
+    </w:p>
+    <w:p>
+      <w:pPr>
+        <w:pStyle w:val="Paragraphedeliste"/>
+        <w:numPr>
+          <w:ilvl w:val="0"/>
+          <w:numId w:val="40"/>
+        </w:numPr>
+      </w:pPr>
+      <w:r>
+        <w:t>RTD : capteur de température a résistance de platine (une résistance dans un circuit électrique varie avec la température, le platine est un matériel auquel la courbe de sa résistance associée à sa température est linéaire, il est donc très simpliste de trouver la résistance et d’en déduire sa température)</w:t>
+      </w:r>
+    </w:p>
+    <w:p>
+      <w:pPr>
+        <w:pStyle w:val="Paragraphedeliste"/>
+        <w:numPr>
+          <w:ilvl w:val="0"/>
+          <w:numId w:val="40"/>
+        </w:numPr>
+      </w:pPr>
+      <w:r>
+        <w:t>Thermistor (2 types : NTC (negative temperature coefficient) et PTC (positive temperature coefficient) ou la résistance augmente ou descends en fonction de la température (similaire rtd)</w:t>
+      </w:r>
+    </w:p>
+    <w:p>
+      <w:pPr>
+        <w:rPr>
+          <w:spacing w:val="0"/>
+        </w:rPr>
+      </w:pPr>
+      <w:r>
+        <w:t>Et enfin notre type de capteur : les semi-conducteurs comme le silicum, c’est un matériau qui n’est ni tout à fait un conducteur d’électricité, ni tout à fait un isolant. Il peut être soit l’un, soit l’autre selon diverses conditions.</w:t>
+      </w:r>
+    </w:p>
+    <w:p>
+      <w:r>
+        <w:t>Le caractère conducteur ou isolant prend sa source dans la structure même des atomes : chaque élément du tableau périodique possède un certain nombre d’électrons qui sont agencés autour d’un noyau. C’est cet agencement sous la forme de couches d’électrons, différent selon les éléments, qui est responsable de la conductivité électrique.</w:t>
+      </w:r>
+    </w:p>
+    <w:p>
+      <w:bookmarkStart w:id="24" w:name="_GoBack"/>
+      <w:bookmarkEnd w:id="24"/>
     </w:p>
     <w:p>
       <w:pPr>
         <w:pStyle w:val="Titre3"/>
       </w:pPr>
       <w:r>
+        <w:lastRenderedPageBreak/>
         <w:t>Steven</w:t>
       </w:r>
     </w:p>
@@ -12537,14 +12482,27 @@
       <w:r>
         <w:t xml:space="preserve">Figure </w:t>
       </w:r>
-      <w:fldSimple w:instr=" SEQ Figure \* ARABIC ">
-        <w:r>
-          <w:rPr>
-            <w:noProof/>
-          </w:rPr>
-          <w:t>11</w:t>
-        </w:r>
-      </w:fldSimple>
+      <w:r>
+        <w:fldChar w:fldCharType="begin"/>
+      </w:r>
+      <w:r>
+        <w:instrText xml:space="preserve"> SEQ Figure \* ARABIC </w:instrText>
+      </w:r>
+      <w:r>
+        <w:fldChar w:fldCharType="separate"/>
+      </w:r>
+      <w:r>
+        <w:rPr>
+          <w:noProof/>
+        </w:rPr>
+        <w:t>11</w:t>
+      </w:r>
+      <w:r>
+        <w:rPr>
+          <w:noProof/>
+        </w:rPr>
+        <w:fldChar w:fldCharType="end"/>
+      </w:r>
       <w:r>
         <w:t>Diagramme de Gantt du projet SFL2</w:t>
       </w:r>
@@ -12605,14 +12563,27 @@
       <w:r>
         <w:t xml:space="preserve">Figure </w:t>
       </w:r>
-      <w:fldSimple w:instr=" SEQ Figure \* ARABIC ">
-        <w:r>
-          <w:rPr>
-            <w:noProof/>
-          </w:rPr>
-          <w:t>12</w:t>
-        </w:r>
-      </w:fldSimple>
+      <w:r>
+        <w:fldChar w:fldCharType="begin"/>
+      </w:r>
+      <w:r>
+        <w:instrText xml:space="preserve"> SEQ Figure \* ARABIC </w:instrText>
+      </w:r>
+      <w:r>
+        <w:fldChar w:fldCharType="separate"/>
+      </w:r>
+      <w:r>
+        <w:rPr>
+          <w:noProof/>
+        </w:rPr>
+        <w:t>12</w:t>
+      </w:r>
+      <w:r>
+        <w:rPr>
+          <w:noProof/>
+        </w:rPr>
+        <w:fldChar w:fldCharType="end"/>
+      </w:r>
       <w:r>
         <w:rPr>
           <w:noProof/>
@@ -12697,14 +12668,27 @@
       <w:r>
         <w:t xml:space="preserve">Figure </w:t>
       </w:r>
-      <w:fldSimple w:instr=" SEQ Figure \* ARABIC ">
-        <w:r>
-          <w:rPr>
-            <w:noProof/>
-          </w:rPr>
-          <w:t>13</w:t>
-        </w:r>
-      </w:fldSimple>
+      <w:r>
+        <w:fldChar w:fldCharType="begin"/>
+      </w:r>
+      <w:r>
+        <w:instrText xml:space="preserve"> SEQ Figure \* ARABIC </w:instrText>
+      </w:r>
+      <w:r>
+        <w:fldChar w:fldCharType="separate"/>
+      </w:r>
+      <w:r>
+        <w:rPr>
+          <w:noProof/>
+        </w:rPr>
+        <w:t>13</w:t>
+      </w:r>
+      <w:r>
+        <w:rPr>
+          <w:noProof/>
+        </w:rPr>
+        <w:fldChar w:fldCharType="end"/>
+      </w:r>
       <w:r>
         <w:rPr>
           <w:noProof/>
@@ -12788,32 +12772,37 @@
       <w:r>
         <w:t xml:space="preserve">Figure </w:t>
       </w:r>
-      <w:fldSimple w:instr=" SEQ Figure \* ARABIC ">
-        <w:r>
-          <w:rPr>
-            <w:noProof/>
-          </w:rPr>
-          <w:t>14</w:t>
-        </w:r>
-      </w:fldSimple>
+      <w:r>
+        <w:fldChar w:fldCharType="begin"/>
+      </w:r>
+      <w:r>
+        <w:instrText xml:space="preserve"> SEQ Figure \* ARABIC </w:instrText>
+      </w:r>
+      <w:r>
+        <w:fldChar w:fldCharType="separate"/>
+      </w:r>
       <w:r>
         <w:rPr>
           <w:noProof/>
         </w:rPr>
+        <w:t>14</w:t>
+      </w:r>
+      <w:r>
+        <w:rPr>
+          <w:noProof/>
+        </w:rPr>
+        <w:fldChar w:fldCharType="end"/>
+      </w:r>
+      <w:r>
+        <w:rPr>
+          <w:noProof/>
+        </w:rPr>
         <w:t xml:space="preserve"> Page de connexion</w:t>
       </w:r>
     </w:p>
     <w:p>
       <w:r>
-        <w:t xml:space="preserve">La page de livraison possède une </w:t>
-      </w:r>
-      <w:proofErr w:type="spellStart"/>
-      <w:r>
-        <w:t>map</w:t>
-      </w:r>
-      <w:proofErr w:type="spellEnd"/>
-      <w:r>
-        <w:t>. Nous avons un overlay en haut à droite qui nous permet de choisir d’afficher ou non, les points et le trajet d’une livraison. Les trajets sont triés selon les jours.</w:t>
+        <w:t>La page de livraison possède une map. Nous avons un overlay en haut à droite qui nous permet de choisir d’afficher ou non, les points et le trajet d’une livraison. Les trajets sont triés selon les jours.</w:t>
       </w:r>
     </w:p>
     <w:p>
@@ -12888,14 +12877,27 @@
       <w:r>
         <w:t xml:space="preserve">Figure </w:t>
       </w:r>
-      <w:fldSimple w:instr=" SEQ Figure \* ARABIC ">
-        <w:r>
-          <w:rPr>
-            <w:noProof/>
-          </w:rPr>
-          <w:t>15</w:t>
-        </w:r>
-      </w:fldSimple>
+      <w:r>
+        <w:fldChar w:fldCharType="begin"/>
+      </w:r>
+      <w:r>
+        <w:instrText xml:space="preserve"> SEQ Figure \* ARABIC </w:instrText>
+      </w:r>
+      <w:r>
+        <w:fldChar w:fldCharType="separate"/>
+      </w:r>
+      <w:r>
+        <w:rPr>
+          <w:noProof/>
+        </w:rPr>
+        <w:t>15</w:t>
+      </w:r>
+      <w:r>
+        <w:rPr>
+          <w:noProof/>
+        </w:rPr>
+        <w:fldChar w:fldCharType="end"/>
+      </w:r>
       <w:r>
         <w:rPr>
           <w:noProof/>
@@ -12983,14 +12985,27 @@
       <w:r>
         <w:t xml:space="preserve">Figure </w:t>
       </w:r>
-      <w:fldSimple w:instr=" SEQ Figure \* ARABIC ">
-        <w:r>
-          <w:rPr>
-            <w:noProof/>
-          </w:rPr>
-          <w:t>16</w:t>
-        </w:r>
-      </w:fldSimple>
+      <w:r>
+        <w:fldChar w:fldCharType="begin"/>
+      </w:r>
+      <w:r>
+        <w:instrText xml:space="preserve"> SEQ Figure \* ARABIC </w:instrText>
+      </w:r>
+      <w:r>
+        <w:fldChar w:fldCharType="separate"/>
+      </w:r>
+      <w:r>
+        <w:rPr>
+          <w:noProof/>
+        </w:rPr>
+        <w:t>16</w:t>
+      </w:r>
+      <w:r>
+        <w:rPr>
+          <w:noProof/>
+        </w:rPr>
+        <w:fldChar w:fldCharType="end"/>
+      </w:r>
       <w:r>
         <w:rPr>
           <w:noProof/>
@@ -13072,14 +13087,27 @@
       <w:r>
         <w:t xml:space="preserve">Figure </w:t>
       </w:r>
-      <w:fldSimple w:instr=" SEQ Figure \* ARABIC ">
-        <w:r>
-          <w:rPr>
-            <w:noProof/>
-          </w:rPr>
-          <w:t>17</w:t>
-        </w:r>
-      </w:fldSimple>
+      <w:r>
+        <w:fldChar w:fldCharType="begin"/>
+      </w:r>
+      <w:r>
+        <w:instrText xml:space="preserve"> SEQ Figure \* ARABIC </w:instrText>
+      </w:r>
+      <w:r>
+        <w:fldChar w:fldCharType="separate"/>
+      </w:r>
+      <w:r>
+        <w:rPr>
+          <w:noProof/>
+        </w:rPr>
+        <w:t>17</w:t>
+      </w:r>
+      <w:r>
+        <w:rPr>
+          <w:noProof/>
+        </w:rPr>
+        <w:fldChar w:fldCharType="end"/>
+      </w:r>
       <w:r>
         <w:t>Page historique pour les valeurs de la chambre froide</w:t>
       </w:r>
@@ -13153,14 +13181,27 @@
       <w:r>
         <w:t xml:space="preserve">Figure </w:t>
       </w:r>
-      <w:fldSimple w:instr=" SEQ Figure \* ARABIC ">
-        <w:r>
-          <w:rPr>
-            <w:noProof/>
-          </w:rPr>
-          <w:t>18</w:t>
-        </w:r>
-      </w:fldSimple>
+      <w:r>
+        <w:fldChar w:fldCharType="begin"/>
+      </w:r>
+      <w:r>
+        <w:instrText xml:space="preserve"> SEQ Figure \* ARABIC </w:instrText>
+      </w:r>
+      <w:r>
+        <w:fldChar w:fldCharType="separate"/>
+      </w:r>
+      <w:r>
+        <w:rPr>
+          <w:noProof/>
+        </w:rPr>
+        <w:t>18</w:t>
+      </w:r>
+      <w:r>
+        <w:rPr>
+          <w:noProof/>
+        </w:rPr>
+        <w:fldChar w:fldCharType="end"/>
+      </w:r>
       <w:r>
         <w:t xml:space="preserve"> Page d'historique selon les suivie de livraison</w:t>
       </w:r>
@@ -13217,14 +13258,27 @@
     <w:pPr>
       <w:pStyle w:val="Pieddepage"/>
     </w:pPr>
-    <w:fldSimple w:instr=" DATE   \* MERGEFORMAT ">
-      <w:r>
-        <w:rPr>
-          <w:noProof/>
-        </w:rPr>
-        <w:t>13/03/2020</w:t>
-      </w:r>
-    </w:fldSimple>
+    <w:r>
+      <w:fldChar w:fldCharType="begin"/>
+    </w:r>
+    <w:r>
+      <w:instrText xml:space="preserve"> DATE   \* MERGEFORMAT </w:instrText>
+    </w:r>
+    <w:r>
+      <w:fldChar w:fldCharType="separate"/>
+    </w:r>
+    <w:r>
+      <w:rPr>
+        <w:noProof/>
+      </w:rPr>
+      <w:t>13/03/2020</w:t>
+    </w:r>
+    <w:r>
+      <w:rPr>
+        <w:noProof/>
+      </w:rPr>
+      <w:fldChar w:fldCharType="end"/>
+    </w:r>
     <w:r>
       <w:ptab w:relativeTo="margin" w:alignment="center" w:leader="none"/>
     </w:r>
@@ -13258,14 +13312,27 @@
     <w:r>
       <w:t>/</w:t>
     </w:r>
-    <w:fldSimple w:instr=" NUMPAGES  \* Arabic  \* MERGEFORMAT ">
-      <w:r>
-        <w:rPr>
-          <w:noProof/>
-        </w:rPr>
-        <w:t>1</w:t>
-      </w:r>
-    </w:fldSimple>
+    <w:r>
+      <w:fldChar w:fldCharType="begin"/>
+    </w:r>
+    <w:r>
+      <w:instrText xml:space="preserve"> NUMPAGES  \* Arabic  \* MERGEFORMAT </w:instrText>
+    </w:r>
+    <w:r>
+      <w:fldChar w:fldCharType="separate"/>
+    </w:r>
+    <w:r>
+      <w:rPr>
+        <w:noProof/>
+      </w:rPr>
+      <w:t>1</w:t>
+    </w:r>
+    <w:r>
+      <w:rPr>
+        <w:noProof/>
+      </w:rPr>
+      <w:fldChar w:fldCharType="end"/>
+    </w:r>
   </w:p>
 </w:ftr>
 </file>
@@ -15389,6 +15456,119 @@
     </w:lvl>
   </w:abstractNum>
   <w:abstractNum w:abstractNumId="18" w15:restartNumberingAfterBreak="0">
+    <w:nsid w:val="46EB62E4"/>
+    <w:multiLevelType w:val="hybridMultilevel"/>
+    <w:tmpl w:val="A31E584A"/>
+    <w:lvl w:ilvl="0" w:tplc="040C0001">
+      <w:start w:val="1"/>
+      <w:numFmt w:val="bullet"/>
+      <w:lvlText w:val=""/>
+      <w:lvlJc w:val="left"/>
+      <w:pPr>
+        <w:ind w:left="720" w:hanging="360"/>
+      </w:pPr>
+      <w:rPr>
+        <w:rFonts w:ascii="Symbol" w:hAnsi="Symbol" w:hint="default"/>
+      </w:rPr>
+    </w:lvl>
+    <w:lvl w:ilvl="1" w:tplc="040C0003">
+      <w:start w:val="1"/>
+      <w:numFmt w:val="bullet"/>
+      <w:lvlText w:val="o"/>
+      <w:lvlJc w:val="left"/>
+      <w:pPr>
+        <w:ind w:left="1440" w:hanging="360"/>
+      </w:pPr>
+      <w:rPr>
+        <w:rFonts w:ascii="Courier New" w:hAnsi="Courier New" w:cs="Courier New" w:hint="default"/>
+      </w:rPr>
+    </w:lvl>
+    <w:lvl w:ilvl="2" w:tplc="040C0005">
+      <w:start w:val="1"/>
+      <w:numFmt w:val="bullet"/>
+      <w:lvlText w:val=""/>
+      <w:lvlJc w:val="left"/>
+      <w:pPr>
+        <w:ind w:left="2160" w:hanging="360"/>
+      </w:pPr>
+      <w:rPr>
+        <w:rFonts w:ascii="Wingdings" w:hAnsi="Wingdings" w:hint="default"/>
+      </w:rPr>
+    </w:lvl>
+    <w:lvl w:ilvl="3" w:tplc="040C0001">
+      <w:start w:val="1"/>
+      <w:numFmt w:val="bullet"/>
+      <w:lvlText w:val=""/>
+      <w:lvlJc w:val="left"/>
+      <w:pPr>
+        <w:ind w:left="2880" w:hanging="360"/>
+      </w:pPr>
+      <w:rPr>
+        <w:rFonts w:ascii="Symbol" w:hAnsi="Symbol" w:hint="default"/>
+      </w:rPr>
+    </w:lvl>
+    <w:lvl w:ilvl="4" w:tplc="040C0003">
+      <w:start w:val="1"/>
+      <w:numFmt w:val="bullet"/>
+      <w:lvlText w:val="o"/>
+      <w:lvlJc w:val="left"/>
+      <w:pPr>
+        <w:ind w:left="3600" w:hanging="360"/>
+      </w:pPr>
+      <w:rPr>
+        <w:rFonts w:ascii="Courier New" w:hAnsi="Courier New" w:cs="Courier New" w:hint="default"/>
+      </w:rPr>
+    </w:lvl>
+    <w:lvl w:ilvl="5" w:tplc="040C0005">
+      <w:start w:val="1"/>
+      <w:numFmt w:val="bullet"/>
+      <w:lvlText w:val=""/>
+      <w:lvlJc w:val="left"/>
+      <w:pPr>
+        <w:ind w:left="4320" w:hanging="360"/>
+      </w:pPr>
+      <w:rPr>
+        <w:rFonts w:ascii="Wingdings" w:hAnsi="Wingdings" w:hint="default"/>
+      </w:rPr>
+    </w:lvl>
+    <w:lvl w:ilvl="6" w:tplc="040C0001">
+      <w:start w:val="1"/>
+      <w:numFmt w:val="bullet"/>
+      <w:lvlText w:val=""/>
+      <w:lvlJc w:val="left"/>
+      <w:pPr>
+        <w:ind w:left="5040" w:hanging="360"/>
+      </w:pPr>
+      <w:rPr>
+        <w:rFonts w:ascii="Symbol" w:hAnsi="Symbol" w:hint="default"/>
+      </w:rPr>
+    </w:lvl>
+    <w:lvl w:ilvl="7" w:tplc="040C0003">
+      <w:start w:val="1"/>
+      <w:numFmt w:val="bullet"/>
+      <w:lvlText w:val="o"/>
+      <w:lvlJc w:val="left"/>
+      <w:pPr>
+        <w:ind w:left="5760" w:hanging="360"/>
+      </w:pPr>
+      <w:rPr>
+        <w:rFonts w:ascii="Courier New" w:hAnsi="Courier New" w:cs="Courier New" w:hint="default"/>
+      </w:rPr>
+    </w:lvl>
+    <w:lvl w:ilvl="8" w:tplc="040C0005">
+      <w:start w:val="1"/>
+      <w:numFmt w:val="bullet"/>
+      <w:lvlText w:val=""/>
+      <w:lvlJc w:val="left"/>
+      <w:pPr>
+        <w:ind w:left="6480" w:hanging="360"/>
+      </w:pPr>
+      <w:rPr>
+        <w:rFonts w:ascii="Wingdings" w:hAnsi="Wingdings" w:hint="default"/>
+      </w:rPr>
+    </w:lvl>
+  </w:abstractNum>
+  <w:abstractNum w:abstractNumId="19" w15:restartNumberingAfterBreak="0">
     <w:nsid w:val="489A753A"/>
     <w:multiLevelType w:val="hybridMultilevel"/>
     <w:tmpl w:val="FFFFFFFF"/>
@@ -15501,7 +15681,7 @@
       </w:rPr>
     </w:lvl>
   </w:abstractNum>
-  <w:abstractNum w:abstractNumId="19" w15:restartNumberingAfterBreak="0">
+  <w:abstractNum w:abstractNumId="20" w15:restartNumberingAfterBreak="0">
     <w:nsid w:val="4FB404D1"/>
     <w:multiLevelType w:val="hybridMultilevel"/>
     <w:tmpl w:val="A45CC4D2"/>
@@ -15590,7 +15770,7 @@
       </w:pPr>
     </w:lvl>
   </w:abstractNum>
-  <w:abstractNum w:abstractNumId="20" w15:restartNumberingAfterBreak="0">
+  <w:abstractNum w:abstractNumId="21" w15:restartNumberingAfterBreak="0">
     <w:nsid w:val="500C2730"/>
     <w:multiLevelType w:val="hybridMultilevel"/>
     <w:tmpl w:val="2070E9B0"/>
@@ -15703,7 +15883,7 @@
       </w:rPr>
     </w:lvl>
   </w:abstractNum>
-  <w:abstractNum w:abstractNumId="21" w15:restartNumberingAfterBreak="0">
+  <w:abstractNum w:abstractNumId="22" w15:restartNumberingAfterBreak="0">
     <w:nsid w:val="50FB7B24"/>
     <w:multiLevelType w:val="hybridMultilevel"/>
     <w:tmpl w:val="FFFFFFFF"/>
@@ -15816,7 +15996,7 @@
       </w:rPr>
     </w:lvl>
   </w:abstractNum>
-  <w:abstractNum w:abstractNumId="22" w15:restartNumberingAfterBreak="0">
+  <w:abstractNum w:abstractNumId="23" w15:restartNumberingAfterBreak="0">
     <w:nsid w:val="559C0CAA"/>
     <w:multiLevelType w:val="hybridMultilevel"/>
     <w:tmpl w:val="282453F6"/>
@@ -15929,7 +16109,7 @@
       </w:rPr>
     </w:lvl>
   </w:abstractNum>
-  <w:abstractNum w:abstractNumId="23" w15:restartNumberingAfterBreak="0">
+  <w:abstractNum w:abstractNumId="24" w15:restartNumberingAfterBreak="0">
     <w:nsid w:val="55DB0A43"/>
     <w:multiLevelType w:val="hybridMultilevel"/>
     <w:tmpl w:val="984C1E00"/>
@@ -16042,7 +16222,7 @@
       </w:rPr>
     </w:lvl>
   </w:abstractNum>
-  <w:abstractNum w:abstractNumId="24" w15:restartNumberingAfterBreak="0">
+  <w:abstractNum w:abstractNumId="25" w15:restartNumberingAfterBreak="0">
     <w:nsid w:val="56BF230F"/>
     <w:multiLevelType w:val="hybridMultilevel"/>
     <w:tmpl w:val="FFFFFFFF"/>
@@ -16155,7 +16335,7 @@
       </w:rPr>
     </w:lvl>
   </w:abstractNum>
-  <w:abstractNum w:abstractNumId="25" w15:restartNumberingAfterBreak="0">
+  <w:abstractNum w:abstractNumId="26" w15:restartNumberingAfterBreak="0">
     <w:nsid w:val="57192356"/>
     <w:multiLevelType w:val="hybridMultilevel"/>
     <w:tmpl w:val="F79014E8"/>
@@ -16267,7 +16447,7 @@
       </w:rPr>
     </w:lvl>
   </w:abstractNum>
-  <w:abstractNum w:abstractNumId="26" w15:restartNumberingAfterBreak="0">
+  <w:abstractNum w:abstractNumId="27" w15:restartNumberingAfterBreak="0">
     <w:nsid w:val="5EE07206"/>
     <w:multiLevelType w:val="multilevel"/>
     <w:tmpl w:val="040C0025"/>
@@ -16353,7 +16533,7 @@
       </w:pPr>
     </w:lvl>
   </w:abstractNum>
-  <w:abstractNum w:abstractNumId="27" w15:restartNumberingAfterBreak="0">
+  <w:abstractNum w:abstractNumId="28" w15:restartNumberingAfterBreak="0">
     <w:nsid w:val="6016036E"/>
     <w:multiLevelType w:val="hybridMultilevel"/>
     <w:tmpl w:val="9C6C4B12"/>
@@ -16466,7 +16646,7 @@
       </w:rPr>
     </w:lvl>
   </w:abstractNum>
-  <w:abstractNum w:abstractNumId="28" w15:restartNumberingAfterBreak="0">
+  <w:abstractNum w:abstractNumId="29" w15:restartNumberingAfterBreak="0">
     <w:nsid w:val="6CBE0F31"/>
     <w:multiLevelType w:val="hybridMultilevel"/>
     <w:tmpl w:val="52E2F7DC"/>
@@ -16555,7 +16735,7 @@
       </w:pPr>
     </w:lvl>
   </w:abstractNum>
-  <w:abstractNum w:abstractNumId="29" w15:restartNumberingAfterBreak="0">
+  <w:abstractNum w:abstractNumId="30" w15:restartNumberingAfterBreak="0">
     <w:nsid w:val="71214DB7"/>
     <w:multiLevelType w:val="hybridMultilevel"/>
     <w:tmpl w:val="5D6A2254"/>
@@ -16642,7 +16822,7 @@
       </w:pPr>
     </w:lvl>
   </w:abstractNum>
-  <w:abstractNum w:abstractNumId="30" w15:restartNumberingAfterBreak="0">
+  <w:abstractNum w:abstractNumId="31" w15:restartNumberingAfterBreak="0">
     <w:nsid w:val="7BBA5DBE"/>
     <w:multiLevelType w:val="multilevel"/>
     <w:tmpl w:val="7BEA3E44"/>
@@ -16729,7 +16909,7 @@
       </w:pPr>
     </w:lvl>
   </w:abstractNum>
-  <w:abstractNum w:abstractNumId="31" w15:restartNumberingAfterBreak="0">
+  <w:abstractNum w:abstractNumId="32" w15:restartNumberingAfterBreak="0">
     <w:nsid w:val="7CC27F2D"/>
     <w:multiLevelType w:val="hybridMultilevel"/>
     <w:tmpl w:val="7F8A6DB0"/>
@@ -16842,7 +17022,7 @@
       </w:rPr>
     </w:lvl>
   </w:abstractNum>
-  <w:abstractNum w:abstractNumId="32" w15:restartNumberingAfterBreak="0">
+  <w:abstractNum w:abstractNumId="33" w15:restartNumberingAfterBreak="0">
     <w:nsid w:val="7D8E723D"/>
     <w:multiLevelType w:val="hybridMultilevel"/>
     <w:tmpl w:val="D5407232"/>
@@ -16959,7 +17139,7 @@
     <w:abstractNumId w:val="2"/>
   </w:num>
   <w:num w:numId="2">
-    <w:abstractNumId w:val="19"/>
+    <w:abstractNumId w:val="20"/>
   </w:num>
   <w:num w:numId="3">
     <w:abstractNumId w:val="3"/>
@@ -16968,19 +17148,19 @@
     <w:abstractNumId w:val="15"/>
   </w:num>
   <w:num w:numId="5">
-    <w:abstractNumId w:val="24"/>
+    <w:abstractNumId w:val="25"/>
   </w:num>
   <w:num w:numId="6">
     <w:abstractNumId w:val="14"/>
   </w:num>
   <w:num w:numId="7">
-    <w:abstractNumId w:val="18"/>
+    <w:abstractNumId w:val="19"/>
   </w:num>
   <w:num w:numId="8">
     <w:abstractNumId w:val="11"/>
   </w:num>
   <w:num w:numId="9">
-    <w:abstractNumId w:val="21"/>
+    <w:abstractNumId w:val="22"/>
   </w:num>
   <w:num w:numId="10">
     <w:abstractNumId w:val="8"/>
@@ -16992,22 +17172,22 @@
     <w:abstractNumId w:val="6"/>
   </w:num>
   <w:num w:numId="13">
-    <w:abstractNumId w:val="20"/>
+    <w:abstractNumId w:val="21"/>
   </w:num>
   <w:num w:numId="14">
-    <w:abstractNumId w:val="22"/>
+    <w:abstractNumId w:val="23"/>
   </w:num>
   <w:num w:numId="15">
     <w:abstractNumId w:val="0"/>
   </w:num>
   <w:num w:numId="16">
-    <w:abstractNumId w:val="31"/>
+    <w:abstractNumId w:val="32"/>
   </w:num>
   <w:num w:numId="17">
-    <w:abstractNumId w:val="23"/>
+    <w:abstractNumId w:val="24"/>
   </w:num>
   <w:num w:numId="18">
-    <w:abstractNumId w:val="27"/>
+    <w:abstractNumId w:val="28"/>
   </w:num>
   <w:num w:numId="19">
     <w:abstractNumId w:val="13"/>
@@ -17019,13 +17199,13 @@
     <w:abstractNumId w:val="1"/>
   </w:num>
   <w:num w:numId="22">
-    <w:abstractNumId w:val="29"/>
+    <w:abstractNumId w:val="30"/>
   </w:num>
   <w:num w:numId="23">
     <w:abstractNumId w:val="10"/>
   </w:num>
   <w:num w:numId="24">
-    <w:abstractNumId w:val="30"/>
+    <w:abstractNumId w:val="31"/>
   </w:num>
   <w:num w:numId="25">
     <w:abstractNumId w:val="9"/>
@@ -17034,22 +17214,22 @@
     <w:abstractNumId w:val="5"/>
   </w:num>
   <w:num w:numId="27">
-    <w:abstractNumId w:val="30"/>
+    <w:abstractNumId w:val="31"/>
   </w:num>
   <w:num w:numId="28">
-    <w:abstractNumId w:val="25"/>
+    <w:abstractNumId w:val="26"/>
   </w:num>
   <w:num w:numId="29">
-    <w:abstractNumId w:val="28"/>
+    <w:abstractNumId w:val="29"/>
   </w:num>
   <w:num w:numId="30">
-    <w:abstractNumId w:val="26"/>
+    <w:abstractNumId w:val="27"/>
   </w:num>
   <w:num w:numId="31">
     <w:abstractNumId w:val="16"/>
   </w:num>
   <w:num w:numId="32">
-    <w:abstractNumId w:val="30"/>
+    <w:abstractNumId w:val="31"/>
     <w:lvlOverride w:ilvl="0">
       <w:startOverride w:val="1"/>
     </w:lvlOverride>
@@ -17079,7 +17259,7 @@
     </w:lvlOverride>
   </w:num>
   <w:num w:numId="33">
-    <w:abstractNumId w:val="30"/>
+    <w:abstractNumId w:val="31"/>
     <w:lvlOverride w:ilvl="0">
       <w:startOverride w:val="1"/>
     </w:lvlOverride>
@@ -17109,7 +17289,7 @@
     </w:lvlOverride>
   </w:num>
   <w:num w:numId="34">
-    <w:abstractNumId w:val="30"/>
+    <w:abstractNumId w:val="31"/>
     <w:lvlOverride w:ilvl="0">
       <w:startOverride w:val="1"/>
     </w:lvlOverride>
@@ -17151,7 +17331,7 @@
     </w:lvlOverride>
   </w:num>
   <w:num w:numId="38">
-    <w:abstractNumId w:val="30"/>
+    <w:abstractNumId w:val="31"/>
     <w:lvlOverride w:ilvl="0">
       <w:startOverride w:val="1"/>
     </w:lvlOverride>
@@ -17181,7 +17361,19 @@
     </w:lvlOverride>
   </w:num>
   <w:num w:numId="39">
-    <w:abstractNumId w:val="32"/>
+    <w:abstractNumId w:val="33"/>
+  </w:num>
+  <w:num w:numId="40">
+    <w:abstractNumId w:val="18"/>
+    <w:lvlOverride w:ilvl="0"/>
+    <w:lvlOverride w:ilvl="1"/>
+    <w:lvlOverride w:ilvl="2"/>
+    <w:lvlOverride w:ilvl="3"/>
+    <w:lvlOverride w:ilvl="4"/>
+    <w:lvlOverride w:ilvl="5"/>
+    <w:lvlOverride w:ilvl="6"/>
+    <w:lvlOverride w:ilvl="7"/>
+    <w:lvlOverride w:ilvl="8"/>
   </w:num>
 </w:numbering>
 </file>
@@ -18254,15 +18446,6 @@
 </file>
 
 <file path=customXml/item2.xml><?xml version="1.0" encoding="utf-8"?>
-<?mso-contentType ?>
-<FormTemplates xmlns="http://schemas.microsoft.com/sharepoint/v3/contenttype/forms">
-  <Display>DocumentLibraryForm</Display>
-  <Edit>DocumentLibraryForm</Edit>
-  <New>DocumentLibraryForm</New>
-</FormTemplates>
-</file>
-
-<file path=customXml/item3.xml><?xml version="1.0" encoding="utf-8"?>
 <ct:contentTypeSchema xmlns:ct="http://schemas.microsoft.com/office/2006/metadata/contentType" xmlns:ma="http://schemas.microsoft.com/office/2006/metadata/properties/metaAttributes" ct:_="" ma:_="" ma:contentTypeName="Document" ma:contentTypeID="0x01010049B64C029DFC7146B92EC8B13441A387" ma:contentTypeVersion="5" ma:contentTypeDescription="Crée un document." ma:contentTypeScope="" ma:versionID="b67437bec75b7a5539e1be515d80bf83">
   <xsd:schema xmlns:xsd="http://www.w3.org/2001/XMLSchema" xmlns:xs="http://www.w3.org/2001/XMLSchema" xmlns:p="http://schemas.microsoft.com/office/2006/metadata/properties" xmlns:ns3="bb49ec10-4b83-46f3-966c-a960cdd8b7eb" xmlns:ns4="d8cf3dac-1a13-45cb-8a21-e6db2b4bdd1c" targetNamespace="http://schemas.microsoft.com/office/2006/metadata/properties" ma:root="true" ma:fieldsID="f24b8158d973d68ee6a57e50fb7345fd" ns3:_="" ns4:_="">
     <xsd:import namespace="bb49ec10-4b83-46f3-966c-a960cdd8b7eb"/>
@@ -18433,6 +18616,15 @@
 </ct:contentTypeSchema>
 </file>
 
+<file path=customXml/item3.xml><?xml version="1.0" encoding="utf-8"?>
+<?mso-contentType ?>
+<FormTemplates xmlns="http://schemas.microsoft.com/sharepoint/v3/contenttype/forms">
+  <Display>DocumentLibraryForm</Display>
+  <Edit>DocumentLibraryForm</Edit>
+  <New>DocumentLibraryForm</New>
+</FormTemplates>
+</file>
+
 <file path=customXml/item4.xml><?xml version="1.0" encoding="utf-8"?>
 <p:properties xmlns:p="http://schemas.microsoft.com/office/2006/metadata/properties" xmlns:xsi="http://www.w3.org/2001/XMLSchema-instance" xmlns:pc="http://schemas.microsoft.com/office/infopath/2007/PartnerControls">
   <documentManagement/>
@@ -18452,14 +18644,6 @@
 </file>
 
 <file path=customXml/itemProps2.xml><?xml version="1.0" encoding="utf-8"?>
-<ds:datastoreItem xmlns:ds="http://schemas.openxmlformats.org/officeDocument/2006/customXml" ds:itemID="{D2E39440-A5CF-401A-B280-A932E0B682AF}">
-  <ds:schemaRefs>
-    <ds:schemaRef ds:uri="http://schemas.microsoft.com/sharepoint/v3/contenttype/forms"/>
-  </ds:schemaRefs>
-</ds:datastoreItem>
-</file>
-
-<file path=customXml/itemProps3.xml><?xml version="1.0" encoding="utf-8"?>
 <ds:datastoreItem xmlns:ds="http://schemas.openxmlformats.org/officeDocument/2006/customXml" ds:itemID="{FB96B99A-CE45-4F48-BEEC-341543621315}">
   <ds:schemaRefs>
     <ds:schemaRef ds:uri="http://schemas.microsoft.com/office/2006/metadata/contentType"/>
@@ -18478,6 +18662,14 @@
 </ds:datastoreItem>
 </file>
 
+<file path=customXml/itemProps3.xml><?xml version="1.0" encoding="utf-8"?>
+<ds:datastoreItem xmlns:ds="http://schemas.openxmlformats.org/officeDocument/2006/customXml" ds:itemID="{D2E39440-A5CF-401A-B280-A932E0B682AF}">
+  <ds:schemaRefs>
+    <ds:schemaRef ds:uri="http://schemas.microsoft.com/sharepoint/v3/contenttype/forms"/>
+  </ds:schemaRefs>
+</ds:datastoreItem>
+</file>
+
 <file path=customXml/itemProps4.xml><?xml version="1.0" encoding="utf-8"?>
 <ds:datastoreItem xmlns:ds="http://schemas.openxmlformats.org/officeDocument/2006/customXml" ds:itemID="{00F5D373-BCAE-4EE5-8E93-308A6F9F3C7B}">
   <ds:schemaRefs>
@@ -18488,7 +18680,7 @@
 </file>
 
 <file path=customXml/itemProps5.xml><?xml version="1.0" encoding="utf-8"?>
-<ds:datastoreItem xmlns:ds="http://schemas.openxmlformats.org/officeDocument/2006/customXml" ds:itemID="{765152D9-C8AE-45C0-ADDE-B4E3C13499FF}">
+<ds:datastoreItem xmlns:ds="http://schemas.openxmlformats.org/officeDocument/2006/customXml" ds:itemID="{CA51080A-7E2D-4CA7-8D38-561752B66CA4}">
   <ds:schemaRefs>
     <ds:schemaRef ds:uri="http://schemas.openxmlformats.org/officeDocument/2006/bibliography"/>
   </ds:schemaRefs>

</xml_diff>

<commit_message>
Word annexe site web
</commit_message>
<xml_diff>
--- a/Documents Word/Spécifications Techniques_02.docx
+++ b/Documents Word/Spécifications Techniques_02.docx
@@ -10,7 +10,6 @@
           <w:docPartUnique/>
         </w:docPartObj>
       </w:sdtPr>
-      <w:sdtEndPr/>
       <w:sdtContent>
         <w:p/>
         <w:p>
@@ -105,7 +104,6 @@
                                     <w:calendar w:val="gregorian"/>
                                   </w:date>
                                 </w:sdtPr>
-                                <w:sdtEndPr/>
                                 <w:sdtContent>
                                   <w:p>
                                     <w:pPr>
@@ -178,7 +176,6 @@
                               <w:calendar w:val="gregorian"/>
                             </w:date>
                           </w:sdtPr>
-                          <w:sdtEndPr/>
                           <w:sdtContent>
                             <w:p>
                               <w:pPr>
@@ -297,7 +294,6 @@
                                   <w:dataBinding w:prefixMappings="xmlns:ns0='http://purl.org/dc/elements/1.1/' xmlns:ns1='http://schemas.openxmlformats.org/package/2006/metadata/core-properties' " w:xpath="/ns1:coreProperties[1]/ns0:creator[1]" w:storeItemID="{6C3C8BC8-F283-45AE-878A-BAB7291924A1}"/>
                                   <w:text/>
                                 </w:sdtPr>
-                                <w:sdtEndPr/>
                                 <w:sdtContent>
                                   <w:p>
                                     <w:pPr>
@@ -347,7 +343,6 @@
                                     <w:dataBinding w:prefixMappings="xmlns:ns0='http://schemas.openxmlformats.org/officeDocument/2006/extended-properties' " w:xpath="/ns0:Properties[1]/ns0:Company[1]" w:storeItemID="{6668398D-A668-4E3E-A5EB-62B293D839F1}"/>
                                     <w:text/>
                                   </w:sdtPr>
-                                  <w:sdtEndPr/>
                                   <w:sdtContent>
                                     <w:r>
                                       <w:rPr>
@@ -385,7 +380,6 @@
                                     <w:dataBinding w:prefixMappings="xmlns:ns0='http://schemas.microsoft.com/office/2006/coverPageProps' " w:xpath="/ns0:CoverPageProperties[1]/ns0:CompanyAddress[1]" w:storeItemID="{55AF091B-3C7A-41E3-B477-F2FDAA23CFDA}"/>
                                     <w:text/>
                                   </w:sdtPr>
-                                  <w:sdtEndPr/>
                                   <w:sdtContent>
                                     <w:r>
                                       <w:rPr>
@@ -445,7 +439,6 @@
                             <w:dataBinding w:prefixMappings="xmlns:ns0='http://purl.org/dc/elements/1.1/' xmlns:ns1='http://schemas.openxmlformats.org/package/2006/metadata/core-properties' " w:xpath="/ns1:coreProperties[1]/ns0:creator[1]" w:storeItemID="{6C3C8BC8-F283-45AE-878A-BAB7291924A1}"/>
                             <w:text/>
                           </w:sdtPr>
-                          <w:sdtEndPr/>
                           <w:sdtContent>
                             <w:p>
                               <w:pPr>
@@ -495,7 +488,6 @@
                               <w:dataBinding w:prefixMappings="xmlns:ns0='http://schemas.openxmlformats.org/officeDocument/2006/extended-properties' " w:xpath="/ns0:Properties[1]/ns0:Company[1]" w:storeItemID="{6668398D-A668-4E3E-A5EB-62B293D839F1}"/>
                               <w:text/>
                             </w:sdtPr>
-                            <w:sdtEndPr/>
                             <w:sdtContent>
                               <w:r>
                                 <w:rPr>
@@ -533,7 +525,6 @@
                               <w:dataBinding w:prefixMappings="xmlns:ns0='http://schemas.microsoft.com/office/2006/coverPageProps' " w:xpath="/ns0:CoverPageProperties[1]/ns0:CompanyAddress[1]" w:storeItemID="{55AF091B-3C7A-41E3-B477-F2FDAA23CFDA}"/>
                               <w:text/>
                             </w:sdtPr>
-                            <w:sdtEndPr/>
                             <w:sdtContent>
                               <w:r>
                                 <w:rPr>
@@ -660,7 +651,6 @@
                                     <w:dataBinding w:prefixMappings="xmlns:ns0='http://purl.org/dc/elements/1.1/' xmlns:ns1='http://schemas.openxmlformats.org/package/2006/metadata/core-properties' " w:xpath="/ns1:coreProperties[1]/ns0:title[1]" w:storeItemID="{6C3C8BC8-F283-45AE-878A-BAB7291924A1}"/>
                                     <w:text w:multiLine="1"/>
                                   </w:sdtPr>
-                                  <w:sdtEndPr/>
                                   <w:sdtContent>
                                     <w:r>
                                       <w:rPr>
@@ -689,7 +679,6 @@
                                   <w:dataBinding w:prefixMappings="xmlns:ns0='http://purl.org/dc/elements/1.1/' xmlns:ns1='http://schemas.openxmlformats.org/package/2006/metadata/core-properties' " w:xpath="/ns1:coreProperties[1]/ns0:subject[1]" w:storeItemID="{6C3C8BC8-F283-45AE-878A-BAB7291924A1}"/>
                                   <w:text/>
                                 </w:sdtPr>
-                                <w:sdtEndPr/>
                                 <w:sdtContent>
                                   <w:p>
                                     <w:pPr>
@@ -765,7 +754,6 @@
                               <w:dataBinding w:prefixMappings="xmlns:ns0='http://purl.org/dc/elements/1.1/' xmlns:ns1='http://schemas.openxmlformats.org/package/2006/metadata/core-properties' " w:xpath="/ns1:coreProperties[1]/ns0:title[1]" w:storeItemID="{6C3C8BC8-F283-45AE-878A-BAB7291924A1}"/>
                               <w:text w:multiLine="1"/>
                             </w:sdtPr>
-                            <w:sdtEndPr/>
                             <w:sdtContent>
                               <w:r>
                                 <w:rPr>
@@ -794,7 +782,6 @@
                             <w:dataBinding w:prefixMappings="xmlns:ns0='http://purl.org/dc/elements/1.1/' xmlns:ns1='http://schemas.openxmlformats.org/package/2006/metadata/core-properties' " w:xpath="/ns1:coreProperties[1]/ns0:subject[1]" w:storeItemID="{6C3C8BC8-F283-45AE-878A-BAB7291924A1}"/>
                             <w:text/>
                           </w:sdtPr>
-                          <w:sdtEndPr/>
                           <w:sdtContent>
                             <w:p>
                               <w:pPr>
@@ -965,7 +952,7 @@
                   </wp:anchor>
                 </w:drawing>
               </mc:Choice>
-              <mc:Fallback xmlns:w16="http://schemas.microsoft.com/office/word/2018/wordml" xmlns:w16cex="http://schemas.microsoft.com/office/word/2018/wordml/cex">
+              <mc:Fallback xmlns:w16cex="http://schemas.microsoft.com/office/word/2018/wordml/cex" xmlns:w16="http://schemas.microsoft.com/office/word/2018/wordml">
                 <w:pict>
                   <v:group w14:anchorId="293BDDDF" id="Groupe 114" o:spid="_x0000_s1026" style="position:absolute;margin-left:0;margin-top:0;width:18pt;height:10in;z-index:251659264;mso-width-percent:29;mso-height-percent:909;mso-left-percent:45;mso-position-horizontal-relative:page;mso-position-vertical:center;mso-position-vertical-relative:page;mso-width-percent:29;mso-height-percent:909;mso-left-percent:45" coordsize="2286,91440" o:gfxdata="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">
                     <v:rect id="Rectangle 115" o:spid="_x0000_s1027" style="position:absolute;width:2286;height:87820;visibility:visible;mso-wrap-style:square;v-text-anchor:middle" o:gfxdata="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" fillcolor="#a20130" stroked="f" strokeweight="1pt"/>
@@ -1003,8 +990,8 @@
         </w:p>
       </w:sdtContent>
     </w:sdt>
-    <w:bookmarkStart w:id="0" w:name="_Toc34989344" w:displacedByCustomXml="next"/>
-    <w:bookmarkStart w:id="1" w:name="_Toc32571428" w:displacedByCustomXml="next"/>
+    <w:bookmarkStart w:id="0" w:name="_Toc32571428" w:displacedByCustomXml="next"/>
+    <w:bookmarkStart w:id="1" w:name="_Toc34989344" w:displacedByCustomXml="next"/>
     <w:sdt>
       <w:sdtPr>
         <w:rPr>
@@ -13066,8 +13053,6 @@
       <w:r>
         <w:t>Les capteurs de température (FLENET)</w:t>
       </w:r>
-      <w:bookmarkStart w:id="29" w:name="_GoBack"/>
-      <w:bookmarkEnd w:id="29"/>
     </w:p>
     <w:p>
       <w:r>
@@ -13155,11 +13140,11 @@
       <w:pPr>
         <w:pStyle w:val="Titre3"/>
       </w:pPr>
-      <w:bookmarkStart w:id="30" w:name="_Toc34989373"/>
+      <w:bookmarkStart w:id="29" w:name="_Toc34989373"/>
       <w:r>
         <w:t>GPS</w:t>
       </w:r>
-      <w:bookmarkEnd w:id="30"/>
+      <w:bookmarkEnd w:id="29"/>
       <w:r>
         <w:t xml:space="preserve"> (Boriboun)</w:t>
       </w:r>
@@ -14101,23 +14086,23 @@
       <w:pPr>
         <w:pStyle w:val="Titre2"/>
       </w:pPr>
-      <w:bookmarkStart w:id="31" w:name="_Toc34989374"/>
+      <w:bookmarkStart w:id="30" w:name="_Toc34989374"/>
       <w:r>
         <w:t>Conclusion de fin de projet</w:t>
       </w:r>
-      <w:bookmarkEnd w:id="31"/>
+      <w:bookmarkEnd w:id="30"/>
     </w:p>
     <w:p/>
     <w:p>
       <w:pPr>
         <w:pStyle w:val="Titre1"/>
       </w:pPr>
-      <w:bookmarkStart w:id="32" w:name="_Toc34989375"/>
+      <w:bookmarkStart w:id="31" w:name="_Toc34989375"/>
       <w:r>
         <w:lastRenderedPageBreak/>
         <w:t>Annexes</w:t>
       </w:r>
-      <w:bookmarkEnd w:id="32"/>
+      <w:bookmarkEnd w:id="31"/>
     </w:p>
     <w:p>
       <w:pPr>
@@ -14127,11 +14112,11 @@
           <w:numId w:val="38"/>
         </w:numPr>
       </w:pPr>
-      <w:bookmarkStart w:id="33" w:name="_Toc34989376"/>
+      <w:bookmarkStart w:id="32" w:name="_Toc34989376"/>
       <w:r>
         <w:t>Diagramme de Gantt</w:t>
       </w:r>
-      <w:bookmarkEnd w:id="33"/>
+      <w:bookmarkEnd w:id="32"/>
     </w:p>
     <w:p>
       <w:pPr>
@@ -14272,26 +14257,28 @@
       <w:pPr>
         <w:pStyle w:val="Titre2"/>
       </w:pPr>
-      <w:bookmarkStart w:id="34" w:name="_Toc34989377"/>
+      <w:bookmarkStart w:id="33" w:name="_Toc34989377"/>
       <w:r>
         <w:lastRenderedPageBreak/>
         <w:t>Prototypes de page WEB</w:t>
       </w:r>
+      <w:bookmarkEnd w:id="33"/>
+    </w:p>
+    <w:p>
+      <w:pPr>
+        <w:keepNext/>
+      </w:pPr>
+      <w:bookmarkStart w:id="34" w:name="_GoBack"/>
       <w:bookmarkEnd w:id="34"/>
-    </w:p>
-    <w:p>
-      <w:pPr>
-        <w:keepNext/>
-      </w:pPr>
       <w:r>
         <w:rPr>
           <w:noProof/>
         </w:rPr>
         <w:drawing>
-          <wp:inline distT="0" distB="0" distL="0" distR="0" wp14:anchorId="31C12D4C" wp14:editId="37C34324">
-            <wp:extent cx="5752465" cy="4295775"/>
-            <wp:effectExtent l="0" t="0" r="635" b="9525"/>
-            <wp:docPr id="13" name="Image 13"/>
+          <wp:inline distT="0" distB="0" distL="0" distR="0" wp14:anchorId="43615647" wp14:editId="5B5A2842">
+            <wp:extent cx="5754370" cy="4291330"/>
+            <wp:effectExtent l="0" t="0" r="0" b="0"/>
+            <wp:docPr id="102" name="Image 102"/>
             <wp:cNvGraphicFramePr>
               <a:graphicFrameLocks xmlns:a="http://schemas.openxmlformats.org/drawingml/2006/main" noChangeAspect="1"/>
             </wp:cNvGraphicFramePr>
@@ -14299,7 +14286,7 @@
               <a:graphicData uri="http://schemas.openxmlformats.org/drawingml/2006/picture">
                 <pic:pic xmlns:pic="http://schemas.openxmlformats.org/drawingml/2006/picture">
                   <pic:nvPicPr>
-                    <pic:cNvPr id="0" name="Picture 1"/>
+                    <pic:cNvPr id="0" name="Picture 9"/>
                     <pic:cNvPicPr>
                       <a:picLocks noChangeAspect="1" noChangeArrowheads="1"/>
                     </pic:cNvPicPr>
@@ -14320,7 +14307,7 @@
                   <pic:spPr bwMode="auto">
                     <a:xfrm>
                       <a:off x="0" y="0"/>
-                      <a:ext cx="5752465" cy="4295775"/>
+                      <a:ext cx="5754370" cy="4291330"/>
                     </a:xfrm>
                     <a:prstGeom prst="rect">
                       <a:avLst/>
@@ -14364,7 +14351,19 @@
     </w:p>
     <w:p>
       <w:r>
-        <w:t>La page de connexion sera une étape obligatoire pour accéder aux pages suivantes ci-dessous.</w:t>
+        <w:t xml:space="preserve">La page de connexion sera une étape obligatoire pour accéder aux </w:t>
+      </w:r>
+      <w:r>
+        <w:t>autres pages du site</w:t>
+      </w:r>
+      <w:r>
+        <w:t>.</w:t>
+      </w:r>
+      <w:r>
+        <w:t xml:space="preserve"> </w:t>
+      </w:r>
+      <w:r>
+        <w:t>Au cas ou la gérante, perd ses identifiants, nous pourrons lui redonner avec la page de renvoie de mot de passe.</w:t>
       </w:r>
     </w:p>
     <w:p>
@@ -14376,10 +14375,10 @@
           <w:noProof/>
         </w:rPr>
         <w:drawing>
-          <wp:inline distT="0" distB="0" distL="0" distR="0" wp14:anchorId="5D30A680" wp14:editId="1E459D96">
-            <wp:extent cx="5454503" cy="2429719"/>
-            <wp:effectExtent l="0" t="0" r="0" b="8890"/>
-            <wp:docPr id="19" name="Image 19"/>
+          <wp:inline distT="0" distB="0" distL="0" distR="0" wp14:anchorId="3841A31D" wp14:editId="1508E171">
+            <wp:extent cx="5754370" cy="2572512"/>
+            <wp:effectExtent l="0" t="0" r="0" b="0"/>
+            <wp:docPr id="30" name="Image 30"/>
             <wp:cNvGraphicFramePr>
               <a:graphicFrameLocks xmlns:a="http://schemas.openxmlformats.org/drawingml/2006/main" noChangeAspect="1"/>
             </wp:cNvGraphicFramePr>
@@ -14400,13 +14399,13 @@
                         </a:ext>
                       </a:extLst>
                     </a:blip>
-                    <a:srcRect b="34512"/>
+                    <a:srcRect b="34266"/>
                     <a:stretch/>
                   </pic:blipFill>
                   <pic:spPr bwMode="auto">
                     <a:xfrm>
                       <a:off x="0" y="0"/>
-                      <a:ext cx="5465118" cy="2434447"/>
+                      <a:ext cx="5754370" cy="2572512"/>
                     </a:xfrm>
                     <a:prstGeom prst="rect">
                       <a:avLst/>
@@ -14455,25 +14454,23 @@
     </w:p>
     <w:p>
       <w:r>
-        <w:t>La page de livraison possède une map. Nous avons un overlay en haut à droite qui nous permet de choisir d’afficher ou non, les points et le trajet d’une livraison. Les trajets sont triés selon les jours.</w:t>
+        <w:lastRenderedPageBreak/>
+        <w:t>La page ci-dessous permettra de renvoyer le mot de passe de l’utilisateur lié selon l’adresse mail donné. Cette page n’est qu’accessible que si nous cliquons sur « Mot de passe oublié ? ».</w:t>
       </w:r>
     </w:p>
     <w:p>
       <w:pPr>
         <w:keepNext/>
-        <w:spacing w:before="0" w:line="259" w:lineRule="auto"/>
-        <w:jc w:val="left"/>
       </w:pPr>
       <w:r>
         <w:rPr>
           <w:noProof/>
         </w:rPr>
-        <w:lastRenderedPageBreak/>
         <w:drawing>
-          <wp:inline distT="0" distB="0" distL="0" distR="0" wp14:anchorId="5EA38DB7" wp14:editId="6EB26F6B">
-            <wp:extent cx="5752465" cy="5135245"/>
-            <wp:effectExtent l="0" t="0" r="635" b="8255"/>
-            <wp:docPr id="26" name="Image 26"/>
+          <wp:inline distT="0" distB="0" distL="0" distR="0" wp14:anchorId="47297C5F" wp14:editId="1D951ADC">
+            <wp:extent cx="5754370" cy="2609088"/>
+            <wp:effectExtent l="0" t="0" r="0" b="1270"/>
+            <wp:docPr id="96" name="Image 96"/>
             <wp:cNvGraphicFramePr>
               <a:graphicFrameLocks xmlns:a="http://schemas.openxmlformats.org/drawingml/2006/main" noChangeAspect="1"/>
             </wp:cNvGraphicFramePr>
@@ -14481,13 +14478,149 @@
               <a:graphicData uri="http://schemas.openxmlformats.org/drawingml/2006/picture">
                 <pic:pic xmlns:pic="http://schemas.openxmlformats.org/drawingml/2006/picture">
                   <pic:nvPicPr>
-                    <pic:cNvPr id="0" name="Picture 9"/>
+                    <pic:cNvPr id="0" name="Picture 3"/>
+                    <pic:cNvPicPr>
+                      <a:picLocks noChangeAspect="1" noChangeArrowheads="1"/>
+                    </pic:cNvPicPr>
+                  </pic:nvPicPr>
+                  <pic:blipFill rotWithShape="1">
+                    <a:blip r:embed="rId39">
+                      <a:extLst>
+                        <a:ext uri="{28A0092B-C50C-407E-A947-70E740481C1C}">
+                          <a14:useLocalDpi xmlns:a14="http://schemas.microsoft.com/office/drawing/2010/main" val="0"/>
+                        </a:ext>
+                      </a:extLst>
+                    </a:blip>
+                    <a:srcRect b="33331"/>
+                    <a:stretch/>
+                  </pic:blipFill>
+                  <pic:spPr bwMode="auto">
+                    <a:xfrm>
+                      <a:off x="0" y="0"/>
+                      <a:ext cx="5754370" cy="2609088"/>
+                    </a:xfrm>
+                    <a:prstGeom prst="rect">
+                      <a:avLst/>
+                    </a:prstGeom>
+                    <a:noFill/>
+                    <a:ln>
+                      <a:noFill/>
+                    </a:ln>
+                    <a:extLst>
+                      <a:ext uri="{53640926-AAD7-44D8-BBD7-CCE9431645EC}">
+                        <a14:shadowObscured xmlns:a14="http://schemas.microsoft.com/office/drawing/2010/main"/>
+                      </a:ext>
+                    </a:extLst>
+                  </pic:spPr>
+                </pic:pic>
+              </a:graphicData>
+            </a:graphic>
+          </wp:inline>
+        </w:drawing>
+      </w:r>
+    </w:p>
+    <w:p>
+      <w:pPr>
+        <w:pStyle w:val="Lgende"/>
+        <w:rPr>
+          <w:noProof/>
+        </w:rPr>
+      </w:pPr>
+      <w:r>
+        <w:t xml:space="preserve">Figure </w:t>
+      </w:r>
+      <w:fldSimple w:instr=" SEQ Figure \* ARABIC ">
+        <w:r>
+          <w:rPr>
+            <w:noProof/>
+          </w:rPr>
+          <w:t>15</w:t>
+        </w:r>
+      </w:fldSimple>
+      <w:r>
+        <w:rPr>
+          <w:noProof/>
+        </w:rPr>
+        <w:t xml:space="preserve"> Page de renvoie de mot de passe</w:t>
+      </w:r>
+    </w:p>
+    <w:p>
+      <w:r>
+        <w:t xml:space="preserve">La page « Profil », nous permet de faire des modifications sur son compte. Tels que : </w:t>
+      </w:r>
+    </w:p>
+    <w:p>
+      <w:pPr>
+        <w:pStyle w:val="Paragraphedeliste"/>
+        <w:numPr>
+          <w:ilvl w:val="0"/>
+          <w:numId w:val="41"/>
+        </w:numPr>
+      </w:pPr>
+      <w:r>
+        <w:t>Changement de mot de passe</w:t>
+      </w:r>
+    </w:p>
+    <w:p>
+      <w:pPr>
+        <w:pStyle w:val="Paragraphedeliste"/>
+        <w:numPr>
+          <w:ilvl w:val="0"/>
+          <w:numId w:val="41"/>
+        </w:numPr>
+      </w:pPr>
+      <w:r>
+        <w:t>Changement de l’adresse mail</w:t>
+      </w:r>
+    </w:p>
+    <w:p>
+      <w:pPr>
+        <w:pStyle w:val="Paragraphedeliste"/>
+        <w:numPr>
+          <w:ilvl w:val="0"/>
+          <w:numId w:val="41"/>
+        </w:numPr>
+      </w:pPr>
+      <w:r>
+        <w:t>Modifier le nombre de relevés par page par défaut</w:t>
+      </w:r>
+    </w:p>
+    <w:p>
+      <w:r>
+        <w:t>Cette page est accessible en cliquant sur son « Nom Pré</w:t>
+      </w:r>
+      <w:r>
+        <w:t>nom » situé en haut à droite de chaque page après s’être connecté.</w:t>
+      </w:r>
+    </w:p>
+    <w:p>
+      <w:pPr>
+        <w:keepNext/>
+      </w:pPr>
+      <w:r>
+        <w:rPr>
+          <w:noProof/>
+        </w:rPr>
+        <w:lastRenderedPageBreak/>
+        <w:drawing>
+          <wp:inline distT="0" distB="0" distL="0" distR="0" wp14:anchorId="65A15359" wp14:editId="49326FAC">
+            <wp:extent cx="5754370" cy="3913505"/>
+            <wp:effectExtent l="0" t="0" r="0" b="0"/>
+            <wp:docPr id="97" name="Image 97"/>
+            <wp:cNvGraphicFramePr>
+              <a:graphicFrameLocks xmlns:a="http://schemas.openxmlformats.org/drawingml/2006/main" noChangeAspect="1"/>
+            </wp:cNvGraphicFramePr>
+            <a:graphic xmlns:a="http://schemas.openxmlformats.org/drawingml/2006/main">
+              <a:graphicData uri="http://schemas.openxmlformats.org/drawingml/2006/picture">
+                <pic:pic xmlns:pic="http://schemas.openxmlformats.org/drawingml/2006/picture">
+                  <pic:nvPicPr>
+                    <pic:cNvPr id="0" name="Picture 4"/>
                     <pic:cNvPicPr>
                       <a:picLocks noChangeAspect="1" noChangeArrowheads="1"/>
                     </pic:cNvPicPr>
                   </pic:nvPicPr>
                   <pic:blipFill>
-                    <a:blip r:embed="rId39">
+                    <a:blip r:embed="rId40">
                       <a:extLst>
                         <a:ext uri="{28A0092B-C50C-407E-A947-70E740481C1C}">
                           <a14:useLocalDpi xmlns:a14="http://schemas.microsoft.com/office/drawing/2010/main" val="0"/>
@@ -14502,7 +14635,7 @@
                   <pic:spPr bwMode="auto">
                     <a:xfrm>
                       <a:off x="0" y="0"/>
-                      <a:ext cx="5752465" cy="5135245"/>
+                      <a:ext cx="5754370" cy="3913505"/>
                     </a:xfrm>
                     <a:prstGeom prst="rect">
                       <a:avLst/>
@@ -14522,10 +14655,6 @@
     <w:p>
       <w:pPr>
         <w:pStyle w:val="Lgende"/>
-        <w:jc w:val="left"/>
-        <w:rPr>
-          <w:noProof/>
-        </w:rPr>
       </w:pPr>
       <w:r>
         <w:t xml:space="preserve">Figure </w:t>
@@ -14535,7 +14664,104 @@
           <w:rPr>
             <w:noProof/>
           </w:rPr>
-          <w:t>15</w:t>
+          <w:t>16</w:t>
+        </w:r>
+      </w:fldSimple>
+      <w:r>
+        <w:rPr>
+          <w:noProof/>
+        </w:rPr>
+        <w:t xml:space="preserve"> Page de paramètre</w:t>
+      </w:r>
+    </w:p>
+    <w:p>
+      <w:r>
+        <w:t xml:space="preserve"> </w:t>
+      </w:r>
+    </w:p>
+    <w:p>
+      <w:r>
+        <w:t>La page de livraison possède une map. Nous avons un overlay en haut à droite qui nous permet de choisir d’afficher ou non, les points et le trajet d’une livraison. Les trajets sont triés selon les jours.</w:t>
+      </w:r>
+    </w:p>
+    <w:p>
+      <w:pPr>
+        <w:keepNext/>
+        <w:spacing w:before="0" w:line="259" w:lineRule="auto"/>
+        <w:jc w:val="left"/>
+      </w:pPr>
+      <w:r>
+        <w:rPr>
+          <w:noProof/>
+        </w:rPr>
+        <w:lastRenderedPageBreak/>
+        <w:drawing>
+          <wp:inline distT="0" distB="0" distL="0" distR="0" wp14:anchorId="0FC5BDDB" wp14:editId="38194EE6">
+            <wp:extent cx="5754370" cy="5144770"/>
+            <wp:effectExtent l="0" t="0" r="0" b="0"/>
+            <wp:docPr id="98" name="Image 98"/>
+            <wp:cNvGraphicFramePr>
+              <a:graphicFrameLocks xmlns:a="http://schemas.openxmlformats.org/drawingml/2006/main" noChangeAspect="1"/>
+            </wp:cNvGraphicFramePr>
+            <a:graphic xmlns:a="http://schemas.openxmlformats.org/drawingml/2006/main">
+              <a:graphicData uri="http://schemas.openxmlformats.org/drawingml/2006/picture">
+                <pic:pic xmlns:pic="http://schemas.openxmlformats.org/drawingml/2006/picture">
+                  <pic:nvPicPr>
+                    <pic:cNvPr id="0" name="Picture 5"/>
+                    <pic:cNvPicPr>
+                      <a:picLocks noChangeAspect="1" noChangeArrowheads="1"/>
+                    </pic:cNvPicPr>
+                  </pic:nvPicPr>
+                  <pic:blipFill>
+                    <a:blip r:embed="rId41">
+                      <a:extLst>
+                        <a:ext uri="{28A0092B-C50C-407E-A947-70E740481C1C}">
+                          <a14:useLocalDpi xmlns:a14="http://schemas.microsoft.com/office/drawing/2010/main" val="0"/>
+                        </a:ext>
+                      </a:extLst>
+                    </a:blip>
+                    <a:srcRect/>
+                    <a:stretch>
+                      <a:fillRect/>
+                    </a:stretch>
+                  </pic:blipFill>
+                  <pic:spPr bwMode="auto">
+                    <a:xfrm>
+                      <a:off x="0" y="0"/>
+                      <a:ext cx="5754370" cy="5144770"/>
+                    </a:xfrm>
+                    <a:prstGeom prst="rect">
+                      <a:avLst/>
+                    </a:prstGeom>
+                    <a:noFill/>
+                    <a:ln>
+                      <a:noFill/>
+                    </a:ln>
+                  </pic:spPr>
+                </pic:pic>
+              </a:graphicData>
+            </a:graphic>
+          </wp:inline>
+        </w:drawing>
+      </w:r>
+    </w:p>
+    <w:p>
+      <w:pPr>
+        <w:pStyle w:val="Lgende"/>
+        <w:jc w:val="left"/>
+        <w:rPr>
+          <w:noProof/>
+        </w:rPr>
+      </w:pPr>
+      <w:r>
+        <w:t xml:space="preserve">Figure </w:t>
+      </w:r>
+      <w:fldSimple w:instr=" SEQ Figure \* ARABIC ">
+        <w:r>
+          <w:rPr>
+            <w:noProof/>
+          </w:rPr>
+          <w:t>17</w:t>
         </w:r>
       </w:fldSimple>
       <w:r>
@@ -14582,7 +14808,7 @@
                     </pic:cNvPicPr>
                   </pic:nvPicPr>
                   <pic:blipFill>
-                    <a:blip r:embed="rId40">
+                    <a:blip r:embed="rId42">
                       <a:extLst>
                         <a:ext uri="{28A0092B-C50C-407E-A947-70E740481C1C}">
                           <a14:useLocalDpi xmlns:a14="http://schemas.microsoft.com/office/drawing/2010/main" val="0"/>
@@ -14630,7 +14856,7 @@
           <w:rPr>
             <w:noProof/>
           </w:rPr>
-          <w:t>16</w:t>
+          <w:t>18</w:t>
         </w:r>
       </w:fldSimple>
       <w:r>
@@ -14657,10 +14883,10 @@
         </w:rPr>
         <w:lastRenderedPageBreak/>
         <w:drawing>
-          <wp:inline distT="0" distB="0" distL="0" distR="0" wp14:anchorId="0B0C2228" wp14:editId="7F45B420">
-            <wp:extent cx="5752465" cy="4827270"/>
-            <wp:effectExtent l="0" t="0" r="635" b="0"/>
-            <wp:docPr id="23" name="Image 23"/>
+          <wp:inline distT="0" distB="0" distL="0" distR="0" wp14:anchorId="54262515" wp14:editId="56698526">
+            <wp:extent cx="5754370" cy="4827905"/>
+            <wp:effectExtent l="0" t="0" r="0" b="0"/>
+            <wp:docPr id="101" name="Image 101"/>
             <wp:cNvGraphicFramePr>
               <a:graphicFrameLocks xmlns:a="http://schemas.openxmlformats.org/drawingml/2006/main" noChangeAspect="1"/>
             </wp:cNvGraphicFramePr>
@@ -14668,13 +14894,13 @@
               <a:graphicData uri="http://schemas.openxmlformats.org/drawingml/2006/picture">
                 <pic:pic xmlns:pic="http://schemas.openxmlformats.org/drawingml/2006/picture">
                   <pic:nvPicPr>
-                    <pic:cNvPr id="0" name="Picture 6"/>
+                    <pic:cNvPr id="0" name="Picture 8"/>
                     <pic:cNvPicPr>
                       <a:picLocks noChangeAspect="1" noChangeArrowheads="1"/>
                     </pic:cNvPicPr>
                   </pic:nvPicPr>
                   <pic:blipFill>
-                    <a:blip r:embed="rId41">
+                    <a:blip r:embed="rId43">
                       <a:extLst>
                         <a:ext uri="{28A0092B-C50C-407E-A947-70E740481C1C}">
                           <a14:useLocalDpi xmlns:a14="http://schemas.microsoft.com/office/drawing/2010/main" val="0"/>
@@ -14689,7 +14915,7 @@
                   <pic:spPr bwMode="auto">
                     <a:xfrm>
                       <a:off x="0" y="0"/>
-                      <a:ext cx="5752465" cy="4827270"/>
+                      <a:ext cx="5754370" cy="4827905"/>
                     </a:xfrm>
                     <a:prstGeom prst="rect">
                       <a:avLst/>
@@ -14719,7 +14945,7 @@
           <w:rPr>
             <w:noProof/>
           </w:rPr>
-          <w:t>17</w:t>
+          <w:t>19</w:t>
         </w:r>
       </w:fldSimple>
       <w:r>
@@ -14738,10 +14964,10 @@
         </w:rPr>
         <w:lastRenderedPageBreak/>
         <w:drawing>
-          <wp:inline distT="0" distB="0" distL="0" distR="0" wp14:anchorId="19287847" wp14:editId="6F22A388">
-            <wp:extent cx="5752465" cy="4805680"/>
-            <wp:effectExtent l="0" t="0" r="635" b="0"/>
-            <wp:docPr id="22" name="Image 22"/>
+          <wp:inline distT="0" distB="0" distL="0" distR="0" wp14:anchorId="46BDA55C" wp14:editId="60B2DC3C">
+            <wp:extent cx="5754370" cy="4803775"/>
+            <wp:effectExtent l="0" t="0" r="0" b="0"/>
+            <wp:docPr id="100" name="Image 100"/>
             <wp:cNvGraphicFramePr>
               <a:graphicFrameLocks xmlns:a="http://schemas.openxmlformats.org/drawingml/2006/main" noChangeAspect="1"/>
             </wp:cNvGraphicFramePr>
@@ -14749,13 +14975,13 @@
               <a:graphicData uri="http://schemas.openxmlformats.org/drawingml/2006/picture">
                 <pic:pic xmlns:pic="http://schemas.openxmlformats.org/drawingml/2006/picture">
                   <pic:nvPicPr>
-                    <pic:cNvPr id="0" name="Picture 5"/>
+                    <pic:cNvPr id="0" name="Picture 7"/>
                     <pic:cNvPicPr>
                       <a:picLocks noChangeAspect="1" noChangeArrowheads="1"/>
                     </pic:cNvPicPr>
                   </pic:nvPicPr>
                   <pic:blipFill>
-                    <a:blip r:embed="rId42">
+                    <a:blip r:embed="rId44">
                       <a:extLst>
                         <a:ext uri="{28A0092B-C50C-407E-A947-70E740481C1C}">
                           <a14:useLocalDpi xmlns:a14="http://schemas.microsoft.com/office/drawing/2010/main" val="0"/>
@@ -14770,7 +14996,7 @@
                   <pic:spPr bwMode="auto">
                     <a:xfrm>
                       <a:off x="0" y="0"/>
-                      <a:ext cx="5752465" cy="4805680"/>
+                      <a:ext cx="5754370" cy="4803775"/>
                     </a:xfrm>
                     <a:prstGeom prst="rect">
                       <a:avLst/>
@@ -14800,7 +15026,7 @@
           <w:rPr>
             <w:noProof/>
           </w:rPr>
-          <w:t>18</w:t>
+          <w:t>20</w:t>
         </w:r>
       </w:fldSimple>
       <w:r>
@@ -14808,8 +15034,8 @@
       </w:r>
     </w:p>
     <w:sectPr>
-      <w:headerReference w:type="default" r:id="rId43"/>
-      <w:footerReference w:type="default" r:id="rId44"/>
+      <w:headerReference w:type="default" r:id="rId45"/>
+      <w:footerReference w:type="default" r:id="rId46"/>
       <w:pgSz w:w="11906" w:h="16838"/>
       <w:pgMar w:top="1418" w:right="1418" w:bottom="1418" w:left="1418" w:header="709" w:footer="709" w:gutter="0"/>
       <w:pgNumType w:start="0"/>
@@ -15752,6 +15978,119 @@
     </w:lvl>
   </w:abstractNum>
   <w:abstractNum w:abstractNumId="6" w15:restartNumberingAfterBreak="0">
+    <w:nsid w:val="13D91F67"/>
+    <w:multiLevelType w:val="hybridMultilevel"/>
+    <w:tmpl w:val="BA144AE8"/>
+    <w:lvl w:ilvl="0" w:tplc="040C0001">
+      <w:start w:val="1"/>
+      <w:numFmt w:val="bullet"/>
+      <w:lvlText w:val=""/>
+      <w:lvlJc w:val="left"/>
+      <w:pPr>
+        <w:ind w:left="720" w:hanging="360"/>
+      </w:pPr>
+      <w:rPr>
+        <w:rFonts w:ascii="Symbol" w:hAnsi="Symbol" w:hint="default"/>
+      </w:rPr>
+    </w:lvl>
+    <w:lvl w:ilvl="1" w:tplc="040C0003" w:tentative="1">
+      <w:start w:val="1"/>
+      <w:numFmt w:val="bullet"/>
+      <w:lvlText w:val="o"/>
+      <w:lvlJc w:val="left"/>
+      <w:pPr>
+        <w:ind w:left="1440" w:hanging="360"/>
+      </w:pPr>
+      <w:rPr>
+        <w:rFonts w:ascii="Courier New" w:hAnsi="Courier New" w:cs="Courier New" w:hint="default"/>
+      </w:rPr>
+    </w:lvl>
+    <w:lvl w:ilvl="2" w:tplc="040C0005" w:tentative="1">
+      <w:start w:val="1"/>
+      <w:numFmt w:val="bullet"/>
+      <w:lvlText w:val=""/>
+      <w:lvlJc w:val="left"/>
+      <w:pPr>
+        <w:ind w:left="2160" w:hanging="360"/>
+      </w:pPr>
+      <w:rPr>
+        <w:rFonts w:ascii="Wingdings" w:hAnsi="Wingdings" w:hint="default"/>
+      </w:rPr>
+    </w:lvl>
+    <w:lvl w:ilvl="3" w:tplc="040C0001" w:tentative="1">
+      <w:start w:val="1"/>
+      <w:numFmt w:val="bullet"/>
+      <w:lvlText w:val=""/>
+      <w:lvlJc w:val="left"/>
+      <w:pPr>
+        <w:ind w:left="2880" w:hanging="360"/>
+      </w:pPr>
+      <w:rPr>
+        <w:rFonts w:ascii="Symbol" w:hAnsi="Symbol" w:hint="default"/>
+      </w:rPr>
+    </w:lvl>
+    <w:lvl w:ilvl="4" w:tplc="040C0003" w:tentative="1">
+      <w:start w:val="1"/>
+      <w:numFmt w:val="bullet"/>
+      <w:lvlText w:val="o"/>
+      <w:lvlJc w:val="left"/>
+      <w:pPr>
+        <w:ind w:left="3600" w:hanging="360"/>
+      </w:pPr>
+      <w:rPr>
+        <w:rFonts w:ascii="Courier New" w:hAnsi="Courier New" w:cs="Courier New" w:hint="default"/>
+      </w:rPr>
+    </w:lvl>
+    <w:lvl w:ilvl="5" w:tplc="040C0005" w:tentative="1">
+      <w:start w:val="1"/>
+      <w:numFmt w:val="bullet"/>
+      <w:lvlText w:val=""/>
+      <w:lvlJc w:val="left"/>
+      <w:pPr>
+        <w:ind w:left="4320" w:hanging="360"/>
+      </w:pPr>
+      <w:rPr>
+        <w:rFonts w:ascii="Wingdings" w:hAnsi="Wingdings" w:hint="default"/>
+      </w:rPr>
+    </w:lvl>
+    <w:lvl w:ilvl="6" w:tplc="040C0001" w:tentative="1">
+      <w:start w:val="1"/>
+      <w:numFmt w:val="bullet"/>
+      <w:lvlText w:val=""/>
+      <w:lvlJc w:val="left"/>
+      <w:pPr>
+        <w:ind w:left="5040" w:hanging="360"/>
+      </w:pPr>
+      <w:rPr>
+        <w:rFonts w:ascii="Symbol" w:hAnsi="Symbol" w:hint="default"/>
+      </w:rPr>
+    </w:lvl>
+    <w:lvl w:ilvl="7" w:tplc="040C0003" w:tentative="1">
+      <w:start w:val="1"/>
+      <w:numFmt w:val="bullet"/>
+      <w:lvlText w:val="o"/>
+      <w:lvlJc w:val="left"/>
+      <w:pPr>
+        <w:ind w:left="5760" w:hanging="360"/>
+      </w:pPr>
+      <w:rPr>
+        <w:rFonts w:ascii="Courier New" w:hAnsi="Courier New" w:cs="Courier New" w:hint="default"/>
+      </w:rPr>
+    </w:lvl>
+    <w:lvl w:ilvl="8" w:tplc="040C0005" w:tentative="1">
+      <w:start w:val="1"/>
+      <w:numFmt w:val="bullet"/>
+      <w:lvlText w:val=""/>
+      <w:lvlJc w:val="left"/>
+      <w:pPr>
+        <w:ind w:left="6480" w:hanging="360"/>
+      </w:pPr>
+      <w:rPr>
+        <w:rFonts w:ascii="Wingdings" w:hAnsi="Wingdings" w:hint="default"/>
+      </w:rPr>
+    </w:lvl>
+  </w:abstractNum>
+  <w:abstractNum w:abstractNumId="7" w15:restartNumberingAfterBreak="0">
     <w:nsid w:val="16224560"/>
     <w:multiLevelType w:val="hybridMultilevel"/>
     <w:tmpl w:val="7F044BC6"/>
@@ -15864,7 +16203,7 @@
       </w:rPr>
     </w:lvl>
   </w:abstractNum>
-  <w:abstractNum w:abstractNumId="7" w15:restartNumberingAfterBreak="0">
+  <w:abstractNum w:abstractNumId="8" w15:restartNumberingAfterBreak="0">
     <w:nsid w:val="16BF5F5A"/>
     <w:multiLevelType w:val="hybridMultilevel"/>
     <w:tmpl w:val="72467538"/>
@@ -15977,7 +16316,7 @@
       </w:rPr>
     </w:lvl>
   </w:abstractNum>
-  <w:abstractNum w:abstractNumId="8" w15:restartNumberingAfterBreak="0">
+  <w:abstractNum w:abstractNumId="9" w15:restartNumberingAfterBreak="0">
     <w:nsid w:val="17816773"/>
     <w:multiLevelType w:val="hybridMultilevel"/>
     <w:tmpl w:val="FFFFFFFF"/>
@@ -16090,7 +16429,7 @@
       </w:rPr>
     </w:lvl>
   </w:abstractNum>
-  <w:abstractNum w:abstractNumId="9" w15:restartNumberingAfterBreak="0">
+  <w:abstractNum w:abstractNumId="10" w15:restartNumberingAfterBreak="0">
     <w:nsid w:val="1A27719F"/>
     <w:multiLevelType w:val="hybridMultilevel"/>
     <w:tmpl w:val="3BFEDEC6"/>
@@ -16177,7 +16516,7 @@
       </w:pPr>
     </w:lvl>
   </w:abstractNum>
-  <w:abstractNum w:abstractNumId="10" w15:restartNumberingAfterBreak="0">
+  <w:abstractNum w:abstractNumId="11" w15:restartNumberingAfterBreak="0">
     <w:nsid w:val="271330C0"/>
     <w:multiLevelType w:val="multilevel"/>
     <w:tmpl w:val="040C001F"/>
@@ -16263,7 +16602,7 @@
       </w:pPr>
     </w:lvl>
   </w:abstractNum>
-  <w:abstractNum w:abstractNumId="11" w15:restartNumberingAfterBreak="0">
+  <w:abstractNum w:abstractNumId="12" w15:restartNumberingAfterBreak="0">
     <w:nsid w:val="2A862136"/>
     <w:multiLevelType w:val="hybridMultilevel"/>
     <w:tmpl w:val="FFFFFFFF"/>
@@ -16376,7 +16715,7 @@
       </w:rPr>
     </w:lvl>
   </w:abstractNum>
-  <w:abstractNum w:abstractNumId="12" w15:restartNumberingAfterBreak="0">
+  <w:abstractNum w:abstractNumId="13" w15:restartNumberingAfterBreak="0">
     <w:nsid w:val="2EBC131C"/>
     <w:multiLevelType w:val="hybridMultilevel"/>
     <w:tmpl w:val="3BE2BCBA"/>
@@ -16489,7 +16828,7 @@
       </w:rPr>
     </w:lvl>
   </w:abstractNum>
-  <w:abstractNum w:abstractNumId="13" w15:restartNumberingAfterBreak="0">
+  <w:abstractNum w:abstractNumId="14" w15:restartNumberingAfterBreak="0">
     <w:nsid w:val="332B47C7"/>
     <w:multiLevelType w:val="hybridMultilevel"/>
     <w:tmpl w:val="DE3C5468"/>
@@ -16602,7 +16941,7 @@
       </w:rPr>
     </w:lvl>
   </w:abstractNum>
-  <w:abstractNum w:abstractNumId="14" w15:restartNumberingAfterBreak="0">
+  <w:abstractNum w:abstractNumId="15" w15:restartNumberingAfterBreak="0">
     <w:nsid w:val="339F1EAE"/>
     <w:multiLevelType w:val="hybridMultilevel"/>
     <w:tmpl w:val="FFFFFFFF"/>
@@ -16715,7 +17054,7 @@
       </w:rPr>
     </w:lvl>
   </w:abstractNum>
-  <w:abstractNum w:abstractNumId="15" w15:restartNumberingAfterBreak="0">
+  <w:abstractNum w:abstractNumId="16" w15:restartNumberingAfterBreak="0">
     <w:nsid w:val="39554071"/>
     <w:multiLevelType w:val="multilevel"/>
     <w:tmpl w:val="F0826498"/>
@@ -16828,7 +17167,7 @@
       </w:rPr>
     </w:lvl>
   </w:abstractNum>
-  <w:abstractNum w:abstractNumId="16" w15:restartNumberingAfterBreak="0">
+  <w:abstractNum w:abstractNumId="17" w15:restartNumberingAfterBreak="0">
     <w:nsid w:val="41F8071A"/>
     <w:multiLevelType w:val="hybridMultilevel"/>
     <w:tmpl w:val="CD1643AC"/>
@@ -16917,7 +17256,7 @@
       </w:pPr>
     </w:lvl>
   </w:abstractNum>
-  <w:abstractNum w:abstractNumId="17" w15:restartNumberingAfterBreak="0">
+  <w:abstractNum w:abstractNumId="18" w15:restartNumberingAfterBreak="0">
     <w:nsid w:val="44D97B19"/>
     <w:multiLevelType w:val="hybridMultilevel"/>
     <w:tmpl w:val="96861EC0"/>
@@ -17030,7 +17369,7 @@
       </w:rPr>
     </w:lvl>
   </w:abstractNum>
-  <w:abstractNum w:abstractNumId="18" w15:restartNumberingAfterBreak="0">
+  <w:abstractNum w:abstractNumId="19" w15:restartNumberingAfterBreak="0">
     <w:nsid w:val="46EB62E4"/>
     <w:multiLevelType w:val="hybridMultilevel"/>
     <w:tmpl w:val="A31E584A"/>
@@ -17143,7 +17482,7 @@
       </w:rPr>
     </w:lvl>
   </w:abstractNum>
-  <w:abstractNum w:abstractNumId="19" w15:restartNumberingAfterBreak="0">
+  <w:abstractNum w:abstractNumId="20" w15:restartNumberingAfterBreak="0">
     <w:nsid w:val="489A753A"/>
     <w:multiLevelType w:val="hybridMultilevel"/>
     <w:tmpl w:val="FFFFFFFF"/>
@@ -17256,7 +17595,7 @@
       </w:rPr>
     </w:lvl>
   </w:abstractNum>
-  <w:abstractNum w:abstractNumId="20" w15:restartNumberingAfterBreak="0">
+  <w:abstractNum w:abstractNumId="21" w15:restartNumberingAfterBreak="0">
     <w:nsid w:val="4FB404D1"/>
     <w:multiLevelType w:val="hybridMultilevel"/>
     <w:tmpl w:val="A45CC4D2"/>
@@ -17345,7 +17684,7 @@
       </w:pPr>
     </w:lvl>
   </w:abstractNum>
-  <w:abstractNum w:abstractNumId="21" w15:restartNumberingAfterBreak="0">
+  <w:abstractNum w:abstractNumId="22" w15:restartNumberingAfterBreak="0">
     <w:nsid w:val="500C2730"/>
     <w:multiLevelType w:val="hybridMultilevel"/>
     <w:tmpl w:val="2070E9B0"/>
@@ -17458,7 +17797,7 @@
       </w:rPr>
     </w:lvl>
   </w:abstractNum>
-  <w:abstractNum w:abstractNumId="22" w15:restartNumberingAfterBreak="0">
+  <w:abstractNum w:abstractNumId="23" w15:restartNumberingAfterBreak="0">
     <w:nsid w:val="50FB7B24"/>
     <w:multiLevelType w:val="hybridMultilevel"/>
     <w:tmpl w:val="FFFFFFFF"/>
@@ -17571,7 +17910,7 @@
       </w:rPr>
     </w:lvl>
   </w:abstractNum>
-  <w:abstractNum w:abstractNumId="23" w15:restartNumberingAfterBreak="0">
+  <w:abstractNum w:abstractNumId="24" w15:restartNumberingAfterBreak="0">
     <w:nsid w:val="559C0CAA"/>
     <w:multiLevelType w:val="hybridMultilevel"/>
     <w:tmpl w:val="282453F6"/>
@@ -17684,7 +18023,7 @@
       </w:rPr>
     </w:lvl>
   </w:abstractNum>
-  <w:abstractNum w:abstractNumId="24" w15:restartNumberingAfterBreak="0">
+  <w:abstractNum w:abstractNumId="25" w15:restartNumberingAfterBreak="0">
     <w:nsid w:val="55DB0A43"/>
     <w:multiLevelType w:val="hybridMultilevel"/>
     <w:tmpl w:val="984C1E00"/>
@@ -17797,7 +18136,7 @@
       </w:rPr>
     </w:lvl>
   </w:abstractNum>
-  <w:abstractNum w:abstractNumId="25" w15:restartNumberingAfterBreak="0">
+  <w:abstractNum w:abstractNumId="26" w15:restartNumberingAfterBreak="0">
     <w:nsid w:val="56BF230F"/>
     <w:multiLevelType w:val="hybridMultilevel"/>
     <w:tmpl w:val="FFFFFFFF"/>
@@ -17910,7 +18249,7 @@
       </w:rPr>
     </w:lvl>
   </w:abstractNum>
-  <w:abstractNum w:abstractNumId="26" w15:restartNumberingAfterBreak="0">
+  <w:abstractNum w:abstractNumId="27" w15:restartNumberingAfterBreak="0">
     <w:nsid w:val="57192356"/>
     <w:multiLevelType w:val="hybridMultilevel"/>
     <w:tmpl w:val="F79014E8"/>
@@ -18022,7 +18361,7 @@
       </w:rPr>
     </w:lvl>
   </w:abstractNum>
-  <w:abstractNum w:abstractNumId="27" w15:restartNumberingAfterBreak="0">
+  <w:abstractNum w:abstractNumId="28" w15:restartNumberingAfterBreak="0">
     <w:nsid w:val="5EE07206"/>
     <w:multiLevelType w:val="multilevel"/>
     <w:tmpl w:val="040C0025"/>
@@ -18108,7 +18447,7 @@
       </w:pPr>
     </w:lvl>
   </w:abstractNum>
-  <w:abstractNum w:abstractNumId="28" w15:restartNumberingAfterBreak="0">
+  <w:abstractNum w:abstractNumId="29" w15:restartNumberingAfterBreak="0">
     <w:nsid w:val="6016036E"/>
     <w:multiLevelType w:val="hybridMultilevel"/>
     <w:tmpl w:val="9C6C4B12"/>
@@ -18221,7 +18560,7 @@
       </w:rPr>
     </w:lvl>
   </w:abstractNum>
-  <w:abstractNum w:abstractNumId="29" w15:restartNumberingAfterBreak="0">
+  <w:abstractNum w:abstractNumId="30" w15:restartNumberingAfterBreak="0">
     <w:nsid w:val="6CBE0F31"/>
     <w:multiLevelType w:val="hybridMultilevel"/>
     <w:tmpl w:val="52E2F7DC"/>
@@ -18310,7 +18649,7 @@
       </w:pPr>
     </w:lvl>
   </w:abstractNum>
-  <w:abstractNum w:abstractNumId="30" w15:restartNumberingAfterBreak="0">
+  <w:abstractNum w:abstractNumId="31" w15:restartNumberingAfterBreak="0">
     <w:nsid w:val="71214DB7"/>
     <w:multiLevelType w:val="hybridMultilevel"/>
     <w:tmpl w:val="5D6A2254"/>
@@ -18397,7 +18736,7 @@
       </w:pPr>
     </w:lvl>
   </w:abstractNum>
-  <w:abstractNum w:abstractNumId="31" w15:restartNumberingAfterBreak="0">
+  <w:abstractNum w:abstractNumId="32" w15:restartNumberingAfterBreak="0">
     <w:nsid w:val="7BBA5DBE"/>
     <w:multiLevelType w:val="multilevel"/>
     <w:tmpl w:val="7BEA3E44"/>
@@ -18484,7 +18823,7 @@
       </w:pPr>
     </w:lvl>
   </w:abstractNum>
-  <w:abstractNum w:abstractNumId="32" w15:restartNumberingAfterBreak="0">
+  <w:abstractNum w:abstractNumId="33" w15:restartNumberingAfterBreak="0">
     <w:nsid w:val="7CC27F2D"/>
     <w:multiLevelType w:val="hybridMultilevel"/>
     <w:tmpl w:val="7F8A6DB0"/>
@@ -18597,7 +18936,7 @@
       </w:rPr>
     </w:lvl>
   </w:abstractNum>
-  <w:abstractNum w:abstractNumId="33" w15:restartNumberingAfterBreak="0">
+  <w:abstractNum w:abstractNumId="34" w15:restartNumberingAfterBreak="0">
     <w:nsid w:val="7D8E723D"/>
     <w:multiLevelType w:val="hybridMultilevel"/>
     <w:tmpl w:val="D5407232"/>
@@ -18714,97 +19053,97 @@
     <w:abstractNumId w:val="2"/>
   </w:num>
   <w:num w:numId="2">
-    <w:abstractNumId w:val="20"/>
+    <w:abstractNumId w:val="21"/>
   </w:num>
   <w:num w:numId="3">
     <w:abstractNumId w:val="3"/>
   </w:num>
   <w:num w:numId="4">
+    <w:abstractNumId w:val="16"/>
+  </w:num>
+  <w:num w:numId="5">
+    <w:abstractNumId w:val="26"/>
+  </w:num>
+  <w:num w:numId="6">
     <w:abstractNumId w:val="15"/>
   </w:num>
-  <w:num w:numId="5">
-    <w:abstractNumId w:val="25"/>
-  </w:num>
-  <w:num w:numId="6">
-    <w:abstractNumId w:val="14"/>
-  </w:num>
   <w:num w:numId="7">
-    <w:abstractNumId w:val="19"/>
+    <w:abstractNumId w:val="20"/>
   </w:num>
   <w:num w:numId="8">
-    <w:abstractNumId w:val="11"/>
+    <w:abstractNumId w:val="12"/>
   </w:num>
   <w:num w:numId="9">
-    <w:abstractNumId w:val="22"/>
+    <w:abstractNumId w:val="23"/>
   </w:num>
   <w:num w:numId="10">
-    <w:abstractNumId w:val="8"/>
+    <w:abstractNumId w:val="9"/>
   </w:num>
   <w:num w:numId="11">
     <w:abstractNumId w:val="4"/>
   </w:num>
   <w:num w:numId="12">
-    <w:abstractNumId w:val="6"/>
+    <w:abstractNumId w:val="7"/>
   </w:num>
   <w:num w:numId="13">
-    <w:abstractNumId w:val="21"/>
+    <w:abstractNumId w:val="22"/>
   </w:num>
   <w:num w:numId="14">
-    <w:abstractNumId w:val="23"/>
+    <w:abstractNumId w:val="24"/>
   </w:num>
   <w:num w:numId="15">
     <w:abstractNumId w:val="0"/>
   </w:num>
   <w:num w:numId="16">
-    <w:abstractNumId w:val="32"/>
+    <w:abstractNumId w:val="33"/>
   </w:num>
   <w:num w:numId="17">
-    <w:abstractNumId w:val="24"/>
+    <w:abstractNumId w:val="25"/>
   </w:num>
   <w:num w:numId="18">
-    <w:abstractNumId w:val="28"/>
+    <w:abstractNumId w:val="29"/>
   </w:num>
   <w:num w:numId="19">
-    <w:abstractNumId w:val="13"/>
+    <w:abstractNumId w:val="14"/>
   </w:num>
   <w:num w:numId="20">
-    <w:abstractNumId w:val="7"/>
+    <w:abstractNumId w:val="8"/>
   </w:num>
   <w:num w:numId="21">
     <w:abstractNumId w:val="1"/>
   </w:num>
   <w:num w:numId="22">
-    <w:abstractNumId w:val="30"/>
+    <w:abstractNumId w:val="31"/>
   </w:num>
   <w:num w:numId="23">
-    <w:abstractNumId w:val="10"/>
+    <w:abstractNumId w:val="11"/>
   </w:num>
   <w:num w:numId="24">
-    <w:abstractNumId w:val="31"/>
+    <w:abstractNumId w:val="32"/>
   </w:num>
   <w:num w:numId="25">
-    <w:abstractNumId w:val="9"/>
+    <w:abstractNumId w:val="10"/>
   </w:num>
   <w:num w:numId="26">
     <w:abstractNumId w:val="5"/>
   </w:num>
   <w:num w:numId="27">
-    <w:abstractNumId w:val="31"/>
+    <w:abstractNumId w:val="32"/>
   </w:num>
   <w:num w:numId="28">
-    <w:abstractNumId w:val="26"/>
+    <w:abstractNumId w:val="27"/>
   </w:num>
   <w:num w:numId="29">
-    <w:abstractNumId w:val="29"/>
+    <w:abstractNumId w:val="30"/>
   </w:num>
   <w:num w:numId="30">
-    <w:abstractNumId w:val="27"/>
+    <w:abstractNumId w:val="28"/>
   </w:num>
   <w:num w:numId="31">
-    <w:abstractNumId w:val="16"/>
+    <w:abstractNumId w:val="17"/>
   </w:num>
   <w:num w:numId="32">
-    <w:abstractNumId w:val="31"/>
+    <w:abstractNumId w:val="32"/>
     <w:lvlOverride w:ilvl="0">
       <w:startOverride w:val="1"/>
     </w:lvlOverride>
@@ -18834,7 +19173,7 @@
     </w:lvlOverride>
   </w:num>
   <w:num w:numId="33">
-    <w:abstractNumId w:val="31"/>
+    <w:abstractNumId w:val="32"/>
     <w:lvlOverride w:ilvl="0">
       <w:startOverride w:val="1"/>
     </w:lvlOverride>
@@ -18864,7 +19203,7 @@
     </w:lvlOverride>
   </w:num>
   <w:num w:numId="34">
-    <w:abstractNumId w:val="31"/>
+    <w:abstractNumId w:val="32"/>
     <w:lvlOverride w:ilvl="0">
       <w:startOverride w:val="1"/>
     </w:lvlOverride>
@@ -18894,19 +19233,19 @@
     </w:lvlOverride>
   </w:num>
   <w:num w:numId="35">
-    <w:abstractNumId w:val="12"/>
+    <w:abstractNumId w:val="13"/>
   </w:num>
   <w:num w:numId="36">
-    <w:abstractNumId w:val="17"/>
+    <w:abstractNumId w:val="18"/>
   </w:num>
   <w:num w:numId="37">
-    <w:abstractNumId w:val="9"/>
+    <w:abstractNumId w:val="10"/>
     <w:lvlOverride w:ilvl="0">
       <w:startOverride w:val="1"/>
     </w:lvlOverride>
   </w:num>
   <w:num w:numId="38">
-    <w:abstractNumId w:val="31"/>
+    <w:abstractNumId w:val="32"/>
     <w:lvlOverride w:ilvl="0">
       <w:startOverride w:val="1"/>
     </w:lvlOverride>
@@ -18936,10 +19275,13 @@
     </w:lvlOverride>
   </w:num>
   <w:num w:numId="39">
-    <w:abstractNumId w:val="33"/>
+    <w:abstractNumId w:val="34"/>
   </w:num>
   <w:num w:numId="40">
-    <w:abstractNumId w:val="18"/>
+    <w:abstractNumId w:val="19"/>
+  </w:num>
+  <w:num w:numId="41">
+    <w:abstractNumId w:val="6"/>
   </w:num>
 </w:numbering>
 </file>
@@ -20047,6 +20389,12 @@
 </file>
 
 <file path=customXml/item2.xml><?xml version="1.0" encoding="utf-8"?>
+<p:properties xmlns:p="http://schemas.microsoft.com/office/2006/metadata/properties" xmlns:xsi="http://www.w3.org/2001/XMLSchema-instance" xmlns:pc="http://schemas.microsoft.com/office/infopath/2007/PartnerControls">
+  <documentManagement/>
+</p:properties>
+</file>
+
+<file path=customXml/item3.xml><?xml version="1.0" encoding="utf-8"?>
 <ct:contentTypeSchema xmlns:ct="http://schemas.microsoft.com/office/2006/metadata/contentType" xmlns:ma="http://schemas.microsoft.com/office/2006/metadata/properties/metaAttributes" ct:_="" ma:_="" ma:contentTypeName="Document" ma:contentTypeID="0x01010049B64C029DFC7146B92EC8B13441A387" ma:contentTypeVersion="5" ma:contentTypeDescription="Crée un document." ma:contentTypeScope="" ma:versionID="b67437bec75b7a5539e1be515d80bf83">
   <xsd:schema xmlns:xsd="http://www.w3.org/2001/XMLSchema" xmlns:xs="http://www.w3.org/2001/XMLSchema" xmlns:p="http://schemas.microsoft.com/office/2006/metadata/properties" xmlns:ns3="bb49ec10-4b83-46f3-966c-a960cdd8b7eb" xmlns:ns4="d8cf3dac-1a13-45cb-8a21-e6db2b4bdd1c" targetNamespace="http://schemas.microsoft.com/office/2006/metadata/properties" ma:root="true" ma:fieldsID="f24b8158d973d68ee6a57e50fb7345fd" ns3:_="" ns4:_="">
     <xsd:import namespace="bb49ec10-4b83-46f3-966c-a960cdd8b7eb"/>
@@ -20217,12 +20565,6 @@
 </ct:contentTypeSchema>
 </file>
 
-<file path=customXml/item3.xml><?xml version="1.0" encoding="utf-8"?>
-<p:properties xmlns:p="http://schemas.microsoft.com/office/2006/metadata/properties" xmlns:xsi="http://www.w3.org/2001/XMLSchema-instance" xmlns:pc="http://schemas.microsoft.com/office/infopath/2007/PartnerControls">
-  <documentManagement/>
-</p:properties>
-</file>
-
 <file path=customXml/item4.xml><?xml version="1.0" encoding="utf-8"?>
 <?mso-contentType ?>
 <FormTemplates xmlns="http://schemas.microsoft.com/sharepoint/v3/contenttype/forms">
@@ -20245,6 +20587,15 @@
 </file>
 
 <file path=customXml/itemProps2.xml><?xml version="1.0" encoding="utf-8"?>
+<ds:datastoreItem xmlns:ds="http://schemas.openxmlformats.org/officeDocument/2006/customXml" ds:itemID="{00F5D373-BCAE-4EE5-8E93-308A6F9F3C7B}">
+  <ds:schemaRefs>
+    <ds:schemaRef ds:uri="http://schemas.microsoft.com/office/2006/metadata/properties"/>
+    <ds:schemaRef ds:uri="http://schemas.microsoft.com/office/infopath/2007/PartnerControls"/>
+  </ds:schemaRefs>
+</ds:datastoreItem>
+</file>
+
+<file path=customXml/itemProps3.xml><?xml version="1.0" encoding="utf-8"?>
 <ds:datastoreItem xmlns:ds="http://schemas.openxmlformats.org/officeDocument/2006/customXml" ds:itemID="{FB96B99A-CE45-4F48-BEEC-341543621315}">
   <ds:schemaRefs>
     <ds:schemaRef ds:uri="http://schemas.microsoft.com/office/2006/metadata/contentType"/>
@@ -20263,15 +20614,6 @@
 </ds:datastoreItem>
 </file>
 
-<file path=customXml/itemProps3.xml><?xml version="1.0" encoding="utf-8"?>
-<ds:datastoreItem xmlns:ds="http://schemas.openxmlformats.org/officeDocument/2006/customXml" ds:itemID="{00F5D373-BCAE-4EE5-8E93-308A6F9F3C7B}">
-  <ds:schemaRefs>
-    <ds:schemaRef ds:uri="http://schemas.microsoft.com/office/2006/metadata/properties"/>
-    <ds:schemaRef ds:uri="http://schemas.microsoft.com/office/infopath/2007/PartnerControls"/>
-  </ds:schemaRefs>
-</ds:datastoreItem>
-</file>
-
 <file path=customXml/itemProps4.xml><?xml version="1.0" encoding="utf-8"?>
 <ds:datastoreItem xmlns:ds="http://schemas.openxmlformats.org/officeDocument/2006/customXml" ds:itemID="{D2E39440-A5CF-401A-B280-A932E0B682AF}">
   <ds:schemaRefs>
@@ -20281,7 +20623,7 @@
 </file>
 
 <file path=customXml/itemProps5.xml><?xml version="1.0" encoding="utf-8"?>
-<ds:datastoreItem xmlns:ds="http://schemas.openxmlformats.org/officeDocument/2006/customXml" ds:itemID="{09E58D13-3163-43B8-8642-73ABCB3332C7}">
+<ds:datastoreItem xmlns:ds="http://schemas.openxmlformats.org/officeDocument/2006/customXml" ds:itemID="{8B5976FC-F6AF-46E2-8434-4C583EE47D65}">
   <ds:schemaRefs>
     <ds:schemaRef ds:uri="http://schemas.openxmlformats.org/officeDocument/2006/bibliography"/>
   </ds:schemaRefs>

</xml_diff>